<commit_message>
füge neue version des reviews hinzu
</commit_message>
<xml_diff>
--- a/doc/task03/requirements_specification_review_white.docx
+++ b/doc/task03/requirements_specification_review_white.docx
@@ -6,6 +6,8 @@
       <w:pPr>
         <w:pStyle w:val="Heading1"/>
       </w:pPr>
+      <w:bookmarkStart w:id="0" w:name="_GoBack"/>
+      <w:bookmarkEnd w:id="0"/>
       <w:r>
         <w:t>Requirements Specifications Review</w:t>
       </w:r>
@@ -136,15 +138,7 @@
               <w:cnfStyle w:val="000000100000" w:firstRow="0" w:lastRow="0" w:firstColumn="0" w:lastColumn="0" w:oddVBand="0" w:evenVBand="0" w:oddHBand="1" w:evenHBand="0" w:firstRowFirstColumn="0" w:firstRowLastColumn="0" w:lastRowFirstColumn="0" w:lastRowLastColumn="0"/>
             </w:pPr>
             <w:r>
-              <w:t xml:space="preserve">There is no need for multiple versions of the same document in your </w:t>
-            </w:r>
-            <w:proofErr w:type="spellStart"/>
-            <w:r>
-              <w:t>Github</w:t>
-            </w:r>
-            <w:proofErr w:type="spellEnd"/>
-            <w:r>
-              <w:t xml:space="preserve"> repo, since git already has a history.</w:t>
+              <w:t>There is no need for multiple versions of the same document in your Github repo, since git already has a history.</w:t>
             </w:r>
           </w:p>
         </w:tc>
@@ -174,6 +168,9 @@
               <w:outlineLvl w:val="1"/>
               <w:cnfStyle w:val="000000000000" w:firstRow="0" w:lastRow="0" w:firstColumn="0" w:lastColumn="0" w:oddVBand="0" w:evenVBand="0" w:oddHBand="0" w:evenHBand="0" w:firstRowFirstColumn="0" w:firstRowLastColumn="0" w:lastRowFirstColumn="0" w:lastRowLastColumn="0"/>
             </w:pPr>
+            <w:r>
+              <w:t>Comprehensibility</w:t>
+            </w:r>
           </w:p>
         </w:tc>
         <w:tc>
@@ -187,6 +184,9 @@
               <w:outlineLvl w:val="1"/>
               <w:cnfStyle w:val="000000000000" w:firstRow="0" w:lastRow="0" w:firstColumn="0" w:lastColumn="0" w:oddVBand="0" w:evenVBand="0" w:oddHBand="0" w:evenHBand="0" w:firstRowFirstColumn="0" w:firstRowLastColumn="0" w:lastRowFirstColumn="0" w:lastRowLastColumn="0"/>
             </w:pPr>
+            <w:r>
+              <w:t>Document is understandable</w:t>
+            </w:r>
           </w:p>
         </w:tc>
       </w:tr>
@@ -218,6 +218,9 @@
               <w:outlineLvl w:val="1"/>
               <w:cnfStyle w:val="000000100000" w:firstRow="0" w:lastRow="0" w:firstColumn="0" w:lastColumn="0" w:oddVBand="0" w:evenVBand="0" w:oddHBand="1" w:evenHBand="0" w:firstRowFirstColumn="0" w:firstRowLastColumn="0" w:lastRowFirstColumn="0" w:lastRowLastColumn="0"/>
             </w:pPr>
+            <w:r>
+              <w:t>Validity</w:t>
+            </w:r>
           </w:p>
         </w:tc>
         <w:tc>
@@ -231,6 +234,9 @@
               <w:outlineLvl w:val="1"/>
               <w:cnfStyle w:val="000000100000" w:firstRow="0" w:lastRow="0" w:firstColumn="0" w:lastColumn="0" w:oddVBand="0" w:evenVBand="0" w:oddHBand="1" w:evenHBand="0" w:firstRowFirstColumn="0" w:firstRowLastColumn="0" w:lastRowFirstColumn="0" w:lastRowLastColumn="0"/>
             </w:pPr>
+            <w:r>
+              <w:t>How is verified that the patient is actually doing anything?</w:t>
+            </w:r>
           </w:p>
         </w:tc>
       </w:tr>
@@ -246,6 +252,9 @@
               <w:spacing w:before="100" w:after="100"/>
               <w:outlineLvl w:val="1"/>
             </w:pPr>
+            <w:r>
+              <w:t>7</w:t>
+            </w:r>
           </w:p>
         </w:tc>
         <w:tc>
@@ -259,6 +268,9 @@
               <w:outlineLvl w:val="1"/>
               <w:cnfStyle w:val="000000000000" w:firstRow="0" w:lastRow="0" w:firstColumn="0" w:lastColumn="0" w:oddVBand="0" w:evenVBand="0" w:oddHBand="0" w:evenHBand="0" w:firstRowFirstColumn="0" w:firstRowLastColumn="0" w:lastRowFirstColumn="0" w:lastRowLastColumn="0"/>
             </w:pPr>
+            <w:r>
+              <w:t>Realism</w:t>
+            </w:r>
           </w:p>
         </w:tc>
         <w:tc>
@@ -272,733 +284,24 @@
               <w:outlineLvl w:val="1"/>
               <w:cnfStyle w:val="000000000000" w:firstRow="0" w:lastRow="0" w:firstColumn="0" w:lastColumn="0" w:oddVBand="0" w:evenVBand="0" w:oddHBand="0" w:evenHBand="0" w:firstRowFirstColumn="0" w:firstRowLastColumn="0" w:lastRowFirstColumn="0" w:lastRowLastColumn="0"/>
             </w:pPr>
-          </w:p>
-        </w:tc>
-      </w:tr>
-      <w:tr>
-        <w:trPr>
-          <w:cnfStyle w:val="000000100000" w:firstRow="0" w:lastRow="0" w:firstColumn="0" w:lastColumn="0" w:oddVBand="0" w:evenVBand="0" w:oddHBand="1" w:evenHBand="0" w:firstRowFirstColumn="0" w:firstRowLastColumn="0" w:lastRowFirstColumn="0" w:lastRowLastColumn="0"/>
-        </w:trPr>
-        <w:tc>
-          <w:tcPr>
-            <w:cnfStyle w:val="001000000000" w:firstRow="0" w:lastRow="0" w:firstColumn="1" w:lastColumn="0" w:oddVBand="0" w:evenVBand="0" w:oddHBand="0" w:evenHBand="0" w:firstRowFirstColumn="0" w:firstRowLastColumn="0" w:lastRowFirstColumn="0" w:lastRowLastColumn="0"/>
-            <w:tcW w:w="3116" w:type="dxa"/>
-          </w:tcPr>
-          <w:p>
-            <w:pPr>
-              <w:pStyle w:val="Heading2"/>
-              <w:spacing w:before="100" w:after="100"/>
-              <w:outlineLvl w:val="1"/>
-            </w:pPr>
-          </w:p>
-        </w:tc>
-        <w:tc>
-          <w:tcPr>
-            <w:tcW w:w="3117" w:type="dxa"/>
-          </w:tcPr>
-          <w:p>
-            <w:pPr>
-              <w:pStyle w:val="Heading2"/>
-              <w:spacing w:before="100" w:after="100"/>
-              <w:outlineLvl w:val="1"/>
-              <w:cnfStyle w:val="000000100000" w:firstRow="0" w:lastRow="0" w:firstColumn="0" w:lastColumn="0" w:oddVBand="0" w:evenVBand="0" w:oddHBand="1" w:evenHBand="0" w:firstRowFirstColumn="0" w:firstRowLastColumn="0" w:lastRowFirstColumn="0" w:lastRowLastColumn="0"/>
-            </w:pPr>
-          </w:p>
-        </w:tc>
-        <w:tc>
-          <w:tcPr>
-            <w:tcW w:w="3818" w:type="dxa"/>
-          </w:tcPr>
-          <w:p>
-            <w:pPr>
-              <w:pStyle w:val="Heading2"/>
-              <w:spacing w:before="100" w:after="100"/>
-              <w:outlineLvl w:val="1"/>
-              <w:cnfStyle w:val="000000100000" w:firstRow="0" w:lastRow="0" w:firstColumn="0" w:lastColumn="0" w:oddVBand="0" w:evenVBand="0" w:oddHBand="1" w:evenHBand="0" w:firstRowFirstColumn="0" w:firstRowLastColumn="0" w:lastRowFirstColumn="0" w:lastRowLastColumn="0"/>
-            </w:pPr>
-          </w:p>
-        </w:tc>
-      </w:tr>
-      <w:tr>
-        <w:tc>
-          <w:tcPr>
-            <w:cnfStyle w:val="001000000000" w:firstRow="0" w:lastRow="0" w:firstColumn="1" w:lastColumn="0" w:oddVBand="0" w:evenVBand="0" w:oddHBand="0" w:evenHBand="0" w:firstRowFirstColumn="0" w:firstRowLastColumn="0" w:lastRowFirstColumn="0" w:lastRowLastColumn="0"/>
-            <w:tcW w:w="3116" w:type="dxa"/>
-          </w:tcPr>
-          <w:p>
-            <w:pPr>
-              <w:pStyle w:val="Heading2"/>
-              <w:spacing w:before="100" w:after="100"/>
-              <w:outlineLvl w:val="1"/>
-            </w:pPr>
-          </w:p>
-        </w:tc>
-        <w:tc>
-          <w:tcPr>
-            <w:tcW w:w="3117" w:type="dxa"/>
-          </w:tcPr>
-          <w:p>
-            <w:pPr>
-              <w:pStyle w:val="Heading2"/>
-              <w:spacing w:before="100" w:after="100"/>
-              <w:outlineLvl w:val="1"/>
-              <w:cnfStyle w:val="000000000000" w:firstRow="0" w:lastRow="0" w:firstColumn="0" w:lastColumn="0" w:oddVBand="0" w:evenVBand="0" w:oddHBand="0" w:evenHBand="0" w:firstRowFirstColumn="0" w:firstRowLastColumn="0" w:lastRowFirstColumn="0" w:lastRowLastColumn="0"/>
-            </w:pPr>
-          </w:p>
-        </w:tc>
-        <w:tc>
-          <w:tcPr>
-            <w:tcW w:w="3818" w:type="dxa"/>
-          </w:tcPr>
-          <w:p>
-            <w:pPr>
-              <w:pStyle w:val="Heading2"/>
-              <w:spacing w:before="100" w:after="100"/>
-              <w:outlineLvl w:val="1"/>
-              <w:cnfStyle w:val="000000000000" w:firstRow="0" w:lastRow="0" w:firstColumn="0" w:lastColumn="0" w:oddVBand="0" w:evenVBand="0" w:oddHBand="0" w:evenHBand="0" w:firstRowFirstColumn="0" w:firstRowLastColumn="0" w:lastRowFirstColumn="0" w:lastRowLastColumn="0"/>
-            </w:pPr>
-          </w:p>
-        </w:tc>
-      </w:tr>
-      <w:tr>
-        <w:trPr>
-          <w:cnfStyle w:val="000000100000" w:firstRow="0" w:lastRow="0" w:firstColumn="0" w:lastColumn="0" w:oddVBand="0" w:evenVBand="0" w:oddHBand="1" w:evenHBand="0" w:firstRowFirstColumn="0" w:firstRowLastColumn="0" w:lastRowFirstColumn="0" w:lastRowLastColumn="0"/>
-        </w:trPr>
-        <w:tc>
-          <w:tcPr>
-            <w:cnfStyle w:val="001000000000" w:firstRow="0" w:lastRow="0" w:firstColumn="1" w:lastColumn="0" w:oddVBand="0" w:evenVBand="0" w:oddHBand="0" w:evenHBand="0" w:firstRowFirstColumn="0" w:firstRowLastColumn="0" w:lastRowFirstColumn="0" w:lastRowLastColumn="0"/>
-            <w:tcW w:w="3116" w:type="dxa"/>
-          </w:tcPr>
-          <w:p>
-            <w:pPr>
-              <w:pStyle w:val="Heading2"/>
-              <w:spacing w:before="100" w:after="100"/>
-              <w:outlineLvl w:val="1"/>
-            </w:pPr>
-          </w:p>
-        </w:tc>
-        <w:tc>
-          <w:tcPr>
-            <w:tcW w:w="3117" w:type="dxa"/>
-          </w:tcPr>
-          <w:p>
-            <w:pPr>
-              <w:pStyle w:val="Heading2"/>
-              <w:spacing w:before="100" w:after="100"/>
-              <w:outlineLvl w:val="1"/>
-              <w:cnfStyle w:val="000000100000" w:firstRow="0" w:lastRow="0" w:firstColumn="0" w:lastColumn="0" w:oddVBand="0" w:evenVBand="0" w:oddHBand="1" w:evenHBand="0" w:firstRowFirstColumn="0" w:firstRowLastColumn="0" w:lastRowFirstColumn="0" w:lastRowLastColumn="0"/>
-            </w:pPr>
-          </w:p>
-        </w:tc>
-        <w:tc>
-          <w:tcPr>
-            <w:tcW w:w="3818" w:type="dxa"/>
-          </w:tcPr>
-          <w:p>
-            <w:pPr>
-              <w:pStyle w:val="Heading2"/>
-              <w:spacing w:before="100" w:after="100"/>
-              <w:outlineLvl w:val="1"/>
-              <w:cnfStyle w:val="000000100000" w:firstRow="0" w:lastRow="0" w:firstColumn="0" w:lastColumn="0" w:oddVBand="0" w:evenVBand="0" w:oddHBand="1" w:evenHBand="0" w:firstRowFirstColumn="0" w:firstRowLastColumn="0" w:lastRowFirstColumn="0" w:lastRowLastColumn="0"/>
-            </w:pPr>
-          </w:p>
-        </w:tc>
-      </w:tr>
-      <w:tr>
-        <w:tc>
-          <w:tcPr>
-            <w:cnfStyle w:val="001000000000" w:firstRow="0" w:lastRow="0" w:firstColumn="1" w:lastColumn="0" w:oddVBand="0" w:evenVBand="0" w:oddHBand="0" w:evenHBand="0" w:firstRowFirstColumn="0" w:firstRowLastColumn="0" w:lastRowFirstColumn="0" w:lastRowLastColumn="0"/>
-            <w:tcW w:w="3116" w:type="dxa"/>
-          </w:tcPr>
-          <w:p>
-            <w:pPr>
-              <w:pStyle w:val="Heading2"/>
-              <w:spacing w:before="100" w:after="100"/>
-              <w:outlineLvl w:val="1"/>
-            </w:pPr>
-          </w:p>
-        </w:tc>
-        <w:tc>
-          <w:tcPr>
-            <w:tcW w:w="3117" w:type="dxa"/>
-          </w:tcPr>
-          <w:p>
-            <w:pPr>
-              <w:pStyle w:val="Heading2"/>
-              <w:spacing w:before="100" w:after="100"/>
-              <w:outlineLvl w:val="1"/>
-              <w:cnfStyle w:val="000000000000" w:firstRow="0" w:lastRow="0" w:firstColumn="0" w:lastColumn="0" w:oddVBand="0" w:evenVBand="0" w:oddHBand="0" w:evenHBand="0" w:firstRowFirstColumn="0" w:firstRowLastColumn="0" w:lastRowFirstColumn="0" w:lastRowLastColumn="0"/>
-            </w:pPr>
-          </w:p>
-        </w:tc>
-        <w:tc>
-          <w:tcPr>
-            <w:tcW w:w="3818" w:type="dxa"/>
-          </w:tcPr>
-          <w:p>
-            <w:pPr>
-              <w:pStyle w:val="Heading2"/>
-              <w:spacing w:before="100" w:after="100"/>
-              <w:outlineLvl w:val="1"/>
-              <w:cnfStyle w:val="000000000000" w:firstRow="0" w:lastRow="0" w:firstColumn="0" w:lastColumn="0" w:oddVBand="0" w:evenVBand="0" w:oddHBand="0" w:evenHBand="0" w:firstRowFirstColumn="0" w:firstRowLastColumn="0" w:lastRowFirstColumn="0" w:lastRowLastColumn="0"/>
-            </w:pPr>
-          </w:p>
-        </w:tc>
-      </w:tr>
-      <w:tr>
-        <w:trPr>
-          <w:cnfStyle w:val="000000100000" w:firstRow="0" w:lastRow="0" w:firstColumn="0" w:lastColumn="0" w:oddVBand="0" w:evenVBand="0" w:oddHBand="1" w:evenHBand="0" w:firstRowFirstColumn="0" w:firstRowLastColumn="0" w:lastRowFirstColumn="0" w:lastRowLastColumn="0"/>
-        </w:trPr>
-        <w:tc>
-          <w:tcPr>
-            <w:cnfStyle w:val="001000000000" w:firstRow="0" w:lastRow="0" w:firstColumn="1" w:lastColumn="0" w:oddVBand="0" w:evenVBand="0" w:oddHBand="0" w:evenHBand="0" w:firstRowFirstColumn="0" w:firstRowLastColumn="0" w:lastRowFirstColumn="0" w:lastRowLastColumn="0"/>
-            <w:tcW w:w="3116" w:type="dxa"/>
-          </w:tcPr>
-          <w:p>
-            <w:pPr>
-              <w:pStyle w:val="Heading2"/>
-              <w:spacing w:before="100" w:after="100"/>
-              <w:outlineLvl w:val="1"/>
-            </w:pPr>
-          </w:p>
-        </w:tc>
-        <w:tc>
-          <w:tcPr>
-            <w:tcW w:w="3117" w:type="dxa"/>
-          </w:tcPr>
-          <w:p>
-            <w:pPr>
-              <w:pStyle w:val="Heading2"/>
-              <w:spacing w:before="100" w:after="100"/>
-              <w:outlineLvl w:val="1"/>
-              <w:cnfStyle w:val="000000100000" w:firstRow="0" w:lastRow="0" w:firstColumn="0" w:lastColumn="0" w:oddVBand="0" w:evenVBand="0" w:oddHBand="1" w:evenHBand="0" w:firstRowFirstColumn="0" w:firstRowLastColumn="0" w:lastRowFirstColumn="0" w:lastRowLastColumn="0"/>
-            </w:pPr>
-          </w:p>
-        </w:tc>
-        <w:tc>
-          <w:tcPr>
-            <w:tcW w:w="3818" w:type="dxa"/>
-          </w:tcPr>
-          <w:p>
-            <w:pPr>
-              <w:pStyle w:val="Heading2"/>
-              <w:spacing w:before="100" w:after="100"/>
-              <w:outlineLvl w:val="1"/>
-              <w:cnfStyle w:val="000000100000" w:firstRow="0" w:lastRow="0" w:firstColumn="0" w:lastColumn="0" w:oddVBand="0" w:evenVBand="0" w:oddHBand="1" w:evenHBand="0" w:firstRowFirstColumn="0" w:firstRowLastColumn="0" w:lastRowFirstColumn="0" w:lastRowLastColumn="0"/>
-            </w:pPr>
-          </w:p>
-        </w:tc>
-      </w:tr>
-      <w:tr>
-        <w:tc>
-          <w:tcPr>
-            <w:cnfStyle w:val="001000000000" w:firstRow="0" w:lastRow="0" w:firstColumn="1" w:lastColumn="0" w:oddVBand="0" w:evenVBand="0" w:oddHBand="0" w:evenHBand="0" w:firstRowFirstColumn="0" w:firstRowLastColumn="0" w:lastRowFirstColumn="0" w:lastRowLastColumn="0"/>
-            <w:tcW w:w="3116" w:type="dxa"/>
-          </w:tcPr>
-          <w:p>
-            <w:pPr>
-              <w:pStyle w:val="Heading2"/>
-              <w:spacing w:before="100" w:after="100"/>
-              <w:outlineLvl w:val="1"/>
-            </w:pPr>
-          </w:p>
-        </w:tc>
-        <w:tc>
-          <w:tcPr>
-            <w:tcW w:w="3117" w:type="dxa"/>
-          </w:tcPr>
-          <w:p>
-            <w:pPr>
-              <w:pStyle w:val="Heading2"/>
-              <w:spacing w:before="100" w:after="100"/>
-              <w:outlineLvl w:val="1"/>
-              <w:cnfStyle w:val="000000000000" w:firstRow="0" w:lastRow="0" w:firstColumn="0" w:lastColumn="0" w:oddVBand="0" w:evenVBand="0" w:oddHBand="0" w:evenHBand="0" w:firstRowFirstColumn="0" w:firstRowLastColumn="0" w:lastRowFirstColumn="0" w:lastRowLastColumn="0"/>
-            </w:pPr>
-          </w:p>
-        </w:tc>
-        <w:tc>
-          <w:tcPr>
-            <w:tcW w:w="3818" w:type="dxa"/>
-          </w:tcPr>
-          <w:p>
-            <w:pPr>
-              <w:pStyle w:val="Heading2"/>
-              <w:spacing w:before="100" w:after="100"/>
-              <w:outlineLvl w:val="1"/>
-              <w:cnfStyle w:val="000000000000" w:firstRow="0" w:lastRow="0" w:firstColumn="0" w:lastColumn="0" w:oddVBand="0" w:evenVBand="0" w:oddHBand="0" w:evenHBand="0" w:firstRowFirstColumn="0" w:firstRowLastColumn="0" w:lastRowFirstColumn="0" w:lastRowLastColumn="0"/>
-            </w:pPr>
-          </w:p>
-        </w:tc>
-      </w:tr>
-      <w:tr>
-        <w:trPr>
-          <w:cnfStyle w:val="000000100000" w:firstRow="0" w:lastRow="0" w:firstColumn="0" w:lastColumn="0" w:oddVBand="0" w:evenVBand="0" w:oddHBand="1" w:evenHBand="0" w:firstRowFirstColumn="0" w:firstRowLastColumn="0" w:lastRowFirstColumn="0" w:lastRowLastColumn="0"/>
-        </w:trPr>
-        <w:tc>
-          <w:tcPr>
-            <w:cnfStyle w:val="001000000000" w:firstRow="0" w:lastRow="0" w:firstColumn="1" w:lastColumn="0" w:oddVBand="0" w:evenVBand="0" w:oddHBand="0" w:evenHBand="0" w:firstRowFirstColumn="0" w:firstRowLastColumn="0" w:lastRowFirstColumn="0" w:lastRowLastColumn="0"/>
-            <w:tcW w:w="3116" w:type="dxa"/>
-          </w:tcPr>
-          <w:p>
-            <w:pPr>
-              <w:pStyle w:val="Heading2"/>
-              <w:spacing w:before="100" w:after="100"/>
-              <w:outlineLvl w:val="1"/>
-            </w:pPr>
-          </w:p>
-        </w:tc>
-        <w:tc>
-          <w:tcPr>
-            <w:tcW w:w="3117" w:type="dxa"/>
-          </w:tcPr>
-          <w:p>
-            <w:pPr>
-              <w:pStyle w:val="Heading2"/>
-              <w:spacing w:before="100" w:after="100"/>
-              <w:outlineLvl w:val="1"/>
-              <w:cnfStyle w:val="000000100000" w:firstRow="0" w:lastRow="0" w:firstColumn="0" w:lastColumn="0" w:oddVBand="0" w:evenVBand="0" w:oddHBand="1" w:evenHBand="0" w:firstRowFirstColumn="0" w:firstRowLastColumn="0" w:lastRowFirstColumn="0" w:lastRowLastColumn="0"/>
-            </w:pPr>
-          </w:p>
-        </w:tc>
-        <w:tc>
-          <w:tcPr>
-            <w:tcW w:w="3818" w:type="dxa"/>
-          </w:tcPr>
-          <w:p>
-            <w:pPr>
-              <w:pStyle w:val="Heading2"/>
-              <w:spacing w:before="100" w:after="100"/>
-              <w:outlineLvl w:val="1"/>
-              <w:cnfStyle w:val="000000100000" w:firstRow="0" w:lastRow="0" w:firstColumn="0" w:lastColumn="0" w:oddVBand="0" w:evenVBand="0" w:oddHBand="1" w:evenHBand="0" w:firstRowFirstColumn="0" w:firstRowLastColumn="0" w:lastRowFirstColumn="0" w:lastRowLastColumn="0"/>
-            </w:pPr>
-          </w:p>
-        </w:tc>
-      </w:tr>
-      <w:tr>
-        <w:tc>
-          <w:tcPr>
-            <w:cnfStyle w:val="001000000000" w:firstRow="0" w:lastRow="0" w:firstColumn="1" w:lastColumn="0" w:oddVBand="0" w:evenVBand="0" w:oddHBand="0" w:evenHBand="0" w:firstRowFirstColumn="0" w:firstRowLastColumn="0" w:lastRowFirstColumn="0" w:lastRowLastColumn="0"/>
-            <w:tcW w:w="3116" w:type="dxa"/>
-          </w:tcPr>
-          <w:p>
-            <w:pPr>
-              <w:pStyle w:val="Heading2"/>
-              <w:spacing w:before="100" w:after="100"/>
-              <w:outlineLvl w:val="1"/>
-            </w:pPr>
-          </w:p>
-        </w:tc>
-        <w:tc>
-          <w:tcPr>
-            <w:tcW w:w="3117" w:type="dxa"/>
-          </w:tcPr>
-          <w:p>
-            <w:pPr>
-              <w:pStyle w:val="Heading2"/>
-              <w:spacing w:before="100" w:after="100"/>
-              <w:outlineLvl w:val="1"/>
-              <w:cnfStyle w:val="000000000000" w:firstRow="0" w:lastRow="0" w:firstColumn="0" w:lastColumn="0" w:oddVBand="0" w:evenVBand="0" w:oddHBand="0" w:evenHBand="0" w:firstRowFirstColumn="0" w:firstRowLastColumn="0" w:lastRowFirstColumn="0" w:lastRowLastColumn="0"/>
-            </w:pPr>
-          </w:p>
-        </w:tc>
-        <w:tc>
-          <w:tcPr>
-            <w:tcW w:w="3818" w:type="dxa"/>
-          </w:tcPr>
-          <w:p>
-            <w:pPr>
-              <w:pStyle w:val="Heading2"/>
-              <w:spacing w:before="100" w:after="100"/>
-              <w:outlineLvl w:val="1"/>
-              <w:cnfStyle w:val="000000000000" w:firstRow="0" w:lastRow="0" w:firstColumn="0" w:lastColumn="0" w:oddVBand="0" w:evenVBand="0" w:oddHBand="0" w:evenHBand="0" w:firstRowFirstColumn="0" w:firstRowLastColumn="0" w:lastRowFirstColumn="0" w:lastRowLastColumn="0"/>
-            </w:pPr>
-          </w:p>
-        </w:tc>
-      </w:tr>
-      <w:tr>
-        <w:trPr>
-          <w:cnfStyle w:val="000000100000" w:firstRow="0" w:lastRow="0" w:firstColumn="0" w:lastColumn="0" w:oddVBand="0" w:evenVBand="0" w:oddHBand="1" w:evenHBand="0" w:firstRowFirstColumn="0" w:firstRowLastColumn="0" w:lastRowFirstColumn="0" w:lastRowLastColumn="0"/>
-        </w:trPr>
-        <w:tc>
-          <w:tcPr>
-            <w:cnfStyle w:val="001000000000" w:firstRow="0" w:lastRow="0" w:firstColumn="1" w:lastColumn="0" w:oddVBand="0" w:evenVBand="0" w:oddHBand="0" w:evenHBand="0" w:firstRowFirstColumn="0" w:firstRowLastColumn="0" w:lastRowFirstColumn="0" w:lastRowLastColumn="0"/>
-            <w:tcW w:w="3116" w:type="dxa"/>
-          </w:tcPr>
-          <w:p>
-            <w:pPr>
-              <w:pStyle w:val="Heading2"/>
-              <w:spacing w:before="100" w:after="100"/>
-              <w:outlineLvl w:val="1"/>
-            </w:pPr>
-          </w:p>
-        </w:tc>
-        <w:tc>
-          <w:tcPr>
-            <w:tcW w:w="3117" w:type="dxa"/>
-          </w:tcPr>
-          <w:p>
-            <w:pPr>
-              <w:pStyle w:val="Heading2"/>
-              <w:spacing w:before="100" w:after="100"/>
-              <w:outlineLvl w:val="1"/>
-              <w:cnfStyle w:val="000000100000" w:firstRow="0" w:lastRow="0" w:firstColumn="0" w:lastColumn="0" w:oddVBand="0" w:evenVBand="0" w:oddHBand="1" w:evenHBand="0" w:firstRowFirstColumn="0" w:firstRowLastColumn="0" w:lastRowFirstColumn="0" w:lastRowLastColumn="0"/>
-            </w:pPr>
-          </w:p>
-        </w:tc>
-        <w:tc>
-          <w:tcPr>
-            <w:tcW w:w="3818" w:type="dxa"/>
-          </w:tcPr>
-          <w:p>
-            <w:pPr>
-              <w:pStyle w:val="Heading2"/>
-              <w:spacing w:before="100" w:after="100"/>
-              <w:outlineLvl w:val="1"/>
-              <w:cnfStyle w:val="000000100000" w:firstRow="0" w:lastRow="0" w:firstColumn="0" w:lastColumn="0" w:oddVBand="0" w:evenVBand="0" w:oddHBand="1" w:evenHBand="0" w:firstRowFirstColumn="0" w:firstRowLastColumn="0" w:lastRowFirstColumn="0" w:lastRowLastColumn="0"/>
-            </w:pPr>
-          </w:p>
-        </w:tc>
-      </w:tr>
-      <w:tr>
-        <w:tc>
-          <w:tcPr>
-            <w:cnfStyle w:val="001000000000" w:firstRow="0" w:lastRow="0" w:firstColumn="1" w:lastColumn="0" w:oddVBand="0" w:evenVBand="0" w:oddHBand="0" w:evenHBand="0" w:firstRowFirstColumn="0" w:firstRowLastColumn="0" w:lastRowFirstColumn="0" w:lastRowLastColumn="0"/>
-            <w:tcW w:w="3116" w:type="dxa"/>
-          </w:tcPr>
-          <w:p>
-            <w:pPr>
-              <w:pStyle w:val="Heading2"/>
-              <w:spacing w:before="100" w:after="100"/>
-              <w:outlineLvl w:val="1"/>
-            </w:pPr>
-          </w:p>
-        </w:tc>
-        <w:tc>
-          <w:tcPr>
-            <w:tcW w:w="3117" w:type="dxa"/>
-          </w:tcPr>
-          <w:p>
-            <w:pPr>
-              <w:pStyle w:val="Heading2"/>
-              <w:spacing w:before="100" w:after="100"/>
-              <w:outlineLvl w:val="1"/>
-              <w:cnfStyle w:val="000000000000" w:firstRow="0" w:lastRow="0" w:firstColumn="0" w:lastColumn="0" w:oddVBand="0" w:evenVBand="0" w:oddHBand="0" w:evenHBand="0" w:firstRowFirstColumn="0" w:firstRowLastColumn="0" w:lastRowFirstColumn="0" w:lastRowLastColumn="0"/>
-            </w:pPr>
-          </w:p>
-        </w:tc>
-        <w:tc>
-          <w:tcPr>
-            <w:tcW w:w="3818" w:type="dxa"/>
-          </w:tcPr>
-          <w:p>
-            <w:pPr>
-              <w:pStyle w:val="Heading2"/>
-              <w:spacing w:before="100" w:after="100"/>
-              <w:outlineLvl w:val="1"/>
-              <w:cnfStyle w:val="000000000000" w:firstRow="0" w:lastRow="0" w:firstColumn="0" w:lastColumn="0" w:oddVBand="0" w:evenVBand="0" w:oddHBand="0" w:evenHBand="0" w:firstRowFirstColumn="0" w:firstRowLastColumn="0" w:lastRowFirstColumn="0" w:lastRowLastColumn="0"/>
-            </w:pPr>
-          </w:p>
-        </w:tc>
-      </w:tr>
-      <w:tr>
-        <w:trPr>
-          <w:cnfStyle w:val="000000100000" w:firstRow="0" w:lastRow="0" w:firstColumn="0" w:lastColumn="0" w:oddVBand="0" w:evenVBand="0" w:oddHBand="1" w:evenHBand="0" w:firstRowFirstColumn="0" w:firstRowLastColumn="0" w:lastRowFirstColumn="0" w:lastRowLastColumn="0"/>
-        </w:trPr>
-        <w:tc>
-          <w:tcPr>
-            <w:cnfStyle w:val="001000000000" w:firstRow="0" w:lastRow="0" w:firstColumn="1" w:lastColumn="0" w:oddVBand="0" w:evenVBand="0" w:oddHBand="0" w:evenHBand="0" w:firstRowFirstColumn="0" w:firstRowLastColumn="0" w:lastRowFirstColumn="0" w:lastRowLastColumn="0"/>
-            <w:tcW w:w="3116" w:type="dxa"/>
-          </w:tcPr>
-          <w:p>
-            <w:pPr>
-              <w:pStyle w:val="Heading2"/>
-              <w:spacing w:before="100" w:after="100"/>
-              <w:outlineLvl w:val="1"/>
-            </w:pPr>
-          </w:p>
-        </w:tc>
-        <w:tc>
-          <w:tcPr>
-            <w:tcW w:w="3117" w:type="dxa"/>
-          </w:tcPr>
-          <w:p>
-            <w:pPr>
-              <w:pStyle w:val="Heading2"/>
-              <w:spacing w:before="100" w:after="100"/>
-              <w:outlineLvl w:val="1"/>
-              <w:cnfStyle w:val="000000100000" w:firstRow="0" w:lastRow="0" w:firstColumn="0" w:lastColumn="0" w:oddVBand="0" w:evenVBand="0" w:oddHBand="1" w:evenHBand="0" w:firstRowFirstColumn="0" w:firstRowLastColumn="0" w:lastRowFirstColumn="0" w:lastRowLastColumn="0"/>
-            </w:pPr>
-          </w:p>
-        </w:tc>
-        <w:tc>
-          <w:tcPr>
-            <w:tcW w:w="3818" w:type="dxa"/>
-          </w:tcPr>
-          <w:p>
-            <w:pPr>
-              <w:pStyle w:val="Heading2"/>
-              <w:spacing w:before="100" w:after="100"/>
-              <w:outlineLvl w:val="1"/>
-              <w:cnfStyle w:val="000000100000" w:firstRow="0" w:lastRow="0" w:firstColumn="0" w:lastColumn="0" w:oddVBand="0" w:evenVBand="0" w:oddHBand="1" w:evenHBand="0" w:firstRowFirstColumn="0" w:firstRowLastColumn="0" w:lastRowFirstColumn="0" w:lastRowLastColumn="0"/>
-            </w:pPr>
+            <w:r>
+              <w:t xml:space="preserve">“Der Patient kann Daten eingeben» point a and b sound a lot like offline </w:t>
+            </w:r>
+            <w:r>
+              <w:t>functionality, which is later (pate 9) noted as future feature.</w:t>
+            </w:r>
           </w:p>
         </w:tc>
       </w:tr>
     </w:tbl>
     <w:p>
       <w:pPr>
-        <w:autoSpaceDE w:val="0"/>
-        <w:autoSpaceDN w:val="0"/>
-        <w:adjustRightInd w:val="0"/>
-        <w:spacing w:after="0" w:line="240" w:lineRule="auto"/>
-        <w:rPr>
-          <w:rFonts w:ascii="AppleSystemUIFont" w:hAnsi="AppleSystemUIFont" w:cs="AppleSystemUIFont"/>
-          <w:color w:val="auto"/>
-          <w:sz w:val="24"/>
-          <w:szCs w:val="24"/>
-        </w:rPr>
-      </w:pPr>
-    </w:p>
-    <w:p>
-      <w:pPr>
-        <w:autoSpaceDE w:val="0"/>
-        <w:autoSpaceDN w:val="0"/>
-        <w:adjustRightInd w:val="0"/>
-        <w:spacing w:after="0" w:line="240" w:lineRule="auto"/>
-        <w:rPr>
-          <w:rFonts w:ascii="AppleSystemUIFont" w:hAnsi="AppleSystemUIFont" w:cs="AppleSystemUIFont"/>
-          <w:color w:val="auto"/>
-          <w:sz w:val="24"/>
-          <w:szCs w:val="24"/>
-        </w:rPr>
-      </w:pPr>
-      <w:proofErr w:type="spellStart"/>
+        <w:pStyle w:val="Heading2"/>
+        <w:jc w:val="right"/>
+      </w:pPr>
       <w:r>
-        <w:rPr>
-          <w:rFonts w:ascii="AppleSystemUIFont" w:hAnsi="AppleSystemUIFont" w:cs="AppleSystemUIFont"/>
-          <w:color w:val="auto"/>
-          <w:sz w:val="24"/>
-          <w:szCs w:val="24"/>
-        </w:rPr>
-        <w:lastRenderedPageBreak/>
-        <w:t>Fragen</w:t>
+        <w:t>Overall Grade: 9/10</w:t>
       </w:r>
-      <w:proofErr w:type="spellEnd"/>
-      <w:r>
-        <w:rPr>
-          <w:rFonts w:ascii="AppleSystemUIFont" w:hAnsi="AppleSystemUIFont" w:cs="AppleSystemUIFont"/>
-          <w:color w:val="auto"/>
-          <w:sz w:val="24"/>
-          <w:szCs w:val="24"/>
-        </w:rPr>
-        <w:t xml:space="preserve">: </w:t>
-      </w:r>
-    </w:p>
-    <w:p>
-      <w:pPr>
-        <w:pStyle w:val="ListParagraph"/>
-        <w:numPr>
-          <w:ilvl w:val="0"/>
-          <w:numId w:val="7"/>
-        </w:numPr>
-        <w:autoSpaceDE w:val="0"/>
-        <w:autoSpaceDN w:val="0"/>
-        <w:adjustRightInd w:val="0"/>
-        <w:spacing w:after="0" w:line="240" w:lineRule="auto"/>
-        <w:rPr>
-          <w:rFonts w:ascii="AppleSystemUIFont" w:hAnsi="AppleSystemUIFont" w:cs="AppleSystemUIFont"/>
-          <w:color w:val="auto"/>
-          <w:sz w:val="24"/>
-          <w:szCs w:val="24"/>
-          <w:lang w:val="de-CH"/>
-        </w:rPr>
-      </w:pPr>
-      <w:r>
-        <w:rPr>
-          <w:rFonts w:ascii="AppleSystemUIFont" w:hAnsi="AppleSystemUIFont" w:cs="AppleSystemUIFont"/>
-          <w:color w:val="auto"/>
-          <w:sz w:val="24"/>
-          <w:szCs w:val="24"/>
-          <w:lang w:val="de-CH"/>
-        </w:rPr>
-        <w:t>wie wird geprüft ob ein</w:t>
-      </w:r>
-      <w:r>
-        <w:rPr>
-          <w:rFonts w:ascii="AppleSystemUIFont" w:hAnsi="AppleSystemUIFont" w:cs="AppleSystemUIFont"/>
-          <w:color w:val="auto"/>
-          <w:sz w:val="24"/>
-          <w:szCs w:val="24"/>
-          <w:lang w:val="de-CH"/>
-        </w:rPr>
-        <w:t xml:space="preserve"> P</w:t>
-      </w:r>
-      <w:r>
-        <w:rPr>
-          <w:rFonts w:ascii="AppleSystemUIFont" w:hAnsi="AppleSystemUIFont" w:cs="AppleSystemUIFont"/>
-          <w:color w:val="auto"/>
-          <w:sz w:val="24"/>
-          <w:szCs w:val="24"/>
-          <w:lang w:val="de-CH"/>
-        </w:rPr>
-        <w:t>atient auch wirklich etwas macht?</w:t>
-      </w:r>
-    </w:p>
-    <w:p>
-      <w:pPr>
-        <w:pStyle w:val="ListParagraph"/>
-        <w:numPr>
-          <w:ilvl w:val="0"/>
-          <w:numId w:val="7"/>
-        </w:numPr>
-        <w:autoSpaceDE w:val="0"/>
-        <w:autoSpaceDN w:val="0"/>
-        <w:adjustRightInd w:val="0"/>
-        <w:spacing w:after="0" w:line="240" w:lineRule="auto"/>
-        <w:rPr>
-          <w:rFonts w:ascii="AppleSystemUIFont" w:hAnsi="AppleSystemUIFont" w:cs="AppleSystemUIFont"/>
-          <w:color w:val="auto"/>
-          <w:sz w:val="24"/>
-          <w:szCs w:val="24"/>
-          <w:lang w:val="de-CH"/>
-        </w:rPr>
-      </w:pPr>
-      <w:r>
-        <w:rPr>
-          <w:rFonts w:ascii="AppleSystemUIFont" w:hAnsi="AppleSystemUIFont" w:cs="AppleSystemUIFont"/>
-          <w:color w:val="auto"/>
-          <w:sz w:val="24"/>
-          <w:szCs w:val="24"/>
-          <w:lang w:val="de-CH"/>
-        </w:rPr>
-        <w:t xml:space="preserve">wird der </w:t>
-      </w:r>
-      <w:r>
-        <w:rPr>
-          <w:rFonts w:ascii="AppleSystemUIFont" w:hAnsi="AppleSystemUIFont" w:cs="AppleSystemUIFont"/>
-          <w:color w:val="auto"/>
-          <w:sz w:val="24"/>
-          <w:szCs w:val="24"/>
-          <w:lang w:val="de-CH"/>
-        </w:rPr>
-        <w:t>U</w:t>
-      </w:r>
-      <w:r>
-        <w:rPr>
-          <w:rFonts w:ascii="AppleSystemUIFont" w:hAnsi="AppleSystemUIFont" w:cs="AppleSystemUIFont"/>
-          <w:color w:val="auto"/>
-          <w:sz w:val="24"/>
-          <w:szCs w:val="24"/>
-          <w:lang w:val="de-CH"/>
-        </w:rPr>
-        <w:t>ser aufgefordert Stimmungen zu erfassen?</w:t>
-      </w:r>
-    </w:p>
-    <w:p>
-      <w:pPr>
-        <w:pStyle w:val="ListParagraph"/>
-        <w:numPr>
-          <w:ilvl w:val="0"/>
-          <w:numId w:val="7"/>
-        </w:numPr>
-        <w:autoSpaceDE w:val="0"/>
-        <w:autoSpaceDN w:val="0"/>
-        <w:adjustRightInd w:val="0"/>
-        <w:spacing w:after="0" w:line="240" w:lineRule="auto"/>
-        <w:rPr>
-          <w:rFonts w:ascii="AppleSystemUIFont" w:hAnsi="AppleSystemUIFont" w:cs="AppleSystemUIFont"/>
-          <w:color w:val="auto"/>
-          <w:sz w:val="24"/>
-          <w:szCs w:val="24"/>
-        </w:rPr>
-      </w:pPr>
-      <w:r>
-        <w:rPr>
-          <w:rFonts w:ascii="AppleSystemUIFont" w:hAnsi="AppleSystemUIFont" w:cs="AppleSystemUIFont"/>
-          <w:color w:val="auto"/>
-          <w:sz w:val="24"/>
-          <w:szCs w:val="24"/>
-        </w:rPr>
-        <w:t xml:space="preserve">offline </w:t>
-      </w:r>
-      <w:proofErr w:type="spellStart"/>
-      <w:r>
-        <w:rPr>
-          <w:rFonts w:ascii="AppleSystemUIFont" w:hAnsi="AppleSystemUIFont" w:cs="AppleSystemUIFont"/>
-          <w:color w:val="auto"/>
-          <w:sz w:val="24"/>
-          <w:szCs w:val="24"/>
-        </w:rPr>
-        <w:t>Funktionalität? co</w:t>
-      </w:r>
-      <w:bookmarkStart w:id="0" w:name="_GoBack"/>
-      <w:bookmarkEnd w:id="0"/>
-      <w:r>
-        <w:rPr>
-          <w:rFonts w:ascii="AppleSystemUIFont" w:hAnsi="AppleSystemUIFont" w:cs="AppleSystemUIFont"/>
-          <w:color w:val="auto"/>
-          <w:sz w:val="24"/>
-          <w:szCs w:val="24"/>
-        </w:rPr>
-        <w:t>nsider pwa</w:t>
-      </w:r>
-      <w:proofErr w:type="spellEnd"/>
-      <w:r>
-        <w:rPr>
-          <w:rFonts w:ascii="AppleSystemUIFont" w:hAnsi="AppleSystemUIFont" w:cs="AppleSystemUIFont"/>
-          <w:color w:val="auto"/>
-          <w:sz w:val="24"/>
-          <w:szCs w:val="24"/>
-        </w:rPr>
-        <w:t>?</w:t>
-      </w:r>
-    </w:p>
-    <w:p>
-      <w:pPr>
-        <w:autoSpaceDE w:val="0"/>
-        <w:autoSpaceDN w:val="0"/>
-        <w:adjustRightInd w:val="0"/>
-        <w:spacing w:after="0" w:line="240" w:lineRule="auto"/>
-        <w:rPr>
-          <w:rFonts w:ascii="AppleSystemUIFont" w:hAnsi="AppleSystemUIFont" w:cs="AppleSystemUIFont"/>
-          <w:color w:val="auto"/>
-          <w:sz w:val="24"/>
-          <w:szCs w:val="24"/>
-        </w:rPr>
-      </w:pPr>
-    </w:p>
-    <w:p>
-      <w:pPr>
-        <w:autoSpaceDE w:val="0"/>
-        <w:autoSpaceDN w:val="0"/>
-        <w:adjustRightInd w:val="0"/>
-        <w:spacing w:after="0" w:line="240" w:lineRule="auto"/>
-        <w:rPr>
-          <w:rFonts w:ascii="AppleSystemUIFont" w:hAnsi="AppleSystemUIFont" w:cs="AppleSystemUIFont"/>
-          <w:color w:val="auto"/>
-          <w:sz w:val="24"/>
-          <w:szCs w:val="24"/>
-        </w:rPr>
-      </w:pPr>
-    </w:p>
-    <w:p>
-      <w:pPr>
-        <w:autoSpaceDE w:val="0"/>
-        <w:autoSpaceDN w:val="0"/>
-        <w:adjustRightInd w:val="0"/>
-        <w:spacing w:after="0" w:line="240" w:lineRule="auto"/>
-        <w:rPr>
-          <w:rFonts w:ascii="AppleSystemUIFont" w:hAnsi="AppleSystemUIFont" w:cs="AppleSystemUIFont"/>
-          <w:color w:val="auto"/>
-          <w:sz w:val="24"/>
-          <w:szCs w:val="24"/>
-        </w:rPr>
-      </w:pPr>
-    </w:p>
-    <w:p>
-      <w:pPr>
-        <w:pStyle w:val="Heading2"/>
-      </w:pPr>
     </w:p>
     <w:sectPr>
       <w:footerReference w:type="default" r:id="rId8"/>
@@ -1834,6 +1137,7 @@
     <w:lsdException w:name="HTML Sample" w:semiHidden="1" w:unhideWhenUsed="1"/>
     <w:lsdException w:name="HTML Typewriter" w:semiHidden="1" w:unhideWhenUsed="1"/>
     <w:lsdException w:name="HTML Variable" w:semiHidden="1" w:unhideWhenUsed="1"/>
+    <w:lsdException w:name="Normal Table" w:semiHidden="1" w:unhideWhenUsed="1"/>
     <w:lsdException w:name="annotation subject" w:semiHidden="1" w:unhideWhenUsed="1"/>
     <w:lsdException w:name="No List" w:semiHidden="1" w:unhideWhenUsed="1"/>
     <w:lsdException w:name="Outline List 1" w:semiHidden="1" w:unhideWhenUsed="1"/>
@@ -1876,8 +1180,11 @@
     <w:lsdException w:name="Table Contemporary" w:semiHidden="1" w:unhideWhenUsed="1"/>
     <w:lsdException w:name="Table Elegant" w:semiHidden="1" w:unhideWhenUsed="1"/>
     <w:lsdException w:name="Table Professional" w:semiHidden="1" w:unhideWhenUsed="1"/>
+    <w:lsdException w:name="Table Subtle 1" w:semiHidden="1" w:unhideWhenUsed="1"/>
     <w:lsdException w:name="Table Subtle 2" w:semiHidden="1" w:unhideWhenUsed="1"/>
     <w:lsdException w:name="Table Web 1" w:semiHidden="1" w:unhideWhenUsed="1"/>
+    <w:lsdException w:name="Table Web 2" w:semiHidden="1" w:unhideWhenUsed="1"/>
+    <w:lsdException w:name="Table Web 3" w:semiHidden="1" w:unhideWhenUsed="1"/>
     <w:lsdException w:name="Balloon Text" w:semiHidden="1" w:unhideWhenUsed="1"/>
     <w:lsdException w:name="Table Grid" w:uiPriority="39"/>
     <w:lsdException w:name="Table Theme" w:semiHidden="1" w:unhideWhenUsed="1"/>
@@ -4007,7 +3314,7 @@
 </file>
 
 <file path=customXml/itemProps1.xml><?xml version="1.0" encoding="utf-8"?>
-<ds:datastoreItem xmlns:ds="http://schemas.openxmlformats.org/officeDocument/2006/customXml" ds:itemID="{00EAD794-7F31-EB4E-A3BB-B32A986A97E6}">
+<ds:datastoreItem xmlns:ds="http://schemas.openxmlformats.org/officeDocument/2006/customXml" ds:itemID="{D03A6159-04AC-ED45-B5A5-CEEA8875F3AA}">
   <ds:schemaRefs>
     <ds:schemaRef ds:uri="http://schemas.openxmlformats.org/officeDocument/2006/bibliography"/>
   </ds:schemaRefs>

</xml_diff>

<commit_message>
comprehensability verifiability tracebility adaptability added
</commit_message>
<xml_diff>
--- a/doc/task03/requirements_specification_review_white.docx
+++ b/doc/task03/requirements_specification_review_white.docx
@@ -4,10 +4,8 @@
   <w:body>
     <w:p>
       <w:pPr>
-        <w:pStyle w:val="Heading1"/>
-      </w:pPr>
-      <w:bookmarkStart w:id="0" w:name="_GoBack"/>
-      <w:bookmarkEnd w:id="0"/>
+        <w:pStyle w:val="berschrift1"/>
+      </w:pPr>
       <w:r>
         <w:t>Requirements Specifications Review</w:t>
       </w:r>
@@ -19,9 +17,9 @@
         <w:tblLook w:val="04A0" w:firstRow="1" w:lastRow="0" w:firstColumn="1" w:lastColumn="0" w:noHBand="0" w:noVBand="1"/>
       </w:tblPr>
       <w:tblGrid>
-        <w:gridCol w:w="3116"/>
-        <w:gridCol w:w="3117"/>
-        <w:gridCol w:w="3818"/>
+        <w:gridCol w:w="1199"/>
+        <w:gridCol w:w="2437"/>
+        <w:gridCol w:w="6996"/>
       </w:tblGrid>
       <w:tr>
         <w:trPr>
@@ -34,7 +32,7 @@
           </w:tcPr>
           <w:p>
             <w:pPr>
-              <w:pStyle w:val="Heading2"/>
+              <w:pStyle w:val="berschrift2"/>
               <w:spacing w:before="0"/>
               <w:outlineLvl w:val="1"/>
             </w:pPr>
@@ -52,7 +50,7 @@
           </w:tcPr>
           <w:p>
             <w:pPr>
-              <w:pStyle w:val="Heading2"/>
+              <w:pStyle w:val="berschrift2"/>
               <w:spacing w:before="0"/>
               <w:outlineLvl w:val="1"/>
               <w:cnfStyle w:val="100000000000" w:firstRow="1" w:lastRow="0" w:firstColumn="0" w:lastColumn="0" w:oddVBand="0" w:evenVBand="0" w:oddHBand="0" w:evenHBand="0" w:firstRowFirstColumn="0" w:firstRowLastColumn="0" w:lastRowFirstColumn="0" w:lastRowLastColumn="0"/>
@@ -71,7 +69,7 @@
           </w:tcPr>
           <w:p>
             <w:pPr>
-              <w:pStyle w:val="Heading2"/>
+              <w:pStyle w:val="berschrift2"/>
               <w:spacing w:before="100" w:after="100"/>
               <w:outlineLvl w:val="1"/>
               <w:cnfStyle w:val="100000000000" w:firstRow="1" w:lastRow="0" w:firstColumn="0" w:lastColumn="0" w:oddVBand="0" w:evenVBand="0" w:oddHBand="0" w:evenHBand="0" w:firstRowFirstColumn="0" w:firstRowLastColumn="0" w:lastRowFirstColumn="0" w:lastRowLastColumn="0"/>
@@ -100,11 +98,6 @@
             <w:tcW w:w="3116" w:type="dxa"/>
           </w:tcPr>
           <w:p>
-            <w:pPr>
-              <w:pStyle w:val="Heading2"/>
-              <w:spacing w:before="100" w:after="100"/>
-              <w:outlineLvl w:val="1"/>
-            </w:pPr>
             <w:r>
               <w:t>General</w:t>
             </w:r>
@@ -116,9 +109,6 @@
           </w:tcPr>
           <w:p>
             <w:pPr>
-              <w:pStyle w:val="Heading2"/>
-              <w:spacing w:before="100" w:after="100"/>
-              <w:outlineLvl w:val="1"/>
               <w:cnfStyle w:val="000000100000" w:firstRow="0" w:lastRow="0" w:firstColumn="0" w:lastColumn="0" w:oddVBand="0" w:evenVBand="0" w:oddHBand="1" w:evenHBand="0" w:firstRowFirstColumn="0" w:firstRowLastColumn="0" w:lastRowFirstColumn="0" w:lastRowLastColumn="0"/>
             </w:pPr>
             <w:r>
@@ -132,13 +122,99 @@
           </w:tcPr>
           <w:p>
             <w:pPr>
-              <w:pStyle w:val="Heading2"/>
-              <w:spacing w:before="100" w:after="100"/>
-              <w:outlineLvl w:val="1"/>
               <w:cnfStyle w:val="000000100000" w:firstRow="0" w:lastRow="0" w:firstColumn="0" w:lastColumn="0" w:oddVBand="0" w:evenVBand="0" w:oddHBand="1" w:evenHBand="0" w:firstRowFirstColumn="0" w:firstRowLastColumn="0" w:lastRowFirstColumn="0" w:lastRowLastColumn="0"/>
             </w:pPr>
             <w:r>
-              <w:t>There is no need for multiple versions of the same document in your Github repo, since git already has a history.</w:t>
+              <w:t xml:space="preserve">There is no need for multiple versions of the same document in your </w:t>
+            </w:r>
+            <w:proofErr w:type="spellStart"/>
+            <w:r>
+              <w:t>Github</w:t>
+            </w:r>
+            <w:proofErr w:type="spellEnd"/>
+            <w:r>
+              <w:t xml:space="preserve"> repo, since git already has a history.</w:t>
+            </w:r>
+          </w:p>
+        </w:tc>
+      </w:tr>
+      <w:tr>
+        <w:tc>
+          <w:tcPr>
+            <w:cnfStyle w:val="001000000000" w:firstRow="0" w:lastRow="0" w:firstColumn="1" w:lastColumn="0" w:oddVBand="0" w:evenVBand="0" w:oddHBand="0" w:evenHBand="0" w:firstRowFirstColumn="0" w:firstRowLastColumn="0" w:lastRowFirstColumn="0" w:lastRowLastColumn="0"/>
+            <w:tcW w:w="3116" w:type="dxa"/>
+          </w:tcPr>
+          <w:p/>
+        </w:tc>
+        <w:tc>
+          <w:tcPr>
+            <w:tcW w:w="3117" w:type="dxa"/>
+          </w:tcPr>
+          <w:p>
+            <w:pPr>
+              <w:cnfStyle w:val="000000000000" w:firstRow="0" w:lastRow="0" w:firstColumn="0" w:lastColumn="0" w:oddVBand="0" w:evenVBand="0" w:oddHBand="0" w:evenHBand="0" w:firstRowFirstColumn="0" w:firstRowLastColumn="0" w:lastRowFirstColumn="0" w:lastRowLastColumn="0"/>
+            </w:pPr>
+            <w:r>
+              <w:t>Comprehensibility</w:t>
+            </w:r>
+          </w:p>
+        </w:tc>
+        <w:tc>
+          <w:tcPr>
+            <w:tcW w:w="3818" w:type="dxa"/>
+          </w:tcPr>
+          <w:p>
+            <w:pPr>
+              <w:cnfStyle w:val="000000000000" w:firstRow="0" w:lastRow="0" w:firstColumn="0" w:lastColumn="0" w:oddVBand="0" w:evenVBand="0" w:oddHBand="0" w:evenHBand="0" w:firstRowFirstColumn="0" w:firstRowLastColumn="0" w:lastRowFirstColumn="0" w:lastRowLastColumn="0"/>
+            </w:pPr>
+            <w:r>
+              <w:t>Document is understandable</w:t>
+            </w:r>
+          </w:p>
+        </w:tc>
+      </w:tr>
+      <w:tr>
+        <w:trPr>
+          <w:cnfStyle w:val="000000100000" w:firstRow="0" w:lastRow="0" w:firstColumn="0" w:lastColumn="0" w:oddVBand="0" w:evenVBand="0" w:oddHBand="1" w:evenHBand="0" w:firstRowFirstColumn="0" w:firstRowLastColumn="0" w:lastRowFirstColumn="0" w:lastRowLastColumn="0"/>
+        </w:trPr>
+        <w:tc>
+          <w:tcPr>
+            <w:cnfStyle w:val="001000000000" w:firstRow="0" w:lastRow="0" w:firstColumn="1" w:lastColumn="0" w:oddVBand="0" w:evenVBand="0" w:oddHBand="0" w:evenHBand="0" w:firstRowFirstColumn="0" w:firstRowLastColumn="0" w:lastRowFirstColumn="0" w:lastRowLastColumn="0"/>
+            <w:tcW w:w="3116" w:type="dxa"/>
+          </w:tcPr>
+          <w:p/>
+        </w:tc>
+        <w:tc>
+          <w:tcPr>
+            <w:tcW w:w="3117" w:type="dxa"/>
+          </w:tcPr>
+          <w:p>
+            <w:pPr>
+              <w:cnfStyle w:val="000000100000" w:firstRow="0" w:lastRow="0" w:firstColumn="0" w:lastColumn="0" w:oddVBand="0" w:evenVBand="0" w:oddHBand="1" w:evenHBand="0" w:firstRowFirstColumn="0" w:firstRowLastColumn="0" w:lastRowFirstColumn="0" w:lastRowLastColumn="0"/>
+            </w:pPr>
+            <w:r>
+              <w:t>Validity</w:t>
+            </w:r>
+          </w:p>
+        </w:tc>
+        <w:tc>
+          <w:tcPr>
+            <w:tcW w:w="3818" w:type="dxa"/>
+          </w:tcPr>
+          <w:p>
+            <w:pPr>
+              <w:cnfStyle w:val="000000100000" w:firstRow="0" w:lastRow="0" w:firstColumn="0" w:lastColumn="0" w:oddVBand="0" w:evenVBand="0" w:oddHBand="1" w:evenHBand="0" w:firstRowFirstColumn="0" w:firstRowLastColumn="0" w:lastRowFirstColumn="0" w:lastRowLastColumn="0"/>
+            </w:pPr>
+            <w:r>
+              <w:t xml:space="preserve">How is verified that the patient is </w:t>
+            </w:r>
+            <w:proofErr w:type="gramStart"/>
+            <w:r>
+              <w:t>actually doing</w:t>
+            </w:r>
+            <w:proofErr w:type="gramEnd"/>
+            <w:r>
+              <w:t xml:space="preserve"> anything?</w:t>
             </w:r>
           </w:p>
         </w:tc>
@@ -150,11 +226,9 @@
             <w:tcW w:w="3116" w:type="dxa"/>
           </w:tcPr>
           <w:p>
-            <w:pPr>
-              <w:pStyle w:val="Heading2"/>
-              <w:spacing w:before="100" w:after="100"/>
-              <w:outlineLvl w:val="1"/>
-            </w:pPr>
+            <w:r>
+              <w:t>7</w:t>
+            </w:r>
           </w:p>
         </w:tc>
         <w:tc>
@@ -163,13 +237,10 @@
           </w:tcPr>
           <w:p>
             <w:pPr>
-              <w:pStyle w:val="Heading2"/>
-              <w:spacing w:before="100" w:after="100"/>
-              <w:outlineLvl w:val="1"/>
               <w:cnfStyle w:val="000000000000" w:firstRow="0" w:lastRow="0" w:firstColumn="0" w:lastColumn="0" w:oddVBand="0" w:evenVBand="0" w:oddHBand="0" w:evenHBand="0" w:firstRowFirstColumn="0" w:firstRowLastColumn="0" w:lastRowFirstColumn="0" w:lastRowLastColumn="0"/>
             </w:pPr>
             <w:r>
-              <w:t>Comprehensibility</w:t>
+              <w:t>Realism</w:t>
             </w:r>
           </w:p>
         </w:tc>
@@ -179,13 +250,37 @@
           </w:tcPr>
           <w:p>
             <w:pPr>
-              <w:pStyle w:val="Heading2"/>
-              <w:spacing w:before="100" w:after="100"/>
-              <w:outlineLvl w:val="1"/>
               <w:cnfStyle w:val="000000000000" w:firstRow="0" w:lastRow="0" w:firstColumn="0" w:lastColumn="0" w:oddVBand="0" w:evenVBand="0" w:oddHBand="0" w:evenHBand="0" w:firstRowFirstColumn="0" w:firstRowLastColumn="0" w:lastRowFirstColumn="0" w:lastRowLastColumn="0"/>
             </w:pPr>
             <w:r>
-              <w:t>Document is understandable</w:t>
+              <w:t xml:space="preserve">“Der Patient </w:t>
+            </w:r>
+            <w:proofErr w:type="spellStart"/>
+            <w:r>
+              <w:t>kann</w:t>
+            </w:r>
+            <w:proofErr w:type="spellEnd"/>
+            <w:r>
+              <w:t xml:space="preserve"> </w:t>
+            </w:r>
+            <w:proofErr w:type="spellStart"/>
+            <w:r>
+              <w:t>Daten</w:t>
+            </w:r>
+            <w:proofErr w:type="spellEnd"/>
+            <w:r>
+              <w:t xml:space="preserve"> </w:t>
+            </w:r>
+            <w:proofErr w:type="spellStart"/>
+            <w:r>
+              <w:t>eingeben</w:t>
+            </w:r>
+            <w:proofErr w:type="spellEnd"/>
+            <w:r>
+              <w:t xml:space="preserve">» point a and b sound a lot like offline </w:t>
+            </w:r>
+            <w:r>
+              <w:t>functionality, which is later (pate 9) noted as future feature.</w:t>
             </w:r>
           </w:p>
         </w:tc>
@@ -200,11 +295,9 @@
             <w:tcW w:w="3116" w:type="dxa"/>
           </w:tcPr>
           <w:p>
-            <w:pPr>
-              <w:pStyle w:val="Heading2"/>
-              <w:spacing w:before="100" w:after="100"/>
-              <w:outlineLvl w:val="1"/>
-            </w:pPr>
+            <w:r>
+              <w:t>7</w:t>
+            </w:r>
           </w:p>
         </w:tc>
         <w:tc>
@@ -213,13 +306,10 @@
           </w:tcPr>
           <w:p>
             <w:pPr>
-              <w:pStyle w:val="Heading2"/>
-              <w:spacing w:before="100" w:after="100"/>
-              <w:outlineLvl w:val="1"/>
               <w:cnfStyle w:val="000000100000" w:firstRow="0" w:lastRow="0" w:firstColumn="0" w:lastColumn="0" w:oddVBand="0" w:evenVBand="0" w:oddHBand="1" w:evenHBand="0" w:firstRowFirstColumn="0" w:firstRowLastColumn="0" w:lastRowFirstColumn="0" w:lastRowLastColumn="0"/>
             </w:pPr>
             <w:r>
-              <w:t>Validity</w:t>
+              <w:t>Comprehensibility</w:t>
             </w:r>
           </w:p>
         </w:tc>
@@ -229,13 +319,533 @@
           </w:tcPr>
           <w:p>
             <w:pPr>
-              <w:pStyle w:val="Heading2"/>
-              <w:spacing w:before="100" w:after="100"/>
-              <w:outlineLvl w:val="1"/>
               <w:cnfStyle w:val="000000100000" w:firstRow="0" w:lastRow="0" w:firstColumn="0" w:lastColumn="0" w:oddVBand="0" w:evenVBand="0" w:oddHBand="1" w:evenHBand="0" w:firstRowFirstColumn="0" w:firstRowLastColumn="0" w:lastRowFirstColumn="0" w:lastRowLastColumn="0"/>
             </w:pPr>
-            <w:r>
-              <w:t>How is verified that the patient is actually doing anything?</w:t>
+            <w:proofErr w:type="spellStart"/>
+            <w:r>
+              <w:t>Im</w:t>
+            </w:r>
+            <w:proofErr w:type="spellEnd"/>
+            <w:r>
+              <w:t xml:space="preserve"> </w:t>
+            </w:r>
+            <w:proofErr w:type="spellStart"/>
+            <w:r>
+              <w:t>Kapitel</w:t>
+            </w:r>
+            <w:proofErr w:type="spellEnd"/>
+            <w:r>
+              <w:t xml:space="preserve"> 5. System Architecture </w:t>
+            </w:r>
+            <w:proofErr w:type="spellStart"/>
+            <w:r>
+              <w:t>gibt</w:t>
+            </w:r>
+            <w:proofErr w:type="spellEnd"/>
+            <w:r>
+              <w:t xml:space="preserve"> es </w:t>
+            </w:r>
+            <w:proofErr w:type="spellStart"/>
+            <w:r>
+              <w:t>folgenden</w:t>
+            </w:r>
+            <w:proofErr w:type="spellEnd"/>
+            <w:r>
+              <w:t xml:space="preserve"> </w:t>
+            </w:r>
+            <w:proofErr w:type="spellStart"/>
+            <w:r>
+              <w:t>satz</w:t>
+            </w:r>
+            <w:proofErr w:type="spellEnd"/>
+          </w:p>
+          <w:p>
+            <w:pPr>
+              <w:cnfStyle w:val="000000100000" w:firstRow="0" w:lastRow="0" w:firstColumn="0" w:lastColumn="0" w:oddVBand="0" w:evenVBand="0" w:oddHBand="1" w:evenHBand="0" w:firstRowFirstColumn="0" w:firstRowLastColumn="0" w:lastRowFirstColumn="0" w:lastRowLastColumn="0"/>
+            </w:pPr>
+            <w:r>
+              <w:t xml:space="preserve"> ” Die </w:t>
+            </w:r>
+            <w:proofErr w:type="spellStart"/>
+            <w:r>
+              <w:t>Anwendung</w:t>
+            </w:r>
+            <w:proofErr w:type="spellEnd"/>
+            <w:r>
+              <w:t xml:space="preserve"> </w:t>
+            </w:r>
+            <w:proofErr w:type="spellStart"/>
+            <w:r>
+              <w:t>soll</w:t>
+            </w:r>
+            <w:proofErr w:type="spellEnd"/>
+            <w:r>
+              <w:t xml:space="preserve"> </w:t>
+            </w:r>
+            <w:proofErr w:type="spellStart"/>
+            <w:r>
+              <w:t>Daten</w:t>
+            </w:r>
+            <w:proofErr w:type="spellEnd"/>
+            <w:r>
+              <w:t xml:space="preserve"> auf </w:t>
+            </w:r>
+            <w:proofErr w:type="spellStart"/>
+            <w:r>
+              <w:t>einer</w:t>
+            </w:r>
+            <w:proofErr w:type="spellEnd"/>
+            <w:r>
+              <w:t xml:space="preserve"> </w:t>
+            </w:r>
+            <w:proofErr w:type="spellStart"/>
+            <w:r>
+              <w:t>Datenbank</w:t>
+            </w:r>
+            <w:proofErr w:type="spellEnd"/>
+            <w:r>
+              <w:t xml:space="preserve"> </w:t>
+            </w:r>
+            <w:proofErr w:type="spellStart"/>
+            <w:r>
+              <w:t>speichern</w:t>
+            </w:r>
+            <w:proofErr w:type="spellEnd"/>
+            <w:r>
+              <w:t xml:space="preserve">, </w:t>
+            </w:r>
+            <w:proofErr w:type="spellStart"/>
+            <w:r>
+              <w:t>damit</w:t>
+            </w:r>
+            <w:proofErr w:type="spellEnd"/>
+            <w:r>
+              <w:t xml:space="preserve"> von </w:t>
+            </w:r>
+            <w:proofErr w:type="spellStart"/>
+            <w:r>
+              <w:t>einem</w:t>
+            </w:r>
+            <w:proofErr w:type="spellEnd"/>
+            <w:r>
+              <w:t xml:space="preserve"> Front- und Backend her </w:t>
+            </w:r>
+            <w:proofErr w:type="spellStart"/>
+            <w:r>
+              <w:t>über</w:t>
+            </w:r>
+            <w:proofErr w:type="spellEnd"/>
+            <w:r>
+              <w:t xml:space="preserve"> die </w:t>
+            </w:r>
+            <w:proofErr w:type="spellStart"/>
+            <w:r>
+              <w:t>beiden</w:t>
+            </w:r>
+            <w:proofErr w:type="spellEnd"/>
+            <w:r>
+              <w:t xml:space="preserve"> </w:t>
+            </w:r>
+            <w:proofErr w:type="spellStart"/>
+            <w:r>
+              <w:t>Rollen</w:t>
+            </w:r>
+            <w:proofErr w:type="spellEnd"/>
+            <w:r>
+              <w:t xml:space="preserve"> (Patient und </w:t>
+            </w:r>
+            <w:proofErr w:type="spellStart"/>
+            <w:r>
+              <w:t>Therapeut</w:t>
+            </w:r>
+            <w:proofErr w:type="spellEnd"/>
+            <w:r>
+              <w:t xml:space="preserve">) </w:t>
+            </w:r>
+            <w:proofErr w:type="spellStart"/>
+            <w:r>
+              <w:t>entsprechende</w:t>
+            </w:r>
+            <w:proofErr w:type="spellEnd"/>
+            <w:r>
+              <w:t xml:space="preserve"> </w:t>
+            </w:r>
+            <w:proofErr w:type="spellStart"/>
+            <w:r>
+              <w:t>Daten</w:t>
+            </w:r>
+            <w:proofErr w:type="spellEnd"/>
+            <w:r>
+              <w:t xml:space="preserve"> </w:t>
+            </w:r>
+            <w:proofErr w:type="spellStart"/>
+            <w:r>
+              <w:t>abgerufen</w:t>
+            </w:r>
+            <w:proofErr w:type="spellEnd"/>
+            <w:r>
+              <w:t xml:space="preserve"> </w:t>
+            </w:r>
+            <w:proofErr w:type="spellStart"/>
+            <w:r>
+              <w:t>werden</w:t>
+            </w:r>
+            <w:proofErr w:type="spellEnd"/>
+            <w:r>
+              <w:t xml:space="preserve"> </w:t>
+            </w:r>
+            <w:proofErr w:type="spellStart"/>
+            <w:r>
+              <w:t>können</w:t>
+            </w:r>
+            <w:proofErr w:type="spellEnd"/>
+            <w:r>
+              <w:t>.”</w:t>
+            </w:r>
+          </w:p>
+          <w:p>
+            <w:pPr>
+              <w:cnfStyle w:val="000000100000" w:firstRow="0" w:lastRow="0" w:firstColumn="0" w:lastColumn="0" w:oddVBand="0" w:evenVBand="0" w:oddHBand="1" w:evenHBand="0" w:firstRowFirstColumn="0" w:firstRowLastColumn="0" w:lastRowFirstColumn="0" w:lastRowLastColumn="0"/>
+            </w:pPr>
+          </w:p>
+          <w:p>
+            <w:pPr>
+              <w:pStyle w:val="Listenabsatz"/>
+              <w:numPr>
+                <w:ilvl w:val="0"/>
+                <w:numId w:val="9"/>
+              </w:numPr>
+              <w:cnfStyle w:val="000000100000" w:firstRow="0" w:lastRow="0" w:firstColumn="0" w:lastColumn="0" w:oddVBand="0" w:evenVBand="0" w:oddHBand="1" w:evenHBand="0" w:firstRowFirstColumn="0" w:firstRowLastColumn="0" w:lastRowFirstColumn="0" w:lastRowLastColumn="0"/>
+            </w:pPr>
+            <w:proofErr w:type="spellStart"/>
+            <w:r>
+              <w:t>Heisst</w:t>
+            </w:r>
+            <w:proofErr w:type="spellEnd"/>
+            <w:r>
+              <w:t xml:space="preserve"> das </w:t>
+            </w:r>
+            <w:proofErr w:type="spellStart"/>
+            <w:r>
+              <w:t>dass</w:t>
+            </w:r>
+            <w:proofErr w:type="spellEnd"/>
+            <w:r>
+              <w:t xml:space="preserve"> es </w:t>
+            </w:r>
+            <w:proofErr w:type="spellStart"/>
+            <w:r>
+              <w:t>möglich</w:t>
+            </w:r>
+            <w:proofErr w:type="spellEnd"/>
+            <w:r>
+              <w:t xml:space="preserve"> </w:t>
+            </w:r>
+            <w:proofErr w:type="spellStart"/>
+            <w:r>
+              <w:t>ist</w:t>
+            </w:r>
+            <w:proofErr w:type="spellEnd"/>
+            <w:r>
+              <w:t xml:space="preserve"> </w:t>
+            </w:r>
+            <w:proofErr w:type="spellStart"/>
+            <w:r>
+              <w:t>direkt</w:t>
+            </w:r>
+            <w:proofErr w:type="spellEnd"/>
+            <w:r>
+              <w:t xml:space="preserve"> </w:t>
+            </w:r>
+            <w:proofErr w:type="spellStart"/>
+            <w:r>
+              <w:t>vom</w:t>
+            </w:r>
+            <w:proofErr w:type="spellEnd"/>
+            <w:r>
+              <w:t xml:space="preserve"> frontend auf die </w:t>
+            </w:r>
+            <w:proofErr w:type="spellStart"/>
+            <w:r>
+              <w:t>Datenbank</w:t>
+            </w:r>
+            <w:proofErr w:type="spellEnd"/>
+            <w:r>
+              <w:t xml:space="preserve"> </w:t>
+            </w:r>
+            <w:proofErr w:type="spellStart"/>
+            <w:r>
+              <w:t>zuzugreifen</w:t>
+            </w:r>
+            <w:proofErr w:type="spellEnd"/>
+            <w:r>
+              <w:t xml:space="preserve"> (und </w:t>
+            </w:r>
+            <w:proofErr w:type="spellStart"/>
+            <w:r>
+              <w:t>nicht</w:t>
+            </w:r>
+            <w:proofErr w:type="spellEnd"/>
+            <w:r>
+              <w:t xml:space="preserve"> via backend </w:t>
+            </w:r>
+            <w:proofErr w:type="spellStart"/>
+            <w:r>
+              <w:t>zwischenschritt</w:t>
+            </w:r>
+            <w:proofErr w:type="spellEnd"/>
+            <w:proofErr w:type="gramStart"/>
+            <w:r>
+              <w:t>)</w:t>
+            </w:r>
+            <w:r>
+              <w:t>?</w:t>
+            </w:r>
+            <w:r>
+              <w:t>.</w:t>
+            </w:r>
+            <w:proofErr w:type="gramEnd"/>
+          </w:p>
+          <w:p>
+            <w:pPr>
+              <w:pStyle w:val="Listenabsatz"/>
+              <w:numPr>
+                <w:ilvl w:val="0"/>
+                <w:numId w:val="9"/>
+              </w:numPr>
+              <w:cnfStyle w:val="000000100000" w:firstRow="0" w:lastRow="0" w:firstColumn="0" w:lastColumn="0" w:oddVBand="0" w:evenVBand="0" w:oddHBand="1" w:evenHBand="0" w:firstRowFirstColumn="0" w:firstRowLastColumn="0" w:lastRowFirstColumn="0" w:lastRowLastColumn="0"/>
+            </w:pPr>
+            <w:proofErr w:type="spellStart"/>
+            <w:r>
+              <w:t>Laut</w:t>
+            </w:r>
+            <w:proofErr w:type="spellEnd"/>
+            <w:r>
+              <w:t xml:space="preserve"> dem Bild </w:t>
+            </w:r>
+            <w:proofErr w:type="spellStart"/>
+            <w:r>
+              <w:t>greift</w:t>
+            </w:r>
+            <w:proofErr w:type="spellEnd"/>
+            <w:r>
+              <w:t xml:space="preserve"> der Patient auf das Frontend </w:t>
+            </w:r>
+            <w:proofErr w:type="spellStart"/>
+            <w:r>
+              <w:t>zu</w:t>
+            </w:r>
+            <w:proofErr w:type="spellEnd"/>
+            <w:r>
+              <w:t xml:space="preserve">, der Therapist </w:t>
+            </w:r>
+            <w:proofErr w:type="spellStart"/>
+            <w:r>
+              <w:t>allerdings</w:t>
+            </w:r>
+            <w:proofErr w:type="spellEnd"/>
+            <w:r>
+              <w:t xml:space="preserve"> </w:t>
+            </w:r>
+            <w:proofErr w:type="spellStart"/>
+            <w:r>
+              <w:t>direkt</w:t>
+            </w:r>
+            <w:proofErr w:type="spellEnd"/>
+            <w:r>
+              <w:t xml:space="preserve"> (und </w:t>
+            </w:r>
+            <w:proofErr w:type="spellStart"/>
+            <w:r>
+              <w:t>nur</w:t>
+            </w:r>
+            <w:proofErr w:type="spellEnd"/>
+            <w:r>
+              <w:t xml:space="preserve">) auf das backend. Hat der Therapist also </w:t>
+            </w:r>
+            <w:proofErr w:type="spellStart"/>
+            <w:r>
+              <w:t>kein</w:t>
+            </w:r>
+            <w:proofErr w:type="spellEnd"/>
+            <w:r>
+              <w:t xml:space="preserve"> GUI </w:t>
+            </w:r>
+            <w:proofErr w:type="spellStart"/>
+            <w:r>
+              <w:t>zur</w:t>
+            </w:r>
+            <w:proofErr w:type="spellEnd"/>
+            <w:r>
+              <w:t xml:space="preserve"> </w:t>
+            </w:r>
+            <w:proofErr w:type="spellStart"/>
+            <w:r>
+              <w:t>verfügung</w:t>
+            </w:r>
+            <w:proofErr w:type="spellEnd"/>
+            <w:r>
+              <w:t>?</w:t>
+            </w:r>
+          </w:p>
+          <w:p>
+            <w:pPr>
+              <w:pStyle w:val="Listenabsatz"/>
+              <w:numPr>
+                <w:ilvl w:val="0"/>
+                <w:numId w:val="9"/>
+              </w:numPr>
+              <w:cnfStyle w:val="000000100000" w:firstRow="0" w:lastRow="0" w:firstColumn="0" w:lastColumn="0" w:oddVBand="0" w:evenVBand="0" w:oddHBand="1" w:evenHBand="0" w:firstRowFirstColumn="0" w:firstRowLastColumn="0" w:lastRowFirstColumn="0" w:lastRowLastColumn="0"/>
+            </w:pPr>
+            <w:r>
+              <w:t xml:space="preserve">Was </w:t>
+            </w:r>
+            <w:proofErr w:type="spellStart"/>
+            <w:r>
+              <w:t>ist</w:t>
+            </w:r>
+            <w:proofErr w:type="spellEnd"/>
+            <w:r>
+              <w:t xml:space="preserve"> der </w:t>
+            </w:r>
+            <w:proofErr w:type="spellStart"/>
+            <w:r>
+              <w:t>Teil</w:t>
+            </w:r>
+            <w:proofErr w:type="spellEnd"/>
+            <w:r>
+              <w:t xml:space="preserve"> Web service? Dieser </w:t>
+            </w:r>
+            <w:proofErr w:type="spellStart"/>
+            <w:r>
+              <w:t>Komponent</w:t>
+            </w:r>
+            <w:proofErr w:type="spellEnd"/>
+            <w:r>
+              <w:t xml:space="preserve"> </w:t>
+            </w:r>
+            <w:proofErr w:type="spellStart"/>
+            <w:r>
+              <w:t>wird</w:t>
+            </w:r>
+            <w:proofErr w:type="spellEnd"/>
+            <w:r>
+              <w:t xml:space="preserve"> </w:t>
+            </w:r>
+            <w:proofErr w:type="spellStart"/>
+            <w:r>
+              <w:t>im</w:t>
+            </w:r>
+            <w:proofErr w:type="spellEnd"/>
+            <w:r>
+              <w:t xml:space="preserve"> </w:t>
+            </w:r>
+            <w:proofErr w:type="spellStart"/>
+            <w:r>
+              <w:t>gesamten</w:t>
+            </w:r>
+            <w:proofErr w:type="spellEnd"/>
+            <w:r>
+              <w:t xml:space="preserve"> </w:t>
+            </w:r>
+            <w:proofErr w:type="spellStart"/>
+            <w:r>
+              <w:t>Dokument</w:t>
+            </w:r>
+            <w:proofErr w:type="spellEnd"/>
+            <w:r>
+              <w:t xml:space="preserve"> </w:t>
+            </w:r>
+            <w:proofErr w:type="spellStart"/>
+            <w:r>
+              <w:t>nicht</w:t>
+            </w:r>
+            <w:proofErr w:type="spellEnd"/>
+            <w:r>
+              <w:t xml:space="preserve"> </w:t>
+            </w:r>
+            <w:proofErr w:type="spellStart"/>
+            <w:r>
+              <w:t>einmal</w:t>
+            </w:r>
+            <w:proofErr w:type="spellEnd"/>
+            <w:r>
+              <w:t xml:space="preserve"> </w:t>
+            </w:r>
+            <w:proofErr w:type="spellStart"/>
+            <w:r>
+              <w:t>erwähnt</w:t>
+            </w:r>
+            <w:proofErr w:type="spellEnd"/>
+            <w:r>
+              <w:t xml:space="preserve"> </w:t>
+            </w:r>
+            <w:proofErr w:type="spellStart"/>
+            <w:r>
+              <w:t>abgesehen</w:t>
+            </w:r>
+            <w:proofErr w:type="spellEnd"/>
+            <w:r>
+              <w:t xml:space="preserve"> </w:t>
+            </w:r>
+            <w:proofErr w:type="spellStart"/>
+            <w:r>
+              <w:t>vom</w:t>
+            </w:r>
+            <w:proofErr w:type="spellEnd"/>
+            <w:r>
+              <w:t xml:space="preserve"> System Architecture Diagram</w:t>
+            </w:r>
+          </w:p>
+          <w:p>
+            <w:pPr>
+              <w:cnfStyle w:val="000000100000" w:firstRow="0" w:lastRow="0" w:firstColumn="0" w:lastColumn="0" w:oddVBand="0" w:evenVBand="0" w:oddHBand="1" w:evenHBand="0" w:firstRowFirstColumn="0" w:firstRowLastColumn="0" w:lastRowFirstColumn="0" w:lastRowLastColumn="0"/>
+            </w:pPr>
+          </w:p>
+          <w:p>
+            <w:pPr>
+              <w:cnfStyle w:val="000000100000" w:firstRow="0" w:lastRow="0" w:firstColumn="0" w:lastColumn="0" w:oddVBand="0" w:evenVBand="0" w:oddHBand="1" w:evenHBand="0" w:firstRowFirstColumn="0" w:firstRowLastColumn="0" w:lastRowFirstColumn="0" w:lastRowLastColumn="0"/>
+            </w:pPr>
+            <w:r>
+              <w:rPr>
+                <w:noProof/>
+              </w:rPr>
+              <w:lastRenderedPageBreak/>
+              <w:drawing>
+                <wp:inline distT="0" distB="0" distL="0" distR="0" wp14:anchorId="40214EF0" wp14:editId="58DE2A8C">
+                  <wp:extent cx="4305300" cy="2143125"/>
+                  <wp:effectExtent l="0" t="0" r="0" b="9525"/>
+                  <wp:docPr id="1" name="Grafik 1"/>
+                  <wp:cNvGraphicFramePr>
+                    <a:graphicFrameLocks xmlns:a="http://schemas.openxmlformats.org/drawingml/2006/main" noChangeAspect="1"/>
+                  </wp:cNvGraphicFramePr>
+                  <a:graphic xmlns:a="http://schemas.openxmlformats.org/drawingml/2006/main">
+                    <a:graphicData uri="http://schemas.openxmlformats.org/drawingml/2006/picture">
+                      <pic:pic xmlns:pic="http://schemas.openxmlformats.org/drawingml/2006/picture">
+                        <pic:nvPicPr>
+                          <pic:cNvPr id="1" name=""/>
+                          <pic:cNvPicPr/>
+                        </pic:nvPicPr>
+                        <pic:blipFill>
+                          <a:blip r:embed="rId8"/>
+                          <a:stretch>
+                            <a:fillRect/>
+                          </a:stretch>
+                        </pic:blipFill>
+                        <pic:spPr>
+                          <a:xfrm>
+                            <a:off x="0" y="0"/>
+                            <a:ext cx="4305300" cy="2143125"/>
+                          </a:xfrm>
+                          <a:prstGeom prst="rect">
+                            <a:avLst/>
+                          </a:prstGeom>
+                        </pic:spPr>
+                      </pic:pic>
+                    </a:graphicData>
+                  </a:graphic>
+                </wp:inline>
+              </w:drawing>
             </w:r>
           </w:p>
         </w:tc>
@@ -247,13 +857,9 @@
             <w:tcW w:w="3116" w:type="dxa"/>
           </w:tcPr>
           <w:p>
-            <w:pPr>
-              <w:pStyle w:val="Heading2"/>
-              <w:spacing w:before="100" w:after="100"/>
-              <w:outlineLvl w:val="1"/>
-            </w:pPr>
-            <w:r>
-              <w:t>7</w:t>
+            <w:r>
+              <w:lastRenderedPageBreak/>
+              <w:t>7-8</w:t>
             </w:r>
           </w:p>
         </w:tc>
@@ -263,13 +869,10 @@
           </w:tcPr>
           <w:p>
             <w:pPr>
-              <w:pStyle w:val="Heading2"/>
-              <w:spacing w:before="100" w:after="100"/>
-              <w:outlineLvl w:val="1"/>
               <w:cnfStyle w:val="000000000000" w:firstRow="0" w:lastRow="0" w:firstColumn="0" w:lastColumn="0" w:oddVBand="0" w:evenVBand="0" w:oddHBand="0" w:evenHBand="0" w:firstRowFirstColumn="0" w:firstRowLastColumn="0" w:lastRowFirstColumn="0" w:lastRowLastColumn="0"/>
             </w:pPr>
             <w:r>
-              <w:t>Realism</w:t>
+              <w:t>Verifiability</w:t>
             </w:r>
           </w:p>
         </w:tc>
@@ -279,16 +882,394 @@
           </w:tcPr>
           <w:p>
             <w:pPr>
-              <w:pStyle w:val="Heading2"/>
-              <w:spacing w:before="100" w:after="100"/>
-              <w:outlineLvl w:val="1"/>
               <w:cnfStyle w:val="000000000000" w:firstRow="0" w:lastRow="0" w:firstColumn="0" w:lastColumn="0" w:oddVBand="0" w:evenVBand="0" w:oddHBand="0" w:evenHBand="0" w:firstRowFirstColumn="0" w:firstRowLastColumn="0" w:lastRowFirstColumn="0" w:lastRowLastColumn="0"/>
             </w:pPr>
             <w:r>
-              <w:t xml:space="preserve">“Der Patient kann Daten eingeben» point a and b sound a lot like offline </w:t>
-            </w:r>
-            <w:r>
-              <w:t>functionality, which is later (pate 9) noted as future feature.</w:t>
+              <w:t xml:space="preserve">Die </w:t>
+            </w:r>
+            <w:proofErr w:type="spellStart"/>
+            <w:r>
+              <w:t>im</w:t>
+            </w:r>
+            <w:proofErr w:type="spellEnd"/>
+            <w:r>
+              <w:t xml:space="preserve"> </w:t>
+            </w:r>
+            <w:proofErr w:type="spellStart"/>
+            <w:r>
+              <w:t>Kapitel</w:t>
+            </w:r>
+            <w:proofErr w:type="spellEnd"/>
+            <w:r>
+              <w:t xml:space="preserve"> 6 </w:t>
+            </w:r>
+            <w:proofErr w:type="spellStart"/>
+            <w:r>
+              <w:t>definierten</w:t>
+            </w:r>
+            <w:proofErr w:type="spellEnd"/>
+            <w:r>
+              <w:t xml:space="preserve"> System R</w:t>
+            </w:r>
+            <w:r>
+              <w:t xml:space="preserve">equirements </w:t>
+            </w:r>
+            <w:proofErr w:type="spellStart"/>
+            <w:r>
+              <w:t>können</w:t>
+            </w:r>
+            <w:proofErr w:type="spellEnd"/>
+            <w:r>
+              <w:t xml:space="preserve"> </w:t>
+            </w:r>
+            <w:proofErr w:type="spellStart"/>
+            <w:r>
+              <w:t>mit</w:t>
+            </w:r>
+            <w:proofErr w:type="spellEnd"/>
+            <w:r>
+              <w:t xml:space="preserve"> der </w:t>
+            </w:r>
+            <w:proofErr w:type="spellStart"/>
+            <w:r>
+              <w:t>Dokumentierten</w:t>
+            </w:r>
+            <w:proofErr w:type="spellEnd"/>
+            <w:r>
+              <w:t xml:space="preserve"> </w:t>
+            </w:r>
+            <w:proofErr w:type="spellStart"/>
+            <w:r>
+              <w:t>Testabdeckung</w:t>
+            </w:r>
+            <w:proofErr w:type="spellEnd"/>
+            <w:r>
+              <w:t xml:space="preserve"> </w:t>
+            </w:r>
+            <w:proofErr w:type="spellStart"/>
+            <w:r>
+              <w:t>geprüft</w:t>
+            </w:r>
+            <w:proofErr w:type="spellEnd"/>
+            <w:r>
+              <w:t xml:space="preserve"> </w:t>
+            </w:r>
+            <w:proofErr w:type="spellStart"/>
+            <w:r>
+              <w:t>werden</w:t>
+            </w:r>
+            <w:proofErr w:type="spellEnd"/>
+          </w:p>
+        </w:tc>
+      </w:tr>
+      <w:tr>
+        <w:trPr>
+          <w:cnfStyle w:val="000000100000" w:firstRow="0" w:lastRow="0" w:firstColumn="0" w:lastColumn="0" w:oddVBand="0" w:evenVBand="0" w:oddHBand="1" w:evenHBand="0" w:firstRowFirstColumn="0" w:firstRowLastColumn="0" w:lastRowFirstColumn="0" w:lastRowLastColumn="0"/>
+        </w:trPr>
+        <w:tc>
+          <w:tcPr>
+            <w:cnfStyle w:val="001000000000" w:firstRow="0" w:lastRow="0" w:firstColumn="1" w:lastColumn="0" w:oddVBand="0" w:evenVBand="0" w:oddHBand="0" w:evenHBand="0" w:firstRowFirstColumn="0" w:firstRowLastColumn="0" w:lastRowFirstColumn="0" w:lastRowLastColumn="0"/>
+            <w:tcW w:w="3116" w:type="dxa"/>
+          </w:tcPr>
+          <w:p>
+            <w:r>
+              <w:t>7-8</w:t>
+            </w:r>
+          </w:p>
+        </w:tc>
+        <w:tc>
+          <w:tcPr>
+            <w:tcW w:w="3117" w:type="dxa"/>
+          </w:tcPr>
+          <w:p>
+            <w:pPr>
+              <w:cnfStyle w:val="000000100000" w:firstRow="0" w:lastRow="0" w:firstColumn="0" w:lastColumn="0" w:oddVBand="0" w:evenVBand="0" w:oddHBand="1" w:evenHBand="0" w:firstRowFirstColumn="0" w:firstRowLastColumn="0" w:lastRowFirstColumn="0" w:lastRowLastColumn="0"/>
+            </w:pPr>
+            <w:r>
+              <w:t>Traceability</w:t>
+            </w:r>
+          </w:p>
+        </w:tc>
+        <w:tc>
+          <w:tcPr>
+            <w:tcW w:w="3818" w:type="dxa"/>
+          </w:tcPr>
+          <w:p>
+            <w:pPr>
+              <w:cnfStyle w:val="000000100000" w:firstRow="0" w:lastRow="0" w:firstColumn="0" w:lastColumn="0" w:oddVBand="0" w:evenVBand="0" w:oddHBand="1" w:evenHBand="0" w:firstRowFirstColumn="0" w:firstRowLastColumn="0" w:lastRowFirstColumn="0" w:lastRowLastColumn="0"/>
+            </w:pPr>
+            <w:r>
+              <w:t xml:space="preserve">Die </w:t>
+            </w:r>
+            <w:proofErr w:type="spellStart"/>
+            <w:r>
+              <w:t>im</w:t>
+            </w:r>
+            <w:proofErr w:type="spellEnd"/>
+            <w:r>
+              <w:t xml:space="preserve"> </w:t>
+            </w:r>
+            <w:proofErr w:type="spellStart"/>
+            <w:r>
+              <w:t>Kapitel</w:t>
+            </w:r>
+            <w:proofErr w:type="spellEnd"/>
+            <w:r>
+              <w:t xml:space="preserve"> 6 </w:t>
+            </w:r>
+            <w:proofErr w:type="spellStart"/>
+            <w:r>
+              <w:t>definierten</w:t>
+            </w:r>
+            <w:proofErr w:type="spellEnd"/>
+            <w:r>
+              <w:t xml:space="preserve"> System R</w:t>
+            </w:r>
+            <w:r>
+              <w:t>equirements</w:t>
+            </w:r>
+            <w:r>
+              <w:t xml:space="preserve"> </w:t>
+            </w:r>
+            <w:proofErr w:type="spellStart"/>
+            <w:r>
+              <w:t>sind</w:t>
+            </w:r>
+            <w:proofErr w:type="spellEnd"/>
+            <w:r>
+              <w:t xml:space="preserve"> </w:t>
+            </w:r>
+            <w:proofErr w:type="spellStart"/>
+            <w:r>
+              <w:t>klar</w:t>
+            </w:r>
+            <w:proofErr w:type="spellEnd"/>
+            <w:r>
+              <w:t xml:space="preserve"> </w:t>
+            </w:r>
+            <w:proofErr w:type="spellStart"/>
+            <w:r>
+              <w:t>aus</w:t>
+            </w:r>
+            <w:proofErr w:type="spellEnd"/>
+            <w:r>
+              <w:t xml:space="preserve"> den </w:t>
+            </w:r>
+            <w:proofErr w:type="spellStart"/>
+            <w:r>
+              <w:t>Fachlichen</w:t>
+            </w:r>
+            <w:proofErr w:type="spellEnd"/>
+            <w:r>
+              <w:t xml:space="preserve"> und </w:t>
+            </w:r>
+            <w:proofErr w:type="spellStart"/>
+            <w:r>
+              <w:t>Technischen</w:t>
+            </w:r>
+            <w:proofErr w:type="spellEnd"/>
+            <w:r>
+              <w:t xml:space="preserve"> </w:t>
+            </w:r>
+            <w:proofErr w:type="spellStart"/>
+            <w:r>
+              <w:t>Problemen</w:t>
+            </w:r>
+            <w:proofErr w:type="spellEnd"/>
+            <w:r>
+              <w:t xml:space="preserve"> </w:t>
+            </w:r>
+            <w:proofErr w:type="spellStart"/>
+            <w:r>
+              <w:t>abgeleitet</w:t>
+            </w:r>
+            <w:proofErr w:type="spellEnd"/>
+            <w:r>
+              <w:t xml:space="preserve"> die </w:t>
+            </w:r>
+            <w:proofErr w:type="spellStart"/>
+            <w:r>
+              <w:t>die</w:t>
+            </w:r>
+            <w:proofErr w:type="spellEnd"/>
+            <w:r>
+              <w:t xml:space="preserve"> </w:t>
+            </w:r>
+            <w:proofErr w:type="spellStart"/>
+            <w:r>
+              <w:t>Applikation</w:t>
+            </w:r>
+            <w:proofErr w:type="spellEnd"/>
+            <w:r>
+              <w:t xml:space="preserve"> </w:t>
+            </w:r>
+            <w:proofErr w:type="spellStart"/>
+            <w:r>
+              <w:t>lösen</w:t>
+            </w:r>
+            <w:proofErr w:type="spellEnd"/>
+            <w:r>
+              <w:t xml:space="preserve"> </w:t>
+            </w:r>
+            <w:proofErr w:type="spellStart"/>
+            <w:r>
+              <w:t>soll</w:t>
+            </w:r>
+            <w:proofErr w:type="spellEnd"/>
+            <w:r>
+              <w:t>.</w:t>
+            </w:r>
+          </w:p>
+        </w:tc>
+      </w:tr>
+      <w:tr>
+        <w:tc>
+          <w:tcPr>
+            <w:cnfStyle w:val="001000000000" w:firstRow="0" w:lastRow="0" w:firstColumn="1" w:lastColumn="0" w:oddVBand="0" w:evenVBand="0" w:oddHBand="0" w:evenHBand="0" w:firstRowFirstColumn="0" w:firstRowLastColumn="0" w:lastRowFirstColumn="0" w:lastRowLastColumn="0"/>
+            <w:tcW w:w="3116" w:type="dxa"/>
+          </w:tcPr>
+          <w:p>
+            <w:r>
+              <w:t>7-8</w:t>
+            </w:r>
+          </w:p>
+        </w:tc>
+        <w:tc>
+          <w:tcPr>
+            <w:tcW w:w="3117" w:type="dxa"/>
+          </w:tcPr>
+          <w:p>
+            <w:pPr>
+              <w:cnfStyle w:val="000000000000" w:firstRow="0" w:lastRow="0" w:firstColumn="0" w:lastColumn="0" w:oddVBand="0" w:evenVBand="0" w:oddHBand="0" w:evenHBand="0" w:firstRowFirstColumn="0" w:firstRowLastColumn="0" w:lastRowFirstColumn="0" w:lastRowLastColumn="0"/>
+            </w:pPr>
+            <w:proofErr w:type="spellStart"/>
+            <w:r>
+              <w:t>Adapatability</w:t>
+            </w:r>
+            <w:proofErr w:type="spellEnd"/>
+          </w:p>
+        </w:tc>
+        <w:tc>
+          <w:tcPr>
+            <w:tcW w:w="3818" w:type="dxa"/>
+          </w:tcPr>
+          <w:p>
+            <w:pPr>
+              <w:cnfStyle w:val="000000000000" w:firstRow="0" w:lastRow="0" w:firstColumn="0" w:lastColumn="0" w:oddVBand="0" w:evenVBand="0" w:oddHBand="0" w:evenHBand="0" w:firstRowFirstColumn="0" w:firstRowLastColumn="0" w:lastRowFirstColumn="0" w:lastRowLastColumn="0"/>
+            </w:pPr>
+            <w:r>
+              <w:t xml:space="preserve">Die </w:t>
+            </w:r>
+            <w:proofErr w:type="spellStart"/>
+            <w:r>
+              <w:t>im</w:t>
+            </w:r>
+            <w:proofErr w:type="spellEnd"/>
+            <w:r>
+              <w:t xml:space="preserve"> </w:t>
+            </w:r>
+            <w:proofErr w:type="spellStart"/>
+            <w:r>
+              <w:t>Kapitel</w:t>
+            </w:r>
+            <w:proofErr w:type="spellEnd"/>
+            <w:r>
+              <w:t xml:space="preserve"> 6 </w:t>
+            </w:r>
+            <w:proofErr w:type="spellStart"/>
+            <w:r>
+              <w:t>definierten</w:t>
+            </w:r>
+            <w:proofErr w:type="spellEnd"/>
+            <w:r>
+              <w:t xml:space="preserve"> System R</w:t>
+            </w:r>
+            <w:r>
+              <w:t>equirements</w:t>
+            </w:r>
+            <w:r>
+              <w:t xml:space="preserve"> </w:t>
+            </w:r>
+            <w:proofErr w:type="spellStart"/>
+            <w:r>
+              <w:t>können</w:t>
+            </w:r>
+            <w:proofErr w:type="spellEnd"/>
+            <w:r>
+              <w:t xml:space="preserve"> </w:t>
+            </w:r>
+            <w:proofErr w:type="spellStart"/>
+            <w:r>
+              <w:t>grundsätzlich</w:t>
+            </w:r>
+            <w:proofErr w:type="spellEnd"/>
+            <w:r>
+              <w:t xml:space="preserve"> </w:t>
+            </w:r>
+            <w:proofErr w:type="spellStart"/>
+            <w:r>
+              <w:t>geändert</w:t>
+            </w:r>
+            <w:proofErr w:type="spellEnd"/>
+            <w:r>
+              <w:t xml:space="preserve"> warden </w:t>
+            </w:r>
+            <w:proofErr w:type="spellStart"/>
+            <w:r>
+              <w:t>ohne</w:t>
+            </w:r>
+            <w:proofErr w:type="spellEnd"/>
+            <w:r>
+              <w:t xml:space="preserve"> das </w:t>
+            </w:r>
+            <w:proofErr w:type="spellStart"/>
+            <w:r>
+              <w:t>diese</w:t>
+            </w:r>
+            <w:proofErr w:type="spellEnd"/>
+            <w:r>
+              <w:t xml:space="preserve"> auf </w:t>
+            </w:r>
+            <w:proofErr w:type="spellStart"/>
+            <w:r>
+              <w:t>andere</w:t>
+            </w:r>
+            <w:proofErr w:type="spellEnd"/>
+            <w:r>
+              <w:t xml:space="preserve"> Requ</w:t>
+            </w:r>
+            <w:r>
+              <w:t>i</w:t>
+            </w:r>
+            <w:r>
+              <w:t xml:space="preserve">rements </w:t>
+            </w:r>
+            <w:proofErr w:type="spellStart"/>
+            <w:r>
+              <w:t>direkten</w:t>
+            </w:r>
+            <w:proofErr w:type="spellEnd"/>
+            <w:r>
+              <w:t xml:space="preserve"> </w:t>
+            </w:r>
+            <w:proofErr w:type="spellStart"/>
+            <w:r>
+              <w:t>E</w:t>
+            </w:r>
+            <w:r>
+              <w:t>influss</w:t>
+            </w:r>
+            <w:proofErr w:type="spellEnd"/>
+            <w:r>
+              <w:t xml:space="preserve"> </w:t>
+            </w:r>
+            <w:proofErr w:type="spellStart"/>
+            <w:r>
+              <w:t>hätten</w:t>
+            </w:r>
+            <w:proofErr w:type="spellEnd"/>
+            <w:r>
+              <w:t>.</w:t>
             </w:r>
           </w:p>
         </w:tc>
@@ -296,15 +1277,17 @@
     </w:tbl>
     <w:p>
       <w:pPr>
-        <w:pStyle w:val="Heading2"/>
+        <w:pStyle w:val="berschrift2"/>
         <w:jc w:val="right"/>
       </w:pPr>
+      <w:bookmarkStart w:id="0" w:name="_GoBack"/>
+      <w:bookmarkEnd w:id="0"/>
       <w:r>
         <w:t>Overall Grade: 9/10</w:t>
       </w:r>
     </w:p>
     <w:sectPr>
-      <w:footerReference w:type="default" r:id="rId8"/>
+      <w:footerReference w:type="default" r:id="rId9"/>
       <w:pgSz w:w="12240" w:h="15840"/>
       <w:pgMar w:top="720" w:right="1440" w:bottom="1800" w:left="1440" w:header="720" w:footer="720" w:gutter="0"/>
       <w:cols w:space="720"/>
@@ -354,7 +1337,7 @@
     <w:sdtContent>
       <w:p>
         <w:pPr>
-          <w:pStyle w:val="Footer"/>
+          <w:pStyle w:val="Fuzeile"/>
         </w:pPr>
         <w:r>
           <w:fldChar w:fldCharType="begin"/>
@@ -444,13 +1427,191 @@
     </w:lvl>
   </w:abstractNum>
   <w:abstractNum w:abstractNumId="2" w15:restartNumberingAfterBreak="0">
+    <w:nsid w:val="0959450E"/>
+    <w:multiLevelType w:val="hybridMultilevel"/>
+    <w:tmpl w:val="B0ECBCA2"/>
+    <w:lvl w:ilvl="0" w:tplc="08070011">
+      <w:start w:val="1"/>
+      <w:numFmt w:val="decimal"/>
+      <w:lvlText w:val="%1)"/>
+      <w:lvlJc w:val="left"/>
+      <w:pPr>
+        <w:ind w:left="720" w:hanging="360"/>
+      </w:pPr>
+      <w:rPr>
+        <w:rFonts w:hint="default"/>
+      </w:rPr>
+    </w:lvl>
+    <w:lvl w:ilvl="1" w:tplc="08070019" w:tentative="1">
+      <w:start w:val="1"/>
+      <w:numFmt w:val="lowerLetter"/>
+      <w:lvlText w:val="%2."/>
+      <w:lvlJc w:val="left"/>
+      <w:pPr>
+        <w:ind w:left="1440" w:hanging="360"/>
+      </w:pPr>
+    </w:lvl>
+    <w:lvl w:ilvl="2" w:tplc="0807001B" w:tentative="1">
+      <w:start w:val="1"/>
+      <w:numFmt w:val="lowerRoman"/>
+      <w:lvlText w:val="%3."/>
+      <w:lvlJc w:val="right"/>
+      <w:pPr>
+        <w:ind w:left="2160" w:hanging="180"/>
+      </w:pPr>
+    </w:lvl>
+    <w:lvl w:ilvl="3" w:tplc="0807000F" w:tentative="1">
+      <w:start w:val="1"/>
+      <w:numFmt w:val="decimal"/>
+      <w:lvlText w:val="%4."/>
+      <w:lvlJc w:val="left"/>
+      <w:pPr>
+        <w:ind w:left="2880" w:hanging="360"/>
+      </w:pPr>
+    </w:lvl>
+    <w:lvl w:ilvl="4" w:tplc="08070019" w:tentative="1">
+      <w:start w:val="1"/>
+      <w:numFmt w:val="lowerLetter"/>
+      <w:lvlText w:val="%5."/>
+      <w:lvlJc w:val="left"/>
+      <w:pPr>
+        <w:ind w:left="3600" w:hanging="360"/>
+      </w:pPr>
+    </w:lvl>
+    <w:lvl w:ilvl="5" w:tplc="0807001B" w:tentative="1">
+      <w:start w:val="1"/>
+      <w:numFmt w:val="lowerRoman"/>
+      <w:lvlText w:val="%6."/>
+      <w:lvlJc w:val="right"/>
+      <w:pPr>
+        <w:ind w:left="4320" w:hanging="180"/>
+      </w:pPr>
+    </w:lvl>
+    <w:lvl w:ilvl="6" w:tplc="0807000F" w:tentative="1">
+      <w:start w:val="1"/>
+      <w:numFmt w:val="decimal"/>
+      <w:lvlText w:val="%7."/>
+      <w:lvlJc w:val="left"/>
+      <w:pPr>
+        <w:ind w:left="5040" w:hanging="360"/>
+      </w:pPr>
+    </w:lvl>
+    <w:lvl w:ilvl="7" w:tplc="08070019" w:tentative="1">
+      <w:start w:val="1"/>
+      <w:numFmt w:val="lowerLetter"/>
+      <w:lvlText w:val="%8."/>
+      <w:lvlJc w:val="left"/>
+      <w:pPr>
+        <w:ind w:left="5760" w:hanging="360"/>
+      </w:pPr>
+    </w:lvl>
+    <w:lvl w:ilvl="8" w:tplc="0807001B" w:tentative="1">
+      <w:start w:val="1"/>
+      <w:numFmt w:val="lowerRoman"/>
+      <w:lvlText w:val="%9."/>
+      <w:lvlJc w:val="right"/>
+      <w:pPr>
+        <w:ind w:left="6480" w:hanging="180"/>
+      </w:pPr>
+    </w:lvl>
+  </w:abstractNum>
+  <w:abstractNum w:abstractNumId="3" w15:restartNumberingAfterBreak="0">
+    <w:nsid w:val="12FA3719"/>
+    <w:multiLevelType w:val="hybridMultilevel"/>
+    <w:tmpl w:val="BC0CA86E"/>
+    <w:lvl w:ilvl="0" w:tplc="08070011">
+      <w:start w:val="1"/>
+      <w:numFmt w:val="decimal"/>
+      <w:lvlText w:val="%1)"/>
+      <w:lvlJc w:val="left"/>
+      <w:pPr>
+        <w:ind w:left="720" w:hanging="360"/>
+      </w:pPr>
+      <w:rPr>
+        <w:rFonts w:hint="default"/>
+      </w:rPr>
+    </w:lvl>
+    <w:lvl w:ilvl="1" w:tplc="08070019" w:tentative="1">
+      <w:start w:val="1"/>
+      <w:numFmt w:val="lowerLetter"/>
+      <w:lvlText w:val="%2."/>
+      <w:lvlJc w:val="left"/>
+      <w:pPr>
+        <w:ind w:left="1440" w:hanging="360"/>
+      </w:pPr>
+    </w:lvl>
+    <w:lvl w:ilvl="2" w:tplc="0807001B" w:tentative="1">
+      <w:start w:val="1"/>
+      <w:numFmt w:val="lowerRoman"/>
+      <w:lvlText w:val="%3."/>
+      <w:lvlJc w:val="right"/>
+      <w:pPr>
+        <w:ind w:left="2160" w:hanging="180"/>
+      </w:pPr>
+    </w:lvl>
+    <w:lvl w:ilvl="3" w:tplc="0807000F" w:tentative="1">
+      <w:start w:val="1"/>
+      <w:numFmt w:val="decimal"/>
+      <w:lvlText w:val="%4."/>
+      <w:lvlJc w:val="left"/>
+      <w:pPr>
+        <w:ind w:left="2880" w:hanging="360"/>
+      </w:pPr>
+    </w:lvl>
+    <w:lvl w:ilvl="4" w:tplc="08070019" w:tentative="1">
+      <w:start w:val="1"/>
+      <w:numFmt w:val="lowerLetter"/>
+      <w:lvlText w:val="%5."/>
+      <w:lvlJc w:val="left"/>
+      <w:pPr>
+        <w:ind w:left="3600" w:hanging="360"/>
+      </w:pPr>
+    </w:lvl>
+    <w:lvl w:ilvl="5" w:tplc="0807001B" w:tentative="1">
+      <w:start w:val="1"/>
+      <w:numFmt w:val="lowerRoman"/>
+      <w:lvlText w:val="%6."/>
+      <w:lvlJc w:val="right"/>
+      <w:pPr>
+        <w:ind w:left="4320" w:hanging="180"/>
+      </w:pPr>
+    </w:lvl>
+    <w:lvl w:ilvl="6" w:tplc="0807000F" w:tentative="1">
+      <w:start w:val="1"/>
+      <w:numFmt w:val="decimal"/>
+      <w:lvlText w:val="%7."/>
+      <w:lvlJc w:val="left"/>
+      <w:pPr>
+        <w:ind w:left="5040" w:hanging="360"/>
+      </w:pPr>
+    </w:lvl>
+    <w:lvl w:ilvl="7" w:tplc="08070019" w:tentative="1">
+      <w:start w:val="1"/>
+      <w:numFmt w:val="lowerLetter"/>
+      <w:lvlText w:val="%8."/>
+      <w:lvlJc w:val="left"/>
+      <w:pPr>
+        <w:ind w:left="5760" w:hanging="360"/>
+      </w:pPr>
+    </w:lvl>
+    <w:lvl w:ilvl="8" w:tplc="0807001B" w:tentative="1">
+      <w:start w:val="1"/>
+      <w:numFmt w:val="lowerRoman"/>
+      <w:lvlText w:val="%9."/>
+      <w:lvlJc w:val="right"/>
+      <w:pPr>
+        <w:ind w:left="6480" w:hanging="180"/>
+      </w:pPr>
+    </w:lvl>
+  </w:abstractNum>
+  <w:abstractNum w:abstractNumId="4" w15:restartNumberingAfterBreak="0">
     <w:nsid w:val="20906CDF"/>
     <w:multiLevelType w:val="hybridMultilevel"/>
     <w:tmpl w:val="9E244A1C"/>
     <w:lvl w:ilvl="0" w:tplc="A78AD9E8">
       <w:start w:val="1"/>
       <w:numFmt w:val="bullet"/>
-      <w:pStyle w:val="ListBullet"/>
+      <w:pStyle w:val="Aufzhlungszeichen"/>
       <w:lvlText w:val=""/>
       <w:lvlJc w:val="left"/>
       <w:pPr>
@@ -560,7 +1721,7 @@
       </w:rPr>
     </w:lvl>
   </w:abstractNum>
-  <w:abstractNum w:abstractNumId="3" w15:restartNumberingAfterBreak="0">
+  <w:abstractNum w:abstractNumId="5" w15:restartNumberingAfterBreak="0">
     <w:nsid w:val="58770331"/>
     <w:multiLevelType w:val="hybridMultilevel"/>
     <w:tmpl w:val="09AEB668"/>
@@ -672,14 +1833,14 @@
       </w:rPr>
     </w:lvl>
   </w:abstractNum>
-  <w:abstractNum w:abstractNumId="4" w15:restartNumberingAfterBreak="0">
+  <w:abstractNum w:abstractNumId="6" w15:restartNumberingAfterBreak="0">
     <w:nsid w:val="68AB4355"/>
     <w:multiLevelType w:val="hybridMultilevel"/>
     <w:tmpl w:val="0B203272"/>
     <w:lvl w:ilvl="0" w:tplc="CE0E85FE">
       <w:start w:val="1"/>
       <w:numFmt w:val="decimal"/>
-      <w:pStyle w:val="ListNumber"/>
+      <w:pStyle w:val="Listennummer"/>
       <w:lvlText w:val="%1."/>
       <w:lvlJc w:val="left"/>
       <w:pPr>
@@ -765,7 +1926,7 @@
       </w:pPr>
     </w:lvl>
   </w:abstractNum>
-  <w:abstractNum w:abstractNumId="5" w15:restartNumberingAfterBreak="0">
+  <w:abstractNum w:abstractNumId="7" w15:restartNumberingAfterBreak="0">
     <w:nsid w:val="73541ECF"/>
     <w:multiLevelType w:val="hybridMultilevel"/>
     <w:tmpl w:val="B126AA10"/>
@@ -877,7 +2038,7 @@
       </w:rPr>
     </w:lvl>
   </w:abstractNum>
-  <w:abstractNum w:abstractNumId="6" w15:restartNumberingAfterBreak="0">
+  <w:abstractNum w:abstractNumId="8" w15:restartNumberingAfterBreak="0">
     <w:nsid w:val="73FD0D6E"/>
     <w:multiLevelType w:val="hybridMultilevel"/>
     <w:tmpl w:val="77A6941E"/>
@@ -996,19 +2157,25 @@
     <w:abstractNumId w:val="0"/>
   </w:num>
   <w:num w:numId="3">
-    <w:abstractNumId w:val="2"/>
+    <w:abstractNumId w:val="4"/>
   </w:num>
   <w:num w:numId="4">
-    <w:abstractNumId w:val="4"/>
+    <w:abstractNumId w:val="6"/>
   </w:num>
   <w:num w:numId="5">
-    <w:abstractNumId w:val="6"/>
+    <w:abstractNumId w:val="8"/>
   </w:num>
   <w:num w:numId="6">
+    <w:abstractNumId w:val="7"/>
+  </w:num>
+  <w:num w:numId="7">
     <w:abstractNumId w:val="5"/>
   </w:num>
-  <w:num w:numId="7">
+  <w:num w:numId="8">
     <w:abstractNumId w:val="3"/>
+  </w:num>
+  <w:num w:numId="9">
+    <w:abstractNumId w:val="2"/>
   </w:num>
 </w:numbering>
 </file>
@@ -1031,7 +2198,7 @@
       </w:pPr>
     </w:pPrDefault>
   </w:docDefaults>
-  <w:latentStyles w:defLockedState="0" w:defUIPriority="99" w:defSemiHidden="0" w:defUnhideWhenUsed="0" w:defQFormat="0" w:count="376">
+  <w:latentStyles w:defLockedState="0" w:defUIPriority="99" w:defSemiHidden="0" w:defUnhideWhenUsed="0" w:defQFormat="0" w:count="375">
     <w:lsdException w:name="Normal" w:uiPriority="0" w:qFormat="1"/>
     <w:lsdException w:name="heading 1" w:uiPriority="9" w:qFormat="1"/>
     <w:lsdException w:name="heading 2" w:semiHidden="1" w:uiPriority="9" w:unhideWhenUsed="1" w:qFormat="1"/>
@@ -1407,17 +2574,16 @@
     <w:lsdException w:name="Smart Hyperlink" w:semiHidden="1" w:unhideWhenUsed="1"/>
     <w:lsdException w:name="Hashtag" w:semiHidden="1" w:unhideWhenUsed="1"/>
     <w:lsdException w:name="Unresolved Mention" w:semiHidden="1" w:unhideWhenUsed="1"/>
-    <w:lsdException w:name="Smart Link" w:semiHidden="1" w:unhideWhenUsed="1"/>
   </w:latentStyles>
-  <w:style w:type="paragraph" w:default="1" w:styleId="Normal">
+  <w:style w:type="paragraph" w:default="1" w:styleId="Standard">
     <w:name w:val="Normal"/>
     <w:qFormat/>
   </w:style>
-  <w:style w:type="paragraph" w:styleId="Heading1">
+  <w:style w:type="paragraph" w:styleId="berschrift1">
     <w:name w:val="heading 1"/>
-    <w:basedOn w:val="Normal"/>
-    <w:next w:val="Normal"/>
-    <w:link w:val="Heading1Char"/>
+    <w:basedOn w:val="Standard"/>
+    <w:next w:val="Standard"/>
+    <w:link w:val="berschrift1Zchn"/>
     <w:uiPriority w:val="9"/>
     <w:qFormat/>
     <w:pPr>
@@ -1436,11 +2602,11 @@
       <w:szCs w:val="32"/>
     </w:rPr>
   </w:style>
-  <w:style w:type="paragraph" w:styleId="Heading2">
+  <w:style w:type="paragraph" w:styleId="berschrift2">
     <w:name w:val="heading 2"/>
-    <w:basedOn w:val="Normal"/>
-    <w:next w:val="Normal"/>
-    <w:link w:val="Heading2Char"/>
+    <w:basedOn w:val="Standard"/>
+    <w:next w:val="Standard"/>
+    <w:link w:val="berschrift2Zchn"/>
     <w:uiPriority w:val="9"/>
     <w:unhideWhenUsed/>
     <w:qFormat/>
@@ -1457,11 +2623,11 @@
       <w:szCs w:val="26"/>
     </w:rPr>
   </w:style>
-  <w:style w:type="paragraph" w:styleId="Heading3">
+  <w:style w:type="paragraph" w:styleId="berschrift3">
     <w:name w:val="heading 3"/>
-    <w:basedOn w:val="Normal"/>
-    <w:next w:val="Normal"/>
-    <w:link w:val="Heading3Char"/>
+    <w:basedOn w:val="Standard"/>
+    <w:next w:val="Standard"/>
+    <w:link w:val="berschrift3Zchn"/>
     <w:uiPriority w:val="9"/>
     <w:semiHidden/>
     <w:unhideWhenUsed/>
@@ -1478,11 +2644,11 @@
       <w:szCs w:val="24"/>
     </w:rPr>
   </w:style>
-  <w:style w:type="paragraph" w:styleId="Heading4">
+  <w:style w:type="paragraph" w:styleId="berschrift4">
     <w:name w:val="heading 4"/>
-    <w:basedOn w:val="Normal"/>
-    <w:next w:val="Normal"/>
-    <w:link w:val="Heading4Char"/>
+    <w:basedOn w:val="Standard"/>
+    <w:next w:val="Standard"/>
+    <w:link w:val="berschrift4Zchn"/>
     <w:uiPriority w:val="9"/>
     <w:semiHidden/>
     <w:unhideWhenUsed/>
@@ -1500,11 +2666,11 @@
       <w:sz w:val="40"/>
     </w:rPr>
   </w:style>
-  <w:style w:type="paragraph" w:styleId="Heading5">
+  <w:style w:type="paragraph" w:styleId="berschrift5">
     <w:name w:val="heading 5"/>
-    <w:basedOn w:val="Normal"/>
-    <w:next w:val="Normal"/>
-    <w:link w:val="Heading5Char"/>
+    <w:basedOn w:val="Standard"/>
+    <w:next w:val="Standard"/>
+    <w:link w:val="berschrift5Zchn"/>
     <w:uiPriority w:val="9"/>
     <w:semiHidden/>
     <w:unhideWhenUsed/>
@@ -1521,11 +2687,11 @@
       <w:sz w:val="34"/>
     </w:rPr>
   </w:style>
-  <w:style w:type="paragraph" w:styleId="Heading6">
+  <w:style w:type="paragraph" w:styleId="berschrift6">
     <w:name w:val="heading 6"/>
-    <w:basedOn w:val="Normal"/>
-    <w:next w:val="Normal"/>
-    <w:link w:val="Heading6Char"/>
+    <w:basedOn w:val="Standard"/>
+    <w:next w:val="Standard"/>
+    <w:link w:val="berschrift6Zchn"/>
     <w:uiPriority w:val="9"/>
     <w:semiHidden/>
     <w:unhideWhenUsed/>
@@ -1543,11 +2709,11 @@
       <w:sz w:val="34"/>
     </w:rPr>
   </w:style>
-  <w:style w:type="paragraph" w:styleId="Heading7">
+  <w:style w:type="paragraph" w:styleId="berschrift7">
     <w:name w:val="heading 7"/>
-    <w:basedOn w:val="Normal"/>
-    <w:next w:val="Normal"/>
-    <w:link w:val="Heading7Char"/>
+    <w:basedOn w:val="Standard"/>
+    <w:next w:val="Standard"/>
+    <w:link w:val="berschrift7Zchn"/>
     <w:uiPriority w:val="9"/>
     <w:semiHidden/>
     <w:unhideWhenUsed/>
@@ -1564,11 +2730,11 @@
       <w:sz w:val="34"/>
     </w:rPr>
   </w:style>
-  <w:style w:type="paragraph" w:styleId="Heading8">
+  <w:style w:type="paragraph" w:styleId="berschrift8">
     <w:name w:val="heading 8"/>
-    <w:basedOn w:val="Normal"/>
-    <w:next w:val="Normal"/>
-    <w:link w:val="Heading8Char"/>
+    <w:basedOn w:val="Standard"/>
+    <w:next w:val="Standard"/>
+    <w:link w:val="berschrift8Zchn"/>
     <w:uiPriority w:val="9"/>
     <w:semiHidden/>
     <w:unhideWhenUsed/>
@@ -1586,11 +2752,11 @@
       <w:szCs w:val="21"/>
     </w:rPr>
   </w:style>
-  <w:style w:type="paragraph" w:styleId="Heading9">
+  <w:style w:type="paragraph" w:styleId="berschrift9">
     <w:name w:val="heading 9"/>
-    <w:basedOn w:val="Normal"/>
-    <w:next w:val="Normal"/>
-    <w:link w:val="Heading9Char"/>
+    <w:basedOn w:val="Standard"/>
+    <w:next w:val="Standard"/>
+    <w:link w:val="berschrift9Zchn"/>
     <w:uiPriority w:val="9"/>
     <w:semiHidden/>
     <w:unhideWhenUsed/>
@@ -1608,13 +2774,13 @@
       <w:szCs w:val="21"/>
     </w:rPr>
   </w:style>
-  <w:style w:type="character" w:default="1" w:styleId="DefaultParagraphFont">
+  <w:style w:type="character" w:default="1" w:styleId="Absatz-Standardschriftart">
     <w:name w:val="Default Paragraph Font"/>
     <w:uiPriority w:val="1"/>
     <w:semiHidden/>
     <w:unhideWhenUsed/>
   </w:style>
-  <w:style w:type="table" w:default="1" w:styleId="TableNormal">
+  <w:style w:type="table" w:default="1" w:styleId="NormaleTabelle">
     <w:name w:val="Normal Table"/>
     <w:uiPriority w:val="99"/>
     <w:semiHidden/>
@@ -1629,15 +2795,15 @@
       </w:tblCellMar>
     </w:tblPr>
   </w:style>
-  <w:style w:type="numbering" w:default="1" w:styleId="NoList">
+  <w:style w:type="numbering" w:default="1" w:styleId="KeineListe">
     <w:name w:val="No List"/>
     <w:uiPriority w:val="99"/>
     <w:semiHidden/>
     <w:unhideWhenUsed/>
   </w:style>
-  <w:style w:type="paragraph" w:styleId="ListBullet">
+  <w:style w:type="paragraph" w:styleId="Aufzhlungszeichen">
     <w:name w:val="List Bullet"/>
-    <w:basedOn w:val="Normal"/>
+    <w:basedOn w:val="Standard"/>
     <w:uiPriority w:val="9"/>
     <w:qFormat/>
     <w:pPr>
@@ -1646,10 +2812,10 @@
       </w:numPr>
     </w:pPr>
   </w:style>
-  <w:style w:type="character" w:customStyle="1" w:styleId="Heading1Char">
-    <w:name w:val="Heading 1 Char"/>
-    <w:basedOn w:val="DefaultParagraphFont"/>
-    <w:link w:val="Heading1"/>
+  <w:style w:type="character" w:customStyle="1" w:styleId="berschrift1Zchn">
+    <w:name w:val="Überschrift 1 Zchn"/>
+    <w:basedOn w:val="Absatz-Standardschriftart"/>
+    <w:link w:val="berschrift1"/>
     <w:uiPriority w:val="9"/>
     <w:rPr>
       <w:rFonts w:asciiTheme="majorHAnsi" w:eastAsiaTheme="majorEastAsia" w:hAnsiTheme="majorHAnsi" w:cstheme="majorBidi"/>
@@ -1658,9 +2824,9 @@
       <w:szCs w:val="32"/>
     </w:rPr>
   </w:style>
-  <w:style w:type="paragraph" w:styleId="ListNumber">
+  <w:style w:type="paragraph" w:styleId="Listennummer">
     <w:name w:val="List Number"/>
-    <w:basedOn w:val="Normal"/>
+    <w:basedOn w:val="Standard"/>
     <w:uiPriority w:val="9"/>
     <w:qFormat/>
     <w:pPr>
@@ -1669,10 +2835,10 @@
       </w:numPr>
     </w:pPr>
   </w:style>
-  <w:style w:type="paragraph" w:styleId="Header">
+  <w:style w:type="paragraph" w:styleId="Kopfzeile">
     <w:name w:val="header"/>
-    <w:basedOn w:val="Normal"/>
-    <w:link w:val="HeaderChar"/>
+    <w:basedOn w:val="Standard"/>
+    <w:link w:val="KopfzeileZchn"/>
     <w:uiPriority w:val="99"/>
     <w:unhideWhenUsed/>
     <w:qFormat/>
@@ -1680,16 +2846,16 @@
       <w:spacing w:after="0" w:line="240" w:lineRule="auto"/>
     </w:pPr>
   </w:style>
-  <w:style w:type="character" w:customStyle="1" w:styleId="HeaderChar">
-    <w:name w:val="Header Char"/>
-    <w:basedOn w:val="DefaultParagraphFont"/>
-    <w:link w:val="Header"/>
+  <w:style w:type="character" w:customStyle="1" w:styleId="KopfzeileZchn">
+    <w:name w:val="Kopfzeile Zchn"/>
+    <w:basedOn w:val="Absatz-Standardschriftart"/>
+    <w:link w:val="Kopfzeile"/>
     <w:uiPriority w:val="99"/>
   </w:style>
-  <w:style w:type="paragraph" w:styleId="Footer">
+  <w:style w:type="paragraph" w:styleId="Fuzeile">
     <w:name w:val="footer"/>
-    <w:basedOn w:val="Normal"/>
-    <w:link w:val="FooterChar"/>
+    <w:basedOn w:val="Standard"/>
+    <w:link w:val="FuzeileZchn"/>
     <w:uiPriority w:val="99"/>
     <w:unhideWhenUsed/>
     <w:qFormat/>
@@ -1697,25 +2863,25 @@
       <w:spacing w:after="0" w:line="240" w:lineRule="auto"/>
     </w:pPr>
   </w:style>
-  <w:style w:type="character" w:customStyle="1" w:styleId="FooterChar">
-    <w:name w:val="Footer Char"/>
-    <w:basedOn w:val="DefaultParagraphFont"/>
-    <w:link w:val="Footer"/>
+  <w:style w:type="character" w:customStyle="1" w:styleId="FuzeileZchn">
+    <w:name w:val="Fußzeile Zchn"/>
+    <w:basedOn w:val="Absatz-Standardschriftart"/>
+    <w:link w:val="Fuzeile"/>
     <w:uiPriority w:val="99"/>
   </w:style>
-  <w:style w:type="character" w:styleId="PlaceholderText">
+  <w:style w:type="character" w:styleId="Platzhaltertext">
     <w:name w:val="Placeholder Text"/>
-    <w:basedOn w:val="DefaultParagraphFont"/>
+    <w:basedOn w:val="Absatz-Standardschriftart"/>
     <w:uiPriority w:val="99"/>
     <w:semiHidden/>
     <w:rPr>
       <w:color w:val="808080"/>
     </w:rPr>
   </w:style>
-  <w:style w:type="paragraph" w:styleId="Title">
+  <w:style w:type="paragraph" w:styleId="Titel">
     <w:name w:val="Title"/>
-    <w:basedOn w:val="Normal"/>
-    <w:link w:val="TitleChar"/>
+    <w:basedOn w:val="Standard"/>
+    <w:link w:val="TitelZchn"/>
     <w:uiPriority w:val="10"/>
     <w:semiHidden/>
     <w:unhideWhenUsed/>
@@ -1733,10 +2899,10 @@
       <w:szCs w:val="56"/>
     </w:rPr>
   </w:style>
-  <w:style w:type="character" w:customStyle="1" w:styleId="TitleChar">
-    <w:name w:val="Title Char"/>
-    <w:basedOn w:val="DefaultParagraphFont"/>
-    <w:link w:val="Title"/>
+  <w:style w:type="character" w:customStyle="1" w:styleId="TitelZchn">
+    <w:name w:val="Titel Zchn"/>
+    <w:basedOn w:val="Absatz-Standardschriftart"/>
+    <w:link w:val="Titel"/>
     <w:uiPriority w:val="10"/>
     <w:semiHidden/>
     <w:rPr>
@@ -1748,10 +2914,10 @@
       <w:szCs w:val="56"/>
     </w:rPr>
   </w:style>
-  <w:style w:type="paragraph" w:styleId="Subtitle">
+  <w:style w:type="paragraph" w:styleId="Untertitel">
     <w:name w:val="Subtitle"/>
-    <w:basedOn w:val="Normal"/>
-    <w:link w:val="SubtitleChar"/>
+    <w:basedOn w:val="Standard"/>
+    <w:link w:val="UntertitelZchn"/>
     <w:uiPriority w:val="11"/>
     <w:semiHidden/>
     <w:unhideWhenUsed/>
@@ -1769,10 +2935,10 @@
       <w:sz w:val="40"/>
     </w:rPr>
   </w:style>
-  <w:style w:type="character" w:customStyle="1" w:styleId="SubtitleChar">
-    <w:name w:val="Subtitle Char"/>
-    <w:basedOn w:val="DefaultParagraphFont"/>
-    <w:link w:val="Subtitle"/>
+  <w:style w:type="character" w:customStyle="1" w:styleId="UntertitelZchn">
+    <w:name w:val="Untertitel Zchn"/>
+    <w:basedOn w:val="Absatz-Standardschriftart"/>
+    <w:link w:val="Untertitel"/>
     <w:uiPriority w:val="11"/>
     <w:semiHidden/>
     <w:rPr>
@@ -1781,9 +2947,9 @@
       <w:sz w:val="40"/>
     </w:rPr>
   </w:style>
-  <w:style w:type="character" w:styleId="IntenseReference">
+  <w:style w:type="character" w:styleId="IntensiverVerweis">
     <w:name w:val="Intense Reference"/>
-    <w:basedOn w:val="DefaultParagraphFont"/>
+    <w:basedOn w:val="Absatz-Standardschriftart"/>
     <w:uiPriority w:val="32"/>
     <w:semiHidden/>
     <w:unhideWhenUsed/>
@@ -1797,9 +2963,9 @@
       <w:spacing w:val="0"/>
     </w:rPr>
   </w:style>
-  <w:style w:type="character" w:styleId="BookTitle">
+  <w:style w:type="character" w:styleId="Buchtitel">
     <w:name w:val="Book Title"/>
-    <w:basedOn w:val="DefaultParagraphFont"/>
+    <w:basedOn w:val="Absatz-Standardschriftart"/>
     <w:uiPriority w:val="33"/>
     <w:semiHidden/>
     <w:unhideWhenUsed/>
@@ -1812,10 +2978,10 @@
       <w:u w:val="single"/>
     </w:rPr>
   </w:style>
-  <w:style w:type="character" w:customStyle="1" w:styleId="Heading2Char">
-    <w:name w:val="Heading 2 Char"/>
-    <w:basedOn w:val="DefaultParagraphFont"/>
-    <w:link w:val="Heading2"/>
+  <w:style w:type="character" w:customStyle="1" w:styleId="berschrift2Zchn">
+    <w:name w:val="Überschrift 2 Zchn"/>
+    <w:basedOn w:val="Absatz-Standardschriftart"/>
+    <w:link w:val="berschrift2"/>
     <w:uiPriority w:val="9"/>
     <w:rPr>
       <w:rFonts w:asciiTheme="majorHAnsi" w:eastAsiaTheme="majorEastAsia" w:hAnsiTheme="majorHAnsi" w:cstheme="majorBidi"/>
@@ -1824,10 +2990,10 @@
       <w:szCs w:val="26"/>
     </w:rPr>
   </w:style>
-  <w:style w:type="character" w:customStyle="1" w:styleId="Heading3Char">
-    <w:name w:val="Heading 3 Char"/>
-    <w:basedOn w:val="DefaultParagraphFont"/>
-    <w:link w:val="Heading3"/>
+  <w:style w:type="character" w:customStyle="1" w:styleId="berschrift3Zchn">
+    <w:name w:val="Überschrift 3 Zchn"/>
+    <w:basedOn w:val="Absatz-Standardschriftart"/>
+    <w:link w:val="berschrift3"/>
     <w:uiPriority w:val="9"/>
     <w:semiHidden/>
     <w:rPr>
@@ -1836,10 +3002,10 @@
       <w:szCs w:val="24"/>
     </w:rPr>
   </w:style>
-  <w:style w:type="character" w:customStyle="1" w:styleId="Heading4Char">
-    <w:name w:val="Heading 4 Char"/>
-    <w:basedOn w:val="DefaultParagraphFont"/>
-    <w:link w:val="Heading4"/>
+  <w:style w:type="character" w:customStyle="1" w:styleId="berschrift4Zchn">
+    <w:name w:val="Überschrift 4 Zchn"/>
+    <w:basedOn w:val="Absatz-Standardschriftart"/>
+    <w:link w:val="berschrift4"/>
     <w:uiPriority w:val="9"/>
     <w:semiHidden/>
     <w:rPr>
@@ -1849,10 +3015,10 @@
       <w:sz w:val="40"/>
     </w:rPr>
   </w:style>
-  <w:style w:type="character" w:customStyle="1" w:styleId="Heading5Char">
-    <w:name w:val="Heading 5 Char"/>
-    <w:basedOn w:val="DefaultParagraphFont"/>
-    <w:link w:val="Heading5"/>
+  <w:style w:type="character" w:customStyle="1" w:styleId="berschrift5Zchn">
+    <w:name w:val="Überschrift 5 Zchn"/>
+    <w:basedOn w:val="Absatz-Standardschriftart"/>
+    <w:link w:val="berschrift5"/>
     <w:uiPriority w:val="9"/>
     <w:semiHidden/>
     <w:rPr>
@@ -1861,10 +3027,10 @@
       <w:sz w:val="34"/>
     </w:rPr>
   </w:style>
-  <w:style w:type="character" w:customStyle="1" w:styleId="Heading6Char">
-    <w:name w:val="Heading 6 Char"/>
-    <w:basedOn w:val="DefaultParagraphFont"/>
-    <w:link w:val="Heading6"/>
+  <w:style w:type="character" w:customStyle="1" w:styleId="berschrift6Zchn">
+    <w:name w:val="Überschrift 6 Zchn"/>
+    <w:basedOn w:val="Absatz-Standardschriftart"/>
+    <w:link w:val="berschrift6"/>
     <w:uiPriority w:val="9"/>
     <w:semiHidden/>
     <w:rPr>
@@ -1874,10 +3040,10 @@
       <w:sz w:val="34"/>
     </w:rPr>
   </w:style>
-  <w:style w:type="character" w:customStyle="1" w:styleId="Heading7Char">
-    <w:name w:val="Heading 7 Char"/>
-    <w:basedOn w:val="DefaultParagraphFont"/>
-    <w:link w:val="Heading7"/>
+  <w:style w:type="character" w:customStyle="1" w:styleId="berschrift7Zchn">
+    <w:name w:val="Überschrift 7 Zchn"/>
+    <w:basedOn w:val="Absatz-Standardschriftart"/>
+    <w:link w:val="berschrift7"/>
     <w:uiPriority w:val="9"/>
     <w:semiHidden/>
     <w:rPr>
@@ -1886,10 +3052,10 @@
       <w:sz w:val="34"/>
     </w:rPr>
   </w:style>
-  <w:style w:type="character" w:customStyle="1" w:styleId="Heading8Char">
-    <w:name w:val="Heading 8 Char"/>
-    <w:basedOn w:val="DefaultParagraphFont"/>
-    <w:link w:val="Heading8"/>
+  <w:style w:type="character" w:customStyle="1" w:styleId="berschrift8Zchn">
+    <w:name w:val="Überschrift 8 Zchn"/>
+    <w:basedOn w:val="Absatz-Standardschriftart"/>
+    <w:link w:val="berschrift8"/>
     <w:uiPriority w:val="9"/>
     <w:semiHidden/>
     <w:rPr>
@@ -1899,10 +3065,10 @@
       <w:szCs w:val="21"/>
     </w:rPr>
   </w:style>
-  <w:style w:type="character" w:customStyle="1" w:styleId="Heading9Char">
-    <w:name w:val="Heading 9 Char"/>
-    <w:basedOn w:val="DefaultParagraphFont"/>
-    <w:link w:val="Heading9"/>
+  <w:style w:type="character" w:customStyle="1" w:styleId="berschrift9Zchn">
+    <w:name w:val="Überschrift 9 Zchn"/>
+    <w:basedOn w:val="Absatz-Standardschriftart"/>
+    <w:link w:val="berschrift9"/>
     <w:uiPriority w:val="9"/>
     <w:semiHidden/>
     <w:rPr>
@@ -1912,9 +3078,9 @@
       <w:szCs w:val="21"/>
     </w:rPr>
   </w:style>
-  <w:style w:type="character" w:styleId="SubtleEmphasis">
+  <w:style w:type="character" w:styleId="SchwacheHervorhebung">
     <w:name w:val="Subtle Emphasis"/>
-    <w:basedOn w:val="DefaultParagraphFont"/>
+    <w:basedOn w:val="Absatz-Standardschriftart"/>
     <w:uiPriority w:val="19"/>
     <w:semiHidden/>
     <w:unhideWhenUsed/>
@@ -1925,9 +3091,9 @@
       <w:color w:val="404040" w:themeColor="text1" w:themeTint="BF"/>
     </w:rPr>
   </w:style>
-  <w:style w:type="character" w:styleId="Emphasis">
+  <w:style w:type="character" w:styleId="Hervorhebung">
     <w:name w:val="Emphasis"/>
-    <w:basedOn w:val="DefaultParagraphFont"/>
+    <w:basedOn w:val="Absatz-Standardschriftart"/>
     <w:uiPriority w:val="20"/>
     <w:semiHidden/>
     <w:unhideWhenUsed/>
@@ -1938,9 +3104,9 @@
       <w:color w:val="262626" w:themeColor="text1" w:themeTint="D9"/>
     </w:rPr>
   </w:style>
-  <w:style w:type="character" w:styleId="IntenseEmphasis">
+  <w:style w:type="character" w:styleId="IntensiveHervorhebung">
     <w:name w:val="Intense Emphasis"/>
-    <w:basedOn w:val="DefaultParagraphFont"/>
+    <w:basedOn w:val="Absatz-Standardschriftart"/>
     <w:uiPriority w:val="21"/>
     <w:semiHidden/>
     <w:unhideWhenUsed/>
@@ -1952,9 +3118,9 @@
       <w:color w:val="262626" w:themeColor="text1" w:themeTint="D9"/>
     </w:rPr>
   </w:style>
-  <w:style w:type="character" w:styleId="Strong">
+  <w:style w:type="character" w:styleId="Fett">
     <w:name w:val="Strong"/>
-    <w:basedOn w:val="DefaultParagraphFont"/>
+    <w:basedOn w:val="Absatz-Standardschriftart"/>
     <w:uiPriority w:val="22"/>
     <w:semiHidden/>
     <w:unhideWhenUsed/>
@@ -1964,11 +3130,11 @@
       <w:bCs/>
     </w:rPr>
   </w:style>
-  <w:style w:type="paragraph" w:styleId="Quote">
+  <w:style w:type="paragraph" w:styleId="Zitat">
     <w:name w:val="Quote"/>
-    <w:basedOn w:val="Normal"/>
-    <w:next w:val="Normal"/>
-    <w:link w:val="QuoteChar"/>
+    <w:basedOn w:val="Standard"/>
+    <w:next w:val="Standard"/>
+    <w:link w:val="ZitatZchn"/>
     <w:uiPriority w:val="29"/>
     <w:semiHidden/>
     <w:unhideWhenUsed/>
@@ -1982,10 +3148,10 @@
       <w:sz w:val="36"/>
     </w:rPr>
   </w:style>
-  <w:style w:type="character" w:customStyle="1" w:styleId="QuoteChar">
-    <w:name w:val="Quote Char"/>
-    <w:basedOn w:val="DefaultParagraphFont"/>
-    <w:link w:val="Quote"/>
+  <w:style w:type="character" w:customStyle="1" w:styleId="ZitatZchn">
+    <w:name w:val="Zitat Zchn"/>
+    <w:basedOn w:val="Absatz-Standardschriftart"/>
+    <w:link w:val="Zitat"/>
     <w:uiPriority w:val="29"/>
     <w:semiHidden/>
     <w:rPr>
@@ -1994,11 +3160,11 @@
       <w:sz w:val="36"/>
     </w:rPr>
   </w:style>
-  <w:style w:type="paragraph" w:styleId="IntenseQuote">
+  <w:style w:type="paragraph" w:styleId="IntensivesZitat">
     <w:name w:val="Intense Quote"/>
-    <w:basedOn w:val="Normal"/>
-    <w:next w:val="Normal"/>
-    <w:link w:val="IntenseQuoteChar"/>
+    <w:basedOn w:val="Standard"/>
+    <w:next w:val="Standard"/>
+    <w:link w:val="IntensivesZitatZchn"/>
     <w:uiPriority w:val="30"/>
     <w:semiHidden/>
     <w:unhideWhenUsed/>
@@ -2013,10 +3179,10 @@
       <w:sz w:val="36"/>
     </w:rPr>
   </w:style>
-  <w:style w:type="character" w:customStyle="1" w:styleId="IntenseQuoteChar">
-    <w:name w:val="Intense Quote Char"/>
-    <w:basedOn w:val="DefaultParagraphFont"/>
-    <w:link w:val="IntenseQuote"/>
+  <w:style w:type="character" w:customStyle="1" w:styleId="IntensivesZitatZchn">
+    <w:name w:val="Intensives Zitat Zchn"/>
+    <w:basedOn w:val="Absatz-Standardschriftart"/>
+    <w:link w:val="IntensivesZitat"/>
     <w:uiPriority w:val="30"/>
     <w:semiHidden/>
     <w:rPr>
@@ -2026,9 +3192,9 @@
       <w:sz w:val="36"/>
     </w:rPr>
   </w:style>
-  <w:style w:type="character" w:styleId="SubtleReference">
+  <w:style w:type="character" w:styleId="SchwacherVerweis">
     <w:name w:val="Subtle Reference"/>
-    <w:basedOn w:val="DefaultParagraphFont"/>
+    <w:basedOn w:val="Absatz-Standardschriftart"/>
     <w:uiPriority w:val="31"/>
     <w:semiHidden/>
     <w:unhideWhenUsed/>
@@ -2039,10 +3205,10 @@
       <w:color w:val="262626" w:themeColor="text1" w:themeTint="D9"/>
     </w:rPr>
   </w:style>
-  <w:style w:type="paragraph" w:styleId="Caption">
+  <w:style w:type="paragraph" w:styleId="Beschriftung">
     <w:name w:val="caption"/>
-    <w:basedOn w:val="Normal"/>
-    <w:next w:val="Normal"/>
+    <w:basedOn w:val="Standard"/>
+    <w:next w:val="Standard"/>
     <w:uiPriority w:val="35"/>
     <w:semiHidden/>
     <w:unhideWhenUsed/>
@@ -2057,10 +3223,10 @@
       <w:szCs w:val="18"/>
     </w:rPr>
   </w:style>
-  <w:style w:type="paragraph" w:styleId="TOCHeading">
+  <w:style w:type="paragraph" w:styleId="Inhaltsverzeichnisberschrift">
     <w:name w:val="TOC Heading"/>
-    <w:basedOn w:val="Heading1"/>
-    <w:next w:val="Normal"/>
+    <w:basedOn w:val="berschrift1"/>
+    <w:next w:val="Standard"/>
     <w:uiPriority w:val="39"/>
     <w:semiHidden/>
     <w:unhideWhenUsed/>
@@ -2071,7 +3237,7 @@
   </w:style>
   <w:style w:type="character" w:styleId="Hyperlink">
     <w:name w:val="Hyperlink"/>
-    <w:basedOn w:val="DefaultParagraphFont"/>
+    <w:basedOn w:val="Absatz-Standardschriftart"/>
     <w:uiPriority w:val="99"/>
     <w:unhideWhenUsed/>
     <w:rPr>
@@ -2079,9 +3245,9 @@
       <w:u w:val="single"/>
     </w:rPr>
   </w:style>
-  <w:style w:type="table" w:styleId="TableGrid">
+  <w:style w:type="table" w:styleId="Tabellenraster">
     <w:name w:val="Table Grid"/>
-    <w:basedOn w:val="TableNormal"/>
+    <w:basedOn w:val="NormaleTabelle"/>
     <w:uiPriority w:val="39"/>
     <w:rsid w:val="00595AB9"/>
     <w:pPr>
@@ -2098,9 +3264,9 @@
       </w:tblBorders>
     </w:tblPr>
   </w:style>
-  <w:style w:type="table" w:styleId="GridTable1Light-Accent1">
+  <w:style w:type="table" w:styleId="Gitternetztabelle1hellAkzent1">
     <w:name w:val="Grid Table 1 Light Accent 1"/>
-    <w:basedOn w:val="TableNormal"/>
+    <w:basedOn w:val="NormaleTabelle"/>
     <w:uiPriority w:val="46"/>
     <w:rsid w:val="00595AB9"/>
     <w:pPr>
@@ -2155,9 +3321,9 @@
       </w:rPr>
     </w:tblStylePr>
   </w:style>
-  <w:style w:type="table" w:styleId="GridTable1Light-Accent2">
+  <w:style w:type="table" w:styleId="Gitternetztabelle1hell-Akzent2">
     <w:name w:val="Grid Table 1 Light Accent 2"/>
-    <w:basedOn w:val="TableNormal"/>
+    <w:basedOn w:val="NormaleTabelle"/>
     <w:uiPriority w:val="46"/>
     <w:rsid w:val="00595AB9"/>
     <w:pPr>
@@ -2212,9 +3378,9 @@
       </w:rPr>
     </w:tblStylePr>
   </w:style>
-  <w:style w:type="table" w:styleId="GridTable1Light-Accent3">
+  <w:style w:type="table" w:styleId="Gitternetztabelle1hellAkzent3">
     <w:name w:val="Grid Table 1 Light Accent 3"/>
-    <w:basedOn w:val="TableNormal"/>
+    <w:basedOn w:val="NormaleTabelle"/>
     <w:uiPriority w:val="46"/>
     <w:rsid w:val="00595AB9"/>
     <w:pPr>
@@ -2269,9 +3435,9 @@
       </w:rPr>
     </w:tblStylePr>
   </w:style>
-  <w:style w:type="table" w:styleId="GridTable2-Accent1">
+  <w:style w:type="table" w:styleId="Gitternetztabelle2Akzent1">
     <w:name w:val="Grid Table 2 Accent 1"/>
-    <w:basedOn w:val="TableNormal"/>
+    <w:basedOn w:val="NormaleTabelle"/>
     <w:uiPriority w:val="47"/>
     <w:rsid w:val="00595AB9"/>
     <w:pPr>
@@ -2344,9 +3510,9 @@
       </w:tcPr>
     </w:tblStylePr>
   </w:style>
-  <w:style w:type="table" w:styleId="GridTable1Light-Accent4">
+  <w:style w:type="table" w:styleId="Gitternetztabelle1hellAkzent4">
     <w:name w:val="Grid Table 1 Light Accent 4"/>
-    <w:basedOn w:val="TableNormal"/>
+    <w:basedOn w:val="NormaleTabelle"/>
     <w:uiPriority w:val="46"/>
     <w:rsid w:val="00595AB9"/>
     <w:pPr>
@@ -2401,9 +3567,9 @@
       </w:rPr>
     </w:tblStylePr>
   </w:style>
-  <w:style w:type="table" w:styleId="GridTable1Light-Accent5">
+  <w:style w:type="table" w:styleId="Gitternetztabelle1hellAkzent5">
     <w:name w:val="Grid Table 1 Light Accent 5"/>
-    <w:basedOn w:val="TableNormal"/>
+    <w:basedOn w:val="NormaleTabelle"/>
     <w:uiPriority w:val="46"/>
     <w:rsid w:val="00595AB9"/>
     <w:pPr>
@@ -2458,9 +3624,9 @@
       </w:rPr>
     </w:tblStylePr>
   </w:style>
-  <w:style w:type="table" w:styleId="GridTable1Light-Accent6">
+  <w:style w:type="table" w:styleId="Gitternetztabelle1hellAkzent6">
     <w:name w:val="Grid Table 1 Light Accent 6"/>
-    <w:basedOn w:val="TableNormal"/>
+    <w:basedOn w:val="NormaleTabelle"/>
     <w:uiPriority w:val="46"/>
     <w:rsid w:val="00595AB9"/>
     <w:pPr>
@@ -2515,9 +3681,9 @@
       </w:rPr>
     </w:tblStylePr>
   </w:style>
-  <w:style w:type="table" w:styleId="GridTable2">
+  <w:style w:type="table" w:styleId="Gitternetztabelle2">
     <w:name w:val="Grid Table 2"/>
-    <w:basedOn w:val="TableNormal"/>
+    <w:basedOn w:val="NormaleTabelle"/>
     <w:uiPriority w:val="47"/>
     <w:rsid w:val="00595AB9"/>
     <w:pPr>
@@ -2590,9 +3756,9 @@
       </w:tcPr>
     </w:tblStylePr>
   </w:style>
-  <w:style w:type="table" w:styleId="GridTable2-Accent2">
+  <w:style w:type="table" w:styleId="Gitternetztabelle2Akzent2">
     <w:name w:val="Grid Table 2 Accent 2"/>
-    <w:basedOn w:val="TableNormal"/>
+    <w:basedOn w:val="NormaleTabelle"/>
     <w:uiPriority w:val="47"/>
     <w:rsid w:val="00595AB9"/>
     <w:pPr>
@@ -2665,9 +3831,9 @@
       </w:tcPr>
     </w:tblStylePr>
   </w:style>
-  <w:style w:type="table" w:styleId="GridTable2-Accent3">
+  <w:style w:type="table" w:styleId="Gitternetztabelle2Akzent3">
     <w:name w:val="Grid Table 2 Accent 3"/>
-    <w:basedOn w:val="TableNormal"/>
+    <w:basedOn w:val="NormaleTabelle"/>
     <w:uiPriority w:val="47"/>
     <w:rsid w:val="00595AB9"/>
     <w:pPr>
@@ -2740,9 +3906,9 @@
       </w:tcPr>
     </w:tblStylePr>
   </w:style>
-  <w:style w:type="table" w:styleId="GridTable4">
+  <w:style w:type="table" w:styleId="Gitternetztabelle4">
     <w:name w:val="Grid Table 4"/>
-    <w:basedOn w:val="TableNormal"/>
+    <w:basedOn w:val="NormaleTabelle"/>
     <w:uiPriority w:val="49"/>
     <w:rsid w:val="00595AB9"/>
     <w:pPr>
@@ -2816,9 +3982,9 @@
       </w:tcPr>
     </w:tblStylePr>
   </w:style>
-  <w:style w:type="table" w:styleId="GridTable4-Accent2">
+  <w:style w:type="table" w:styleId="Gitternetztabelle4Akzent2">
     <w:name w:val="Grid Table 4 Accent 2"/>
-    <w:basedOn w:val="TableNormal"/>
+    <w:basedOn w:val="NormaleTabelle"/>
     <w:uiPriority w:val="49"/>
     <w:rsid w:val="00595AB9"/>
     <w:pPr>
@@ -2889,9 +4055,9 @@
       </w:tcPr>
     </w:tblStylePr>
   </w:style>
-  <w:style w:type="table" w:styleId="GridTable4-Accent3">
+  <w:style w:type="table" w:styleId="Gitternetztabelle4Akzent3">
     <w:name w:val="Grid Table 4 Accent 3"/>
-    <w:basedOn w:val="TableNormal"/>
+    <w:basedOn w:val="NormaleTabelle"/>
     <w:uiPriority w:val="49"/>
     <w:rsid w:val="00595AB9"/>
     <w:pPr>
@@ -2967,7 +4133,7 @@
   </w:style>
   <w:style w:type="table" w:customStyle="1" w:styleId="TimStyle">
     <w:name w:val="Tim Style"/>
-    <w:basedOn w:val="GridTable4-Accent2"/>
+    <w:basedOn w:val="Gitternetztabelle4Akzent2"/>
     <w:uiPriority w:val="99"/>
     <w:rsid w:val="00595AB9"/>
     <w:tblPr>
@@ -3033,9 +4199,9 @@
       </w:tcPr>
     </w:tblStylePr>
   </w:style>
-  <w:style w:type="paragraph" w:styleId="ListParagraph">
+  <w:style w:type="paragraph" w:styleId="Listenabsatz">
     <w:name w:val="List Paragraph"/>
-    <w:basedOn w:val="Normal"/>
+    <w:basedOn w:val="Standard"/>
     <w:uiPriority w:val="34"/>
     <w:unhideWhenUsed/>
     <w:qFormat/>
@@ -3314,7 +4480,7 @@
 </file>
 
 <file path=customXml/itemProps1.xml><?xml version="1.0" encoding="utf-8"?>
-<ds:datastoreItem xmlns:ds="http://schemas.openxmlformats.org/officeDocument/2006/customXml" ds:itemID="{D03A6159-04AC-ED45-B5A5-CEEA8875F3AA}">
+<ds:datastoreItem xmlns:ds="http://schemas.openxmlformats.org/officeDocument/2006/customXml" ds:itemID="{C37E7CC9-E6A0-40CA-9501-D09ED7A7B656}">
   <ds:schemaRefs>
     <ds:schemaRef ds:uri="http://schemas.openxmlformats.org/officeDocument/2006/bibliography"/>
   </ds:schemaRefs>

</xml_diff>

<commit_message>
rs review, added some more comments and translated to german
</commit_message>
<xml_diff>
--- a/doc/task03/requirements_specification_review_white.docx
+++ b/doc/task03/requirements_specification_review_white.docx
@@ -1,6 +1,6 @@
 
 <file path=word/document.xml><?xml version="1.0" encoding="utf-8"?>
-<w:document xmlns:wpc="http://schemas.microsoft.com/office/word/2010/wordprocessingCanvas" xmlns:cx="http://schemas.microsoft.com/office/drawing/2014/chartex" xmlns:cx1="http://schemas.microsoft.com/office/drawing/2015/9/8/chartex" xmlns:cx2="http://schemas.microsoft.com/office/drawing/2015/10/21/chartex" xmlns:cx3="http://schemas.microsoft.com/office/drawing/2016/5/9/chartex" xmlns:cx4="http://schemas.microsoft.com/office/drawing/2016/5/10/chartex" xmlns:cx5="http://schemas.microsoft.com/office/drawing/2016/5/11/chartex" xmlns:cx6="http://schemas.microsoft.com/office/drawing/2016/5/12/chartex" xmlns:cx7="http://schemas.microsoft.com/office/drawing/2016/5/13/chartex" xmlns:cx8="http://schemas.microsoft.com/office/drawing/2016/5/14/chartex" xmlns:mc="http://schemas.openxmlformats.org/markup-compatibility/2006" xmlns:aink="http://schemas.microsoft.com/office/drawing/2016/ink" xmlns:am3d="http://schemas.microsoft.com/office/drawing/2017/model3d" xmlns:o="urn:schemas-microsoft-com:office:office" xmlns:r="http://schemas.openxmlformats.org/officeDocument/2006/relationships" xmlns:m="http://schemas.openxmlformats.org/officeDocument/2006/math" xmlns:v="urn:schemas-microsoft-com:vml" xmlns:wp14="http://schemas.microsoft.com/office/word/2010/wordprocessingDrawing" xmlns:wp="http://schemas.openxmlformats.org/drawingml/2006/wordprocessingDrawing" xmlns:w10="urn:schemas-microsoft-com:office:word" xmlns:w="http://schemas.openxmlformats.org/wordprocessingml/2006/main" xmlns:w14="http://schemas.microsoft.com/office/word/2010/wordml" xmlns:w15="http://schemas.microsoft.com/office/word/2012/wordml" xmlns:w16cid="http://schemas.microsoft.com/office/word/2016/wordml/cid" xmlns:w16se="http://schemas.microsoft.com/office/word/2015/wordml/symex" xmlns:wpg="http://schemas.microsoft.com/office/word/2010/wordprocessingGroup" xmlns:wpi="http://schemas.microsoft.com/office/word/2010/wordprocessingInk" xmlns:wne="http://schemas.microsoft.com/office/word/2006/wordml" xmlns:wps="http://schemas.microsoft.com/office/word/2010/wordprocessingShape" mc:Ignorable="w14 w15 w16se w16cid wp14">
+<w:document xmlns:wpc="http://schemas.microsoft.com/office/word/2010/wordprocessingCanvas" xmlns:mc="http://schemas.openxmlformats.org/markup-compatibility/2006" xmlns:o="urn:schemas-microsoft-com:office:office" xmlns:r="http://schemas.openxmlformats.org/officeDocument/2006/relationships" xmlns:m="http://schemas.openxmlformats.org/officeDocument/2006/math" xmlns:v="urn:schemas-microsoft-com:vml" xmlns:wp14="http://schemas.microsoft.com/office/word/2010/wordprocessingDrawing" xmlns:wp="http://schemas.openxmlformats.org/drawingml/2006/wordprocessingDrawing" xmlns:w10="urn:schemas-microsoft-com:office:word" xmlns:w="http://schemas.openxmlformats.org/wordprocessingml/2006/main" xmlns:w14="http://schemas.microsoft.com/office/word/2010/wordml" xmlns:wpg="http://schemas.microsoft.com/office/word/2010/wordprocessingGroup" xmlns:wpi="http://schemas.microsoft.com/office/word/2010/wordprocessingInk" xmlns:wne="http://schemas.microsoft.com/office/word/2006/wordml" xmlns:wps="http://schemas.microsoft.com/office/word/2010/wordprocessingShape" mc:Ignorable="w14 wp14">
   <w:body>
     <w:p>
       <w:pPr>
@@ -13,7 +13,7 @@
     <w:tbl>
       <w:tblPr>
         <w:tblStyle w:val="TimStyle"/>
-        <w:tblW w:w="10051" w:type="dxa"/>
+        <w:tblW w:w="10632" w:type="dxa"/>
         <w:tblLook w:val="04A0" w:firstRow="1" w:lastRow="0" w:firstColumn="1" w:lastColumn="0" w:noHBand="0" w:noVBand="1"/>
       </w:tblPr>
       <w:tblGrid>
@@ -28,7 +28,7 @@
         <w:tc>
           <w:tcPr>
             <w:cnfStyle w:val="001000000000" w:firstRow="0" w:lastRow="0" w:firstColumn="1" w:lastColumn="0" w:oddVBand="0" w:evenVBand="0" w:oddHBand="0" w:evenHBand="0" w:firstRowFirstColumn="0" w:firstRowLastColumn="0" w:lastRowFirstColumn="0" w:lastRowLastColumn="0"/>
-            <w:tcW w:w="3116" w:type="dxa"/>
+            <w:tcW w:w="1199" w:type="dxa"/>
           </w:tcPr>
           <w:p>
             <w:pPr>
@@ -46,7 +46,7 @@
         </w:tc>
         <w:tc>
           <w:tcPr>
-            <w:tcW w:w="3117" w:type="dxa"/>
+            <w:tcW w:w="2437" w:type="dxa"/>
           </w:tcPr>
           <w:p>
             <w:pPr>
@@ -65,7 +65,7 @@
         </w:tc>
         <w:tc>
           <w:tcPr>
-            <w:tcW w:w="3818" w:type="dxa"/>
+            <w:tcW w:w="6996" w:type="dxa"/>
           </w:tcPr>
           <w:p>
             <w:pPr>
@@ -95,45 +95,49 @@
         <w:tc>
           <w:tcPr>
             <w:cnfStyle w:val="001000000000" w:firstRow="0" w:lastRow="0" w:firstColumn="1" w:lastColumn="0" w:oddVBand="0" w:evenVBand="0" w:oddHBand="0" w:evenHBand="0" w:firstRowFirstColumn="0" w:firstRowLastColumn="0" w:lastRowFirstColumn="0" w:lastRowLastColumn="0"/>
-            <w:tcW w:w="3116" w:type="dxa"/>
+            <w:tcW w:w="1199" w:type="dxa"/>
           </w:tcPr>
           <w:p>
             <w:r>
-              <w:t>General</w:t>
+              <w:t>1</w:t>
             </w:r>
           </w:p>
         </w:tc>
         <w:tc>
           <w:tcPr>
-            <w:tcW w:w="3117" w:type="dxa"/>
+            <w:tcW w:w="2437" w:type="dxa"/>
           </w:tcPr>
           <w:p>
             <w:pPr>
               <w:cnfStyle w:val="000000100000" w:firstRow="0" w:lastRow="0" w:firstColumn="0" w:lastColumn="0" w:oddVBand="0" w:evenVBand="0" w:oddHBand="1" w:evenHBand="0" w:firstRowFirstColumn="0" w:firstRowLastColumn="0" w:lastRowFirstColumn="0" w:lastRowLastColumn="0"/>
             </w:pPr>
             <w:r>
-              <w:t>-</w:t>
+              <w:t>Comprehensibility</w:t>
             </w:r>
           </w:p>
         </w:tc>
         <w:tc>
           <w:tcPr>
-            <w:tcW w:w="3818" w:type="dxa"/>
+            <w:tcW w:w="6996" w:type="dxa"/>
           </w:tcPr>
           <w:p>
             <w:pPr>
               <w:cnfStyle w:val="000000100000" w:firstRow="0" w:lastRow="0" w:firstColumn="0" w:lastColumn="0" w:oddVBand="0" w:evenVBand="0" w:oddHBand="1" w:evenHBand="0" w:firstRowFirstColumn="0" w:firstRowLastColumn="0" w:lastRowFirstColumn="0" w:lastRowLastColumn="0"/>
+              <w:rPr>
+                <w:lang w:val="de-CH"/>
+              </w:rPr>
             </w:pPr>
             <w:r>
-              <w:t xml:space="preserve">There is no need for multiple versions of the same document in your </w:t>
-            </w:r>
-            <w:proofErr w:type="spellStart"/>
-            <w:r>
-              <w:t>Github</w:t>
-            </w:r>
-            <w:proofErr w:type="spellEnd"/>
-            <w:r>
-              <w:t xml:space="preserve"> repo, since git already has a history.</w:t>
+              <w:rPr>
+                <w:lang w:val="de-CH"/>
+              </w:rPr>
+              <w:t xml:space="preserve">Die Erklärung für das Dokument </w:t>
+            </w:r>
+            <w:r>
+              <w:rPr>
+                <w:lang w:val="de-CH"/>
+              </w:rPr>
+              <w:t>lässt Unkundige aussen vor.</w:t>
             </w:r>
           </w:p>
         </w:tc>
@@ -142,13 +146,25 @@
         <w:tc>
           <w:tcPr>
             <w:cnfStyle w:val="001000000000" w:firstRow="0" w:lastRow="0" w:firstColumn="1" w:lastColumn="0" w:oddVBand="0" w:evenVBand="0" w:oddHBand="0" w:evenHBand="0" w:firstRowFirstColumn="0" w:firstRowLastColumn="0" w:lastRowFirstColumn="0" w:lastRowLastColumn="0"/>
-            <w:tcW w:w="3116" w:type="dxa"/>
+            <w:tcW w:w="1199" w:type="dxa"/>
           </w:tcPr>
-          <w:p/>
+          <w:p>
+            <w:pPr>
+              <w:rPr>
+                <w:lang w:val="de-CH"/>
+              </w:rPr>
+            </w:pPr>
+            <w:r>
+              <w:rPr>
+                <w:lang w:val="de-CH"/>
+              </w:rPr>
+              <w:t>4-6</w:t>
+            </w:r>
+          </w:p>
         </w:tc>
         <w:tc>
           <w:tcPr>
-            <w:tcW w:w="3117" w:type="dxa"/>
+            <w:tcW w:w="2437" w:type="dxa"/>
           </w:tcPr>
           <w:p>
             <w:pPr>
@@ -161,14 +177,94 @@
         </w:tc>
         <w:tc>
           <w:tcPr>
-            <w:tcW w:w="3818" w:type="dxa"/>
+            <w:tcW w:w="6996" w:type="dxa"/>
           </w:tcPr>
           <w:p>
             <w:pPr>
               <w:cnfStyle w:val="000000000000" w:firstRow="0" w:lastRow="0" w:firstColumn="0" w:lastColumn="0" w:oddVBand="0" w:evenVBand="0" w:oddHBand="0" w:evenHBand="0" w:firstRowFirstColumn="0" w:firstRowLastColumn="0" w:lastRowFirstColumn="0" w:lastRowLastColumn="0"/>
+              <w:rPr>
+                <w:lang w:val="de-CH"/>
+              </w:rPr>
             </w:pPr>
             <w:r>
-              <w:t>Document is understandable</w:t>
+              <w:rPr>
+                <w:lang w:val="de-CH"/>
+              </w:rPr>
+              <w:t xml:space="preserve">Das </w:t>
+            </w:r>
+            <w:proofErr w:type="spellStart"/>
+            <w:r>
+              <w:rPr>
+                <w:lang w:val="de-CH"/>
+              </w:rPr>
+              <w:t>Use</w:t>
+            </w:r>
+            <w:proofErr w:type="spellEnd"/>
+            <w:r>
+              <w:rPr>
+                <w:lang w:val="de-CH"/>
+              </w:rPr>
+              <w:t xml:space="preserve"> Case </w:t>
+            </w:r>
+            <w:proofErr w:type="spellStart"/>
+            <w:r>
+              <w:rPr>
+                <w:lang w:val="de-CH"/>
+              </w:rPr>
+              <w:t>Diagram</w:t>
+            </w:r>
+            <w:proofErr w:type="spellEnd"/>
+            <w:r>
+              <w:rPr>
+                <w:lang w:val="de-CH"/>
+              </w:rPr>
+              <w:t xml:space="preserve"> mi</w:t>
+            </w:r>
+            <w:r>
+              <w:rPr>
+                <w:lang w:val="de-CH"/>
+              </w:rPr>
+              <w:t xml:space="preserve">t den </w:t>
+            </w:r>
+            <w:proofErr w:type="spellStart"/>
+            <w:r>
+              <w:rPr>
+                <w:lang w:val="de-CH"/>
+              </w:rPr>
+              <w:t>Use</w:t>
+            </w:r>
+            <w:proofErr w:type="spellEnd"/>
+            <w:r>
+              <w:rPr>
+                <w:lang w:val="de-CH"/>
+              </w:rPr>
+              <w:t xml:space="preserve"> Cases könnte besser u</w:t>
+            </w:r>
+            <w:r>
+              <w:rPr>
+                <w:lang w:val="de-CH"/>
+              </w:rPr>
+              <w:t>nterteilt sein.</w:t>
+            </w:r>
+            <w:r>
+              <w:rPr>
+                <w:lang w:val="de-CH"/>
+              </w:rPr>
+              <w:t xml:space="preserve"> Das grosse Bild auf die </w:t>
+            </w:r>
+            <w:proofErr w:type="spellStart"/>
+            <w:r>
+              <w:rPr>
+                <w:lang w:val="de-CH"/>
+              </w:rPr>
+              <w:t>Use</w:t>
+            </w:r>
+            <w:proofErr w:type="spellEnd"/>
+            <w:r>
+              <w:rPr>
+                <w:lang w:val="de-CH"/>
+              </w:rPr>
+              <w:t xml:space="preserve"> Cases zuschneiden.</w:t>
             </w:r>
           </w:p>
         </w:tc>
@@ -180,41 +276,113 @@
         <w:tc>
           <w:tcPr>
             <w:cnfStyle w:val="001000000000" w:firstRow="0" w:lastRow="0" w:firstColumn="1" w:lastColumn="0" w:oddVBand="0" w:evenVBand="0" w:oddHBand="0" w:evenHBand="0" w:firstRowFirstColumn="0" w:firstRowLastColumn="0" w:lastRowFirstColumn="0" w:lastRowLastColumn="0"/>
-            <w:tcW w:w="3116" w:type="dxa"/>
+            <w:tcW w:w="1199" w:type="dxa"/>
           </w:tcPr>
-          <w:p/>
+          <w:p>
+            <w:pPr>
+              <w:rPr>
+                <w:lang w:val="de-CH"/>
+              </w:rPr>
+            </w:pPr>
+            <w:r>
+              <w:rPr>
+                <w:lang w:val="de-CH"/>
+              </w:rPr>
+              <w:t>7</w:t>
+            </w:r>
+          </w:p>
         </w:tc>
         <w:tc>
           <w:tcPr>
-            <w:tcW w:w="3117" w:type="dxa"/>
+            <w:tcW w:w="2437" w:type="dxa"/>
           </w:tcPr>
           <w:p>
             <w:pPr>
               <w:cnfStyle w:val="000000100000" w:firstRow="0" w:lastRow="0" w:firstColumn="0" w:lastColumn="0" w:oddVBand="0" w:evenVBand="0" w:oddHBand="1" w:evenHBand="0" w:firstRowFirstColumn="0" w:firstRowLastColumn="0" w:lastRowFirstColumn="0" w:lastRowLastColumn="0"/>
             </w:pPr>
             <w:r>
-              <w:t>Validity</w:t>
+              <w:t>Completeness</w:t>
             </w:r>
           </w:p>
         </w:tc>
         <w:tc>
           <w:tcPr>
-            <w:tcW w:w="3818" w:type="dxa"/>
+            <w:tcW w:w="6996" w:type="dxa"/>
           </w:tcPr>
           <w:p>
             <w:pPr>
               <w:cnfStyle w:val="000000100000" w:firstRow="0" w:lastRow="0" w:firstColumn="0" w:lastColumn="0" w:oddVBand="0" w:evenVBand="0" w:oddHBand="1" w:evenHBand="0" w:firstRowFirstColumn="0" w:firstRowLastColumn="0" w:lastRowFirstColumn="0" w:lastRowLastColumn="0"/>
+              <w:rPr>
+                <w:lang w:val="de-CH"/>
+              </w:rPr>
             </w:pPr>
             <w:r>
-              <w:t xml:space="preserve">How is verified that the patient is </w:t>
-            </w:r>
-            <w:proofErr w:type="gramStart"/>
-            <w:r>
-              <w:t>actually doing</w:t>
-            </w:r>
-            <w:proofErr w:type="gramEnd"/>
-            <w:r>
-              <w:t xml:space="preserve"> anything?</w:t>
+              <w:rPr>
+                <w:lang w:val="de-CH"/>
+              </w:rPr>
+              <w:t xml:space="preserve">Es fehlt die genaue </w:t>
+            </w:r>
+            <w:proofErr w:type="spellStart"/>
+            <w:r>
+              <w:rPr>
+                <w:lang w:val="de-CH"/>
+              </w:rPr>
+              <w:t>unterteilung</w:t>
+            </w:r>
+            <w:proofErr w:type="spellEnd"/>
+            <w:r>
+              <w:rPr>
+                <w:lang w:val="de-CH"/>
+              </w:rPr>
+              <w:t xml:space="preserve"> der </w:t>
+            </w:r>
+            <w:proofErr w:type="spellStart"/>
+            <w:r>
+              <w:rPr>
+                <w:lang w:val="de-CH"/>
+              </w:rPr>
+              <w:t>Functional</w:t>
+            </w:r>
+            <w:proofErr w:type="spellEnd"/>
+            <w:r>
+              <w:rPr>
+                <w:lang w:val="de-CH"/>
+              </w:rPr>
+              <w:t xml:space="preserve"> und Non-</w:t>
+            </w:r>
+            <w:proofErr w:type="spellStart"/>
+            <w:r>
+              <w:rPr>
+                <w:lang w:val="de-CH"/>
+              </w:rPr>
+              <w:t>Functional</w:t>
+            </w:r>
+            <w:proofErr w:type="spellEnd"/>
+            <w:r>
+              <w:rPr>
+                <w:lang w:val="de-CH"/>
+              </w:rPr>
+              <w:t xml:space="preserve"> </w:t>
+            </w:r>
+            <w:proofErr w:type="spellStart"/>
+            <w:r>
+              <w:rPr>
+                <w:lang w:val="de-CH"/>
+              </w:rPr>
+              <w:t>Requirements</w:t>
+            </w:r>
+            <w:proofErr w:type="spellEnd"/>
+            <w:r>
+              <w:rPr>
+                <w:lang w:val="de-CH"/>
+              </w:rPr>
+              <w:t xml:space="preserve"> und der eventuellen </w:t>
+            </w:r>
+            <w:r>
+              <w:rPr>
+                <w:lang w:val="de-CH"/>
+              </w:rPr>
+              <w:t>Interfaces</w:t>
             </w:r>
           </w:p>
         </w:tc>
@@ -223,64 +391,89 @@
         <w:tc>
           <w:tcPr>
             <w:cnfStyle w:val="001000000000" w:firstRow="0" w:lastRow="0" w:firstColumn="1" w:lastColumn="0" w:oddVBand="0" w:evenVBand="0" w:oddHBand="0" w:evenHBand="0" w:firstRowFirstColumn="0" w:firstRowLastColumn="0" w:lastRowFirstColumn="0" w:lastRowLastColumn="0"/>
-            <w:tcW w:w="3116" w:type="dxa"/>
+            <w:tcW w:w="1199" w:type="dxa"/>
           </w:tcPr>
           <w:p>
-            <w:r>
+            <w:pPr>
+              <w:rPr>
+                <w:lang w:val="de-CH"/>
+              </w:rPr>
+            </w:pPr>
+            <w:r>
+              <w:rPr>
+                <w:lang w:val="de-CH"/>
+              </w:rPr>
               <w:t>7</w:t>
             </w:r>
           </w:p>
         </w:tc>
         <w:tc>
           <w:tcPr>
-            <w:tcW w:w="3117" w:type="dxa"/>
+            <w:tcW w:w="2437" w:type="dxa"/>
           </w:tcPr>
           <w:p>
             <w:pPr>
               <w:cnfStyle w:val="000000000000" w:firstRow="0" w:lastRow="0" w:firstColumn="0" w:lastColumn="0" w:oddVBand="0" w:evenVBand="0" w:oddHBand="0" w:evenHBand="0" w:firstRowFirstColumn="0" w:firstRowLastColumn="0" w:lastRowFirstColumn="0" w:lastRowLastColumn="0"/>
             </w:pPr>
             <w:r>
-              <w:t>Realism</w:t>
+              <w:t>Verifiability</w:t>
             </w:r>
           </w:p>
         </w:tc>
         <w:tc>
           <w:tcPr>
-            <w:tcW w:w="3818" w:type="dxa"/>
+            <w:tcW w:w="6996" w:type="dxa"/>
           </w:tcPr>
           <w:p>
             <w:pPr>
               <w:cnfStyle w:val="000000000000" w:firstRow="0" w:lastRow="0" w:firstColumn="0" w:lastColumn="0" w:oddVBand="0" w:evenVBand="0" w:oddHBand="0" w:evenHBand="0" w:firstRowFirstColumn="0" w:firstRowLastColumn="0" w:lastRowFirstColumn="0" w:lastRowLastColumn="0"/>
+              <w:rPr>
+                <w:lang w:val="de-CH"/>
+              </w:rPr>
             </w:pPr>
             <w:r>
-              <w:t xml:space="preserve">“Der Patient </w:t>
+              <w:rPr>
+                <w:lang w:val="de-CH"/>
+              </w:rPr>
+              <w:t xml:space="preserve">Ohne Spezifizierte </w:t>
             </w:r>
             <w:proofErr w:type="spellStart"/>
             <w:r>
-              <w:t>kann</w:t>
+              <w:rPr>
+                <w:lang w:val="de-CH"/>
+              </w:rPr>
+              <w:t>Requirements</w:t>
             </w:r>
             <w:proofErr w:type="spellEnd"/>
             <w:r>
-              <w:t xml:space="preserve"> </w:t>
-            </w:r>
-            <w:proofErr w:type="spellStart"/>
-            <w:r>
-              <w:t>Daten</w:t>
-            </w:r>
-            <w:proofErr w:type="spellEnd"/>
-            <w:r>
-              <w:t xml:space="preserve"> </w:t>
-            </w:r>
-            <w:proofErr w:type="spellStart"/>
-            <w:r>
-              <w:t>eingeben</w:t>
-            </w:r>
-            <w:proofErr w:type="spellEnd"/>
-            <w:r>
-              <w:t xml:space="preserve">» point a and b sound a lot like offline </w:t>
-            </w:r>
-            <w:r>
-              <w:t>functionality, which is later (pate 9) noted as future feature.</w:t>
+              <w:rPr>
+                <w:lang w:val="de-CH"/>
+              </w:rPr>
+              <w:t xml:space="preserve"> können keine Lieferobjekte definie</w:t>
+            </w:r>
+            <w:r>
+              <w:rPr>
+                <w:lang w:val="de-CH"/>
+              </w:rPr>
+              <w:t>rt werden und somit auch keine Kontrolle über die gelieferten S</w:t>
+            </w:r>
+            <w:r>
+              <w:rPr>
+                <w:lang w:val="de-CH"/>
+              </w:rPr>
+              <w:t>oftware</w:t>
+            </w:r>
+            <w:r>
+              <w:rPr>
+                <w:lang w:val="de-CH"/>
+              </w:rPr>
+              <w:t>-T</w:t>
+            </w:r>
+            <w:r>
+              <w:rPr>
+                <w:lang w:val="de-CH"/>
+              </w:rPr>
+              <w:t xml:space="preserve">eile. </w:t>
             </w:r>
           </w:p>
         </w:tc>
@@ -292,69 +485,219 @@
         <w:tc>
           <w:tcPr>
             <w:cnfStyle w:val="001000000000" w:firstRow="0" w:lastRow="0" w:firstColumn="1" w:lastColumn="0" w:oddVBand="0" w:evenVBand="0" w:oddHBand="0" w:evenHBand="0" w:firstRowFirstColumn="0" w:firstRowLastColumn="0" w:lastRowFirstColumn="0" w:lastRowLastColumn="0"/>
-            <w:tcW w:w="3116" w:type="dxa"/>
+            <w:tcW w:w="1199" w:type="dxa"/>
           </w:tcPr>
           <w:p>
-            <w:r>
+            <w:pPr>
+              <w:rPr>
+                <w:lang w:val="de-CH"/>
+              </w:rPr>
+            </w:pPr>
+            <w:r>
+              <w:rPr>
+                <w:lang w:val="de-CH"/>
+              </w:rPr>
               <w:t>7</w:t>
             </w:r>
           </w:p>
         </w:tc>
         <w:tc>
           <w:tcPr>
-            <w:tcW w:w="3117" w:type="dxa"/>
+            <w:tcW w:w="2437" w:type="dxa"/>
           </w:tcPr>
           <w:p>
             <w:pPr>
               <w:cnfStyle w:val="000000100000" w:firstRow="0" w:lastRow="0" w:firstColumn="0" w:lastColumn="0" w:oddVBand="0" w:evenVBand="0" w:oddHBand="1" w:evenHBand="0" w:firstRowFirstColumn="0" w:firstRowLastColumn="0" w:lastRowFirstColumn="0" w:lastRowLastColumn="0"/>
             </w:pPr>
             <w:r>
-              <w:t>Comprehensibility</w:t>
+              <w:t>Validity</w:t>
             </w:r>
           </w:p>
         </w:tc>
         <w:tc>
           <w:tcPr>
-            <w:tcW w:w="3818" w:type="dxa"/>
+            <w:tcW w:w="6996" w:type="dxa"/>
+          </w:tcPr>
+          <w:p>
+            <w:pPr>
+              <w:cnfStyle w:val="000000100000" w:firstRow="0" w:lastRow="0" w:firstColumn="0" w:lastColumn="0" w:oddVBand="0" w:evenVBand="0" w:oddHBand="1" w:evenHBand="0" w:firstRowFirstColumn="0" w:firstRowLastColumn="0" w:lastRowFirstColumn="0" w:lastRowLastColumn="0"/>
+              <w:rPr>
+                <w:lang w:val="de-CH"/>
+              </w:rPr>
+            </w:pPr>
+            <w:r>
+              <w:rPr>
+                <w:lang w:val="de-CH"/>
+              </w:rPr>
+              <w:t>Wie wird kontrolliert</w:t>
+            </w:r>
+            <w:r>
+              <w:rPr>
+                <w:lang w:val="de-CH"/>
+              </w:rPr>
+              <w:t xml:space="preserve"> da</w:t>
+            </w:r>
+            <w:r>
+              <w:rPr>
+                <w:lang w:val="de-CH"/>
+              </w:rPr>
+              <w:t>s</w:t>
+            </w:r>
+            <w:r>
+              <w:rPr>
+                <w:lang w:val="de-CH"/>
+              </w:rPr>
+              <w:t>s der Patient auch tatsächlich etwas macht?</w:t>
+            </w:r>
+          </w:p>
+        </w:tc>
+      </w:tr>
+      <w:tr>
+        <w:tc>
+          <w:tcPr>
+            <w:cnfStyle w:val="001000000000" w:firstRow="0" w:lastRow="0" w:firstColumn="1" w:lastColumn="0" w:oddVBand="0" w:evenVBand="0" w:oddHBand="0" w:evenHBand="0" w:firstRowFirstColumn="0" w:firstRowLastColumn="0" w:lastRowFirstColumn="0" w:lastRowLastColumn="0"/>
+            <w:tcW w:w="1199" w:type="dxa"/>
+          </w:tcPr>
+          <w:p>
+            <w:r>
+              <w:t>7</w:t>
+            </w:r>
+          </w:p>
+        </w:tc>
+        <w:tc>
+          <w:tcPr>
+            <w:tcW w:w="2437" w:type="dxa"/>
+          </w:tcPr>
+          <w:p>
+            <w:pPr>
+              <w:cnfStyle w:val="000000000000" w:firstRow="0" w:lastRow="0" w:firstColumn="0" w:lastColumn="0" w:oddVBand="0" w:evenVBand="0" w:oddHBand="0" w:evenHBand="0" w:firstRowFirstColumn="0" w:firstRowLastColumn="0" w:lastRowFirstColumn="0" w:lastRowLastColumn="0"/>
+            </w:pPr>
+            <w:r>
+              <w:t>Consistency</w:t>
+            </w:r>
+          </w:p>
+        </w:tc>
+        <w:tc>
+          <w:tcPr>
+            <w:tcW w:w="6996" w:type="dxa"/>
+          </w:tcPr>
+          <w:p>
+            <w:pPr>
+              <w:cnfStyle w:val="000000000000" w:firstRow="0" w:lastRow="0" w:firstColumn="0" w:lastColumn="0" w:oddVBand="0" w:evenVBand="0" w:oddHBand="0" w:evenHBand="0" w:firstRowFirstColumn="0" w:firstRowLastColumn="0" w:lastRowFirstColumn="0" w:lastRowLastColumn="0"/>
+              <w:rPr>
+                <w:lang w:val="de-CH"/>
+              </w:rPr>
+            </w:pPr>
+            <w:r>
+              <w:rPr>
+                <w:lang w:val="de-CH"/>
+              </w:rPr>
+              <w:t>“Der Patient kann Daten eingeben</w:t>
+            </w:r>
+            <w:r>
+              <w:rPr>
+                <w:lang w:val="de-CH"/>
+              </w:rPr>
+              <w:t>”</w:t>
+            </w:r>
+            <w:r>
+              <w:rPr>
+                <w:lang w:val="de-CH"/>
+              </w:rPr>
+              <w:t xml:space="preserve"> </w:t>
+            </w:r>
+            <w:r>
+              <w:rPr>
+                <w:lang w:val="de-CH"/>
+              </w:rPr>
+              <w:t xml:space="preserve">Punkt A und B deuten bereits eine offline Funktionalität an, diese wird jedoch unter “Mögliche Änderungen“ (Seite 9) als </w:t>
+            </w:r>
+            <w:proofErr w:type="spellStart"/>
+            <w:r>
+              <w:rPr>
+                <w:lang w:val="de-CH"/>
+              </w:rPr>
+              <w:t>feature</w:t>
+            </w:r>
+            <w:proofErr w:type="spellEnd"/>
+            <w:r>
+              <w:rPr>
+                <w:lang w:val="de-CH"/>
+              </w:rPr>
+              <w:t xml:space="preserve"> angegeben.</w:t>
+            </w:r>
+          </w:p>
+        </w:tc>
+      </w:tr>
+      <w:tr>
+        <w:trPr>
+          <w:cnfStyle w:val="000000100000" w:firstRow="0" w:lastRow="0" w:firstColumn="0" w:lastColumn="0" w:oddVBand="0" w:evenVBand="0" w:oddHBand="1" w:evenHBand="0" w:firstRowFirstColumn="0" w:firstRowLastColumn="0" w:lastRowFirstColumn="0" w:lastRowLastColumn="0"/>
+        </w:trPr>
+        <w:tc>
+          <w:tcPr>
+            <w:cnfStyle w:val="001000000000" w:firstRow="0" w:lastRow="0" w:firstColumn="1" w:lastColumn="0" w:oddVBand="0" w:evenVBand="0" w:oddHBand="0" w:evenHBand="0" w:firstRowFirstColumn="0" w:firstRowLastColumn="0" w:lastRowFirstColumn="0" w:lastRowLastColumn="0"/>
+            <w:tcW w:w="1199" w:type="dxa"/>
+          </w:tcPr>
+          <w:p>
+            <w:r>
+              <w:t>7</w:t>
+            </w:r>
+          </w:p>
+        </w:tc>
+        <w:tc>
+          <w:tcPr>
+            <w:tcW w:w="2437" w:type="dxa"/>
           </w:tcPr>
           <w:p>
             <w:pPr>
               <w:cnfStyle w:val="000000100000" w:firstRow="0" w:lastRow="0" w:firstColumn="0" w:lastColumn="0" w:oddVBand="0" w:evenVBand="0" w:oddHBand="1" w:evenHBand="0" w:firstRowFirstColumn="0" w:firstRowLastColumn="0" w:lastRowFirstColumn="0" w:lastRowLastColumn="0"/>
             </w:pPr>
+            <w:r>
+              <w:t>Com</w:t>
+            </w:r>
+            <w:bookmarkStart w:id="0" w:name="_GoBack"/>
+            <w:bookmarkEnd w:id="0"/>
+            <w:r>
+              <w:t>prehensibility</w:t>
+            </w:r>
+          </w:p>
+        </w:tc>
+        <w:tc>
+          <w:tcPr>
+            <w:tcW w:w="6996" w:type="dxa"/>
+          </w:tcPr>
+          <w:p>
+            <w:pPr>
+              <w:cnfStyle w:val="000000100000" w:firstRow="0" w:lastRow="0" w:firstColumn="0" w:lastColumn="0" w:oddVBand="0" w:evenVBand="0" w:oddHBand="1" w:evenHBand="0" w:firstRowFirstColumn="0" w:firstRowLastColumn="0" w:lastRowFirstColumn="0" w:lastRowLastColumn="0"/>
+              <w:rPr>
+                <w:lang w:val="de-CH"/>
+              </w:rPr>
+            </w:pPr>
+            <w:r>
+              <w:rPr>
+                <w:lang w:val="de-CH"/>
+              </w:rPr>
+              <w:t xml:space="preserve">Im Kapitel 5. System </w:t>
+            </w:r>
             <w:proofErr w:type="spellStart"/>
             <w:r>
-              <w:t>Im</w:t>
+              <w:rPr>
+                <w:lang w:val="de-CH"/>
+              </w:rPr>
+              <w:t>Architecture</w:t>
             </w:r>
             <w:proofErr w:type="spellEnd"/>
             <w:r>
-              <w:t xml:space="preserve"> </w:t>
+              <w:rPr>
+                <w:lang w:val="de-CH"/>
+              </w:rPr>
+              <w:t xml:space="preserve"> gibt es folgenden </w:t>
             </w:r>
             <w:proofErr w:type="spellStart"/>
             <w:r>
-              <w:t>Kapitel</w:t>
-            </w:r>
-            <w:proofErr w:type="spellEnd"/>
-            <w:r>
-              <w:t xml:space="preserve"> 5. System Architecture </w:t>
-            </w:r>
-            <w:proofErr w:type="spellStart"/>
-            <w:r>
-              <w:t>gibt</w:t>
-            </w:r>
-            <w:proofErr w:type="spellEnd"/>
-            <w:r>
-              <w:t xml:space="preserve"> es </w:t>
-            </w:r>
-            <w:proofErr w:type="spellStart"/>
-            <w:r>
-              <w:t>folgenden</w:t>
-            </w:r>
-            <w:proofErr w:type="spellEnd"/>
-            <w:r>
-              <w:t xml:space="preserve"> </w:t>
-            </w:r>
-            <w:proofErr w:type="spellStart"/>
-            <w:r>
+              <w:rPr>
+                <w:lang w:val="de-CH"/>
+              </w:rPr>
               <w:t>satz</w:t>
             </w:r>
             <w:proofErr w:type="spellEnd"/>
@@ -362,150 +705,23 @@
           <w:p>
             <w:pPr>
               <w:cnfStyle w:val="000000100000" w:firstRow="0" w:lastRow="0" w:firstColumn="0" w:lastColumn="0" w:oddVBand="0" w:evenVBand="0" w:oddHBand="1" w:evenHBand="0" w:firstRowFirstColumn="0" w:firstRowLastColumn="0" w:lastRowFirstColumn="0" w:lastRowLastColumn="0"/>
+              <w:rPr>
+                <w:lang w:val="de-CH"/>
+              </w:rPr>
             </w:pPr>
             <w:r>
-              <w:t xml:space="preserve"> ” Die </w:t>
-            </w:r>
-            <w:proofErr w:type="spellStart"/>
-            <w:r>
-              <w:t>Anwendung</w:t>
-            </w:r>
-            <w:proofErr w:type="spellEnd"/>
-            <w:r>
-              <w:t xml:space="preserve"> </w:t>
-            </w:r>
-            <w:proofErr w:type="spellStart"/>
-            <w:r>
-              <w:t>soll</w:t>
-            </w:r>
-            <w:proofErr w:type="spellEnd"/>
-            <w:r>
-              <w:t xml:space="preserve"> </w:t>
-            </w:r>
-            <w:proofErr w:type="spellStart"/>
-            <w:r>
-              <w:t>Daten</w:t>
-            </w:r>
-            <w:proofErr w:type="spellEnd"/>
-            <w:r>
-              <w:t xml:space="preserve"> auf </w:t>
-            </w:r>
-            <w:proofErr w:type="spellStart"/>
-            <w:r>
-              <w:t>einer</w:t>
-            </w:r>
-            <w:proofErr w:type="spellEnd"/>
-            <w:r>
-              <w:t xml:space="preserve"> </w:t>
-            </w:r>
-            <w:proofErr w:type="spellStart"/>
-            <w:r>
-              <w:t>Datenbank</w:t>
-            </w:r>
-            <w:proofErr w:type="spellEnd"/>
-            <w:r>
-              <w:t xml:space="preserve"> </w:t>
-            </w:r>
-            <w:proofErr w:type="spellStart"/>
-            <w:r>
-              <w:t>speichern</w:t>
-            </w:r>
-            <w:proofErr w:type="spellEnd"/>
-            <w:r>
-              <w:t xml:space="preserve">, </w:t>
-            </w:r>
-            <w:proofErr w:type="spellStart"/>
-            <w:r>
-              <w:t>damit</w:t>
-            </w:r>
-            <w:proofErr w:type="spellEnd"/>
-            <w:r>
-              <w:t xml:space="preserve"> von </w:t>
-            </w:r>
-            <w:proofErr w:type="spellStart"/>
-            <w:r>
-              <w:t>einem</w:t>
-            </w:r>
-            <w:proofErr w:type="spellEnd"/>
-            <w:r>
-              <w:t xml:space="preserve"> Front- und Backend her </w:t>
-            </w:r>
-            <w:proofErr w:type="spellStart"/>
-            <w:r>
-              <w:t>über</w:t>
-            </w:r>
-            <w:proofErr w:type="spellEnd"/>
-            <w:r>
-              <w:t xml:space="preserve"> die </w:t>
-            </w:r>
-            <w:proofErr w:type="spellStart"/>
-            <w:r>
-              <w:t>beiden</w:t>
-            </w:r>
-            <w:proofErr w:type="spellEnd"/>
-            <w:r>
-              <w:t xml:space="preserve"> </w:t>
-            </w:r>
-            <w:proofErr w:type="spellStart"/>
-            <w:r>
-              <w:t>Rollen</w:t>
-            </w:r>
-            <w:proofErr w:type="spellEnd"/>
-            <w:r>
-              <w:t xml:space="preserve"> (Patient und </w:t>
-            </w:r>
-            <w:proofErr w:type="spellStart"/>
-            <w:r>
-              <w:t>Therapeut</w:t>
-            </w:r>
-            <w:proofErr w:type="spellEnd"/>
-            <w:r>
-              <w:t xml:space="preserve">) </w:t>
-            </w:r>
-            <w:proofErr w:type="spellStart"/>
-            <w:r>
-              <w:t>entsprechende</w:t>
-            </w:r>
-            <w:proofErr w:type="spellEnd"/>
-            <w:r>
-              <w:t xml:space="preserve"> </w:t>
-            </w:r>
-            <w:proofErr w:type="spellStart"/>
-            <w:r>
-              <w:t>Daten</w:t>
-            </w:r>
-            <w:proofErr w:type="spellEnd"/>
-            <w:r>
-              <w:t xml:space="preserve"> </w:t>
-            </w:r>
-            <w:proofErr w:type="spellStart"/>
-            <w:r>
-              <w:t>abgerufen</w:t>
-            </w:r>
-            <w:proofErr w:type="spellEnd"/>
-            <w:r>
-              <w:t xml:space="preserve"> </w:t>
-            </w:r>
-            <w:proofErr w:type="spellStart"/>
-            <w:r>
-              <w:t>werden</w:t>
-            </w:r>
-            <w:proofErr w:type="spellEnd"/>
-            <w:r>
-              <w:t xml:space="preserve"> </w:t>
-            </w:r>
-            <w:proofErr w:type="spellStart"/>
-            <w:r>
-              <w:t>können</w:t>
-            </w:r>
-            <w:proofErr w:type="spellEnd"/>
-            <w:r>
-              <w:t>.”</w:t>
+              <w:rPr>
+                <w:lang w:val="de-CH"/>
+              </w:rPr>
+              <w:t xml:space="preserve"> ” Die Anwendung soll Daten auf einer Datenbank speichern, damit von einem Front- und Backend her über die beiden Rollen (Patient und Therapeut) entsprechende Daten abgerufen werden können.”</w:t>
             </w:r>
           </w:p>
           <w:p>
             <w:pPr>
               <w:cnfStyle w:val="000000100000" w:firstRow="0" w:lastRow="0" w:firstColumn="0" w:lastColumn="0" w:oddVBand="0" w:evenVBand="0" w:oddHBand="1" w:evenHBand="0" w:firstRowFirstColumn="0" w:firstRowLastColumn="0" w:lastRowFirstColumn="0" w:lastRowLastColumn="0"/>
+              <w:rPr>
+                <w:lang w:val="de-CH"/>
+              </w:rPr>
             </w:pPr>
           </w:p>
           <w:p>
@@ -516,92 +732,41 @@
                 <w:numId w:val="9"/>
               </w:numPr>
               <w:cnfStyle w:val="000000100000" w:firstRow="0" w:lastRow="0" w:firstColumn="0" w:lastColumn="0" w:oddVBand="0" w:evenVBand="0" w:oddHBand="1" w:evenHBand="0" w:firstRowFirstColumn="0" w:firstRowLastColumn="0" w:lastRowFirstColumn="0" w:lastRowLastColumn="0"/>
+              <w:rPr>
+                <w:lang w:val="de-CH"/>
+              </w:rPr>
             </w:pPr>
+            <w:r>
+              <w:rPr>
+                <w:lang w:val="de-CH"/>
+              </w:rPr>
+              <w:t xml:space="preserve">Heisst das dass es möglich ist direkt vom </w:t>
+            </w:r>
             <w:proofErr w:type="spellStart"/>
             <w:r>
-              <w:t>Heisst</w:t>
+              <w:rPr>
+                <w:lang w:val="de-CH"/>
+              </w:rPr>
+              <w:t>frontend</w:t>
             </w:r>
             <w:proofErr w:type="spellEnd"/>
             <w:r>
-              <w:t xml:space="preserve"> das </w:t>
-            </w:r>
-            <w:proofErr w:type="spellStart"/>
-            <w:r>
-              <w:t>dass</w:t>
-            </w:r>
-            <w:proofErr w:type="spellEnd"/>
-            <w:r>
-              <w:t xml:space="preserve"> es </w:t>
-            </w:r>
-            <w:proofErr w:type="spellStart"/>
-            <w:r>
-              <w:t>möglich</w:t>
-            </w:r>
-            <w:proofErr w:type="spellEnd"/>
-            <w:r>
-              <w:t xml:space="preserve"> </w:t>
-            </w:r>
-            <w:proofErr w:type="spellStart"/>
-            <w:r>
-              <w:t>ist</w:t>
-            </w:r>
-            <w:proofErr w:type="spellEnd"/>
-            <w:r>
-              <w:t xml:space="preserve"> </w:t>
-            </w:r>
-            <w:proofErr w:type="spellStart"/>
-            <w:r>
-              <w:t>direkt</w:t>
-            </w:r>
-            <w:proofErr w:type="spellEnd"/>
-            <w:r>
-              <w:t xml:space="preserve"> </w:t>
-            </w:r>
-            <w:proofErr w:type="spellStart"/>
-            <w:r>
-              <w:t>vom</w:t>
-            </w:r>
-            <w:proofErr w:type="spellEnd"/>
-            <w:r>
-              <w:t xml:space="preserve"> frontend auf die </w:t>
-            </w:r>
-            <w:proofErr w:type="spellStart"/>
-            <w:r>
-              <w:t>Datenbank</w:t>
-            </w:r>
-            <w:proofErr w:type="spellEnd"/>
-            <w:r>
-              <w:t xml:space="preserve"> </w:t>
-            </w:r>
-            <w:proofErr w:type="spellStart"/>
-            <w:r>
-              <w:t>zuzugreifen</w:t>
-            </w:r>
-            <w:proofErr w:type="spellEnd"/>
-            <w:r>
-              <w:t xml:space="preserve"> (und </w:t>
-            </w:r>
-            <w:proofErr w:type="spellStart"/>
-            <w:r>
-              <w:t>nicht</w:t>
-            </w:r>
-            <w:proofErr w:type="spellEnd"/>
-            <w:r>
-              <w:t xml:space="preserve"> via backend </w:t>
-            </w:r>
-            <w:proofErr w:type="spellStart"/>
-            <w:r>
-              <w:t>zwischenschritt</w:t>
-            </w:r>
-            <w:proofErr w:type="spellEnd"/>
+              <w:rPr>
+                <w:lang w:val="de-CH"/>
+              </w:rPr>
+              <w:t xml:space="preserve"> auf die Datenbank zuzugreifen (und nicht via backend zwischenschritt)</w:t>
+            </w:r>
             <w:proofErr w:type="gramStart"/>
             <w:r>
-              <w:t>)</w:t>
-            </w:r>
-            <w:r>
+              <w:rPr>
+                <w:lang w:val="de-CH"/>
+              </w:rPr>
               <w:t>?</w:t>
             </w:r>
             <w:r>
+              <w:rPr>
+                <w:lang w:val="de-CH"/>
+              </w:rPr>
               <w:t>.</w:t>
             </w:r>
             <w:proofErr w:type="gramEnd"/>
@@ -615,72 +780,48 @@
               </w:numPr>
               <w:cnfStyle w:val="000000100000" w:firstRow="0" w:lastRow="0" w:firstColumn="0" w:lastColumn="0" w:oddVBand="0" w:evenVBand="0" w:oddHBand="1" w:evenHBand="0" w:firstRowFirstColumn="0" w:firstRowLastColumn="0" w:lastRowFirstColumn="0" w:lastRowLastColumn="0"/>
             </w:pPr>
+            <w:r>
+              <w:rPr>
+                <w:lang w:val="de-CH"/>
+              </w:rPr>
+              <w:t xml:space="preserve">Laut dem Bild greift der Patient auf das Frontend zu, der </w:t>
+            </w:r>
             <w:proofErr w:type="spellStart"/>
             <w:r>
-              <w:t>Laut</w:t>
+              <w:rPr>
+                <w:lang w:val="de-CH"/>
+              </w:rPr>
+              <w:t>Therapist</w:t>
             </w:r>
             <w:proofErr w:type="spellEnd"/>
             <w:r>
-              <w:t xml:space="preserve"> dem Bild </w:t>
+              <w:rPr>
+                <w:lang w:val="de-CH"/>
+              </w:rPr>
+              <w:t xml:space="preserve"> allerdings direkt (und nur) auf das backend. </w:t>
+            </w:r>
+            <w:r>
+              <w:t xml:space="preserve">Hat der Therapist also </w:t>
             </w:r>
             <w:proofErr w:type="spellStart"/>
             <w:r>
-              <w:t>greift</w:t>
+              <w:t>kein</w:t>
             </w:r>
             <w:proofErr w:type="spellEnd"/>
             <w:r>
-              <w:t xml:space="preserve"> der Patient auf das Frontend </w:t>
+              <w:t xml:space="preserve"> GUI </w:t>
             </w:r>
             <w:proofErr w:type="spellStart"/>
             <w:r>
-              <w:t>zu</w:t>
+              <w:t>zur</w:t>
             </w:r>
             <w:proofErr w:type="spellEnd"/>
             <w:r>
-              <w:t xml:space="preserve">, der Therapist </w:t>
+              <w:t xml:space="preserve"> </w:t>
             </w:r>
             <w:proofErr w:type="spellStart"/>
             <w:r>
-              <w:t>allerdings</w:t>
-            </w:r>
-            <w:proofErr w:type="spellEnd"/>
-            <w:r>
-              <w:t xml:space="preserve"> </w:t>
-            </w:r>
-            <w:proofErr w:type="spellStart"/>
-            <w:r>
-              <w:t>direkt</w:t>
-            </w:r>
-            <w:proofErr w:type="spellEnd"/>
-            <w:r>
-              <w:t xml:space="preserve"> (und </w:t>
-            </w:r>
-            <w:proofErr w:type="spellStart"/>
-            <w:r>
-              <w:t>nur</w:t>
-            </w:r>
-            <w:proofErr w:type="spellEnd"/>
-            <w:r>
-              <w:t xml:space="preserve">) auf das backend. Hat der Therapist also </w:t>
-            </w:r>
-            <w:proofErr w:type="spellStart"/>
-            <w:r>
-              <w:t>kein</w:t>
-            </w:r>
-            <w:proofErr w:type="spellEnd"/>
-            <w:r>
-              <w:t xml:space="preserve"> GUI </w:t>
-            </w:r>
-            <w:proofErr w:type="spellStart"/>
-            <w:r>
-              <w:t>zur</w:t>
-            </w:r>
-            <w:proofErr w:type="spellEnd"/>
-            <w:r>
-              <w:t xml:space="preserve"> </w:t>
-            </w:r>
-            <w:proofErr w:type="spellStart"/>
-            <w:r>
+              <w:lastRenderedPageBreak/>
               <w:t>verfügung</w:t>
             </w:r>
             <w:proofErr w:type="spellEnd"/>
@@ -696,110 +837,73 @@
                 <w:numId w:val="9"/>
               </w:numPr>
               <w:cnfStyle w:val="000000100000" w:firstRow="0" w:lastRow="0" w:firstColumn="0" w:lastColumn="0" w:oddVBand="0" w:evenVBand="0" w:oddHBand="1" w:evenHBand="0" w:firstRowFirstColumn="0" w:firstRowLastColumn="0" w:lastRowFirstColumn="0" w:lastRowLastColumn="0"/>
+              <w:rPr>
+                <w:lang w:val="de-CH"/>
+              </w:rPr>
             </w:pPr>
             <w:r>
-              <w:t xml:space="preserve">Was </w:t>
+              <w:rPr>
+                <w:lang w:val="de-CH"/>
+              </w:rPr>
+              <w:t xml:space="preserve">Was ist der Teil Web </w:t>
             </w:r>
             <w:proofErr w:type="spellStart"/>
             <w:r>
-              <w:t>ist</w:t>
+              <w:rPr>
+                <w:lang w:val="de-CH"/>
+              </w:rPr>
+              <w:t>service</w:t>
             </w:r>
             <w:proofErr w:type="spellEnd"/>
             <w:r>
-              <w:t xml:space="preserve"> der </w:t>
+              <w:rPr>
+                <w:lang w:val="de-CH"/>
+              </w:rPr>
+              <w:t xml:space="preserve">? Dieser </w:t>
             </w:r>
             <w:proofErr w:type="spellStart"/>
             <w:r>
-              <w:t>Teil</w:t>
+              <w:rPr>
+                <w:lang w:val="de-CH"/>
+              </w:rPr>
+              <w:t>Komponent</w:t>
             </w:r>
             <w:proofErr w:type="spellEnd"/>
             <w:r>
-              <w:t xml:space="preserve"> Web service? Dieser </w:t>
+              <w:rPr>
+                <w:lang w:val="de-CH"/>
+              </w:rPr>
+              <w:t xml:space="preserve"> wird im gesamten Dokument nicht einmal erwähnt abgesehen vom System </w:t>
             </w:r>
             <w:proofErr w:type="spellStart"/>
             <w:r>
-              <w:t>Komponent</w:t>
+              <w:rPr>
+                <w:lang w:val="de-CH"/>
+              </w:rPr>
+              <w:t>Architecture</w:t>
             </w:r>
             <w:proofErr w:type="spellEnd"/>
             <w:r>
+              <w:rPr>
+                <w:lang w:val="de-CH"/>
+              </w:rPr>
               <w:t xml:space="preserve"> </w:t>
             </w:r>
             <w:proofErr w:type="spellStart"/>
             <w:r>
-              <w:t>wird</w:t>
+              <w:rPr>
+                <w:lang w:val="de-CH"/>
+              </w:rPr>
+              <w:t>Diagram</w:t>
             </w:r>
             <w:proofErr w:type="spellEnd"/>
-            <w:r>
-              <w:t xml:space="preserve"> </w:t>
-            </w:r>
-            <w:proofErr w:type="spellStart"/>
-            <w:r>
-              <w:t>im</w:t>
-            </w:r>
-            <w:proofErr w:type="spellEnd"/>
-            <w:r>
-              <w:t xml:space="preserve"> </w:t>
-            </w:r>
-            <w:proofErr w:type="spellStart"/>
-            <w:r>
-              <w:t>gesamten</w:t>
-            </w:r>
-            <w:proofErr w:type="spellEnd"/>
-            <w:r>
-              <w:t xml:space="preserve"> </w:t>
-            </w:r>
-            <w:proofErr w:type="spellStart"/>
-            <w:r>
-              <w:t>Dokument</w:t>
-            </w:r>
-            <w:proofErr w:type="spellEnd"/>
-            <w:r>
-              <w:t xml:space="preserve"> </w:t>
-            </w:r>
-            <w:proofErr w:type="spellStart"/>
-            <w:r>
-              <w:t>nicht</w:t>
-            </w:r>
-            <w:proofErr w:type="spellEnd"/>
-            <w:r>
-              <w:t xml:space="preserve"> </w:t>
-            </w:r>
-            <w:proofErr w:type="spellStart"/>
-            <w:r>
-              <w:t>einmal</w:t>
-            </w:r>
-            <w:proofErr w:type="spellEnd"/>
-            <w:r>
-              <w:t xml:space="preserve"> </w:t>
-            </w:r>
-            <w:proofErr w:type="spellStart"/>
-            <w:r>
-              <w:t>erwähnt</w:t>
-            </w:r>
-            <w:proofErr w:type="spellEnd"/>
-            <w:r>
-              <w:t xml:space="preserve"> </w:t>
-            </w:r>
-            <w:proofErr w:type="spellStart"/>
-            <w:r>
-              <w:t>abgesehen</w:t>
-            </w:r>
-            <w:proofErr w:type="spellEnd"/>
-            <w:r>
-              <w:t xml:space="preserve"> </w:t>
-            </w:r>
-            <w:proofErr w:type="spellStart"/>
-            <w:r>
-              <w:t>vom</w:t>
-            </w:r>
-            <w:proofErr w:type="spellEnd"/>
-            <w:r>
-              <w:t xml:space="preserve"> System Architecture Diagram</w:t>
-            </w:r>
           </w:p>
           <w:p>
             <w:pPr>
               <w:cnfStyle w:val="000000100000" w:firstRow="0" w:lastRow="0" w:firstColumn="0" w:lastColumn="0" w:oddVBand="0" w:evenVBand="0" w:oddHBand="1" w:evenHBand="0" w:firstRowFirstColumn="0" w:firstRowLastColumn="0" w:lastRowFirstColumn="0" w:lastRowLastColumn="0"/>
+              <w:rPr>
+                <w:lang w:val="de-CH"/>
+              </w:rPr>
             </w:pPr>
           </w:p>
           <w:p>
@@ -809,8 +913,8 @@
             <w:r>
               <w:rPr>
                 <w:noProof/>
-              </w:rPr>
-              <w:lastRenderedPageBreak/>
+                <w:lang w:val="de-CH" w:eastAsia="de-CH"/>
+              </w:rPr>
               <w:drawing>
                 <wp:inline distT="0" distB="0" distL="0" distR="0" wp14:anchorId="40214EF0" wp14:editId="58DE2A8C">
                   <wp:extent cx="4305300" cy="2143125"/>
@@ -827,7 +931,7 @@
                           <pic:cNvPicPr/>
                         </pic:nvPicPr>
                         <pic:blipFill>
-                          <a:blip r:embed="rId8"/>
+                          <a:blip r:embed="rId9"/>
                           <a:stretch>
                             <a:fillRect/>
                           </a:stretch>
@@ -854,7 +958,7 @@
         <w:tc>
           <w:tcPr>
             <w:cnfStyle w:val="001000000000" w:firstRow="0" w:lastRow="0" w:firstColumn="1" w:lastColumn="0" w:oddVBand="0" w:evenVBand="0" w:oddHBand="0" w:evenHBand="0" w:firstRowFirstColumn="0" w:firstRowLastColumn="0" w:lastRowFirstColumn="0" w:lastRowLastColumn="0"/>
-            <w:tcW w:w="3116" w:type="dxa"/>
+            <w:tcW w:w="1199" w:type="dxa"/>
           </w:tcPr>
           <w:p>
             <w:r>
@@ -865,7 +969,7 @@
         </w:tc>
         <w:tc>
           <w:tcPr>
-            <w:tcW w:w="3117" w:type="dxa"/>
+            <w:tcW w:w="2437" w:type="dxa"/>
           </w:tcPr>
           <w:p>
             <w:pPr>
@@ -878,87 +982,35 @@
         </w:tc>
         <w:tc>
           <w:tcPr>
-            <w:tcW w:w="3818" w:type="dxa"/>
+            <w:tcW w:w="6996" w:type="dxa"/>
           </w:tcPr>
           <w:p>
             <w:pPr>
               <w:cnfStyle w:val="000000000000" w:firstRow="0" w:lastRow="0" w:firstColumn="0" w:lastColumn="0" w:oddVBand="0" w:evenVBand="0" w:oddHBand="0" w:evenHBand="0" w:firstRowFirstColumn="0" w:firstRowLastColumn="0" w:lastRowFirstColumn="0" w:lastRowLastColumn="0"/>
+              <w:rPr>
+                <w:lang w:val="de-CH"/>
+              </w:rPr>
             </w:pPr>
             <w:r>
-              <w:t xml:space="preserve">Die </w:t>
+              <w:rPr>
+                <w:lang w:val="de-CH"/>
+              </w:rPr>
+              <w:t xml:space="preserve">Die im Kapitel 6 definierten System </w:t>
             </w:r>
             <w:proofErr w:type="spellStart"/>
             <w:r>
-              <w:t>im</w:t>
+              <w:rPr>
+                <w:lang w:val="de-CH"/>
+              </w:rPr>
+              <w:t>Requirements</w:t>
             </w:r>
             <w:proofErr w:type="spellEnd"/>
             <w:r>
-              <w:t xml:space="preserve"> </w:t>
-            </w:r>
-            <w:proofErr w:type="spellStart"/>
-            <w:r>
-              <w:t>Kapitel</w:t>
-            </w:r>
-            <w:proofErr w:type="spellEnd"/>
-            <w:r>
-              <w:t xml:space="preserve"> 6 </w:t>
-            </w:r>
-            <w:proofErr w:type="spellStart"/>
-            <w:r>
-              <w:t>definierten</w:t>
-            </w:r>
-            <w:proofErr w:type="spellEnd"/>
-            <w:r>
-              <w:t xml:space="preserve"> System R</w:t>
-            </w:r>
-            <w:r>
-              <w:t xml:space="preserve">equirements </w:t>
-            </w:r>
-            <w:proofErr w:type="spellStart"/>
-            <w:r>
-              <w:t>können</w:t>
-            </w:r>
-            <w:proofErr w:type="spellEnd"/>
-            <w:r>
-              <w:t xml:space="preserve"> </w:t>
-            </w:r>
-            <w:proofErr w:type="spellStart"/>
-            <w:r>
-              <w:t>mit</w:t>
-            </w:r>
-            <w:proofErr w:type="spellEnd"/>
-            <w:r>
-              <w:t xml:space="preserve"> der </w:t>
-            </w:r>
-            <w:proofErr w:type="spellStart"/>
-            <w:r>
-              <w:t>Dokumentierten</w:t>
-            </w:r>
-            <w:proofErr w:type="spellEnd"/>
-            <w:r>
-              <w:t xml:space="preserve"> </w:t>
-            </w:r>
-            <w:proofErr w:type="spellStart"/>
-            <w:r>
-              <w:t>Testabdeckung</w:t>
-            </w:r>
-            <w:proofErr w:type="spellEnd"/>
-            <w:r>
-              <w:t xml:space="preserve"> </w:t>
-            </w:r>
-            <w:proofErr w:type="spellStart"/>
-            <w:r>
-              <w:t>geprüft</w:t>
-            </w:r>
-            <w:proofErr w:type="spellEnd"/>
-            <w:r>
-              <w:t xml:space="preserve"> </w:t>
-            </w:r>
-            <w:proofErr w:type="spellStart"/>
-            <w:r>
-              <w:t>werden</w:t>
-            </w:r>
-            <w:proofErr w:type="spellEnd"/>
+              <w:rPr>
+                <w:lang w:val="de-CH"/>
+              </w:rPr>
+              <w:t xml:space="preserve"> können mit der Dokumentierten Testabdeckung geprüft werden</w:t>
+            </w:r>
           </w:p>
         </w:tc>
       </w:tr>
@@ -969,7 +1021,7 @@
         <w:tc>
           <w:tcPr>
             <w:cnfStyle w:val="001000000000" w:firstRow="0" w:lastRow="0" w:firstColumn="1" w:lastColumn="0" w:oddVBand="0" w:evenVBand="0" w:oddHBand="0" w:evenHBand="0" w:firstRowFirstColumn="0" w:firstRowLastColumn="0" w:lastRowFirstColumn="0" w:lastRowLastColumn="0"/>
-            <w:tcW w:w="3116" w:type="dxa"/>
+            <w:tcW w:w="1199" w:type="dxa"/>
           </w:tcPr>
           <w:p>
             <w:r>
@@ -979,7 +1031,7 @@
         </w:tc>
         <w:tc>
           <w:tcPr>
-            <w:tcW w:w="3117" w:type="dxa"/>
+            <w:tcW w:w="2437" w:type="dxa"/>
           </w:tcPr>
           <w:p>
             <w:pPr>
@@ -992,131 +1044,39 @@
         </w:tc>
         <w:tc>
           <w:tcPr>
-            <w:tcW w:w="3818" w:type="dxa"/>
+            <w:tcW w:w="6996" w:type="dxa"/>
           </w:tcPr>
           <w:p>
             <w:pPr>
               <w:cnfStyle w:val="000000100000" w:firstRow="0" w:lastRow="0" w:firstColumn="0" w:lastColumn="0" w:oddVBand="0" w:evenVBand="0" w:oddHBand="1" w:evenHBand="0" w:firstRowFirstColumn="0" w:firstRowLastColumn="0" w:lastRowFirstColumn="0" w:lastRowLastColumn="0"/>
+              <w:rPr>
+                <w:lang w:val="de-CH"/>
+              </w:rPr>
             </w:pPr>
             <w:r>
-              <w:t xml:space="preserve">Die </w:t>
+              <w:rPr>
+                <w:lang w:val="de-CH"/>
+              </w:rPr>
+              <w:t xml:space="preserve">Die im Kapitel 6 definierten System </w:t>
             </w:r>
             <w:proofErr w:type="spellStart"/>
             <w:r>
-              <w:t>im</w:t>
+              <w:rPr>
+                <w:lang w:val="de-CH"/>
+              </w:rPr>
+              <w:t>Requirements</w:t>
             </w:r>
             <w:proofErr w:type="spellEnd"/>
             <w:r>
-              <w:t xml:space="preserve"> </w:t>
-            </w:r>
-            <w:proofErr w:type="spellStart"/>
-            <w:r>
-              <w:t>Kapitel</w:t>
-            </w:r>
-            <w:proofErr w:type="spellEnd"/>
-            <w:r>
-              <w:t xml:space="preserve"> 6 </w:t>
-            </w:r>
-            <w:proofErr w:type="spellStart"/>
-            <w:r>
-              <w:t>definierten</w:t>
-            </w:r>
-            <w:proofErr w:type="spellEnd"/>
-            <w:r>
-              <w:t xml:space="preserve"> System R</w:t>
-            </w:r>
-            <w:r>
-              <w:t>equirements</w:t>
-            </w:r>
-            <w:r>
-              <w:t xml:space="preserve"> </w:t>
-            </w:r>
-            <w:proofErr w:type="spellStart"/>
-            <w:r>
-              <w:t>sind</w:t>
-            </w:r>
-            <w:proofErr w:type="spellEnd"/>
-            <w:r>
-              <w:t xml:space="preserve"> </w:t>
-            </w:r>
-            <w:proofErr w:type="spellStart"/>
-            <w:r>
-              <w:t>klar</w:t>
-            </w:r>
-            <w:proofErr w:type="spellEnd"/>
-            <w:r>
-              <w:t xml:space="preserve"> </w:t>
-            </w:r>
-            <w:proofErr w:type="spellStart"/>
-            <w:r>
-              <w:t>aus</w:t>
-            </w:r>
-            <w:proofErr w:type="spellEnd"/>
-            <w:r>
-              <w:t xml:space="preserve"> den </w:t>
-            </w:r>
-            <w:proofErr w:type="spellStart"/>
-            <w:r>
-              <w:t>Fachlichen</w:t>
-            </w:r>
-            <w:proofErr w:type="spellEnd"/>
-            <w:r>
-              <w:t xml:space="preserve"> und </w:t>
-            </w:r>
-            <w:proofErr w:type="spellStart"/>
-            <w:r>
-              <w:t>Technischen</w:t>
-            </w:r>
-            <w:proofErr w:type="spellEnd"/>
-            <w:r>
-              <w:t xml:space="preserve"> </w:t>
-            </w:r>
-            <w:proofErr w:type="spellStart"/>
-            <w:r>
-              <w:t>Problemen</w:t>
-            </w:r>
-            <w:proofErr w:type="spellEnd"/>
-            <w:r>
-              <w:t xml:space="preserve"> </w:t>
-            </w:r>
-            <w:proofErr w:type="spellStart"/>
-            <w:r>
-              <w:t>abgeleitet</w:t>
-            </w:r>
-            <w:proofErr w:type="spellEnd"/>
-            <w:r>
-              <w:t xml:space="preserve"> die </w:t>
-            </w:r>
-            <w:proofErr w:type="spellStart"/>
-            <w:r>
-              <w:t>die</w:t>
-            </w:r>
-            <w:proofErr w:type="spellEnd"/>
-            <w:r>
-              <w:t xml:space="preserve"> </w:t>
-            </w:r>
-            <w:proofErr w:type="spellStart"/>
-            <w:r>
-              <w:t>Applikation</w:t>
-            </w:r>
-            <w:proofErr w:type="spellEnd"/>
-            <w:r>
-              <w:t xml:space="preserve"> </w:t>
-            </w:r>
-            <w:proofErr w:type="spellStart"/>
-            <w:r>
-              <w:t>lösen</w:t>
-            </w:r>
-            <w:proofErr w:type="spellEnd"/>
-            <w:r>
-              <w:t xml:space="preserve"> </w:t>
-            </w:r>
-            <w:proofErr w:type="spellStart"/>
-            <w:r>
-              <w:t>soll</w:t>
-            </w:r>
-            <w:proofErr w:type="spellEnd"/>
-            <w:r>
+              <w:rPr>
+                <w:lang w:val="de-CH"/>
+              </w:rPr>
+              <w:t xml:space="preserve"> sind klar aus den Fachlichen und Technischen Problemen abgeleitet die die Applikation lösen soll</w:t>
+            </w:r>
+            <w:r>
+              <w:rPr>
+                <w:lang w:val="de-CH"/>
+              </w:rPr>
               <w:t>.</w:t>
             </w:r>
           </w:p>
@@ -1126,7 +1086,7 @@
         <w:tc>
           <w:tcPr>
             <w:cnfStyle w:val="001000000000" w:firstRow="0" w:lastRow="0" w:firstColumn="1" w:lastColumn="0" w:oddVBand="0" w:evenVBand="0" w:oddHBand="0" w:evenHBand="0" w:firstRowFirstColumn="0" w:firstRowLastColumn="0" w:lastRowFirstColumn="0" w:lastRowLastColumn="0"/>
-            <w:tcW w:w="3116" w:type="dxa"/>
+            <w:tcW w:w="1199" w:type="dxa"/>
           </w:tcPr>
           <w:p>
             <w:r>
@@ -1136,7 +1096,7 @@
         </w:tc>
         <w:tc>
           <w:tcPr>
-            <w:tcW w:w="3117" w:type="dxa"/>
+            <w:tcW w:w="2437" w:type="dxa"/>
           </w:tcPr>
           <w:p>
             <w:pPr>
@@ -1151,125 +1111,86 @@
         </w:tc>
         <w:tc>
           <w:tcPr>
-            <w:tcW w:w="3818" w:type="dxa"/>
+            <w:tcW w:w="6996" w:type="dxa"/>
           </w:tcPr>
           <w:p>
             <w:pPr>
               <w:cnfStyle w:val="000000000000" w:firstRow="0" w:lastRow="0" w:firstColumn="0" w:lastColumn="0" w:oddVBand="0" w:evenVBand="0" w:oddHBand="0" w:evenHBand="0" w:firstRowFirstColumn="0" w:firstRowLastColumn="0" w:lastRowFirstColumn="0" w:lastRowLastColumn="0"/>
+              <w:rPr>
+                <w:lang w:val="de-CH"/>
+              </w:rPr>
             </w:pPr>
             <w:r>
-              <w:t xml:space="preserve">Die </w:t>
+              <w:rPr>
+                <w:lang w:val="de-CH"/>
+              </w:rPr>
+              <w:t xml:space="preserve">Die im Kapitel 6 definierten System </w:t>
             </w:r>
             <w:proofErr w:type="spellStart"/>
             <w:r>
-              <w:t>im</w:t>
+              <w:rPr>
+                <w:lang w:val="de-CH"/>
+              </w:rPr>
+              <w:t>Requirements</w:t>
             </w:r>
             <w:proofErr w:type="spellEnd"/>
             <w:r>
-              <w:t xml:space="preserve"> </w:t>
+              <w:rPr>
+                <w:lang w:val="de-CH"/>
+              </w:rPr>
+              <w:t xml:space="preserve"> können grundsätzlich geändert </w:t>
             </w:r>
             <w:proofErr w:type="spellStart"/>
             <w:r>
-              <w:t>Kapitel</w:t>
+              <w:rPr>
+                <w:lang w:val="de-CH"/>
+              </w:rPr>
+              <w:t>warden</w:t>
             </w:r>
             <w:proofErr w:type="spellEnd"/>
             <w:r>
-              <w:t xml:space="preserve"> 6 </w:t>
+              <w:rPr>
+                <w:lang w:val="de-CH"/>
+              </w:rPr>
+              <w:t xml:space="preserve"> ohne das diese auf andere </w:t>
             </w:r>
             <w:proofErr w:type="spellStart"/>
             <w:r>
-              <w:t>definierten</w:t>
+              <w:rPr>
+                <w:lang w:val="de-CH"/>
+              </w:rPr>
+              <w:t>Requ</w:t>
+            </w:r>
+            <w:r>
+              <w:rPr>
+                <w:lang w:val="de-CH"/>
+              </w:rPr>
+              <w:t>i</w:t>
+            </w:r>
+            <w:r>
+              <w:rPr>
+                <w:lang w:val="de-CH"/>
+              </w:rPr>
+              <w:t>rements</w:t>
             </w:r>
             <w:proofErr w:type="spellEnd"/>
             <w:r>
-              <w:t xml:space="preserve"> System R</w:t>
-            </w:r>
-            <w:r>
-              <w:t>equirements</w:t>
-            </w:r>
-            <w:r>
-              <w:t xml:space="preserve"> </w:t>
-            </w:r>
-            <w:proofErr w:type="spellStart"/>
-            <w:r>
-              <w:t>können</w:t>
-            </w:r>
-            <w:proofErr w:type="spellEnd"/>
-            <w:r>
-              <w:t xml:space="preserve"> </w:t>
-            </w:r>
-            <w:proofErr w:type="spellStart"/>
-            <w:r>
-              <w:t>grundsätzlich</w:t>
-            </w:r>
-            <w:proofErr w:type="spellEnd"/>
-            <w:r>
-              <w:t xml:space="preserve"> </w:t>
-            </w:r>
-            <w:proofErr w:type="spellStart"/>
-            <w:r>
-              <w:t>geändert</w:t>
-            </w:r>
-            <w:proofErr w:type="spellEnd"/>
-            <w:r>
-              <w:t xml:space="preserve"> warden </w:t>
-            </w:r>
-            <w:proofErr w:type="spellStart"/>
-            <w:r>
-              <w:t>ohne</w:t>
-            </w:r>
-            <w:proofErr w:type="spellEnd"/>
-            <w:r>
-              <w:t xml:space="preserve"> das </w:t>
-            </w:r>
-            <w:proofErr w:type="spellStart"/>
-            <w:r>
-              <w:t>diese</w:t>
-            </w:r>
-            <w:proofErr w:type="spellEnd"/>
-            <w:r>
-              <w:t xml:space="preserve"> auf </w:t>
-            </w:r>
-            <w:proofErr w:type="spellStart"/>
-            <w:r>
-              <w:t>andere</w:t>
-            </w:r>
-            <w:proofErr w:type="spellEnd"/>
-            <w:r>
-              <w:t xml:space="preserve"> Requ</w:t>
-            </w:r>
-            <w:r>
-              <w:t>i</w:t>
-            </w:r>
-            <w:r>
-              <w:t xml:space="preserve">rements </w:t>
-            </w:r>
-            <w:proofErr w:type="spellStart"/>
-            <w:r>
-              <w:t>direkten</w:t>
-            </w:r>
-            <w:proofErr w:type="spellEnd"/>
-            <w:r>
-              <w:t xml:space="preserve"> </w:t>
-            </w:r>
-            <w:proofErr w:type="spellStart"/>
-            <w:r>
+              <w:rPr>
+                <w:lang w:val="de-CH"/>
+              </w:rPr>
+              <w:t xml:space="preserve"> direkten </w:t>
+            </w:r>
+            <w:r>
+              <w:rPr>
+                <w:lang w:val="de-CH"/>
+              </w:rPr>
               <w:t>E</w:t>
             </w:r>
             <w:r>
-              <w:t>influss</w:t>
-            </w:r>
-            <w:proofErr w:type="spellEnd"/>
-            <w:r>
-              <w:t xml:space="preserve"> </w:t>
-            </w:r>
-            <w:proofErr w:type="spellStart"/>
-            <w:r>
-              <w:t>hätten</w:t>
-            </w:r>
-            <w:proofErr w:type="spellEnd"/>
-            <w:r>
-              <w:t>.</w:t>
+              <w:rPr>
+                <w:lang w:val="de-CH"/>
+              </w:rPr>
+              <w:t>influss hätten.</w:t>
             </w:r>
           </w:p>
         </w:tc>
@@ -1280,14 +1201,12 @@
         <w:pStyle w:val="berschrift2"/>
         <w:jc w:val="right"/>
       </w:pPr>
-      <w:bookmarkStart w:id="0" w:name="_GoBack"/>
-      <w:bookmarkEnd w:id="0"/>
       <w:r>
         <w:t>Overall Grade: 9/10</w:t>
       </w:r>
     </w:p>
     <w:sectPr>
-      <w:footerReference w:type="default" r:id="rId9"/>
+      <w:footerReference w:type="default" r:id="rId10"/>
       <w:pgSz w:w="12240" w:h="15840"/>
       <w:pgMar w:top="720" w:right="1440" w:bottom="1800" w:left="1440" w:header="720" w:footer="720" w:gutter="0"/>
       <w:cols w:space="720"/>
@@ -1299,7 +1218,7 @@
 </file>
 
 <file path=word/endnotes.xml><?xml version="1.0" encoding="utf-8"?>
-<w:endnotes xmlns:wpc="http://schemas.microsoft.com/office/word/2010/wordprocessingCanvas" xmlns:cx="http://schemas.microsoft.com/office/drawing/2014/chartex" xmlns:cx1="http://schemas.microsoft.com/office/drawing/2015/9/8/chartex" xmlns:cx2="http://schemas.microsoft.com/office/drawing/2015/10/21/chartex" xmlns:cx3="http://schemas.microsoft.com/office/drawing/2016/5/9/chartex" xmlns:cx4="http://schemas.microsoft.com/office/drawing/2016/5/10/chartex" xmlns:cx5="http://schemas.microsoft.com/office/drawing/2016/5/11/chartex" xmlns:cx6="http://schemas.microsoft.com/office/drawing/2016/5/12/chartex" xmlns:cx7="http://schemas.microsoft.com/office/drawing/2016/5/13/chartex" xmlns:cx8="http://schemas.microsoft.com/office/drawing/2016/5/14/chartex" xmlns:mc="http://schemas.openxmlformats.org/markup-compatibility/2006" xmlns:aink="http://schemas.microsoft.com/office/drawing/2016/ink" xmlns:am3d="http://schemas.microsoft.com/office/drawing/2017/model3d" xmlns:o="urn:schemas-microsoft-com:office:office" xmlns:r="http://schemas.openxmlformats.org/officeDocument/2006/relationships" xmlns:m="http://schemas.openxmlformats.org/officeDocument/2006/math" xmlns:v="urn:schemas-microsoft-com:vml" xmlns:wp14="http://schemas.microsoft.com/office/word/2010/wordprocessingDrawing" xmlns:wp="http://schemas.openxmlformats.org/drawingml/2006/wordprocessingDrawing" xmlns:w10="urn:schemas-microsoft-com:office:word" xmlns:w="http://schemas.openxmlformats.org/wordprocessingml/2006/main" xmlns:w14="http://schemas.microsoft.com/office/word/2010/wordml" xmlns:w15="http://schemas.microsoft.com/office/word/2012/wordml" xmlns:w16cid="http://schemas.microsoft.com/office/word/2016/wordml/cid" xmlns:w16se="http://schemas.microsoft.com/office/word/2015/wordml/symex" xmlns:wpg="http://schemas.microsoft.com/office/word/2010/wordprocessingGroup" xmlns:wpi="http://schemas.microsoft.com/office/word/2010/wordprocessingInk" xmlns:wne="http://schemas.microsoft.com/office/word/2006/wordml" xmlns:wps="http://schemas.microsoft.com/office/word/2010/wordprocessingShape" mc:Ignorable="w14 w15 w16se w16cid wp14">
+<w:endnotes xmlns:wpc="http://schemas.microsoft.com/office/word/2010/wordprocessingCanvas" xmlns:mc="http://schemas.openxmlformats.org/markup-compatibility/2006" xmlns:o="urn:schemas-microsoft-com:office:office" xmlns:r="http://schemas.openxmlformats.org/officeDocument/2006/relationships" xmlns:m="http://schemas.openxmlformats.org/officeDocument/2006/math" xmlns:v="urn:schemas-microsoft-com:vml" xmlns:wp14="http://schemas.microsoft.com/office/word/2010/wordprocessingDrawing" xmlns:wp="http://schemas.openxmlformats.org/drawingml/2006/wordprocessingDrawing" xmlns:w10="urn:schemas-microsoft-com:office:word" xmlns:w="http://schemas.openxmlformats.org/wordprocessingml/2006/main" xmlns:w14="http://schemas.microsoft.com/office/word/2010/wordml" xmlns:wpg="http://schemas.microsoft.com/office/word/2010/wordprocessingGroup" xmlns:wpi="http://schemas.microsoft.com/office/word/2010/wordprocessingInk" xmlns:wne="http://schemas.microsoft.com/office/word/2006/wordml" xmlns:wps="http://schemas.microsoft.com/office/word/2010/wordprocessingShape" mc:Ignorable="w14 wp14">
   <w:endnote w:type="separator" w:id="-1">
     <w:p>
       <w:r>
@@ -1320,7 +1239,7 @@
 </file>
 
 <file path=word/footer1.xml><?xml version="1.0" encoding="utf-8"?>
-<w:ftr xmlns:wpc="http://schemas.microsoft.com/office/word/2010/wordprocessingCanvas" xmlns:cx="http://schemas.microsoft.com/office/drawing/2014/chartex" xmlns:cx1="http://schemas.microsoft.com/office/drawing/2015/9/8/chartex" xmlns:cx2="http://schemas.microsoft.com/office/drawing/2015/10/21/chartex" xmlns:cx3="http://schemas.microsoft.com/office/drawing/2016/5/9/chartex" xmlns:cx4="http://schemas.microsoft.com/office/drawing/2016/5/10/chartex" xmlns:cx5="http://schemas.microsoft.com/office/drawing/2016/5/11/chartex" xmlns:cx6="http://schemas.microsoft.com/office/drawing/2016/5/12/chartex" xmlns:cx7="http://schemas.microsoft.com/office/drawing/2016/5/13/chartex" xmlns:cx8="http://schemas.microsoft.com/office/drawing/2016/5/14/chartex" xmlns:mc="http://schemas.openxmlformats.org/markup-compatibility/2006" xmlns:aink="http://schemas.microsoft.com/office/drawing/2016/ink" xmlns:am3d="http://schemas.microsoft.com/office/drawing/2017/model3d" xmlns:o="urn:schemas-microsoft-com:office:office" xmlns:r="http://schemas.openxmlformats.org/officeDocument/2006/relationships" xmlns:m="http://schemas.openxmlformats.org/officeDocument/2006/math" xmlns:v="urn:schemas-microsoft-com:vml" xmlns:wp14="http://schemas.microsoft.com/office/word/2010/wordprocessingDrawing" xmlns:wp="http://schemas.openxmlformats.org/drawingml/2006/wordprocessingDrawing" xmlns:w10="urn:schemas-microsoft-com:office:word" xmlns:w="http://schemas.openxmlformats.org/wordprocessingml/2006/main" xmlns:w14="http://schemas.microsoft.com/office/word/2010/wordml" xmlns:w15="http://schemas.microsoft.com/office/word/2012/wordml" xmlns:w16cid="http://schemas.microsoft.com/office/word/2016/wordml/cid" xmlns:w16se="http://schemas.microsoft.com/office/word/2015/wordml/symex" xmlns:wpg="http://schemas.microsoft.com/office/word/2010/wordprocessingGroup" xmlns:wpi="http://schemas.microsoft.com/office/word/2010/wordprocessingInk" xmlns:wne="http://schemas.microsoft.com/office/word/2006/wordml" xmlns:wps="http://schemas.microsoft.com/office/word/2010/wordprocessingShape" mc:Ignorable="w14 w15 w16se w16cid wp14">
+<w:ftr xmlns:wpc="http://schemas.microsoft.com/office/word/2010/wordprocessingCanvas" xmlns:mc="http://schemas.openxmlformats.org/markup-compatibility/2006" xmlns:o="urn:schemas-microsoft-com:office:office" xmlns:r="http://schemas.openxmlformats.org/officeDocument/2006/relationships" xmlns:m="http://schemas.openxmlformats.org/officeDocument/2006/math" xmlns:v="urn:schemas-microsoft-com:vml" xmlns:wp14="http://schemas.microsoft.com/office/word/2010/wordprocessingDrawing" xmlns:wp="http://schemas.openxmlformats.org/drawingml/2006/wordprocessingDrawing" xmlns:w10="urn:schemas-microsoft-com:office:word" xmlns:w="http://schemas.openxmlformats.org/wordprocessingml/2006/main" xmlns:w14="http://schemas.microsoft.com/office/word/2010/wordml" xmlns:wpg="http://schemas.microsoft.com/office/word/2010/wordprocessingGroup" xmlns:wpi="http://schemas.microsoft.com/office/word/2010/wordprocessingInk" xmlns:wne="http://schemas.microsoft.com/office/word/2006/wordml" xmlns:wps="http://schemas.microsoft.com/office/word/2010/wordprocessingShape" mc:Ignorable="w14 wp14">
   <w:sdt>
     <w:sdtPr>
       <w:id w:val="-1200699706"/>
@@ -1367,7 +1286,7 @@
 </file>
 
 <file path=word/footnotes.xml><?xml version="1.0" encoding="utf-8"?>
-<w:footnotes xmlns:wpc="http://schemas.microsoft.com/office/word/2010/wordprocessingCanvas" xmlns:cx="http://schemas.microsoft.com/office/drawing/2014/chartex" xmlns:cx1="http://schemas.microsoft.com/office/drawing/2015/9/8/chartex" xmlns:cx2="http://schemas.microsoft.com/office/drawing/2015/10/21/chartex" xmlns:cx3="http://schemas.microsoft.com/office/drawing/2016/5/9/chartex" xmlns:cx4="http://schemas.microsoft.com/office/drawing/2016/5/10/chartex" xmlns:cx5="http://schemas.microsoft.com/office/drawing/2016/5/11/chartex" xmlns:cx6="http://schemas.microsoft.com/office/drawing/2016/5/12/chartex" xmlns:cx7="http://schemas.microsoft.com/office/drawing/2016/5/13/chartex" xmlns:cx8="http://schemas.microsoft.com/office/drawing/2016/5/14/chartex" xmlns:mc="http://schemas.openxmlformats.org/markup-compatibility/2006" xmlns:aink="http://schemas.microsoft.com/office/drawing/2016/ink" xmlns:am3d="http://schemas.microsoft.com/office/drawing/2017/model3d" xmlns:o="urn:schemas-microsoft-com:office:office" xmlns:r="http://schemas.openxmlformats.org/officeDocument/2006/relationships" xmlns:m="http://schemas.openxmlformats.org/officeDocument/2006/math" xmlns:v="urn:schemas-microsoft-com:vml" xmlns:wp14="http://schemas.microsoft.com/office/word/2010/wordprocessingDrawing" xmlns:wp="http://schemas.openxmlformats.org/drawingml/2006/wordprocessingDrawing" xmlns:w10="urn:schemas-microsoft-com:office:word" xmlns:w="http://schemas.openxmlformats.org/wordprocessingml/2006/main" xmlns:w14="http://schemas.microsoft.com/office/word/2010/wordml" xmlns:w15="http://schemas.microsoft.com/office/word/2012/wordml" xmlns:w16cid="http://schemas.microsoft.com/office/word/2016/wordml/cid" xmlns:w16se="http://schemas.microsoft.com/office/word/2015/wordml/symex" xmlns:wpg="http://schemas.microsoft.com/office/word/2010/wordprocessingGroup" xmlns:wpi="http://schemas.microsoft.com/office/word/2010/wordprocessingInk" xmlns:wne="http://schemas.microsoft.com/office/word/2006/wordml" xmlns:wps="http://schemas.microsoft.com/office/word/2010/wordprocessingShape" mc:Ignorable="w14 w15 w16se w16cid wp14">
+<w:footnotes xmlns:wpc="http://schemas.microsoft.com/office/word/2010/wordprocessingCanvas" xmlns:mc="http://schemas.openxmlformats.org/markup-compatibility/2006" xmlns:o="urn:schemas-microsoft-com:office:office" xmlns:r="http://schemas.openxmlformats.org/officeDocument/2006/relationships" xmlns:m="http://schemas.openxmlformats.org/officeDocument/2006/math" xmlns:v="urn:schemas-microsoft-com:vml" xmlns:wp14="http://schemas.microsoft.com/office/word/2010/wordprocessingDrawing" xmlns:wp="http://schemas.openxmlformats.org/drawingml/2006/wordprocessingDrawing" xmlns:w10="urn:schemas-microsoft-com:office:word" xmlns:w="http://schemas.openxmlformats.org/wordprocessingml/2006/main" xmlns:w14="http://schemas.microsoft.com/office/word/2010/wordml" xmlns:wpg="http://schemas.microsoft.com/office/word/2010/wordprocessingGroup" xmlns:wpi="http://schemas.microsoft.com/office/word/2010/wordprocessingInk" xmlns:wne="http://schemas.microsoft.com/office/word/2006/wordml" xmlns:wps="http://schemas.microsoft.com/office/word/2010/wordprocessingShape" mc:Ignorable="w14 wp14">
   <w:footnote w:type="separator" w:id="-1">
     <w:p>
       <w:r>
@@ -1388,8 +1307,8 @@
 </file>
 
 <file path=word/numbering.xml><?xml version="1.0" encoding="utf-8"?>
-<w:numbering xmlns:wpc="http://schemas.microsoft.com/office/word/2010/wordprocessingCanvas" xmlns:cx="http://schemas.microsoft.com/office/drawing/2014/chartex" xmlns:cx1="http://schemas.microsoft.com/office/drawing/2015/9/8/chartex" xmlns:cx2="http://schemas.microsoft.com/office/drawing/2015/10/21/chartex" xmlns:cx3="http://schemas.microsoft.com/office/drawing/2016/5/9/chartex" xmlns:cx4="http://schemas.microsoft.com/office/drawing/2016/5/10/chartex" xmlns:cx5="http://schemas.microsoft.com/office/drawing/2016/5/11/chartex" xmlns:cx6="http://schemas.microsoft.com/office/drawing/2016/5/12/chartex" xmlns:cx7="http://schemas.microsoft.com/office/drawing/2016/5/13/chartex" xmlns:cx8="http://schemas.microsoft.com/office/drawing/2016/5/14/chartex" xmlns:mc="http://schemas.openxmlformats.org/markup-compatibility/2006" xmlns:aink="http://schemas.microsoft.com/office/drawing/2016/ink" xmlns:am3d="http://schemas.microsoft.com/office/drawing/2017/model3d" xmlns:o="urn:schemas-microsoft-com:office:office" xmlns:r="http://schemas.openxmlformats.org/officeDocument/2006/relationships" xmlns:m="http://schemas.openxmlformats.org/officeDocument/2006/math" xmlns:v="urn:schemas-microsoft-com:vml" xmlns:wp14="http://schemas.microsoft.com/office/word/2010/wordprocessingDrawing" xmlns:wp="http://schemas.openxmlformats.org/drawingml/2006/wordprocessingDrawing" xmlns:w10="urn:schemas-microsoft-com:office:word" xmlns:w="http://schemas.openxmlformats.org/wordprocessingml/2006/main" xmlns:w14="http://schemas.microsoft.com/office/word/2010/wordml" xmlns:w15="http://schemas.microsoft.com/office/word/2012/wordml" xmlns:w16cid="http://schemas.microsoft.com/office/word/2016/wordml/cid" xmlns:w16se="http://schemas.microsoft.com/office/word/2015/wordml/symex" xmlns:wpg="http://schemas.microsoft.com/office/word/2010/wordprocessingGroup" xmlns:wpi="http://schemas.microsoft.com/office/word/2010/wordprocessingInk" xmlns:wne="http://schemas.microsoft.com/office/word/2006/wordml" xmlns:wps="http://schemas.microsoft.com/office/word/2010/wordprocessingShape" mc:Ignorable="w14 w15 w16se w16cid wp14">
-  <w:abstractNum w:abstractNumId="0" w15:restartNumberingAfterBreak="0">
+<w:numbering xmlns:wpc="http://schemas.microsoft.com/office/word/2010/wordprocessingCanvas" xmlns:mc="http://schemas.openxmlformats.org/markup-compatibility/2006" xmlns:o="urn:schemas-microsoft-com:office:office" xmlns:r="http://schemas.openxmlformats.org/officeDocument/2006/relationships" xmlns:m="http://schemas.openxmlformats.org/officeDocument/2006/math" xmlns:v="urn:schemas-microsoft-com:vml" xmlns:wp14="http://schemas.microsoft.com/office/word/2010/wordprocessingDrawing" xmlns:wp="http://schemas.openxmlformats.org/drawingml/2006/wordprocessingDrawing" xmlns:w10="urn:schemas-microsoft-com:office:word" xmlns:w="http://schemas.openxmlformats.org/wordprocessingml/2006/main" xmlns:w14="http://schemas.microsoft.com/office/word/2010/wordml" xmlns:wpg="http://schemas.microsoft.com/office/word/2010/wordprocessingGroup" xmlns:wpi="http://schemas.microsoft.com/office/word/2010/wordprocessingInk" xmlns:wne="http://schemas.microsoft.com/office/word/2006/wordml" xmlns:wps="http://schemas.microsoft.com/office/word/2010/wordprocessingShape" mc:Ignorable="w14 wp14">
+  <w:abstractNum w:abstractNumId="0">
     <w:nsid w:val="FFFFFF88"/>
     <w:multiLevelType w:val="singleLevel"/>
     <w:tmpl w:val="930A86DE"/>
@@ -1406,7 +1325,7 @@
       </w:pPr>
     </w:lvl>
   </w:abstractNum>
-  <w:abstractNum w:abstractNumId="1" w15:restartNumberingAfterBreak="0">
+  <w:abstractNum w:abstractNumId="1">
     <w:nsid w:val="FFFFFF89"/>
     <w:multiLevelType w:val="singleLevel"/>
     <w:tmpl w:val="1682D62C"/>
@@ -1426,7 +1345,7 @@
       </w:rPr>
     </w:lvl>
   </w:abstractNum>
-  <w:abstractNum w:abstractNumId="2" w15:restartNumberingAfterBreak="0">
+  <w:abstractNum w:abstractNumId="2">
     <w:nsid w:val="0959450E"/>
     <w:multiLevelType w:val="hybridMultilevel"/>
     <w:tmpl w:val="B0ECBCA2"/>
@@ -1515,7 +1434,7 @@
       </w:pPr>
     </w:lvl>
   </w:abstractNum>
-  <w:abstractNum w:abstractNumId="3" w15:restartNumberingAfterBreak="0">
+  <w:abstractNum w:abstractNumId="3">
     <w:nsid w:val="12FA3719"/>
     <w:multiLevelType w:val="hybridMultilevel"/>
     <w:tmpl w:val="BC0CA86E"/>
@@ -1604,7 +1523,7 @@
       </w:pPr>
     </w:lvl>
   </w:abstractNum>
-  <w:abstractNum w:abstractNumId="4" w15:restartNumberingAfterBreak="0">
+  <w:abstractNum w:abstractNumId="4">
     <w:nsid w:val="20906CDF"/>
     <w:multiLevelType w:val="hybridMultilevel"/>
     <w:tmpl w:val="9E244A1C"/>
@@ -1721,7 +1640,7 @@
       </w:rPr>
     </w:lvl>
   </w:abstractNum>
-  <w:abstractNum w:abstractNumId="5" w15:restartNumberingAfterBreak="0">
+  <w:abstractNum w:abstractNumId="5">
     <w:nsid w:val="58770331"/>
     <w:multiLevelType w:val="hybridMultilevel"/>
     <w:tmpl w:val="09AEB668"/>
@@ -1833,7 +1752,7 @@
       </w:rPr>
     </w:lvl>
   </w:abstractNum>
-  <w:abstractNum w:abstractNumId="6" w15:restartNumberingAfterBreak="0">
+  <w:abstractNum w:abstractNumId="6">
     <w:nsid w:val="68AB4355"/>
     <w:multiLevelType w:val="hybridMultilevel"/>
     <w:tmpl w:val="0B203272"/>
@@ -1926,7 +1845,7 @@
       </w:pPr>
     </w:lvl>
   </w:abstractNum>
-  <w:abstractNum w:abstractNumId="7" w15:restartNumberingAfterBreak="0">
+  <w:abstractNum w:abstractNumId="7">
     <w:nsid w:val="73541ECF"/>
     <w:multiLevelType w:val="hybridMultilevel"/>
     <w:tmpl w:val="B126AA10"/>
@@ -2038,7 +1957,7 @@
       </w:rPr>
     </w:lvl>
   </w:abstractNum>
-  <w:abstractNum w:abstractNumId="8" w15:restartNumberingAfterBreak="0">
+  <w:abstractNum w:abstractNumId="8">
     <w:nsid w:val="73FD0D6E"/>
     <w:multiLevelType w:val="hybridMultilevel"/>
     <w:tmpl w:val="77A6941E"/>
@@ -2181,7 +2100,7 @@
 </file>
 
 <file path=word/styles.xml><?xml version="1.0" encoding="utf-8"?>
-<w:styles xmlns:mc="http://schemas.openxmlformats.org/markup-compatibility/2006" xmlns:r="http://schemas.openxmlformats.org/officeDocument/2006/relationships" xmlns:w="http://schemas.openxmlformats.org/wordprocessingml/2006/main" xmlns:w14="http://schemas.microsoft.com/office/word/2010/wordml" xmlns:w15="http://schemas.microsoft.com/office/word/2012/wordml" xmlns:w16cid="http://schemas.microsoft.com/office/word/2016/wordml/cid" xmlns:w16se="http://schemas.microsoft.com/office/word/2015/wordml/symex" mc:Ignorable="w14 w15 w16se w16cid">
+<w:styles xmlns:mc="http://schemas.openxmlformats.org/markup-compatibility/2006" xmlns:r="http://schemas.openxmlformats.org/officeDocument/2006/relationships" xmlns:w="http://schemas.openxmlformats.org/wordprocessingml/2006/main" xmlns:w14="http://schemas.microsoft.com/office/word/2010/wordml" mc:Ignorable="w14">
   <w:docDefaults>
     <w:rPrDefault>
       <w:rPr>
@@ -2198,382 +2117,148 @@
       </w:pPr>
     </w:pPrDefault>
   </w:docDefaults>
-  <w:latentStyles w:defLockedState="0" w:defUIPriority="99" w:defSemiHidden="0" w:defUnhideWhenUsed="0" w:defQFormat="0" w:count="375">
-    <w:lsdException w:name="Normal" w:uiPriority="0" w:qFormat="1"/>
-    <w:lsdException w:name="heading 1" w:uiPriority="9" w:qFormat="1"/>
-    <w:lsdException w:name="heading 2" w:semiHidden="1" w:uiPriority="9" w:unhideWhenUsed="1" w:qFormat="1"/>
-    <w:lsdException w:name="heading 3" w:semiHidden="1" w:uiPriority="9" w:unhideWhenUsed="1" w:qFormat="1"/>
-    <w:lsdException w:name="heading 4" w:semiHidden="1" w:uiPriority="9" w:unhideWhenUsed="1" w:qFormat="1"/>
-    <w:lsdException w:name="heading 5" w:semiHidden="1" w:uiPriority="9" w:unhideWhenUsed="1" w:qFormat="1"/>
-    <w:lsdException w:name="heading 6" w:semiHidden="1" w:uiPriority="9" w:unhideWhenUsed="1" w:qFormat="1"/>
-    <w:lsdException w:name="heading 7" w:semiHidden="1" w:uiPriority="9" w:unhideWhenUsed="1" w:qFormat="1"/>
-    <w:lsdException w:name="heading 8" w:semiHidden="1" w:uiPriority="9" w:unhideWhenUsed="1" w:qFormat="1"/>
-    <w:lsdException w:name="heading 9" w:semiHidden="1" w:uiPriority="9" w:unhideWhenUsed="1" w:qFormat="1"/>
-    <w:lsdException w:name="index 1" w:semiHidden="1" w:unhideWhenUsed="1"/>
-    <w:lsdException w:name="index 2" w:semiHidden="1" w:unhideWhenUsed="1"/>
-    <w:lsdException w:name="index 3" w:semiHidden="1" w:unhideWhenUsed="1"/>
-    <w:lsdException w:name="index 4" w:semiHidden="1" w:unhideWhenUsed="1"/>
-    <w:lsdException w:name="index 5" w:semiHidden="1" w:unhideWhenUsed="1"/>
-    <w:lsdException w:name="index 6" w:semiHidden="1" w:unhideWhenUsed="1"/>
-    <w:lsdException w:name="index 7" w:semiHidden="1" w:unhideWhenUsed="1"/>
-    <w:lsdException w:name="index 8" w:semiHidden="1" w:unhideWhenUsed="1"/>
-    <w:lsdException w:name="index 9" w:semiHidden="1" w:unhideWhenUsed="1"/>
-    <w:lsdException w:name="toc 1" w:semiHidden="1" w:uiPriority="39" w:unhideWhenUsed="1"/>
-    <w:lsdException w:name="toc 2" w:semiHidden="1" w:uiPriority="39" w:unhideWhenUsed="1"/>
-    <w:lsdException w:name="toc 3" w:semiHidden="1" w:uiPriority="39" w:unhideWhenUsed="1"/>
-    <w:lsdException w:name="toc 4" w:semiHidden="1" w:uiPriority="39" w:unhideWhenUsed="1"/>
-    <w:lsdException w:name="toc 5" w:semiHidden="1" w:uiPriority="39" w:unhideWhenUsed="1"/>
-    <w:lsdException w:name="toc 6" w:semiHidden="1" w:uiPriority="39" w:unhideWhenUsed="1"/>
-    <w:lsdException w:name="toc 7" w:semiHidden="1" w:uiPriority="39" w:unhideWhenUsed="1"/>
-    <w:lsdException w:name="toc 8" w:semiHidden="1" w:uiPriority="39" w:unhideWhenUsed="1"/>
-    <w:lsdException w:name="toc 9" w:semiHidden="1" w:uiPriority="39" w:unhideWhenUsed="1"/>
-    <w:lsdException w:name="Normal Indent" w:semiHidden="1" w:unhideWhenUsed="1"/>
-    <w:lsdException w:name="footnote text" w:semiHidden="1" w:unhideWhenUsed="1"/>
-    <w:lsdException w:name="annotation text" w:semiHidden="1" w:unhideWhenUsed="1"/>
-    <w:lsdException w:name="header" w:semiHidden="1" w:unhideWhenUsed="1" w:qFormat="1"/>
-    <w:lsdException w:name="footer" w:semiHidden="1" w:unhideWhenUsed="1" w:qFormat="1"/>
-    <w:lsdException w:name="index heading" w:semiHidden="1" w:unhideWhenUsed="1"/>
-    <w:lsdException w:name="caption" w:semiHidden="1" w:uiPriority="35" w:unhideWhenUsed="1" w:qFormat="1"/>
-    <w:lsdException w:name="table of figures" w:semiHidden="1" w:unhideWhenUsed="1"/>
-    <w:lsdException w:name="envelope address" w:semiHidden="1" w:unhideWhenUsed="1"/>
-    <w:lsdException w:name="envelope return" w:semiHidden="1" w:unhideWhenUsed="1"/>
-    <w:lsdException w:name="footnote reference" w:semiHidden="1" w:unhideWhenUsed="1"/>
-    <w:lsdException w:name="annotation reference" w:semiHidden="1" w:unhideWhenUsed="1"/>
-    <w:lsdException w:name="line number" w:semiHidden="1" w:unhideWhenUsed="1"/>
-    <w:lsdException w:name="page number" w:semiHidden="1" w:unhideWhenUsed="1"/>
-    <w:lsdException w:name="endnote reference" w:semiHidden="1" w:unhideWhenUsed="1"/>
-    <w:lsdException w:name="endnote text" w:semiHidden="1" w:unhideWhenUsed="1"/>
-    <w:lsdException w:name="table of authorities" w:semiHidden="1" w:unhideWhenUsed="1"/>
-    <w:lsdException w:name="macro" w:semiHidden="1" w:unhideWhenUsed="1"/>
-    <w:lsdException w:name="toa heading" w:semiHidden="1" w:unhideWhenUsed="1"/>
-    <w:lsdException w:name="List" w:semiHidden="1" w:unhideWhenUsed="1"/>
-    <w:lsdException w:name="List Bullet" w:uiPriority="10" w:qFormat="1"/>
-    <w:lsdException w:name="List Number" w:uiPriority="11" w:qFormat="1"/>
-    <w:lsdException w:name="List 2" w:semiHidden="1" w:unhideWhenUsed="1"/>
-    <w:lsdException w:name="List 3" w:semiHidden="1" w:unhideWhenUsed="1"/>
-    <w:lsdException w:name="List 4" w:semiHidden="1" w:unhideWhenUsed="1"/>
-    <w:lsdException w:name="List 5" w:semiHidden="1" w:unhideWhenUsed="1"/>
-    <w:lsdException w:name="List Bullet 2" w:semiHidden="1" w:unhideWhenUsed="1"/>
-    <w:lsdException w:name="List Bullet 3" w:semiHidden="1" w:unhideWhenUsed="1"/>
-    <w:lsdException w:name="List Bullet 4" w:semiHidden="1" w:unhideWhenUsed="1"/>
-    <w:lsdException w:name="List Bullet 5" w:semiHidden="1" w:unhideWhenUsed="1"/>
-    <w:lsdException w:name="List Number 2" w:semiHidden="1" w:unhideWhenUsed="1"/>
-    <w:lsdException w:name="List Number 3" w:semiHidden="1" w:unhideWhenUsed="1"/>
-    <w:lsdException w:name="List Number 4" w:semiHidden="1" w:unhideWhenUsed="1"/>
-    <w:lsdException w:name="List Number 5" w:semiHidden="1" w:unhideWhenUsed="1"/>
-    <w:lsdException w:name="Title" w:semiHidden="1" w:uiPriority="10" w:unhideWhenUsed="1" w:qFormat="1"/>
-    <w:lsdException w:name="Closing" w:semiHidden="1" w:unhideWhenUsed="1"/>
-    <w:lsdException w:name="Signature" w:semiHidden="1" w:unhideWhenUsed="1"/>
-    <w:lsdException w:name="Default Paragraph Font" w:semiHidden="1" w:uiPriority="1" w:unhideWhenUsed="1"/>
-    <w:lsdException w:name="Body Text" w:semiHidden="1" w:unhideWhenUsed="1"/>
-    <w:lsdException w:name="Body Text Indent" w:semiHidden="1" w:unhideWhenUsed="1"/>
-    <w:lsdException w:name="List Continue" w:semiHidden="1" w:unhideWhenUsed="1"/>
-    <w:lsdException w:name="List Continue 2" w:semiHidden="1" w:unhideWhenUsed="1"/>
-    <w:lsdException w:name="List Continue 3" w:semiHidden="1" w:unhideWhenUsed="1"/>
-    <w:lsdException w:name="List Continue 4" w:semiHidden="1" w:unhideWhenUsed="1"/>
-    <w:lsdException w:name="List Continue 5" w:semiHidden="1" w:unhideWhenUsed="1"/>
-    <w:lsdException w:name="Message Header" w:semiHidden="1" w:unhideWhenUsed="1"/>
-    <w:lsdException w:name="Subtitle" w:semiHidden="1" w:uiPriority="11" w:unhideWhenUsed="1" w:qFormat="1"/>
-    <w:lsdException w:name="Salutation" w:semiHidden="1" w:unhideWhenUsed="1"/>
-    <w:lsdException w:name="Date" w:semiHidden="1" w:unhideWhenUsed="1"/>
-    <w:lsdException w:name="Body Text First Indent" w:semiHidden="1" w:unhideWhenUsed="1"/>
-    <w:lsdException w:name="Body Text First Indent 2" w:semiHidden="1" w:unhideWhenUsed="1"/>
-    <w:lsdException w:name="Note Heading" w:semiHidden="1" w:unhideWhenUsed="1"/>
-    <w:lsdException w:name="Body Text 2" w:semiHidden="1" w:unhideWhenUsed="1"/>
-    <w:lsdException w:name="Body Text 3" w:semiHidden="1" w:unhideWhenUsed="1"/>
-    <w:lsdException w:name="Body Text Indent 2" w:semiHidden="1" w:unhideWhenUsed="1"/>
-    <w:lsdException w:name="Body Text Indent 3" w:semiHidden="1" w:unhideWhenUsed="1"/>
-    <w:lsdException w:name="Block Text" w:semiHidden="1" w:unhideWhenUsed="1"/>
-    <w:lsdException w:name="Hyperlink" w:semiHidden="1" w:unhideWhenUsed="1"/>
-    <w:lsdException w:name="FollowedHyperlink" w:semiHidden="1" w:unhideWhenUsed="1"/>
-    <w:lsdException w:name="Strong" w:semiHidden="1" w:uiPriority="22" w:unhideWhenUsed="1" w:qFormat="1"/>
-    <w:lsdException w:name="Emphasis" w:semiHidden="1" w:uiPriority="20" w:unhideWhenUsed="1" w:qFormat="1"/>
-    <w:lsdException w:name="Document Map" w:semiHidden="1" w:unhideWhenUsed="1"/>
-    <w:lsdException w:name="Plain Text" w:semiHidden="1" w:unhideWhenUsed="1"/>
-    <w:lsdException w:name="E-mail Signature" w:semiHidden="1" w:unhideWhenUsed="1"/>
-    <w:lsdException w:name="HTML Top of Form" w:semiHidden="1" w:unhideWhenUsed="1"/>
-    <w:lsdException w:name="HTML Bottom of Form" w:semiHidden="1" w:unhideWhenUsed="1"/>
-    <w:lsdException w:name="Normal (Web)" w:semiHidden="1" w:unhideWhenUsed="1"/>
-    <w:lsdException w:name="HTML Acronym" w:semiHidden="1" w:unhideWhenUsed="1"/>
-    <w:lsdException w:name="HTML Address" w:semiHidden="1" w:unhideWhenUsed="1"/>
-    <w:lsdException w:name="HTML Cite" w:semiHidden="1" w:unhideWhenUsed="1"/>
-    <w:lsdException w:name="HTML Code" w:semiHidden="1" w:unhideWhenUsed="1"/>
-    <w:lsdException w:name="HTML Definition" w:semiHidden="1" w:unhideWhenUsed="1"/>
-    <w:lsdException w:name="HTML Keyboard" w:semiHidden="1" w:unhideWhenUsed="1"/>
-    <w:lsdException w:name="HTML Preformatted" w:semiHidden="1" w:unhideWhenUsed="1"/>
-    <w:lsdException w:name="HTML Sample" w:semiHidden="1" w:unhideWhenUsed="1"/>
-    <w:lsdException w:name="HTML Typewriter" w:semiHidden="1" w:unhideWhenUsed="1"/>
-    <w:lsdException w:name="HTML Variable" w:semiHidden="1" w:unhideWhenUsed="1"/>
-    <w:lsdException w:name="Normal Table" w:semiHidden="1" w:unhideWhenUsed="1"/>
-    <w:lsdException w:name="annotation subject" w:semiHidden="1" w:unhideWhenUsed="1"/>
-    <w:lsdException w:name="No List" w:semiHidden="1" w:unhideWhenUsed="1"/>
-    <w:lsdException w:name="Outline List 1" w:semiHidden="1" w:unhideWhenUsed="1"/>
-    <w:lsdException w:name="Outline List 2" w:semiHidden="1" w:unhideWhenUsed="1"/>
-    <w:lsdException w:name="Outline List 3" w:semiHidden="1" w:unhideWhenUsed="1"/>
-    <w:lsdException w:name="Table Simple 1" w:semiHidden="1" w:unhideWhenUsed="1"/>
-    <w:lsdException w:name="Table Simple 2" w:semiHidden="1" w:unhideWhenUsed="1"/>
-    <w:lsdException w:name="Table Simple 3" w:semiHidden="1" w:unhideWhenUsed="1"/>
-    <w:lsdException w:name="Table Classic 1" w:semiHidden="1" w:unhideWhenUsed="1"/>
-    <w:lsdException w:name="Table Classic 2" w:semiHidden="1" w:unhideWhenUsed="1"/>
-    <w:lsdException w:name="Table Classic 3" w:semiHidden="1" w:unhideWhenUsed="1"/>
-    <w:lsdException w:name="Table Classic 4" w:semiHidden="1" w:unhideWhenUsed="1"/>
-    <w:lsdException w:name="Table Colorful 1" w:semiHidden="1" w:unhideWhenUsed="1"/>
-    <w:lsdException w:name="Table Colorful 2" w:semiHidden="1" w:unhideWhenUsed="1"/>
-    <w:lsdException w:name="Table Colorful 3" w:semiHidden="1" w:unhideWhenUsed="1"/>
-    <w:lsdException w:name="Table Columns 1" w:semiHidden="1" w:unhideWhenUsed="1"/>
-    <w:lsdException w:name="Table Columns 2" w:semiHidden="1" w:unhideWhenUsed="1"/>
-    <w:lsdException w:name="Table Columns 3" w:semiHidden="1" w:unhideWhenUsed="1"/>
-    <w:lsdException w:name="Table Columns 4" w:semiHidden="1" w:unhideWhenUsed="1"/>
-    <w:lsdException w:name="Table Columns 5" w:semiHidden="1" w:unhideWhenUsed="1"/>
-    <w:lsdException w:name="Table Grid 1" w:semiHidden="1" w:unhideWhenUsed="1"/>
-    <w:lsdException w:name="Table Grid 2" w:semiHidden="1" w:unhideWhenUsed="1"/>
-    <w:lsdException w:name="Table Grid 3" w:semiHidden="1" w:unhideWhenUsed="1"/>
-    <w:lsdException w:name="Table Grid 4" w:semiHidden="1" w:unhideWhenUsed="1"/>
-    <w:lsdException w:name="Table Grid 5" w:semiHidden="1" w:unhideWhenUsed="1"/>
-    <w:lsdException w:name="Table Grid 6" w:semiHidden="1" w:unhideWhenUsed="1"/>
-    <w:lsdException w:name="Table Grid 7" w:semiHidden="1" w:unhideWhenUsed="1"/>
-    <w:lsdException w:name="Table Grid 8" w:semiHidden="1" w:unhideWhenUsed="1"/>
-    <w:lsdException w:name="Table List 1" w:semiHidden="1" w:unhideWhenUsed="1"/>
-    <w:lsdException w:name="Table List 2" w:semiHidden="1" w:unhideWhenUsed="1"/>
-    <w:lsdException w:name="Table List 3" w:semiHidden="1" w:unhideWhenUsed="1"/>
-    <w:lsdException w:name="Table List 4" w:semiHidden="1" w:unhideWhenUsed="1"/>
-    <w:lsdException w:name="Table List 5" w:semiHidden="1" w:unhideWhenUsed="1"/>
-    <w:lsdException w:name="Table List 6" w:semiHidden="1" w:unhideWhenUsed="1"/>
-    <w:lsdException w:name="Table List 7" w:semiHidden="1" w:unhideWhenUsed="1"/>
-    <w:lsdException w:name="Table List 8" w:semiHidden="1" w:unhideWhenUsed="1"/>
-    <w:lsdException w:name="Table 3D effects 1" w:semiHidden="1" w:unhideWhenUsed="1"/>
-    <w:lsdException w:name="Table 3D effects 2" w:semiHidden="1" w:unhideWhenUsed="1"/>
-    <w:lsdException w:name="Table 3D effects 3" w:semiHidden="1" w:unhideWhenUsed="1"/>
-    <w:lsdException w:name="Table Contemporary" w:semiHidden="1" w:unhideWhenUsed="1"/>
-    <w:lsdException w:name="Table Elegant" w:semiHidden="1" w:unhideWhenUsed="1"/>
-    <w:lsdException w:name="Table Professional" w:semiHidden="1" w:unhideWhenUsed="1"/>
-    <w:lsdException w:name="Table Subtle 1" w:semiHidden="1" w:unhideWhenUsed="1"/>
-    <w:lsdException w:name="Table Subtle 2" w:semiHidden="1" w:unhideWhenUsed="1"/>
-    <w:lsdException w:name="Table Web 1" w:semiHidden="1" w:unhideWhenUsed="1"/>
-    <w:lsdException w:name="Table Web 2" w:semiHidden="1" w:unhideWhenUsed="1"/>
-    <w:lsdException w:name="Table Web 3" w:semiHidden="1" w:unhideWhenUsed="1"/>
-    <w:lsdException w:name="Balloon Text" w:semiHidden="1" w:unhideWhenUsed="1"/>
-    <w:lsdException w:name="Table Grid" w:uiPriority="39"/>
-    <w:lsdException w:name="Table Theme" w:semiHidden="1" w:unhideWhenUsed="1"/>
-    <w:lsdException w:name="Placeholder Text" w:semiHidden="1"/>
-    <w:lsdException w:name="No Spacing" w:semiHidden="1" w:uiPriority="1" w:unhideWhenUsed="1" w:qFormat="1"/>
-    <w:lsdException w:name="Light Shading" w:uiPriority="60"/>
-    <w:lsdException w:name="Light List" w:uiPriority="61"/>
-    <w:lsdException w:name="Light Grid" w:uiPriority="62"/>
-    <w:lsdException w:name="Medium Shading 1" w:uiPriority="63"/>
-    <w:lsdException w:name="Medium Shading 2" w:uiPriority="64"/>
-    <w:lsdException w:name="Medium List 1" w:uiPriority="65"/>
-    <w:lsdException w:name="Medium List 2" w:uiPriority="66"/>
-    <w:lsdException w:name="Medium Grid 1" w:uiPriority="67"/>
-    <w:lsdException w:name="Medium Grid 2" w:uiPriority="68"/>
-    <w:lsdException w:name="Medium Grid 3" w:uiPriority="69"/>
-    <w:lsdException w:name="Dark List" w:uiPriority="70"/>
-    <w:lsdException w:name="Colorful Shading" w:uiPriority="71"/>
-    <w:lsdException w:name="Colorful List" w:uiPriority="72"/>
-    <w:lsdException w:name="Colorful Grid" w:uiPriority="73"/>
-    <w:lsdException w:name="Light Shading Accent 1" w:uiPriority="60"/>
-    <w:lsdException w:name="Light List Accent 1" w:uiPriority="61"/>
-    <w:lsdException w:name="Light Grid Accent 1" w:uiPriority="62"/>
-    <w:lsdException w:name="Medium Shading 1 Accent 1" w:uiPriority="63"/>
-    <w:lsdException w:name="Medium Shading 2 Accent 1" w:uiPriority="64"/>
-    <w:lsdException w:name="Medium List 1 Accent 1" w:uiPriority="65"/>
-    <w:lsdException w:name="Revision" w:semiHidden="1"/>
-    <w:lsdException w:name="List Paragraph" w:semiHidden="1" w:uiPriority="34" w:unhideWhenUsed="1" w:qFormat="1"/>
-    <w:lsdException w:name="Quote" w:semiHidden="1" w:uiPriority="29" w:unhideWhenUsed="1" w:qFormat="1"/>
-    <w:lsdException w:name="Intense Quote" w:semiHidden="1" w:uiPriority="30" w:unhideWhenUsed="1" w:qFormat="1"/>
-    <w:lsdException w:name="Medium List 2 Accent 1" w:uiPriority="66"/>
-    <w:lsdException w:name="Medium Grid 1 Accent 1" w:uiPriority="67"/>
-    <w:lsdException w:name="Medium Grid 2 Accent 1" w:uiPriority="68"/>
-    <w:lsdException w:name="Medium Grid 3 Accent 1" w:uiPriority="69"/>
-    <w:lsdException w:name="Dark List Accent 1" w:uiPriority="70"/>
-    <w:lsdException w:name="Colorful Shading Accent 1" w:uiPriority="71"/>
-    <w:lsdException w:name="Colorful List Accent 1" w:uiPriority="72"/>
-    <w:lsdException w:name="Colorful Grid Accent 1" w:uiPriority="73"/>
-    <w:lsdException w:name="Light Shading Accent 2" w:uiPriority="60"/>
-    <w:lsdException w:name="Light List Accent 2" w:uiPriority="61"/>
-    <w:lsdException w:name="Light Grid Accent 2" w:uiPriority="62"/>
-    <w:lsdException w:name="Medium Shading 1 Accent 2" w:uiPriority="63"/>
-    <w:lsdException w:name="Medium Shading 2 Accent 2" w:uiPriority="64"/>
-    <w:lsdException w:name="Medium List 1 Accent 2" w:uiPriority="65"/>
-    <w:lsdException w:name="Medium List 2 Accent 2" w:uiPriority="66"/>
-    <w:lsdException w:name="Medium Grid 1 Accent 2" w:uiPriority="67"/>
-    <w:lsdException w:name="Medium Grid 2 Accent 2" w:uiPriority="68"/>
-    <w:lsdException w:name="Medium Grid 3 Accent 2" w:uiPriority="69"/>
-    <w:lsdException w:name="Dark List Accent 2" w:uiPriority="70"/>
-    <w:lsdException w:name="Colorful Shading Accent 2" w:uiPriority="71"/>
-    <w:lsdException w:name="Colorful List Accent 2" w:uiPriority="72"/>
-    <w:lsdException w:name="Colorful Grid Accent 2" w:uiPriority="73"/>
-    <w:lsdException w:name="Light Shading Accent 3" w:uiPriority="60"/>
-    <w:lsdException w:name="Light List Accent 3" w:uiPriority="61"/>
-    <w:lsdException w:name="Light Grid Accent 3" w:uiPriority="62"/>
-    <w:lsdException w:name="Medium Shading 1 Accent 3" w:uiPriority="63"/>
-    <w:lsdException w:name="Medium Shading 2 Accent 3" w:uiPriority="64"/>
-    <w:lsdException w:name="Medium List 1 Accent 3" w:uiPriority="65"/>
-    <w:lsdException w:name="Medium List 2 Accent 3" w:uiPriority="66"/>
-    <w:lsdException w:name="Medium Grid 1 Accent 3" w:uiPriority="67"/>
-    <w:lsdException w:name="Medium Grid 2 Accent 3" w:uiPriority="68"/>
-    <w:lsdException w:name="Medium Grid 3 Accent 3" w:uiPriority="69"/>
-    <w:lsdException w:name="Dark List Accent 3" w:uiPriority="70"/>
-    <w:lsdException w:name="Colorful Shading Accent 3" w:uiPriority="71"/>
-    <w:lsdException w:name="Colorful List Accent 3" w:uiPriority="72"/>
-    <w:lsdException w:name="Colorful Grid Accent 3" w:uiPriority="73"/>
-    <w:lsdException w:name="Light Shading Accent 4" w:uiPriority="60"/>
-    <w:lsdException w:name="Light List Accent 4" w:uiPriority="61"/>
-    <w:lsdException w:name="Light Grid Accent 4" w:uiPriority="62"/>
-    <w:lsdException w:name="Medium Shading 1 Accent 4" w:uiPriority="63"/>
-    <w:lsdException w:name="Medium Shading 2 Accent 4" w:uiPriority="64"/>
-    <w:lsdException w:name="Medium List 1 Accent 4" w:uiPriority="65"/>
-    <w:lsdException w:name="Medium List 2 Accent 4" w:uiPriority="66"/>
-    <w:lsdException w:name="Medium Grid 1 Accent 4" w:uiPriority="67"/>
-    <w:lsdException w:name="Medium Grid 2 Accent 4" w:uiPriority="68"/>
-    <w:lsdException w:name="Medium Grid 3 Accent 4" w:uiPriority="69"/>
-    <w:lsdException w:name="Dark List Accent 4" w:uiPriority="70"/>
-    <w:lsdException w:name="Colorful Shading Accent 4" w:uiPriority="71"/>
-    <w:lsdException w:name="Colorful List Accent 4" w:uiPriority="72"/>
-    <w:lsdException w:name="Colorful Grid Accent 4" w:uiPriority="73"/>
-    <w:lsdException w:name="Light Shading Accent 5" w:uiPriority="60"/>
-    <w:lsdException w:name="Light List Accent 5" w:uiPriority="61"/>
-    <w:lsdException w:name="Light Grid Accent 5" w:uiPriority="62"/>
-    <w:lsdException w:name="Medium Shading 1 Accent 5" w:uiPriority="63"/>
-    <w:lsdException w:name="Medium Shading 2 Accent 5" w:uiPriority="64"/>
-    <w:lsdException w:name="Medium List 1 Accent 5" w:uiPriority="65"/>
-    <w:lsdException w:name="Medium List 2 Accent 5" w:uiPriority="66"/>
-    <w:lsdException w:name="Medium Grid 1 Accent 5" w:uiPriority="67"/>
-    <w:lsdException w:name="Medium Grid 2 Accent 5" w:uiPriority="68"/>
-    <w:lsdException w:name="Medium Grid 3 Accent 5" w:uiPriority="69"/>
-    <w:lsdException w:name="Dark List Accent 5" w:uiPriority="70"/>
-    <w:lsdException w:name="Colorful Shading Accent 5" w:uiPriority="71"/>
-    <w:lsdException w:name="Colorful List Accent 5" w:uiPriority="72"/>
-    <w:lsdException w:name="Colorful Grid Accent 5" w:uiPriority="73"/>
-    <w:lsdException w:name="Light Shading Accent 6" w:uiPriority="60"/>
-    <w:lsdException w:name="Light List Accent 6" w:uiPriority="61"/>
-    <w:lsdException w:name="Light Grid Accent 6" w:uiPriority="62"/>
-    <w:lsdException w:name="Medium Shading 1 Accent 6" w:uiPriority="63"/>
-    <w:lsdException w:name="Medium Shading 2 Accent 6" w:uiPriority="64"/>
-    <w:lsdException w:name="Medium List 1 Accent 6" w:uiPriority="65"/>
-    <w:lsdException w:name="Medium List 2 Accent 6" w:uiPriority="66"/>
-    <w:lsdException w:name="Medium Grid 1 Accent 6" w:uiPriority="67"/>
-    <w:lsdException w:name="Medium Grid 2 Accent 6" w:uiPriority="68"/>
-    <w:lsdException w:name="Medium Grid 3 Accent 6" w:uiPriority="69"/>
-    <w:lsdException w:name="Dark List Accent 6" w:uiPriority="70"/>
-    <w:lsdException w:name="Colorful Shading Accent 6" w:uiPriority="71"/>
-    <w:lsdException w:name="Colorful List Accent 6" w:uiPriority="72"/>
-    <w:lsdException w:name="Colorful Grid Accent 6" w:uiPriority="73"/>
-    <w:lsdException w:name="Subtle Emphasis" w:semiHidden="1" w:uiPriority="19" w:unhideWhenUsed="1" w:qFormat="1"/>
-    <w:lsdException w:name="Intense Emphasis" w:semiHidden="1" w:uiPriority="21" w:unhideWhenUsed="1" w:qFormat="1"/>
-    <w:lsdException w:name="Subtle Reference" w:semiHidden="1" w:uiPriority="31" w:unhideWhenUsed="1" w:qFormat="1"/>
-    <w:lsdException w:name="Intense Reference" w:semiHidden="1" w:uiPriority="32" w:unhideWhenUsed="1" w:qFormat="1"/>
-    <w:lsdException w:name="Book Title" w:semiHidden="1" w:uiPriority="33" w:unhideWhenUsed="1"/>
-    <w:lsdException w:name="Bibliography" w:semiHidden="1" w:uiPriority="37" w:unhideWhenUsed="1"/>
-    <w:lsdException w:name="TOC Heading" w:semiHidden="1" w:uiPriority="39" w:unhideWhenUsed="1" w:qFormat="1"/>
-    <w:lsdException w:name="Plain Table 1" w:uiPriority="41"/>
-    <w:lsdException w:name="Plain Table 2" w:uiPriority="42"/>
-    <w:lsdException w:name="Plain Table 3" w:uiPriority="43"/>
-    <w:lsdException w:name="Plain Table 4" w:uiPriority="44"/>
-    <w:lsdException w:name="Plain Table 5" w:uiPriority="45"/>
-    <w:lsdException w:name="Grid Table Light" w:uiPriority="40"/>
-    <w:lsdException w:name="Grid Table 1 Light" w:uiPriority="46"/>
-    <w:lsdException w:name="Grid Table 2" w:uiPriority="47"/>
-    <w:lsdException w:name="Grid Table 3" w:uiPriority="48"/>
-    <w:lsdException w:name="Grid Table 4" w:uiPriority="49"/>
-    <w:lsdException w:name="Grid Table 5 Dark" w:uiPriority="50"/>
-    <w:lsdException w:name="Grid Table 6 Colorful" w:uiPriority="51"/>
-    <w:lsdException w:name="Grid Table 7 Colorful" w:uiPriority="52"/>
-    <w:lsdException w:name="Grid Table 1 Light Accent 1" w:uiPriority="46"/>
-    <w:lsdException w:name="Grid Table 2 Accent 1" w:uiPriority="47"/>
-    <w:lsdException w:name="Grid Table 3 Accent 1" w:uiPriority="48"/>
-    <w:lsdException w:name="Grid Table 4 Accent 1" w:uiPriority="49"/>
-    <w:lsdException w:name="Grid Table 5 Dark Accent 1" w:uiPriority="50"/>
-    <w:lsdException w:name="Grid Table 6 Colorful Accent 1" w:uiPriority="51"/>
-    <w:lsdException w:name="Grid Table 7 Colorful Accent 1" w:uiPriority="52"/>
-    <w:lsdException w:name="Grid Table 1 Light Accent 2" w:uiPriority="46"/>
-    <w:lsdException w:name="Grid Table 2 Accent 2" w:uiPriority="47"/>
-    <w:lsdException w:name="Grid Table 3 Accent 2" w:uiPriority="48"/>
-    <w:lsdException w:name="Grid Table 4 Accent 2" w:uiPriority="49"/>
-    <w:lsdException w:name="Grid Table 5 Dark Accent 2" w:uiPriority="50"/>
-    <w:lsdException w:name="Grid Table 6 Colorful Accent 2" w:uiPriority="51"/>
-    <w:lsdException w:name="Grid Table 7 Colorful Accent 2" w:uiPriority="52"/>
-    <w:lsdException w:name="Grid Table 1 Light Accent 3" w:uiPriority="46"/>
-    <w:lsdException w:name="Grid Table 2 Accent 3" w:uiPriority="47"/>
-    <w:lsdException w:name="Grid Table 3 Accent 3" w:uiPriority="48"/>
-    <w:lsdException w:name="Grid Table 4 Accent 3" w:uiPriority="49"/>
-    <w:lsdException w:name="Grid Table 5 Dark Accent 3" w:uiPriority="50"/>
-    <w:lsdException w:name="Grid Table 6 Colorful Accent 3" w:uiPriority="51"/>
-    <w:lsdException w:name="Grid Table 7 Colorful Accent 3" w:uiPriority="52"/>
-    <w:lsdException w:name="Grid Table 1 Light Accent 4" w:uiPriority="46"/>
-    <w:lsdException w:name="Grid Table 2 Accent 4" w:uiPriority="47"/>
-    <w:lsdException w:name="Grid Table 3 Accent 4" w:uiPriority="48"/>
-    <w:lsdException w:name="Grid Table 4 Accent 4" w:uiPriority="49"/>
-    <w:lsdException w:name="Grid Table 5 Dark Accent 4" w:uiPriority="50"/>
-    <w:lsdException w:name="Grid Table 6 Colorful Accent 4" w:uiPriority="51"/>
-    <w:lsdException w:name="Grid Table 7 Colorful Accent 4" w:uiPriority="52"/>
-    <w:lsdException w:name="Grid Table 1 Light Accent 5" w:uiPriority="46"/>
-    <w:lsdException w:name="Grid Table 2 Accent 5" w:uiPriority="47"/>
-    <w:lsdException w:name="Grid Table 3 Accent 5" w:uiPriority="48"/>
-    <w:lsdException w:name="Grid Table 4 Accent 5" w:uiPriority="49"/>
-    <w:lsdException w:name="Grid Table 5 Dark Accent 5" w:uiPriority="50"/>
-    <w:lsdException w:name="Grid Table 6 Colorful Accent 5" w:uiPriority="51"/>
-    <w:lsdException w:name="Grid Table 7 Colorful Accent 5" w:uiPriority="52"/>
-    <w:lsdException w:name="Grid Table 1 Light Accent 6" w:uiPriority="46"/>
-    <w:lsdException w:name="Grid Table 2 Accent 6" w:uiPriority="47"/>
-    <w:lsdException w:name="Grid Table 3 Accent 6" w:uiPriority="48"/>
-    <w:lsdException w:name="Grid Table 4 Accent 6" w:uiPriority="49"/>
-    <w:lsdException w:name="Grid Table 5 Dark Accent 6" w:uiPriority="50"/>
-    <w:lsdException w:name="Grid Table 6 Colorful Accent 6" w:uiPriority="51"/>
-    <w:lsdException w:name="Grid Table 7 Colorful Accent 6" w:uiPriority="52"/>
-    <w:lsdException w:name="List Table 1 Light" w:uiPriority="46"/>
-    <w:lsdException w:name="List Table 2" w:uiPriority="47"/>
-    <w:lsdException w:name="List Table 3" w:uiPriority="48"/>
-    <w:lsdException w:name="List Table 4" w:uiPriority="49"/>
-    <w:lsdException w:name="List Table 5 Dark" w:uiPriority="50"/>
-    <w:lsdException w:name="List Table 6 Colorful" w:uiPriority="51"/>
-    <w:lsdException w:name="List Table 7 Colorful" w:uiPriority="52"/>
-    <w:lsdException w:name="List Table 1 Light Accent 1" w:uiPriority="46"/>
-    <w:lsdException w:name="List Table 2 Accent 1" w:uiPriority="47"/>
-    <w:lsdException w:name="List Table 3 Accent 1" w:uiPriority="48"/>
-    <w:lsdException w:name="List Table 4 Accent 1" w:uiPriority="49"/>
-    <w:lsdException w:name="List Table 5 Dark Accent 1" w:uiPriority="50"/>
-    <w:lsdException w:name="List Table 6 Colorful Accent 1" w:uiPriority="51"/>
-    <w:lsdException w:name="List Table 7 Colorful Accent 1" w:uiPriority="52"/>
-    <w:lsdException w:name="List Table 1 Light Accent 2" w:uiPriority="46"/>
-    <w:lsdException w:name="List Table 2 Accent 2" w:uiPriority="47"/>
-    <w:lsdException w:name="List Table 3 Accent 2" w:uiPriority="48"/>
-    <w:lsdException w:name="List Table 4 Accent 2" w:uiPriority="49"/>
-    <w:lsdException w:name="List Table 5 Dark Accent 2" w:uiPriority="50"/>
-    <w:lsdException w:name="List Table 6 Colorful Accent 2" w:uiPriority="51"/>
-    <w:lsdException w:name="List Table 7 Colorful Accent 2" w:uiPriority="52"/>
-    <w:lsdException w:name="List Table 1 Light Accent 3" w:uiPriority="46"/>
-    <w:lsdException w:name="List Table 2 Accent 3" w:uiPriority="47"/>
-    <w:lsdException w:name="List Table 3 Accent 3" w:uiPriority="48"/>
-    <w:lsdException w:name="List Table 4 Accent 3" w:uiPriority="49"/>
-    <w:lsdException w:name="List Table 5 Dark Accent 3" w:uiPriority="50"/>
-    <w:lsdException w:name="List Table 6 Colorful Accent 3" w:uiPriority="51"/>
-    <w:lsdException w:name="List Table 7 Colorful Accent 3" w:uiPriority="52"/>
-    <w:lsdException w:name="List Table 1 Light Accent 4" w:uiPriority="46"/>
-    <w:lsdException w:name="List Table 2 Accent 4" w:uiPriority="47"/>
-    <w:lsdException w:name="List Table 3 Accent 4" w:uiPriority="48"/>
-    <w:lsdException w:name="List Table 4 Accent 4" w:uiPriority="49"/>
-    <w:lsdException w:name="List Table 5 Dark Accent 4" w:uiPriority="50"/>
-    <w:lsdException w:name="List Table 6 Colorful Accent 4" w:uiPriority="51"/>
-    <w:lsdException w:name="List Table 7 Colorful Accent 4" w:uiPriority="52"/>
-    <w:lsdException w:name="List Table 1 Light Accent 5" w:uiPriority="46"/>
-    <w:lsdException w:name="List Table 2 Accent 5" w:uiPriority="47"/>
-    <w:lsdException w:name="List Table 3 Accent 5" w:uiPriority="48"/>
-    <w:lsdException w:name="List Table 4 Accent 5" w:uiPriority="49"/>
-    <w:lsdException w:name="List Table 5 Dark Accent 5" w:uiPriority="50"/>
-    <w:lsdException w:name="List Table 6 Colorful Accent 5" w:uiPriority="51"/>
-    <w:lsdException w:name="List Table 7 Colorful Accent 5" w:uiPriority="52"/>
-    <w:lsdException w:name="List Table 1 Light Accent 6" w:uiPriority="46"/>
-    <w:lsdException w:name="List Table 2 Accent 6" w:uiPriority="47"/>
-    <w:lsdException w:name="List Table 3 Accent 6" w:uiPriority="48"/>
-    <w:lsdException w:name="List Table 4 Accent 6" w:uiPriority="49"/>
-    <w:lsdException w:name="List Table 5 Dark Accent 6" w:uiPriority="50"/>
-    <w:lsdException w:name="List Table 6 Colorful Accent 6" w:uiPriority="51"/>
-    <w:lsdException w:name="List Table 7 Colorful Accent 6" w:uiPriority="52"/>
-    <w:lsdException w:name="Mention" w:semiHidden="1" w:unhideWhenUsed="1"/>
-    <w:lsdException w:name="Smart Hyperlink" w:semiHidden="1" w:unhideWhenUsed="1"/>
-    <w:lsdException w:name="Hashtag" w:semiHidden="1" w:unhideWhenUsed="1"/>
-    <w:lsdException w:name="Unresolved Mention" w:semiHidden="1" w:unhideWhenUsed="1"/>
+  <w:latentStyles w:defLockedState="0" w:defUIPriority="99" w:defSemiHidden="1" w:defUnhideWhenUsed="1" w:defQFormat="0" w:count="267">
+    <w:lsdException w:name="Normal" w:semiHidden="0" w:uiPriority="0" w:unhideWhenUsed="0" w:qFormat="1"/>
+    <w:lsdException w:name="heading 1" w:semiHidden="0" w:uiPriority="9" w:unhideWhenUsed="0" w:qFormat="1"/>
+    <w:lsdException w:name="heading 2" w:uiPriority="9" w:qFormat="1"/>
+    <w:lsdException w:name="heading 3" w:uiPriority="9" w:qFormat="1"/>
+    <w:lsdException w:name="heading 4" w:uiPriority="9" w:qFormat="1"/>
+    <w:lsdException w:name="heading 5" w:uiPriority="9" w:qFormat="1"/>
+    <w:lsdException w:name="heading 6" w:uiPriority="9" w:qFormat="1"/>
+    <w:lsdException w:name="heading 7" w:uiPriority="9" w:qFormat="1"/>
+    <w:lsdException w:name="heading 8" w:uiPriority="9" w:qFormat="1"/>
+    <w:lsdException w:name="heading 9" w:uiPriority="9" w:qFormat="1"/>
+    <w:lsdException w:name="toc 1" w:uiPriority="39"/>
+    <w:lsdException w:name="toc 2" w:uiPriority="39"/>
+    <w:lsdException w:name="toc 3" w:uiPriority="39"/>
+    <w:lsdException w:name="toc 4" w:uiPriority="39"/>
+    <w:lsdException w:name="toc 5" w:uiPriority="39"/>
+    <w:lsdException w:name="toc 6" w:uiPriority="39"/>
+    <w:lsdException w:name="toc 7" w:uiPriority="39"/>
+    <w:lsdException w:name="toc 8" w:uiPriority="39"/>
+    <w:lsdException w:name="toc 9" w:uiPriority="39"/>
+    <w:lsdException w:name="header" w:qFormat="1"/>
+    <w:lsdException w:name="footer" w:qFormat="1"/>
+    <w:lsdException w:name="caption" w:uiPriority="35" w:qFormat="1"/>
+    <w:lsdException w:name="List Bullet" w:semiHidden="0" w:uiPriority="10" w:unhideWhenUsed="0" w:qFormat="1"/>
+    <w:lsdException w:name="List Number" w:semiHidden="0" w:uiPriority="11" w:unhideWhenUsed="0" w:qFormat="1"/>
+    <w:lsdException w:name="Title" w:uiPriority="10" w:qFormat="1"/>
+    <w:lsdException w:name="Default Paragraph Font" w:uiPriority="1"/>
+    <w:lsdException w:name="Subtitle" w:uiPriority="11" w:qFormat="1"/>
+    <w:lsdException w:name="Strong" w:uiPriority="22" w:qFormat="1"/>
+    <w:lsdException w:name="Emphasis" w:uiPriority="20" w:qFormat="1"/>
+    <w:lsdException w:name="Table Grid" w:semiHidden="0" w:uiPriority="39" w:unhideWhenUsed="0"/>
+    <w:lsdException w:name="Placeholder Text" w:unhideWhenUsed="0"/>
+    <w:lsdException w:name="No Spacing" w:uiPriority="1" w:qFormat="1"/>
+    <w:lsdException w:name="Light Shading" w:semiHidden="0" w:uiPriority="60" w:unhideWhenUsed="0"/>
+    <w:lsdException w:name="Light List" w:semiHidden="0" w:uiPriority="61" w:unhideWhenUsed="0"/>
+    <w:lsdException w:name="Light Grid" w:semiHidden="0" w:uiPriority="62" w:unhideWhenUsed="0"/>
+    <w:lsdException w:name="Medium Shading 1" w:semiHidden="0" w:uiPriority="63" w:unhideWhenUsed="0"/>
+    <w:lsdException w:name="Medium Shading 2" w:semiHidden="0" w:uiPriority="64" w:unhideWhenUsed="0"/>
+    <w:lsdException w:name="Medium List 1" w:semiHidden="0" w:uiPriority="65" w:unhideWhenUsed="0"/>
+    <w:lsdException w:name="Medium List 2" w:semiHidden="0" w:uiPriority="66" w:unhideWhenUsed="0"/>
+    <w:lsdException w:name="Medium Grid 1" w:semiHidden="0" w:uiPriority="67" w:unhideWhenUsed="0"/>
+    <w:lsdException w:name="Medium Grid 2" w:semiHidden="0" w:uiPriority="68" w:unhideWhenUsed="0"/>
+    <w:lsdException w:name="Medium Grid 3" w:semiHidden="0" w:uiPriority="69" w:unhideWhenUsed="0"/>
+    <w:lsdException w:name="Dark List" w:semiHidden="0" w:uiPriority="70" w:unhideWhenUsed="0"/>
+    <w:lsdException w:name="Colorful Shading" w:semiHidden="0" w:uiPriority="71" w:unhideWhenUsed="0"/>
+    <w:lsdException w:name="Colorful List" w:semiHidden="0" w:uiPriority="72" w:unhideWhenUsed="0"/>
+    <w:lsdException w:name="Colorful Grid" w:semiHidden="0" w:uiPriority="73" w:unhideWhenUsed="0"/>
+    <w:lsdException w:name="Light Shading Accent 1" w:semiHidden="0" w:uiPriority="60" w:unhideWhenUsed="0"/>
+    <w:lsdException w:name="Light List Accent 1" w:semiHidden="0" w:uiPriority="61" w:unhideWhenUsed="0"/>
+    <w:lsdException w:name="Light Grid Accent 1" w:semiHidden="0" w:uiPriority="62" w:unhideWhenUsed="0"/>
+    <w:lsdException w:name="Medium Shading 1 Accent 1" w:semiHidden="0" w:uiPriority="63" w:unhideWhenUsed="0"/>
+    <w:lsdException w:name="Medium Shading 2 Accent 1" w:semiHidden="0" w:uiPriority="64" w:unhideWhenUsed="0"/>
+    <w:lsdException w:name="Medium List 1 Accent 1" w:semiHidden="0" w:uiPriority="65" w:unhideWhenUsed="0"/>
+    <w:lsdException w:name="Revision" w:unhideWhenUsed="0"/>
+    <w:lsdException w:name="List Paragraph" w:uiPriority="34" w:qFormat="1"/>
+    <w:lsdException w:name="Quote" w:uiPriority="29" w:qFormat="1"/>
+    <w:lsdException w:name="Intense Quote" w:uiPriority="30" w:qFormat="1"/>
+    <w:lsdException w:name="Medium List 2 Accent 1" w:semiHidden="0" w:uiPriority="66" w:unhideWhenUsed="0"/>
+    <w:lsdException w:name="Medium Grid 1 Accent 1" w:semiHidden="0" w:uiPriority="67" w:unhideWhenUsed="0"/>
+    <w:lsdException w:name="Medium Grid 2 Accent 1" w:semiHidden="0" w:uiPriority="68" w:unhideWhenUsed="0"/>
+    <w:lsdException w:name="Medium Grid 3 Accent 1" w:semiHidden="0" w:uiPriority="69" w:unhideWhenUsed="0"/>
+    <w:lsdException w:name="Dark List Accent 1" w:semiHidden="0" w:uiPriority="70" w:unhideWhenUsed="0"/>
+    <w:lsdException w:name="Colorful Shading Accent 1" w:semiHidden="0" w:uiPriority="71" w:unhideWhenUsed="0"/>
+    <w:lsdException w:name="Colorful List Accent 1" w:semiHidden="0" w:uiPriority="72" w:unhideWhenUsed="0"/>
+    <w:lsdException w:name="Colorful Grid Accent 1" w:semiHidden="0" w:uiPriority="73" w:unhideWhenUsed="0"/>
+    <w:lsdException w:name="Light Shading Accent 2" w:semiHidden="0" w:uiPriority="60" w:unhideWhenUsed="0"/>
+    <w:lsdException w:name="Light List Accent 2" w:semiHidden="0" w:uiPriority="61" w:unhideWhenUsed="0"/>
+    <w:lsdException w:name="Light Grid Accent 2" w:semiHidden="0" w:uiPriority="62" w:unhideWhenUsed="0"/>
+    <w:lsdException w:name="Medium Shading 1 Accent 2" w:semiHidden="0" w:uiPriority="63" w:unhideWhenUsed="0"/>
+    <w:lsdException w:name="Medium Shading 2 Accent 2" w:semiHidden="0" w:uiPriority="64" w:unhideWhenUsed="0"/>
+    <w:lsdException w:name="Medium List 1 Accent 2" w:semiHidden="0" w:uiPriority="65" w:unhideWhenUsed="0"/>
+    <w:lsdException w:name="Medium List 2 Accent 2" w:semiHidden="0" w:uiPriority="66" w:unhideWhenUsed="0"/>
+    <w:lsdException w:name="Medium Grid 1 Accent 2" w:semiHidden="0" w:uiPriority="67" w:unhideWhenUsed="0"/>
+    <w:lsdException w:name="Medium Grid 2 Accent 2" w:semiHidden="0" w:uiPriority="68" w:unhideWhenUsed="0"/>
+    <w:lsdException w:name="Medium Grid 3 Accent 2" w:semiHidden="0" w:uiPriority="69" w:unhideWhenUsed="0"/>
+    <w:lsdException w:name="Dark List Accent 2" w:semiHidden="0" w:uiPriority="70" w:unhideWhenUsed="0"/>
+    <w:lsdException w:name="Colorful Shading Accent 2" w:semiHidden="0" w:uiPriority="71" w:unhideWhenUsed="0"/>
+    <w:lsdException w:name="Colorful List Accent 2" w:semiHidden="0" w:uiPriority="72" w:unhideWhenUsed="0"/>
+    <w:lsdException w:name="Colorful Grid Accent 2" w:semiHidden="0" w:uiPriority="73" w:unhideWhenUsed="0"/>
+    <w:lsdException w:name="Light Shading Accent 3" w:semiHidden="0" w:uiPriority="60" w:unhideWhenUsed="0"/>
+    <w:lsdException w:name="Light List Accent 3" w:semiHidden="0" w:uiPriority="61" w:unhideWhenUsed="0"/>
+    <w:lsdException w:name="Light Grid Accent 3" w:semiHidden="0" w:uiPriority="62" w:unhideWhenUsed="0"/>
+    <w:lsdException w:name="Medium Shading 1 Accent 3" w:semiHidden="0" w:uiPriority="63" w:unhideWhenUsed="0"/>
+    <w:lsdException w:name="Medium Shading 2 Accent 3" w:semiHidden="0" w:uiPriority="64" w:unhideWhenUsed="0"/>
+    <w:lsdException w:name="Medium List 1 Accent 3" w:semiHidden="0" w:uiPriority="65" w:unhideWhenUsed="0"/>
+    <w:lsdException w:name="Medium List 2 Accent 3" w:semiHidden="0" w:uiPriority="66" w:unhideWhenUsed="0"/>
+    <w:lsdException w:name="Medium Grid 1 Accent 3" w:semiHidden="0" w:uiPriority="67" w:unhideWhenUsed="0"/>
+    <w:lsdException w:name="Medium Grid 2 Accent 3" w:semiHidden="0" w:uiPriority="68" w:unhideWhenUsed="0"/>
+    <w:lsdException w:name="Medium Grid 3 Accent 3" w:semiHidden="0" w:uiPriority="69" w:unhideWhenUsed="0"/>
+    <w:lsdException w:name="Dark List Accent 3" w:semiHidden="0" w:uiPriority="70" w:unhideWhenUsed="0"/>
+    <w:lsdException w:name="Colorful Shading Accent 3" w:semiHidden="0" w:uiPriority="71" w:unhideWhenUsed="0"/>
+    <w:lsdException w:name="Colorful List Accent 3" w:semiHidden="0" w:uiPriority="72" w:unhideWhenUsed="0"/>
+    <w:lsdException w:name="Colorful Grid Accent 3" w:semiHidden="0" w:uiPriority="73" w:unhideWhenUsed="0"/>
+    <w:lsdException w:name="Light Shading Accent 4" w:semiHidden="0" w:uiPriority="60" w:unhideWhenUsed="0"/>
+    <w:lsdException w:name="Light List Accent 4" w:semiHidden="0" w:uiPriority="61" w:unhideWhenUsed="0"/>
+    <w:lsdException w:name="Light Grid Accent 4" w:semiHidden="0" w:uiPriority="62" w:unhideWhenUsed="0"/>
+    <w:lsdException w:name="Medium Shading 1 Accent 4" w:semiHidden="0" w:uiPriority="63" w:unhideWhenUsed="0"/>
+    <w:lsdException w:name="Medium Shading 2 Accent 4" w:semiHidden="0" w:uiPriority="64" w:unhideWhenUsed="0"/>
+    <w:lsdException w:name="Medium List 1 Accent 4" w:semiHidden="0" w:uiPriority="65" w:unhideWhenUsed="0"/>
+    <w:lsdException w:name="Medium List 2 Accent 4" w:semiHidden="0" w:uiPriority="66" w:unhideWhenUsed="0"/>
+    <w:lsdException w:name="Medium Grid 1 Accent 4" w:semiHidden="0" w:uiPriority="67" w:unhideWhenUsed="0"/>
+    <w:lsdException w:name="Medium Grid 2 Accent 4" w:semiHidden="0" w:uiPriority="68" w:unhideWhenUsed="0"/>
+    <w:lsdException w:name="Medium Grid 3 Accent 4" w:semiHidden="0" w:uiPriority="69" w:unhideWhenUsed="0"/>
+    <w:lsdException w:name="Dark List Accent 4" w:semiHidden="0" w:uiPriority="70" w:unhideWhenUsed="0"/>
+    <w:lsdException w:name="Colorful Shading Accent 4" w:semiHidden="0" w:uiPriority="71" w:unhideWhenUsed="0"/>
+    <w:lsdException w:name="Colorful List Accent 4" w:semiHidden="0" w:uiPriority="72" w:unhideWhenUsed="0"/>
+    <w:lsdException w:name="Colorful Grid Accent 4" w:semiHidden="0" w:uiPriority="73" w:unhideWhenUsed="0"/>
+    <w:lsdException w:name="Light Shading Accent 5" w:semiHidden="0" w:uiPriority="60" w:unhideWhenUsed="0"/>
+    <w:lsdException w:name="Light List Accent 5" w:semiHidden="0" w:uiPriority="61" w:unhideWhenUsed="0"/>
+    <w:lsdException w:name="Light Grid Accent 5" w:semiHidden="0" w:uiPriority="62" w:unhideWhenUsed="0"/>
+    <w:lsdException w:name="Medium Shading 1 Accent 5" w:semiHidden="0" w:uiPriority="63" w:unhideWhenUsed="0"/>
+    <w:lsdException w:name="Medium Shading 2 Accent 5" w:semiHidden="0" w:uiPriority="64" w:unhideWhenUsed="0"/>
+    <w:lsdException w:name="Medium List 1 Accent 5" w:semiHidden="0" w:uiPriority="65" w:unhideWhenUsed="0"/>
+    <w:lsdException w:name="Medium List 2 Accent 5" w:semiHidden="0" w:uiPriority="66" w:unhideWhenUsed="0"/>
+    <w:lsdException w:name="Medium Grid 1 Accent 5" w:semiHidden="0" w:uiPriority="67" w:unhideWhenUsed="0"/>
+    <w:lsdException w:name="Medium Grid 2 Accent 5" w:semiHidden="0" w:uiPriority="68" w:unhideWhenUsed="0"/>
+    <w:lsdException w:name="Medium Grid 3 Accent 5" w:semiHidden="0" w:uiPriority="69" w:unhideWhenUsed="0"/>
+    <w:lsdException w:name="Dark List Accent 5" w:semiHidden="0" w:uiPriority="70" w:unhideWhenUsed="0"/>
+    <w:lsdException w:name="Colorful Shading Accent 5" w:semiHidden="0" w:uiPriority="71" w:unhideWhenUsed="0"/>
+    <w:lsdException w:name="Colorful List Accent 5" w:semiHidden="0" w:uiPriority="72" w:unhideWhenUsed="0"/>
+    <w:lsdException w:name="Colorful Grid Accent 5" w:semiHidden="0" w:uiPriority="73" w:unhideWhenUsed="0"/>
+    <w:lsdException w:name="Light Shading Accent 6" w:semiHidden="0" w:uiPriority="60" w:unhideWhenUsed="0"/>
+    <w:lsdException w:name="Light List Accent 6" w:semiHidden="0" w:uiPriority="61" w:unhideWhenUsed="0"/>
+    <w:lsdException w:name="Light Grid Accent 6" w:semiHidden="0" w:uiPriority="62" w:unhideWhenUsed="0"/>
+    <w:lsdException w:name="Medium Shading 1 Accent 6" w:semiHidden="0" w:uiPriority="63" w:unhideWhenUsed="0"/>
+    <w:lsdException w:name="Medium Shading 2 Accent 6" w:semiHidden="0" w:uiPriority="64" w:unhideWhenUsed="0"/>
+    <w:lsdException w:name="Medium List 1 Accent 6" w:semiHidden="0" w:uiPriority="65" w:unhideWhenUsed="0"/>
+    <w:lsdException w:name="Medium List 2 Accent 6" w:semiHidden="0" w:uiPriority="66" w:unhideWhenUsed="0"/>
+    <w:lsdException w:name="Medium Grid 1 Accent 6" w:semiHidden="0" w:uiPriority="67" w:unhideWhenUsed="0"/>
+    <w:lsdException w:name="Medium Grid 2 Accent 6" w:semiHidden="0" w:uiPriority="68" w:unhideWhenUsed="0"/>
+    <w:lsdException w:name="Medium Grid 3 Accent 6" w:semiHidden="0" w:uiPriority="69" w:unhideWhenUsed="0"/>
+    <w:lsdException w:name="Dark List Accent 6" w:semiHidden="0" w:uiPriority="70" w:unhideWhenUsed="0"/>
+    <w:lsdException w:name="Colorful Shading Accent 6" w:semiHidden="0" w:uiPriority="71" w:unhideWhenUsed="0"/>
+    <w:lsdException w:name="Colorful List Accent 6" w:semiHidden="0" w:uiPriority="72" w:unhideWhenUsed="0"/>
+    <w:lsdException w:name="Colorful Grid Accent 6" w:semiHidden="0" w:uiPriority="73" w:unhideWhenUsed="0"/>
+    <w:lsdException w:name="Subtle Emphasis" w:uiPriority="19" w:qFormat="1"/>
+    <w:lsdException w:name="Intense Emphasis" w:uiPriority="21" w:qFormat="1"/>
+    <w:lsdException w:name="Subtle Reference" w:uiPriority="31" w:qFormat="1"/>
+    <w:lsdException w:name="Intense Reference" w:uiPriority="32" w:qFormat="1"/>
+    <w:lsdException w:name="Book Title" w:uiPriority="33"/>
+    <w:lsdException w:name="Bibliography" w:uiPriority="37"/>
+    <w:lsdException w:name="TOC Heading" w:uiPriority="39" w:qFormat="1"/>
   </w:latentStyles>
   <w:style w:type="paragraph" w:default="1" w:styleId="Standard">
     <w:name w:val="Normal"/>
@@ -3264,7 +2949,7 @@
       </w:tblBorders>
     </w:tblPr>
   </w:style>
-  <w:style w:type="table" w:styleId="Gitternetztabelle1hellAkzent1">
+  <w:style w:type="table" w:customStyle="1" w:styleId="GridTable1LightAccent1">
     <w:name w:val="Grid Table 1 Light Accent 1"/>
     <w:basedOn w:val="NormaleTabelle"/>
     <w:uiPriority w:val="46"/>
@@ -3321,7 +3006,7 @@
       </w:rPr>
     </w:tblStylePr>
   </w:style>
-  <w:style w:type="table" w:styleId="Gitternetztabelle1hell-Akzent2">
+  <w:style w:type="table" w:customStyle="1" w:styleId="GridTable1LightAccent2">
     <w:name w:val="Grid Table 1 Light Accent 2"/>
     <w:basedOn w:val="NormaleTabelle"/>
     <w:uiPriority w:val="46"/>
@@ -3378,7 +3063,7 @@
       </w:rPr>
     </w:tblStylePr>
   </w:style>
-  <w:style w:type="table" w:styleId="Gitternetztabelle1hellAkzent3">
+  <w:style w:type="table" w:customStyle="1" w:styleId="GridTable1LightAccent3">
     <w:name w:val="Grid Table 1 Light Accent 3"/>
     <w:basedOn w:val="NormaleTabelle"/>
     <w:uiPriority w:val="46"/>
@@ -3435,7 +3120,7 @@
       </w:rPr>
     </w:tblStylePr>
   </w:style>
-  <w:style w:type="table" w:styleId="Gitternetztabelle2Akzent1">
+  <w:style w:type="table" w:customStyle="1" w:styleId="GridTable2Accent1">
     <w:name w:val="Grid Table 2 Accent 1"/>
     <w:basedOn w:val="NormaleTabelle"/>
     <w:uiPriority w:val="47"/>
@@ -3510,7 +3195,7 @@
       </w:tcPr>
     </w:tblStylePr>
   </w:style>
-  <w:style w:type="table" w:styleId="Gitternetztabelle1hellAkzent4">
+  <w:style w:type="table" w:customStyle="1" w:styleId="GridTable1LightAccent4">
     <w:name w:val="Grid Table 1 Light Accent 4"/>
     <w:basedOn w:val="NormaleTabelle"/>
     <w:uiPriority w:val="46"/>
@@ -3567,7 +3252,7 @@
       </w:rPr>
     </w:tblStylePr>
   </w:style>
-  <w:style w:type="table" w:styleId="Gitternetztabelle1hellAkzent5">
+  <w:style w:type="table" w:customStyle="1" w:styleId="GridTable1LightAccent5">
     <w:name w:val="Grid Table 1 Light Accent 5"/>
     <w:basedOn w:val="NormaleTabelle"/>
     <w:uiPriority w:val="46"/>
@@ -3624,7 +3309,7 @@
       </w:rPr>
     </w:tblStylePr>
   </w:style>
-  <w:style w:type="table" w:styleId="Gitternetztabelle1hellAkzent6">
+  <w:style w:type="table" w:customStyle="1" w:styleId="GridTable1LightAccent6">
     <w:name w:val="Grid Table 1 Light Accent 6"/>
     <w:basedOn w:val="NormaleTabelle"/>
     <w:uiPriority w:val="46"/>
@@ -3681,7 +3366,7 @@
       </w:rPr>
     </w:tblStylePr>
   </w:style>
-  <w:style w:type="table" w:styleId="Gitternetztabelle2">
+  <w:style w:type="table" w:customStyle="1" w:styleId="GridTable2">
     <w:name w:val="Grid Table 2"/>
     <w:basedOn w:val="NormaleTabelle"/>
     <w:uiPriority w:val="47"/>
@@ -3756,7 +3441,7 @@
       </w:tcPr>
     </w:tblStylePr>
   </w:style>
-  <w:style w:type="table" w:styleId="Gitternetztabelle2Akzent2">
+  <w:style w:type="table" w:customStyle="1" w:styleId="GridTable2Accent2">
     <w:name w:val="Grid Table 2 Accent 2"/>
     <w:basedOn w:val="NormaleTabelle"/>
     <w:uiPriority w:val="47"/>
@@ -3831,7 +3516,7 @@
       </w:tcPr>
     </w:tblStylePr>
   </w:style>
-  <w:style w:type="table" w:styleId="Gitternetztabelle2Akzent3">
+  <w:style w:type="table" w:customStyle="1" w:styleId="GridTable2Accent3">
     <w:name w:val="Grid Table 2 Accent 3"/>
     <w:basedOn w:val="NormaleTabelle"/>
     <w:uiPriority w:val="47"/>
@@ -3906,7 +3591,7 @@
       </w:tcPr>
     </w:tblStylePr>
   </w:style>
-  <w:style w:type="table" w:styleId="Gitternetztabelle4">
+  <w:style w:type="table" w:customStyle="1" w:styleId="GridTable4">
     <w:name w:val="Grid Table 4"/>
     <w:basedOn w:val="NormaleTabelle"/>
     <w:uiPriority w:val="49"/>
@@ -3982,7 +3667,7 @@
       </w:tcPr>
     </w:tblStylePr>
   </w:style>
-  <w:style w:type="table" w:styleId="Gitternetztabelle4Akzent2">
+  <w:style w:type="table" w:customStyle="1" w:styleId="GridTable4Accent2">
     <w:name w:val="Grid Table 4 Accent 2"/>
     <w:basedOn w:val="NormaleTabelle"/>
     <w:uiPriority w:val="49"/>
@@ -4055,7 +3740,7 @@
       </w:tcPr>
     </w:tblStylePr>
   </w:style>
-  <w:style w:type="table" w:styleId="Gitternetztabelle4Akzent3">
+  <w:style w:type="table" w:customStyle="1" w:styleId="GridTable4Accent3">
     <w:name w:val="Grid Table 4 Accent 3"/>
     <w:basedOn w:val="NormaleTabelle"/>
     <w:uiPriority w:val="49"/>
@@ -4133,7 +3818,7 @@
   </w:style>
   <w:style w:type="table" w:customStyle="1" w:styleId="TimStyle">
     <w:name w:val="Tim Style"/>
-    <w:basedOn w:val="Gitternetztabelle4Akzent2"/>
+    <w:basedOn w:val="GridTable4Accent2"/>
     <w:uiPriority w:val="99"/>
     <w:rsid w:val="00595AB9"/>
     <w:tblPr>
@@ -4210,6 +3895,1866 @@
       <w:ind w:left="720"/>
       <w:contextualSpacing/>
     </w:pPr>
+  </w:style>
+  <w:style w:type="paragraph" w:styleId="Sprechblasentext">
+    <w:name w:val="Balloon Text"/>
+    <w:basedOn w:val="Standard"/>
+    <w:link w:val="SprechblasentextZchn"/>
+    <w:uiPriority w:val="99"/>
+    <w:semiHidden/>
+    <w:unhideWhenUsed/>
+    <w:rsid w:val="0064768F"/>
+    <w:pPr>
+      <w:spacing w:after="0" w:line="240" w:lineRule="auto"/>
+    </w:pPr>
+    <w:rPr>
+      <w:rFonts w:ascii="Tahoma" w:hAnsi="Tahoma" w:cs="Tahoma"/>
+      <w:sz w:val="16"/>
+      <w:szCs w:val="16"/>
+    </w:rPr>
+  </w:style>
+  <w:style w:type="character" w:customStyle="1" w:styleId="SprechblasentextZchn">
+    <w:name w:val="Sprechblasentext Zchn"/>
+    <w:basedOn w:val="Absatz-Standardschriftart"/>
+    <w:link w:val="Sprechblasentext"/>
+    <w:uiPriority w:val="99"/>
+    <w:semiHidden/>
+    <w:rsid w:val="0064768F"/>
+    <w:rPr>
+      <w:rFonts w:ascii="Tahoma" w:hAnsi="Tahoma" w:cs="Tahoma"/>
+      <w:sz w:val="16"/>
+      <w:szCs w:val="16"/>
+    </w:rPr>
+  </w:style>
+</w:styles>
+</file>
+
+<file path=word/stylesWithEffects.xml><?xml version="1.0" encoding="utf-8"?>
+<w:styles xmlns:wpc="http://schemas.microsoft.com/office/word/2010/wordprocessingCanvas" xmlns:mc="http://schemas.openxmlformats.org/markup-compatibility/2006" xmlns:o="urn:schemas-microsoft-com:office:office" xmlns:r="http://schemas.openxmlformats.org/officeDocument/2006/relationships" xmlns:m="http://schemas.openxmlformats.org/officeDocument/2006/math" xmlns:v="urn:schemas-microsoft-com:vml" xmlns:wp14="http://schemas.microsoft.com/office/word/2010/wordprocessingDrawing" xmlns:wp="http://schemas.openxmlformats.org/drawingml/2006/wordprocessingDrawing" xmlns:w10="urn:schemas-microsoft-com:office:word" xmlns:w="http://schemas.openxmlformats.org/wordprocessingml/2006/main" xmlns:w14="http://schemas.microsoft.com/office/word/2010/wordml" xmlns:wpg="http://schemas.microsoft.com/office/word/2010/wordprocessingGroup" xmlns:wpi="http://schemas.microsoft.com/office/word/2010/wordprocessingInk" xmlns:wne="http://schemas.microsoft.com/office/word/2006/wordml" xmlns:wps="http://schemas.microsoft.com/office/word/2010/wordprocessingShape" mc:Ignorable="w14 wp14">
+  <w:docDefaults>
+    <w:rPrDefault>
+      <w:rPr>
+        <w:rFonts w:asciiTheme="minorHAnsi" w:eastAsiaTheme="minorHAnsi" w:hAnsiTheme="minorHAnsi" w:cstheme="minorBidi"/>
+        <w:color w:val="595959" w:themeColor="text1" w:themeTint="A6"/>
+        <w:sz w:val="30"/>
+        <w:szCs w:val="30"/>
+        <w:lang w:val="en-US" w:eastAsia="ja-JP" w:bidi="ar-SA"/>
+      </w:rPr>
+    </w:rPrDefault>
+    <w:pPrDefault>
+      <w:pPr>
+        <w:spacing w:after="120" w:line="259" w:lineRule="auto"/>
+      </w:pPr>
+    </w:pPrDefault>
+  </w:docDefaults>
+  <w:latentStyles w:defLockedState="0" w:defUIPriority="99" w:defSemiHidden="1" w:defUnhideWhenUsed="1" w:defQFormat="0" w:count="267">
+    <w:lsdException w:name="Normal" w:semiHidden="0" w:uiPriority="0" w:unhideWhenUsed="0" w:qFormat="1"/>
+    <w:lsdException w:name="heading 1" w:semiHidden="0" w:uiPriority="9" w:unhideWhenUsed="0" w:qFormat="1"/>
+    <w:lsdException w:name="heading 2" w:uiPriority="9" w:qFormat="1"/>
+    <w:lsdException w:name="heading 3" w:uiPriority="9" w:qFormat="1"/>
+    <w:lsdException w:name="heading 4" w:uiPriority="9" w:qFormat="1"/>
+    <w:lsdException w:name="heading 5" w:uiPriority="9" w:qFormat="1"/>
+    <w:lsdException w:name="heading 6" w:uiPriority="9" w:qFormat="1"/>
+    <w:lsdException w:name="heading 7" w:uiPriority="9" w:qFormat="1"/>
+    <w:lsdException w:name="heading 8" w:uiPriority="9" w:qFormat="1"/>
+    <w:lsdException w:name="heading 9" w:uiPriority="9" w:qFormat="1"/>
+    <w:lsdException w:name="toc 1" w:uiPriority="39"/>
+    <w:lsdException w:name="toc 2" w:uiPriority="39"/>
+    <w:lsdException w:name="toc 3" w:uiPriority="39"/>
+    <w:lsdException w:name="toc 4" w:uiPriority="39"/>
+    <w:lsdException w:name="toc 5" w:uiPriority="39"/>
+    <w:lsdException w:name="toc 6" w:uiPriority="39"/>
+    <w:lsdException w:name="toc 7" w:uiPriority="39"/>
+    <w:lsdException w:name="toc 8" w:uiPriority="39"/>
+    <w:lsdException w:name="toc 9" w:uiPriority="39"/>
+    <w:lsdException w:name="header" w:qFormat="1"/>
+    <w:lsdException w:name="footer" w:qFormat="1"/>
+    <w:lsdException w:name="caption" w:uiPriority="35" w:qFormat="1"/>
+    <w:lsdException w:name="List Bullet" w:semiHidden="0" w:uiPriority="10" w:unhideWhenUsed="0" w:qFormat="1"/>
+    <w:lsdException w:name="List Number" w:semiHidden="0" w:uiPriority="11" w:unhideWhenUsed="0" w:qFormat="1"/>
+    <w:lsdException w:name="Title" w:uiPriority="10" w:qFormat="1"/>
+    <w:lsdException w:name="Default Paragraph Font" w:uiPriority="1"/>
+    <w:lsdException w:name="Subtitle" w:uiPriority="11" w:qFormat="1"/>
+    <w:lsdException w:name="Strong" w:uiPriority="22" w:qFormat="1"/>
+    <w:lsdException w:name="Emphasis" w:uiPriority="20" w:qFormat="1"/>
+    <w:lsdException w:name="Table Grid" w:semiHidden="0" w:uiPriority="39" w:unhideWhenUsed="0"/>
+    <w:lsdException w:name="Placeholder Text" w:unhideWhenUsed="0"/>
+    <w:lsdException w:name="No Spacing" w:uiPriority="1" w:qFormat="1"/>
+    <w:lsdException w:name="Light Shading" w:semiHidden="0" w:uiPriority="60" w:unhideWhenUsed="0"/>
+    <w:lsdException w:name="Light List" w:semiHidden="0" w:uiPriority="61" w:unhideWhenUsed="0"/>
+    <w:lsdException w:name="Light Grid" w:semiHidden="0" w:uiPriority="62" w:unhideWhenUsed="0"/>
+    <w:lsdException w:name="Medium Shading 1" w:semiHidden="0" w:uiPriority="63" w:unhideWhenUsed="0"/>
+    <w:lsdException w:name="Medium Shading 2" w:semiHidden="0" w:uiPriority="64" w:unhideWhenUsed="0"/>
+    <w:lsdException w:name="Medium List 1" w:semiHidden="0" w:uiPriority="65" w:unhideWhenUsed="0"/>
+    <w:lsdException w:name="Medium List 2" w:semiHidden="0" w:uiPriority="66" w:unhideWhenUsed="0"/>
+    <w:lsdException w:name="Medium Grid 1" w:semiHidden="0" w:uiPriority="67" w:unhideWhenUsed="0"/>
+    <w:lsdException w:name="Medium Grid 2" w:semiHidden="0" w:uiPriority="68" w:unhideWhenUsed="0"/>
+    <w:lsdException w:name="Medium Grid 3" w:semiHidden="0" w:uiPriority="69" w:unhideWhenUsed="0"/>
+    <w:lsdException w:name="Dark List" w:semiHidden="0" w:uiPriority="70" w:unhideWhenUsed="0"/>
+    <w:lsdException w:name="Colorful Shading" w:semiHidden="0" w:uiPriority="71" w:unhideWhenUsed="0"/>
+    <w:lsdException w:name="Colorful List" w:semiHidden="0" w:uiPriority="72" w:unhideWhenUsed="0"/>
+    <w:lsdException w:name="Colorful Grid" w:semiHidden="0" w:uiPriority="73" w:unhideWhenUsed="0"/>
+    <w:lsdException w:name="Light Shading Accent 1" w:semiHidden="0" w:uiPriority="60" w:unhideWhenUsed="0"/>
+    <w:lsdException w:name="Light List Accent 1" w:semiHidden="0" w:uiPriority="61" w:unhideWhenUsed="0"/>
+    <w:lsdException w:name="Light Grid Accent 1" w:semiHidden="0" w:uiPriority="62" w:unhideWhenUsed="0"/>
+    <w:lsdException w:name="Medium Shading 1 Accent 1" w:semiHidden="0" w:uiPriority="63" w:unhideWhenUsed="0"/>
+    <w:lsdException w:name="Medium Shading 2 Accent 1" w:semiHidden="0" w:uiPriority="64" w:unhideWhenUsed="0"/>
+    <w:lsdException w:name="Medium List 1 Accent 1" w:semiHidden="0" w:uiPriority="65" w:unhideWhenUsed="0"/>
+    <w:lsdException w:name="Revision" w:unhideWhenUsed="0"/>
+    <w:lsdException w:name="List Paragraph" w:uiPriority="34" w:qFormat="1"/>
+    <w:lsdException w:name="Quote" w:uiPriority="29" w:qFormat="1"/>
+    <w:lsdException w:name="Intense Quote" w:uiPriority="30" w:qFormat="1"/>
+    <w:lsdException w:name="Medium List 2 Accent 1" w:semiHidden="0" w:uiPriority="66" w:unhideWhenUsed="0"/>
+    <w:lsdException w:name="Medium Grid 1 Accent 1" w:semiHidden="0" w:uiPriority="67" w:unhideWhenUsed="0"/>
+    <w:lsdException w:name="Medium Grid 2 Accent 1" w:semiHidden="0" w:uiPriority="68" w:unhideWhenUsed="0"/>
+    <w:lsdException w:name="Medium Grid 3 Accent 1" w:semiHidden="0" w:uiPriority="69" w:unhideWhenUsed="0"/>
+    <w:lsdException w:name="Dark List Accent 1" w:semiHidden="0" w:uiPriority="70" w:unhideWhenUsed="0"/>
+    <w:lsdException w:name="Colorful Shading Accent 1" w:semiHidden="0" w:uiPriority="71" w:unhideWhenUsed="0"/>
+    <w:lsdException w:name="Colorful List Accent 1" w:semiHidden="0" w:uiPriority="72" w:unhideWhenUsed="0"/>
+    <w:lsdException w:name="Colorful Grid Accent 1" w:semiHidden="0" w:uiPriority="73" w:unhideWhenUsed="0"/>
+    <w:lsdException w:name="Light Shading Accent 2" w:semiHidden="0" w:uiPriority="60" w:unhideWhenUsed="0"/>
+    <w:lsdException w:name="Light List Accent 2" w:semiHidden="0" w:uiPriority="61" w:unhideWhenUsed="0"/>
+    <w:lsdException w:name="Light Grid Accent 2" w:semiHidden="0" w:uiPriority="62" w:unhideWhenUsed="0"/>
+    <w:lsdException w:name="Medium Shading 1 Accent 2" w:semiHidden="0" w:uiPriority="63" w:unhideWhenUsed="0"/>
+    <w:lsdException w:name="Medium Shading 2 Accent 2" w:semiHidden="0" w:uiPriority="64" w:unhideWhenUsed="0"/>
+    <w:lsdException w:name="Medium List 1 Accent 2" w:semiHidden="0" w:uiPriority="65" w:unhideWhenUsed="0"/>
+    <w:lsdException w:name="Medium List 2 Accent 2" w:semiHidden="0" w:uiPriority="66" w:unhideWhenUsed="0"/>
+    <w:lsdException w:name="Medium Grid 1 Accent 2" w:semiHidden="0" w:uiPriority="67" w:unhideWhenUsed="0"/>
+    <w:lsdException w:name="Medium Grid 2 Accent 2" w:semiHidden="0" w:uiPriority="68" w:unhideWhenUsed="0"/>
+    <w:lsdException w:name="Medium Grid 3 Accent 2" w:semiHidden="0" w:uiPriority="69" w:unhideWhenUsed="0"/>
+    <w:lsdException w:name="Dark List Accent 2" w:semiHidden="0" w:uiPriority="70" w:unhideWhenUsed="0"/>
+    <w:lsdException w:name="Colorful Shading Accent 2" w:semiHidden="0" w:uiPriority="71" w:unhideWhenUsed="0"/>
+    <w:lsdException w:name="Colorful List Accent 2" w:semiHidden="0" w:uiPriority="72" w:unhideWhenUsed="0"/>
+    <w:lsdException w:name="Colorful Grid Accent 2" w:semiHidden="0" w:uiPriority="73" w:unhideWhenUsed="0"/>
+    <w:lsdException w:name="Light Shading Accent 3" w:semiHidden="0" w:uiPriority="60" w:unhideWhenUsed="0"/>
+    <w:lsdException w:name="Light List Accent 3" w:semiHidden="0" w:uiPriority="61" w:unhideWhenUsed="0"/>
+    <w:lsdException w:name="Light Grid Accent 3" w:semiHidden="0" w:uiPriority="62" w:unhideWhenUsed="0"/>
+    <w:lsdException w:name="Medium Shading 1 Accent 3" w:semiHidden="0" w:uiPriority="63" w:unhideWhenUsed="0"/>
+    <w:lsdException w:name="Medium Shading 2 Accent 3" w:semiHidden="0" w:uiPriority="64" w:unhideWhenUsed="0"/>
+    <w:lsdException w:name="Medium List 1 Accent 3" w:semiHidden="0" w:uiPriority="65" w:unhideWhenUsed="0"/>
+    <w:lsdException w:name="Medium List 2 Accent 3" w:semiHidden="0" w:uiPriority="66" w:unhideWhenUsed="0"/>
+    <w:lsdException w:name="Medium Grid 1 Accent 3" w:semiHidden="0" w:uiPriority="67" w:unhideWhenUsed="0"/>
+    <w:lsdException w:name="Medium Grid 2 Accent 3" w:semiHidden="0" w:uiPriority="68" w:unhideWhenUsed="0"/>
+    <w:lsdException w:name="Medium Grid 3 Accent 3" w:semiHidden="0" w:uiPriority="69" w:unhideWhenUsed="0"/>
+    <w:lsdException w:name="Dark List Accent 3" w:semiHidden="0" w:uiPriority="70" w:unhideWhenUsed="0"/>
+    <w:lsdException w:name="Colorful Shading Accent 3" w:semiHidden="0" w:uiPriority="71" w:unhideWhenUsed="0"/>
+    <w:lsdException w:name="Colorful List Accent 3" w:semiHidden="0" w:uiPriority="72" w:unhideWhenUsed="0"/>
+    <w:lsdException w:name="Colorful Grid Accent 3" w:semiHidden="0" w:uiPriority="73" w:unhideWhenUsed="0"/>
+    <w:lsdException w:name="Light Shading Accent 4" w:semiHidden="0" w:uiPriority="60" w:unhideWhenUsed="0"/>
+    <w:lsdException w:name="Light List Accent 4" w:semiHidden="0" w:uiPriority="61" w:unhideWhenUsed="0"/>
+    <w:lsdException w:name="Light Grid Accent 4" w:semiHidden="0" w:uiPriority="62" w:unhideWhenUsed="0"/>
+    <w:lsdException w:name="Medium Shading 1 Accent 4" w:semiHidden="0" w:uiPriority="63" w:unhideWhenUsed="0"/>
+    <w:lsdException w:name="Medium Shading 2 Accent 4" w:semiHidden="0" w:uiPriority="64" w:unhideWhenUsed="0"/>
+    <w:lsdException w:name="Medium List 1 Accent 4" w:semiHidden="0" w:uiPriority="65" w:unhideWhenUsed="0"/>
+    <w:lsdException w:name="Medium List 2 Accent 4" w:semiHidden="0" w:uiPriority="66" w:unhideWhenUsed="0"/>
+    <w:lsdException w:name="Medium Grid 1 Accent 4" w:semiHidden="0" w:uiPriority="67" w:unhideWhenUsed="0"/>
+    <w:lsdException w:name="Medium Grid 2 Accent 4" w:semiHidden="0" w:uiPriority="68" w:unhideWhenUsed="0"/>
+    <w:lsdException w:name="Medium Grid 3 Accent 4" w:semiHidden="0" w:uiPriority="69" w:unhideWhenUsed="0"/>
+    <w:lsdException w:name="Dark List Accent 4" w:semiHidden="0" w:uiPriority="70" w:unhideWhenUsed="0"/>
+    <w:lsdException w:name="Colorful Shading Accent 4" w:semiHidden="0" w:uiPriority="71" w:unhideWhenUsed="0"/>
+    <w:lsdException w:name="Colorful List Accent 4" w:semiHidden="0" w:uiPriority="72" w:unhideWhenUsed="0"/>
+    <w:lsdException w:name="Colorful Grid Accent 4" w:semiHidden="0" w:uiPriority="73" w:unhideWhenUsed="0"/>
+    <w:lsdException w:name="Light Shading Accent 5" w:semiHidden="0" w:uiPriority="60" w:unhideWhenUsed="0"/>
+    <w:lsdException w:name="Light List Accent 5" w:semiHidden="0" w:uiPriority="61" w:unhideWhenUsed="0"/>
+    <w:lsdException w:name="Light Grid Accent 5" w:semiHidden="0" w:uiPriority="62" w:unhideWhenUsed="0"/>
+    <w:lsdException w:name="Medium Shading 1 Accent 5" w:semiHidden="0" w:uiPriority="63" w:unhideWhenUsed="0"/>
+    <w:lsdException w:name="Medium Shading 2 Accent 5" w:semiHidden="0" w:uiPriority="64" w:unhideWhenUsed="0"/>
+    <w:lsdException w:name="Medium List 1 Accent 5" w:semiHidden="0" w:uiPriority="65" w:unhideWhenUsed="0"/>
+    <w:lsdException w:name="Medium List 2 Accent 5" w:semiHidden="0" w:uiPriority="66" w:unhideWhenUsed="0"/>
+    <w:lsdException w:name="Medium Grid 1 Accent 5" w:semiHidden="0" w:uiPriority="67" w:unhideWhenUsed="0"/>
+    <w:lsdException w:name="Medium Grid 2 Accent 5" w:semiHidden="0" w:uiPriority="68" w:unhideWhenUsed="0"/>
+    <w:lsdException w:name="Medium Grid 3 Accent 5" w:semiHidden="0" w:uiPriority="69" w:unhideWhenUsed="0"/>
+    <w:lsdException w:name="Dark List Accent 5" w:semiHidden="0" w:uiPriority="70" w:unhideWhenUsed="0"/>
+    <w:lsdException w:name="Colorful Shading Accent 5" w:semiHidden="0" w:uiPriority="71" w:unhideWhenUsed="0"/>
+    <w:lsdException w:name="Colorful List Accent 5" w:semiHidden="0" w:uiPriority="72" w:unhideWhenUsed="0"/>
+    <w:lsdException w:name="Colorful Grid Accent 5" w:semiHidden="0" w:uiPriority="73" w:unhideWhenUsed="0"/>
+    <w:lsdException w:name="Light Shading Accent 6" w:semiHidden="0" w:uiPriority="60" w:unhideWhenUsed="0"/>
+    <w:lsdException w:name="Light List Accent 6" w:semiHidden="0" w:uiPriority="61" w:unhideWhenUsed="0"/>
+    <w:lsdException w:name="Light Grid Accent 6" w:semiHidden="0" w:uiPriority="62" w:unhideWhenUsed="0"/>
+    <w:lsdException w:name="Medium Shading 1 Accent 6" w:semiHidden="0" w:uiPriority="63" w:unhideWhenUsed="0"/>
+    <w:lsdException w:name="Medium Shading 2 Accent 6" w:semiHidden="0" w:uiPriority="64" w:unhideWhenUsed="0"/>
+    <w:lsdException w:name="Medium List 1 Accent 6" w:semiHidden="0" w:uiPriority="65" w:unhideWhenUsed="0"/>
+    <w:lsdException w:name="Medium List 2 Accent 6" w:semiHidden="0" w:uiPriority="66" w:unhideWhenUsed="0"/>
+    <w:lsdException w:name="Medium Grid 1 Accent 6" w:semiHidden="0" w:uiPriority="67" w:unhideWhenUsed="0"/>
+    <w:lsdException w:name="Medium Grid 2 Accent 6" w:semiHidden="0" w:uiPriority="68" w:unhideWhenUsed="0"/>
+    <w:lsdException w:name="Medium Grid 3 Accent 6" w:semiHidden="0" w:uiPriority="69" w:unhideWhenUsed="0"/>
+    <w:lsdException w:name="Dark List Accent 6" w:semiHidden="0" w:uiPriority="70" w:unhideWhenUsed="0"/>
+    <w:lsdException w:name="Colorful Shading Accent 6" w:semiHidden="0" w:uiPriority="71" w:unhideWhenUsed="0"/>
+    <w:lsdException w:name="Colorful List Accent 6" w:semiHidden="0" w:uiPriority="72" w:unhideWhenUsed="0"/>
+    <w:lsdException w:name="Colorful Grid Accent 6" w:semiHidden="0" w:uiPriority="73" w:unhideWhenUsed="0"/>
+    <w:lsdException w:name="Subtle Emphasis" w:uiPriority="19" w:qFormat="1"/>
+    <w:lsdException w:name="Intense Emphasis" w:uiPriority="21" w:qFormat="1"/>
+    <w:lsdException w:name="Subtle Reference" w:uiPriority="31" w:qFormat="1"/>
+    <w:lsdException w:name="Intense Reference" w:uiPriority="32" w:qFormat="1"/>
+    <w:lsdException w:name="Book Title" w:uiPriority="33"/>
+    <w:lsdException w:name="Bibliography" w:uiPriority="37"/>
+    <w:lsdException w:name="TOC Heading" w:uiPriority="39" w:qFormat="1"/>
+  </w:latentStyles>
+  <w:style w:type="paragraph" w:default="1" w:styleId="Standard">
+    <w:name w:val="Normal"/>
+    <w:qFormat/>
+  </w:style>
+  <w:style w:type="paragraph" w:styleId="berschrift1">
+    <w:name w:val="heading 1"/>
+    <w:basedOn w:val="Standard"/>
+    <w:next w:val="Standard"/>
+    <w:link w:val="berschrift1Zchn"/>
+    <w:uiPriority w:val="9"/>
+    <w:qFormat/>
+    <w:pPr>
+      <w:keepNext/>
+      <w:keepLines/>
+      <w:pBdr>
+        <w:bottom w:val="single" w:sz="12" w:space="12" w:color="56152F" w:themeColor="accent4"/>
+      </w:pBdr>
+      <w:spacing w:before="460" w:after="480"/>
+      <w:outlineLvl w:val="0"/>
+    </w:pPr>
+    <w:rPr>
+      <w:rFonts w:asciiTheme="majorHAnsi" w:eastAsiaTheme="majorEastAsia" w:hAnsiTheme="majorHAnsi" w:cstheme="majorBidi"/>
+      <w:color w:val="731C3F" w:themeColor="accent1"/>
+      <w:sz w:val="40"/>
+      <w:szCs w:val="32"/>
+    </w:rPr>
+  </w:style>
+  <w:style w:type="paragraph" w:styleId="berschrift2">
+    <w:name w:val="heading 2"/>
+    <w:basedOn w:val="Standard"/>
+    <w:next w:val="Standard"/>
+    <w:link w:val="berschrift2Zchn"/>
+    <w:uiPriority w:val="9"/>
+    <w:unhideWhenUsed/>
+    <w:qFormat/>
+    <w:pPr>
+      <w:keepNext/>
+      <w:keepLines/>
+      <w:spacing w:before="460"/>
+      <w:outlineLvl w:val="1"/>
+    </w:pPr>
+    <w:rPr>
+      <w:rFonts w:asciiTheme="majorHAnsi" w:eastAsiaTheme="majorEastAsia" w:hAnsiTheme="majorHAnsi" w:cstheme="majorBidi"/>
+      <w:b/>
+      <w:color w:val="7F7F7F" w:themeColor="text1" w:themeTint="80"/>
+      <w:szCs w:val="26"/>
+    </w:rPr>
+  </w:style>
+  <w:style w:type="paragraph" w:styleId="berschrift3">
+    <w:name w:val="heading 3"/>
+    <w:basedOn w:val="Standard"/>
+    <w:next w:val="Standard"/>
+    <w:link w:val="berschrift3Zchn"/>
+    <w:uiPriority w:val="9"/>
+    <w:semiHidden/>
+    <w:unhideWhenUsed/>
+    <w:qFormat/>
+    <w:pPr>
+      <w:keepNext/>
+      <w:keepLines/>
+      <w:spacing w:before="460"/>
+      <w:outlineLvl w:val="2"/>
+    </w:pPr>
+    <w:rPr>
+      <w:rFonts w:asciiTheme="majorHAnsi" w:eastAsiaTheme="majorEastAsia" w:hAnsiTheme="majorHAnsi" w:cstheme="majorBidi"/>
+      <w:sz w:val="40"/>
+      <w:szCs w:val="24"/>
+    </w:rPr>
+  </w:style>
+  <w:style w:type="paragraph" w:styleId="berschrift4">
+    <w:name w:val="heading 4"/>
+    <w:basedOn w:val="Standard"/>
+    <w:next w:val="Standard"/>
+    <w:link w:val="berschrift4Zchn"/>
+    <w:uiPriority w:val="9"/>
+    <w:semiHidden/>
+    <w:unhideWhenUsed/>
+    <w:qFormat/>
+    <w:pPr>
+      <w:keepNext/>
+      <w:keepLines/>
+      <w:spacing w:before="460"/>
+      <w:outlineLvl w:val="3"/>
+    </w:pPr>
+    <w:rPr>
+      <w:rFonts w:asciiTheme="majorHAnsi" w:eastAsiaTheme="majorEastAsia" w:hAnsiTheme="majorHAnsi" w:cstheme="majorBidi"/>
+      <w:i/>
+      <w:iCs/>
+      <w:sz w:val="40"/>
+    </w:rPr>
+  </w:style>
+  <w:style w:type="paragraph" w:styleId="berschrift5">
+    <w:name w:val="heading 5"/>
+    <w:basedOn w:val="Standard"/>
+    <w:next w:val="Standard"/>
+    <w:link w:val="berschrift5Zchn"/>
+    <w:uiPriority w:val="9"/>
+    <w:semiHidden/>
+    <w:unhideWhenUsed/>
+    <w:qFormat/>
+    <w:pPr>
+      <w:keepNext/>
+      <w:keepLines/>
+      <w:spacing w:before="460"/>
+      <w:outlineLvl w:val="4"/>
+    </w:pPr>
+    <w:rPr>
+      <w:rFonts w:asciiTheme="majorHAnsi" w:eastAsiaTheme="majorEastAsia" w:hAnsiTheme="majorHAnsi" w:cstheme="majorBidi"/>
+      <w:color w:val="262626" w:themeColor="text1" w:themeTint="D9"/>
+      <w:sz w:val="34"/>
+    </w:rPr>
+  </w:style>
+  <w:style w:type="paragraph" w:styleId="berschrift6">
+    <w:name w:val="heading 6"/>
+    <w:basedOn w:val="Standard"/>
+    <w:next w:val="Standard"/>
+    <w:link w:val="berschrift6Zchn"/>
+    <w:uiPriority w:val="9"/>
+    <w:semiHidden/>
+    <w:unhideWhenUsed/>
+    <w:qFormat/>
+    <w:pPr>
+      <w:keepNext/>
+      <w:keepLines/>
+      <w:spacing w:before="460"/>
+      <w:outlineLvl w:val="5"/>
+    </w:pPr>
+    <w:rPr>
+      <w:rFonts w:asciiTheme="majorHAnsi" w:eastAsiaTheme="majorEastAsia" w:hAnsiTheme="majorHAnsi" w:cstheme="majorBidi"/>
+      <w:i/>
+      <w:color w:val="262626" w:themeColor="text1" w:themeTint="D9"/>
+      <w:sz w:val="34"/>
+    </w:rPr>
+  </w:style>
+  <w:style w:type="paragraph" w:styleId="berschrift7">
+    <w:name w:val="heading 7"/>
+    <w:basedOn w:val="Standard"/>
+    <w:next w:val="Standard"/>
+    <w:link w:val="berschrift7Zchn"/>
+    <w:uiPriority w:val="9"/>
+    <w:semiHidden/>
+    <w:unhideWhenUsed/>
+    <w:qFormat/>
+    <w:pPr>
+      <w:keepNext/>
+      <w:keepLines/>
+      <w:spacing w:before="460"/>
+      <w:outlineLvl w:val="6"/>
+    </w:pPr>
+    <w:rPr>
+      <w:rFonts w:asciiTheme="majorHAnsi" w:eastAsiaTheme="majorEastAsia" w:hAnsiTheme="majorHAnsi" w:cstheme="majorBidi"/>
+      <w:iCs/>
+      <w:sz w:val="34"/>
+    </w:rPr>
+  </w:style>
+  <w:style w:type="paragraph" w:styleId="berschrift8">
+    <w:name w:val="heading 8"/>
+    <w:basedOn w:val="Standard"/>
+    <w:next w:val="Standard"/>
+    <w:link w:val="berschrift8Zchn"/>
+    <w:uiPriority w:val="9"/>
+    <w:semiHidden/>
+    <w:unhideWhenUsed/>
+    <w:qFormat/>
+    <w:pPr>
+      <w:keepNext/>
+      <w:keepLines/>
+      <w:spacing w:before="460"/>
+      <w:outlineLvl w:val="7"/>
+    </w:pPr>
+    <w:rPr>
+      <w:rFonts w:asciiTheme="majorHAnsi" w:eastAsiaTheme="majorEastAsia" w:hAnsiTheme="majorHAnsi" w:cstheme="majorBidi"/>
+      <w:i/>
+      <w:sz w:val="34"/>
+      <w:szCs w:val="21"/>
+    </w:rPr>
+  </w:style>
+  <w:style w:type="paragraph" w:styleId="berschrift9">
+    <w:name w:val="heading 9"/>
+    <w:basedOn w:val="Standard"/>
+    <w:next w:val="Standard"/>
+    <w:link w:val="berschrift9Zchn"/>
+    <w:uiPriority w:val="9"/>
+    <w:semiHidden/>
+    <w:unhideWhenUsed/>
+    <w:qFormat/>
+    <w:pPr>
+      <w:keepNext/>
+      <w:keepLines/>
+      <w:spacing w:before="460"/>
+      <w:outlineLvl w:val="8"/>
+    </w:pPr>
+    <w:rPr>
+      <w:rFonts w:asciiTheme="majorHAnsi" w:eastAsiaTheme="majorEastAsia" w:hAnsiTheme="majorHAnsi" w:cstheme="majorBidi"/>
+      <w:iCs/>
+      <w:color w:val="262626" w:themeColor="text1" w:themeTint="D9"/>
+      <w:szCs w:val="21"/>
+    </w:rPr>
+  </w:style>
+  <w:style w:type="character" w:default="1" w:styleId="Absatz-Standardschriftart">
+    <w:name w:val="Default Paragraph Font"/>
+    <w:uiPriority w:val="1"/>
+    <w:semiHidden/>
+    <w:unhideWhenUsed/>
+  </w:style>
+  <w:style w:type="table" w:default="1" w:styleId="NormaleTabelle">
+    <w:name w:val="Normal Table"/>
+    <w:uiPriority w:val="99"/>
+    <w:semiHidden/>
+    <w:unhideWhenUsed/>
+    <w:tblPr>
+      <w:tblInd w:w="0" w:type="dxa"/>
+      <w:tblCellMar>
+        <w:top w:w="0" w:type="dxa"/>
+        <w:left w:w="108" w:type="dxa"/>
+        <w:bottom w:w="0" w:type="dxa"/>
+        <w:right w:w="108" w:type="dxa"/>
+      </w:tblCellMar>
+    </w:tblPr>
+  </w:style>
+  <w:style w:type="numbering" w:default="1" w:styleId="KeineListe">
+    <w:name w:val="No List"/>
+    <w:uiPriority w:val="99"/>
+    <w:semiHidden/>
+    <w:unhideWhenUsed/>
+  </w:style>
+  <w:style w:type="paragraph" w:styleId="Aufzhlungszeichen">
+    <w:name w:val="List Bullet"/>
+    <w:basedOn w:val="Standard"/>
+    <w:uiPriority w:val="9"/>
+    <w:qFormat/>
+    <w:pPr>
+      <w:numPr>
+        <w:numId w:val="3"/>
+      </w:numPr>
+    </w:pPr>
+  </w:style>
+  <w:style w:type="character" w:customStyle="1" w:styleId="berschrift1Zchn">
+    <w:name w:val="Überschrift 1 Zchn"/>
+    <w:basedOn w:val="Absatz-Standardschriftart"/>
+    <w:link w:val="berschrift1"/>
+    <w:uiPriority w:val="9"/>
+    <w:rPr>
+      <w:rFonts w:asciiTheme="majorHAnsi" w:eastAsiaTheme="majorEastAsia" w:hAnsiTheme="majorHAnsi" w:cstheme="majorBidi"/>
+      <w:color w:val="731C3F" w:themeColor="accent1"/>
+      <w:sz w:val="40"/>
+      <w:szCs w:val="32"/>
+    </w:rPr>
+  </w:style>
+  <w:style w:type="paragraph" w:styleId="Listennummer">
+    <w:name w:val="List Number"/>
+    <w:basedOn w:val="Standard"/>
+    <w:uiPriority w:val="9"/>
+    <w:qFormat/>
+    <w:pPr>
+      <w:numPr>
+        <w:numId w:val="4"/>
+      </w:numPr>
+    </w:pPr>
+  </w:style>
+  <w:style w:type="paragraph" w:styleId="Kopfzeile">
+    <w:name w:val="header"/>
+    <w:basedOn w:val="Standard"/>
+    <w:link w:val="KopfzeileZchn"/>
+    <w:uiPriority w:val="99"/>
+    <w:unhideWhenUsed/>
+    <w:qFormat/>
+    <w:pPr>
+      <w:spacing w:after="0" w:line="240" w:lineRule="auto"/>
+    </w:pPr>
+  </w:style>
+  <w:style w:type="character" w:customStyle="1" w:styleId="KopfzeileZchn">
+    <w:name w:val="Kopfzeile Zchn"/>
+    <w:basedOn w:val="Absatz-Standardschriftart"/>
+    <w:link w:val="Kopfzeile"/>
+    <w:uiPriority w:val="99"/>
+  </w:style>
+  <w:style w:type="paragraph" w:styleId="Fuzeile">
+    <w:name w:val="footer"/>
+    <w:basedOn w:val="Standard"/>
+    <w:link w:val="FuzeileZchn"/>
+    <w:uiPriority w:val="99"/>
+    <w:unhideWhenUsed/>
+    <w:qFormat/>
+    <w:pPr>
+      <w:spacing w:after="0" w:line="240" w:lineRule="auto"/>
+    </w:pPr>
+  </w:style>
+  <w:style w:type="character" w:customStyle="1" w:styleId="FuzeileZchn">
+    <w:name w:val="Fußzeile Zchn"/>
+    <w:basedOn w:val="Absatz-Standardschriftart"/>
+    <w:link w:val="Fuzeile"/>
+    <w:uiPriority w:val="99"/>
+  </w:style>
+  <w:style w:type="character" w:styleId="Platzhaltertext">
+    <w:name w:val="Placeholder Text"/>
+    <w:basedOn w:val="Absatz-Standardschriftart"/>
+    <w:uiPriority w:val="99"/>
+    <w:semiHidden/>
+    <w:rPr>
+      <w:color w:val="808080"/>
+    </w:rPr>
+  </w:style>
+  <w:style w:type="paragraph" w:styleId="Titel">
+    <w:name w:val="Title"/>
+    <w:basedOn w:val="Standard"/>
+    <w:link w:val="TitelZchn"/>
+    <w:uiPriority w:val="10"/>
+    <w:semiHidden/>
+    <w:unhideWhenUsed/>
+    <w:qFormat/>
+    <w:pPr>
+      <w:spacing w:after="60" w:line="240" w:lineRule="auto"/>
+      <w:contextualSpacing/>
+    </w:pPr>
+    <w:rPr>
+      <w:rFonts w:asciiTheme="majorHAnsi" w:eastAsiaTheme="majorEastAsia" w:hAnsiTheme="majorHAnsi" w:cstheme="majorBidi"/>
+      <w:caps/>
+      <w:color w:val="262626" w:themeColor="text1" w:themeTint="D9"/>
+      <w:kern w:val="28"/>
+      <w:sz w:val="66"/>
+      <w:szCs w:val="56"/>
+    </w:rPr>
+  </w:style>
+  <w:style w:type="character" w:customStyle="1" w:styleId="TitelZchn">
+    <w:name w:val="Titel Zchn"/>
+    <w:basedOn w:val="Absatz-Standardschriftart"/>
+    <w:link w:val="Titel"/>
+    <w:uiPriority w:val="10"/>
+    <w:semiHidden/>
+    <w:rPr>
+      <w:rFonts w:asciiTheme="majorHAnsi" w:eastAsiaTheme="majorEastAsia" w:hAnsiTheme="majorHAnsi" w:cstheme="majorBidi"/>
+      <w:caps/>
+      <w:color w:val="262626" w:themeColor="text1" w:themeTint="D9"/>
+      <w:kern w:val="28"/>
+      <w:sz w:val="66"/>
+      <w:szCs w:val="56"/>
+    </w:rPr>
+  </w:style>
+  <w:style w:type="paragraph" w:styleId="Untertitel">
+    <w:name w:val="Subtitle"/>
+    <w:basedOn w:val="Standard"/>
+    <w:link w:val="UntertitelZchn"/>
+    <w:uiPriority w:val="11"/>
+    <w:semiHidden/>
+    <w:unhideWhenUsed/>
+    <w:qFormat/>
+    <w:pPr>
+      <w:numPr>
+        <w:ilvl w:val="1"/>
+      </w:numPr>
+      <w:spacing w:after="520"/>
+      <w:contextualSpacing/>
+    </w:pPr>
+    <w:rPr>
+      <w:rFonts w:eastAsiaTheme="minorEastAsia"/>
+      <w:caps/>
+      <w:sz w:val="40"/>
+    </w:rPr>
+  </w:style>
+  <w:style w:type="character" w:customStyle="1" w:styleId="UntertitelZchn">
+    <w:name w:val="Untertitel Zchn"/>
+    <w:basedOn w:val="Absatz-Standardschriftart"/>
+    <w:link w:val="Untertitel"/>
+    <w:uiPriority w:val="11"/>
+    <w:semiHidden/>
+    <w:rPr>
+      <w:rFonts w:eastAsiaTheme="minorEastAsia"/>
+      <w:caps/>
+      <w:sz w:val="40"/>
+    </w:rPr>
+  </w:style>
+  <w:style w:type="character" w:styleId="IntensiverVerweis">
+    <w:name w:val="Intense Reference"/>
+    <w:basedOn w:val="Absatz-Standardschriftart"/>
+    <w:uiPriority w:val="32"/>
+    <w:semiHidden/>
+    <w:unhideWhenUsed/>
+    <w:qFormat/>
+    <w:rPr>
+      <w:b/>
+      <w:bCs/>
+      <w:caps/>
+      <w:smallCaps w:val="0"/>
+      <w:color w:val="262626" w:themeColor="text1" w:themeTint="D9"/>
+      <w:spacing w:val="0"/>
+    </w:rPr>
+  </w:style>
+  <w:style w:type="character" w:styleId="Buchtitel">
+    <w:name w:val="Book Title"/>
+    <w:basedOn w:val="Absatz-Standardschriftart"/>
+    <w:uiPriority w:val="33"/>
+    <w:semiHidden/>
+    <w:unhideWhenUsed/>
+    <w:rPr>
+      <w:b w:val="0"/>
+      <w:bCs/>
+      <w:i w:val="0"/>
+      <w:iCs/>
+      <w:spacing w:val="0"/>
+      <w:u w:val="single"/>
+    </w:rPr>
+  </w:style>
+  <w:style w:type="character" w:customStyle="1" w:styleId="berschrift2Zchn">
+    <w:name w:val="Überschrift 2 Zchn"/>
+    <w:basedOn w:val="Absatz-Standardschriftart"/>
+    <w:link w:val="berschrift2"/>
+    <w:uiPriority w:val="9"/>
+    <w:rPr>
+      <w:rFonts w:asciiTheme="majorHAnsi" w:eastAsiaTheme="majorEastAsia" w:hAnsiTheme="majorHAnsi" w:cstheme="majorBidi"/>
+      <w:b/>
+      <w:color w:val="7F7F7F" w:themeColor="text1" w:themeTint="80"/>
+      <w:szCs w:val="26"/>
+    </w:rPr>
+  </w:style>
+  <w:style w:type="character" w:customStyle="1" w:styleId="berschrift3Zchn">
+    <w:name w:val="Überschrift 3 Zchn"/>
+    <w:basedOn w:val="Absatz-Standardschriftart"/>
+    <w:link w:val="berschrift3"/>
+    <w:uiPriority w:val="9"/>
+    <w:semiHidden/>
+    <w:rPr>
+      <w:rFonts w:asciiTheme="majorHAnsi" w:eastAsiaTheme="majorEastAsia" w:hAnsiTheme="majorHAnsi" w:cstheme="majorBidi"/>
+      <w:sz w:val="40"/>
+      <w:szCs w:val="24"/>
+    </w:rPr>
+  </w:style>
+  <w:style w:type="character" w:customStyle="1" w:styleId="berschrift4Zchn">
+    <w:name w:val="Überschrift 4 Zchn"/>
+    <w:basedOn w:val="Absatz-Standardschriftart"/>
+    <w:link w:val="berschrift4"/>
+    <w:uiPriority w:val="9"/>
+    <w:semiHidden/>
+    <w:rPr>
+      <w:rFonts w:asciiTheme="majorHAnsi" w:eastAsiaTheme="majorEastAsia" w:hAnsiTheme="majorHAnsi" w:cstheme="majorBidi"/>
+      <w:i/>
+      <w:iCs/>
+      <w:sz w:val="40"/>
+    </w:rPr>
+  </w:style>
+  <w:style w:type="character" w:customStyle="1" w:styleId="berschrift5Zchn">
+    <w:name w:val="Überschrift 5 Zchn"/>
+    <w:basedOn w:val="Absatz-Standardschriftart"/>
+    <w:link w:val="berschrift5"/>
+    <w:uiPriority w:val="9"/>
+    <w:semiHidden/>
+    <w:rPr>
+      <w:rFonts w:asciiTheme="majorHAnsi" w:eastAsiaTheme="majorEastAsia" w:hAnsiTheme="majorHAnsi" w:cstheme="majorBidi"/>
+      <w:color w:val="262626" w:themeColor="text1" w:themeTint="D9"/>
+      <w:sz w:val="34"/>
+    </w:rPr>
+  </w:style>
+  <w:style w:type="character" w:customStyle="1" w:styleId="berschrift6Zchn">
+    <w:name w:val="Überschrift 6 Zchn"/>
+    <w:basedOn w:val="Absatz-Standardschriftart"/>
+    <w:link w:val="berschrift6"/>
+    <w:uiPriority w:val="9"/>
+    <w:semiHidden/>
+    <w:rPr>
+      <w:rFonts w:asciiTheme="majorHAnsi" w:eastAsiaTheme="majorEastAsia" w:hAnsiTheme="majorHAnsi" w:cstheme="majorBidi"/>
+      <w:i/>
+      <w:color w:val="262626" w:themeColor="text1" w:themeTint="D9"/>
+      <w:sz w:val="34"/>
+    </w:rPr>
+  </w:style>
+  <w:style w:type="character" w:customStyle="1" w:styleId="berschrift7Zchn">
+    <w:name w:val="Überschrift 7 Zchn"/>
+    <w:basedOn w:val="Absatz-Standardschriftart"/>
+    <w:link w:val="berschrift7"/>
+    <w:uiPriority w:val="9"/>
+    <w:semiHidden/>
+    <w:rPr>
+      <w:rFonts w:asciiTheme="majorHAnsi" w:eastAsiaTheme="majorEastAsia" w:hAnsiTheme="majorHAnsi" w:cstheme="majorBidi"/>
+      <w:iCs/>
+      <w:sz w:val="34"/>
+    </w:rPr>
+  </w:style>
+  <w:style w:type="character" w:customStyle="1" w:styleId="berschrift8Zchn">
+    <w:name w:val="Überschrift 8 Zchn"/>
+    <w:basedOn w:val="Absatz-Standardschriftart"/>
+    <w:link w:val="berschrift8"/>
+    <w:uiPriority w:val="9"/>
+    <w:semiHidden/>
+    <w:rPr>
+      <w:rFonts w:asciiTheme="majorHAnsi" w:eastAsiaTheme="majorEastAsia" w:hAnsiTheme="majorHAnsi" w:cstheme="majorBidi"/>
+      <w:i/>
+      <w:sz w:val="34"/>
+      <w:szCs w:val="21"/>
+    </w:rPr>
+  </w:style>
+  <w:style w:type="character" w:customStyle="1" w:styleId="berschrift9Zchn">
+    <w:name w:val="Überschrift 9 Zchn"/>
+    <w:basedOn w:val="Absatz-Standardschriftart"/>
+    <w:link w:val="berschrift9"/>
+    <w:uiPriority w:val="9"/>
+    <w:semiHidden/>
+    <w:rPr>
+      <w:rFonts w:asciiTheme="majorHAnsi" w:eastAsiaTheme="majorEastAsia" w:hAnsiTheme="majorHAnsi" w:cstheme="majorBidi"/>
+      <w:iCs/>
+      <w:color w:val="262626" w:themeColor="text1" w:themeTint="D9"/>
+      <w:szCs w:val="21"/>
+    </w:rPr>
+  </w:style>
+  <w:style w:type="character" w:styleId="SchwacheHervorhebung">
+    <w:name w:val="Subtle Emphasis"/>
+    <w:basedOn w:val="Absatz-Standardschriftart"/>
+    <w:uiPriority w:val="19"/>
+    <w:semiHidden/>
+    <w:unhideWhenUsed/>
+    <w:qFormat/>
+    <w:rPr>
+      <w:i/>
+      <w:iCs/>
+      <w:color w:val="404040" w:themeColor="text1" w:themeTint="BF"/>
+    </w:rPr>
+  </w:style>
+  <w:style w:type="character" w:styleId="Hervorhebung">
+    <w:name w:val="Emphasis"/>
+    <w:basedOn w:val="Absatz-Standardschriftart"/>
+    <w:uiPriority w:val="20"/>
+    <w:semiHidden/>
+    <w:unhideWhenUsed/>
+    <w:qFormat/>
+    <w:rPr>
+      <w:b/>
+      <w:iCs/>
+      <w:color w:val="262626" w:themeColor="text1" w:themeTint="D9"/>
+    </w:rPr>
+  </w:style>
+  <w:style w:type="character" w:styleId="IntensiveHervorhebung">
+    <w:name w:val="Intense Emphasis"/>
+    <w:basedOn w:val="Absatz-Standardschriftart"/>
+    <w:uiPriority w:val="21"/>
+    <w:semiHidden/>
+    <w:unhideWhenUsed/>
+    <w:qFormat/>
+    <w:rPr>
+      <w:b/>
+      <w:i/>
+      <w:iCs/>
+      <w:color w:val="262626" w:themeColor="text1" w:themeTint="D9"/>
+    </w:rPr>
+  </w:style>
+  <w:style w:type="character" w:styleId="Fett">
+    <w:name w:val="Strong"/>
+    <w:basedOn w:val="Absatz-Standardschriftart"/>
+    <w:uiPriority w:val="22"/>
+    <w:semiHidden/>
+    <w:unhideWhenUsed/>
+    <w:qFormat/>
+    <w:rPr>
+      <w:b/>
+      <w:bCs/>
+    </w:rPr>
+  </w:style>
+  <w:style w:type="paragraph" w:styleId="Zitat">
+    <w:name w:val="Quote"/>
+    <w:basedOn w:val="Standard"/>
+    <w:next w:val="Standard"/>
+    <w:link w:val="ZitatZchn"/>
+    <w:uiPriority w:val="29"/>
+    <w:semiHidden/>
+    <w:unhideWhenUsed/>
+    <w:qFormat/>
+    <w:pPr>
+      <w:spacing w:before="240"/>
+    </w:pPr>
+    <w:rPr>
+      <w:i/>
+      <w:iCs/>
+      <w:sz w:val="36"/>
+    </w:rPr>
+  </w:style>
+  <w:style w:type="character" w:customStyle="1" w:styleId="ZitatZchn">
+    <w:name w:val="Zitat Zchn"/>
+    <w:basedOn w:val="Absatz-Standardschriftart"/>
+    <w:link w:val="Zitat"/>
+    <w:uiPriority w:val="29"/>
+    <w:semiHidden/>
+    <w:rPr>
+      <w:i/>
+      <w:iCs/>
+      <w:sz w:val="36"/>
+    </w:rPr>
+  </w:style>
+  <w:style w:type="paragraph" w:styleId="IntensivesZitat">
+    <w:name w:val="Intense Quote"/>
+    <w:basedOn w:val="Standard"/>
+    <w:next w:val="Standard"/>
+    <w:link w:val="IntensivesZitatZchn"/>
+    <w:uiPriority w:val="30"/>
+    <w:semiHidden/>
+    <w:unhideWhenUsed/>
+    <w:qFormat/>
+    <w:pPr>
+      <w:spacing w:before="240"/>
+    </w:pPr>
+    <w:rPr>
+      <w:b/>
+      <w:i/>
+      <w:iCs/>
+      <w:sz w:val="36"/>
+    </w:rPr>
+  </w:style>
+  <w:style w:type="character" w:customStyle="1" w:styleId="IntensivesZitatZchn">
+    <w:name w:val="Intensives Zitat Zchn"/>
+    <w:basedOn w:val="Absatz-Standardschriftart"/>
+    <w:link w:val="IntensivesZitat"/>
+    <w:uiPriority w:val="30"/>
+    <w:semiHidden/>
+    <w:rPr>
+      <w:b/>
+      <w:i/>
+      <w:iCs/>
+      <w:sz w:val="36"/>
+    </w:rPr>
+  </w:style>
+  <w:style w:type="character" w:styleId="SchwacherVerweis">
+    <w:name w:val="Subtle Reference"/>
+    <w:basedOn w:val="Absatz-Standardschriftart"/>
+    <w:uiPriority w:val="31"/>
+    <w:semiHidden/>
+    <w:unhideWhenUsed/>
+    <w:qFormat/>
+    <w:rPr>
+      <w:caps/>
+      <w:smallCaps w:val="0"/>
+      <w:color w:val="262626" w:themeColor="text1" w:themeTint="D9"/>
+    </w:rPr>
+  </w:style>
+  <w:style w:type="paragraph" w:styleId="Beschriftung">
+    <w:name w:val="caption"/>
+    <w:basedOn w:val="Standard"/>
+    <w:next w:val="Standard"/>
+    <w:uiPriority w:val="35"/>
+    <w:semiHidden/>
+    <w:unhideWhenUsed/>
+    <w:qFormat/>
+    <w:pPr>
+      <w:spacing w:after="200" w:line="240" w:lineRule="auto"/>
+    </w:pPr>
+    <w:rPr>
+      <w:i/>
+      <w:iCs/>
+      <w:sz w:val="24"/>
+      <w:szCs w:val="18"/>
+    </w:rPr>
+  </w:style>
+  <w:style w:type="paragraph" w:styleId="Inhaltsverzeichnisberschrift">
+    <w:name w:val="TOC Heading"/>
+    <w:basedOn w:val="berschrift1"/>
+    <w:next w:val="Standard"/>
+    <w:uiPriority w:val="39"/>
+    <w:semiHidden/>
+    <w:unhideWhenUsed/>
+    <w:qFormat/>
+    <w:pPr>
+      <w:outlineLvl w:val="9"/>
+    </w:pPr>
+  </w:style>
+  <w:style w:type="character" w:styleId="Hyperlink">
+    <w:name w:val="Hyperlink"/>
+    <w:basedOn w:val="Absatz-Standardschriftart"/>
+    <w:uiPriority w:val="99"/>
+    <w:unhideWhenUsed/>
+    <w:rPr>
+      <w:color w:val="731C3F" w:themeColor="hyperlink"/>
+      <w:u w:val="single"/>
+    </w:rPr>
+  </w:style>
+  <w:style w:type="table" w:styleId="Tabellenraster">
+    <w:name w:val="Table Grid"/>
+    <w:basedOn w:val="NormaleTabelle"/>
+    <w:uiPriority w:val="39"/>
+    <w:rsid w:val="00595AB9"/>
+    <w:pPr>
+      <w:spacing w:after="0" w:line="240" w:lineRule="auto"/>
+    </w:pPr>
+    <w:tblPr>
+      <w:tblBorders>
+        <w:top w:val="single" w:sz="4" w:space="0" w:color="auto"/>
+        <w:left w:val="single" w:sz="4" w:space="0" w:color="auto"/>
+        <w:bottom w:val="single" w:sz="4" w:space="0" w:color="auto"/>
+        <w:right w:val="single" w:sz="4" w:space="0" w:color="auto"/>
+        <w:insideH w:val="single" w:sz="4" w:space="0" w:color="auto"/>
+        <w:insideV w:val="single" w:sz="4" w:space="0" w:color="auto"/>
+      </w:tblBorders>
+    </w:tblPr>
+  </w:style>
+  <w:style w:type="table" w:customStyle="1" w:styleId="GridTable1LightAccent1">
+    <w:name w:val="Grid Table 1 Light Accent 1"/>
+    <w:basedOn w:val="NormaleTabelle"/>
+    <w:uiPriority w:val="46"/>
+    <w:rsid w:val="00595AB9"/>
+    <w:pPr>
+      <w:spacing w:after="0" w:line="240" w:lineRule="auto"/>
+    </w:pPr>
+    <w:tblPr>
+      <w:tblStyleRowBandSize w:val="1"/>
+      <w:tblStyleColBandSize w:val="1"/>
+      <w:tblBorders>
+        <w:top w:val="single" w:sz="4" w:space="0" w:color="E288AC" w:themeColor="accent1" w:themeTint="66"/>
+        <w:left w:val="single" w:sz="4" w:space="0" w:color="E288AC" w:themeColor="accent1" w:themeTint="66"/>
+        <w:bottom w:val="single" w:sz="4" w:space="0" w:color="E288AC" w:themeColor="accent1" w:themeTint="66"/>
+        <w:right w:val="single" w:sz="4" w:space="0" w:color="E288AC" w:themeColor="accent1" w:themeTint="66"/>
+        <w:insideH w:val="single" w:sz="4" w:space="0" w:color="E288AC" w:themeColor="accent1" w:themeTint="66"/>
+        <w:insideV w:val="single" w:sz="4" w:space="0" w:color="E288AC" w:themeColor="accent1" w:themeTint="66"/>
+      </w:tblBorders>
+    </w:tblPr>
+    <w:tblStylePr w:type="firstRow">
+      <w:rPr>
+        <w:b/>
+        <w:bCs/>
+      </w:rPr>
+      <w:tblPr/>
+      <w:tcPr>
+        <w:tcBorders>
+          <w:bottom w:val="single" w:sz="12" w:space="0" w:color="D34D83" w:themeColor="accent1" w:themeTint="99"/>
+        </w:tcBorders>
+      </w:tcPr>
+    </w:tblStylePr>
+    <w:tblStylePr w:type="lastRow">
+      <w:rPr>
+        <w:b/>
+        <w:bCs/>
+      </w:rPr>
+      <w:tblPr/>
+      <w:tcPr>
+        <w:tcBorders>
+          <w:top w:val="double" w:sz="2" w:space="0" w:color="D34D83" w:themeColor="accent1" w:themeTint="99"/>
+        </w:tcBorders>
+      </w:tcPr>
+    </w:tblStylePr>
+    <w:tblStylePr w:type="firstCol">
+      <w:rPr>
+        <w:b/>
+        <w:bCs/>
+      </w:rPr>
+    </w:tblStylePr>
+    <w:tblStylePr w:type="lastCol">
+      <w:rPr>
+        <w:b/>
+        <w:bCs/>
+      </w:rPr>
+    </w:tblStylePr>
+  </w:style>
+  <w:style w:type="table" w:customStyle="1" w:styleId="GridTable1LightAccent2">
+    <w:name w:val="Grid Table 1 Light Accent 2"/>
+    <w:basedOn w:val="NormaleTabelle"/>
+    <w:uiPriority w:val="46"/>
+    <w:rsid w:val="00595AB9"/>
+    <w:pPr>
+      <w:spacing w:after="0" w:line="240" w:lineRule="auto"/>
+    </w:pPr>
+    <w:tblPr>
+      <w:tblStyleRowBandSize w:val="1"/>
+      <w:tblStyleColBandSize w:val="1"/>
+      <w:tblBorders>
+        <w:top w:val="single" w:sz="4" w:space="0" w:color="8DC1D7" w:themeColor="accent2" w:themeTint="66"/>
+        <w:left w:val="single" w:sz="4" w:space="0" w:color="8DC1D7" w:themeColor="accent2" w:themeTint="66"/>
+        <w:bottom w:val="single" w:sz="4" w:space="0" w:color="8DC1D7" w:themeColor="accent2" w:themeTint="66"/>
+        <w:right w:val="single" w:sz="4" w:space="0" w:color="8DC1D7" w:themeColor="accent2" w:themeTint="66"/>
+        <w:insideH w:val="single" w:sz="4" w:space="0" w:color="8DC1D7" w:themeColor="accent2" w:themeTint="66"/>
+        <w:insideV w:val="single" w:sz="4" w:space="0" w:color="8DC1D7" w:themeColor="accent2" w:themeTint="66"/>
+      </w:tblBorders>
+    </w:tblPr>
+    <w:tblStylePr w:type="firstRow">
+      <w:rPr>
+        <w:b/>
+        <w:bCs/>
+      </w:rPr>
+      <w:tblPr/>
+      <w:tcPr>
+        <w:tcBorders>
+          <w:bottom w:val="single" w:sz="12" w:space="0" w:color="54A2C3" w:themeColor="accent2" w:themeTint="99"/>
+        </w:tcBorders>
+      </w:tcPr>
+    </w:tblStylePr>
+    <w:tblStylePr w:type="lastRow">
+      <w:rPr>
+        <w:b/>
+        <w:bCs/>
+      </w:rPr>
+      <w:tblPr/>
+      <w:tcPr>
+        <w:tcBorders>
+          <w:top w:val="double" w:sz="2" w:space="0" w:color="54A2C3" w:themeColor="accent2" w:themeTint="99"/>
+        </w:tcBorders>
+      </w:tcPr>
+    </w:tblStylePr>
+    <w:tblStylePr w:type="firstCol">
+      <w:rPr>
+        <w:b/>
+        <w:bCs/>
+      </w:rPr>
+    </w:tblStylePr>
+    <w:tblStylePr w:type="lastCol">
+      <w:rPr>
+        <w:b/>
+        <w:bCs/>
+      </w:rPr>
+    </w:tblStylePr>
+  </w:style>
+  <w:style w:type="table" w:customStyle="1" w:styleId="GridTable1LightAccent3">
+    <w:name w:val="Grid Table 1 Light Accent 3"/>
+    <w:basedOn w:val="NormaleTabelle"/>
+    <w:uiPriority w:val="46"/>
+    <w:rsid w:val="00595AB9"/>
+    <w:pPr>
+      <w:spacing w:after="0" w:line="240" w:lineRule="auto"/>
+    </w:pPr>
+    <w:tblPr>
+      <w:tblStyleRowBandSize w:val="1"/>
+      <w:tblStyleColBandSize w:val="1"/>
+      <w:tblBorders>
+        <w:top w:val="single" w:sz="4" w:space="0" w:color="C0E8DE" w:themeColor="accent3" w:themeTint="66"/>
+        <w:left w:val="single" w:sz="4" w:space="0" w:color="C0E8DE" w:themeColor="accent3" w:themeTint="66"/>
+        <w:bottom w:val="single" w:sz="4" w:space="0" w:color="C0E8DE" w:themeColor="accent3" w:themeTint="66"/>
+        <w:right w:val="single" w:sz="4" w:space="0" w:color="C0E8DE" w:themeColor="accent3" w:themeTint="66"/>
+        <w:insideH w:val="single" w:sz="4" w:space="0" w:color="C0E8DE" w:themeColor="accent3" w:themeTint="66"/>
+        <w:insideV w:val="single" w:sz="4" w:space="0" w:color="C0E8DE" w:themeColor="accent3" w:themeTint="66"/>
+      </w:tblBorders>
+    </w:tblPr>
+    <w:tblStylePr w:type="firstRow">
+      <w:rPr>
+        <w:b/>
+        <w:bCs/>
+      </w:rPr>
+      <w:tblPr/>
+      <w:tcPr>
+        <w:tcBorders>
+          <w:bottom w:val="single" w:sz="12" w:space="0" w:color="A0DDCD" w:themeColor="accent3" w:themeTint="99"/>
+        </w:tcBorders>
+      </w:tcPr>
+    </w:tblStylePr>
+    <w:tblStylePr w:type="lastRow">
+      <w:rPr>
+        <w:b/>
+        <w:bCs/>
+      </w:rPr>
+      <w:tblPr/>
+      <w:tcPr>
+        <w:tcBorders>
+          <w:top w:val="double" w:sz="2" w:space="0" w:color="A0DDCD" w:themeColor="accent3" w:themeTint="99"/>
+        </w:tcBorders>
+      </w:tcPr>
+    </w:tblStylePr>
+    <w:tblStylePr w:type="firstCol">
+      <w:rPr>
+        <w:b/>
+        <w:bCs/>
+      </w:rPr>
+    </w:tblStylePr>
+    <w:tblStylePr w:type="lastCol">
+      <w:rPr>
+        <w:b/>
+        <w:bCs/>
+      </w:rPr>
+    </w:tblStylePr>
+  </w:style>
+  <w:style w:type="table" w:customStyle="1" w:styleId="GridTable2Accent1">
+    <w:name w:val="Grid Table 2 Accent 1"/>
+    <w:basedOn w:val="NormaleTabelle"/>
+    <w:uiPriority w:val="47"/>
+    <w:rsid w:val="00595AB9"/>
+    <w:pPr>
+      <w:spacing w:after="0" w:line="240" w:lineRule="auto"/>
+    </w:pPr>
+    <w:tblPr>
+      <w:tblStyleRowBandSize w:val="1"/>
+      <w:tblStyleColBandSize w:val="1"/>
+      <w:tblBorders>
+        <w:top w:val="single" w:sz="2" w:space="0" w:color="D34D83" w:themeColor="accent1" w:themeTint="99"/>
+        <w:bottom w:val="single" w:sz="2" w:space="0" w:color="D34D83" w:themeColor="accent1" w:themeTint="99"/>
+        <w:insideH w:val="single" w:sz="2" w:space="0" w:color="D34D83" w:themeColor="accent1" w:themeTint="99"/>
+        <w:insideV w:val="single" w:sz="2" w:space="0" w:color="D34D83" w:themeColor="accent1" w:themeTint="99"/>
+      </w:tblBorders>
+    </w:tblPr>
+    <w:tblStylePr w:type="firstRow">
+      <w:rPr>
+        <w:b/>
+        <w:bCs/>
+      </w:rPr>
+      <w:tblPr/>
+      <w:tcPr>
+        <w:tcBorders>
+          <w:top w:val="nil"/>
+          <w:bottom w:val="single" w:sz="12" w:space="0" w:color="D34D83" w:themeColor="accent1" w:themeTint="99"/>
+          <w:insideH w:val="nil"/>
+          <w:insideV w:val="nil"/>
+        </w:tcBorders>
+        <w:shd w:val="clear" w:color="auto" w:fill="FFFFFF" w:themeFill="background1"/>
+      </w:tcPr>
+    </w:tblStylePr>
+    <w:tblStylePr w:type="lastRow">
+      <w:rPr>
+        <w:b/>
+        <w:bCs/>
+      </w:rPr>
+      <w:tblPr/>
+      <w:tcPr>
+        <w:tcBorders>
+          <w:top w:val="double" w:sz="2" w:space="0" w:color="D34D83" w:themeColor="accent1" w:themeTint="99"/>
+          <w:bottom w:val="nil"/>
+          <w:insideH w:val="nil"/>
+          <w:insideV w:val="nil"/>
+        </w:tcBorders>
+        <w:shd w:val="clear" w:color="auto" w:fill="FFFFFF" w:themeFill="background1"/>
+      </w:tcPr>
+    </w:tblStylePr>
+    <w:tblStylePr w:type="firstCol">
+      <w:rPr>
+        <w:b/>
+        <w:bCs/>
+      </w:rPr>
+    </w:tblStylePr>
+    <w:tblStylePr w:type="lastCol">
+      <w:rPr>
+        <w:b/>
+        <w:bCs/>
+      </w:rPr>
+    </w:tblStylePr>
+    <w:tblStylePr w:type="band1Vert">
+      <w:tblPr/>
+      <w:tcPr>
+        <w:shd w:val="clear" w:color="auto" w:fill="F0C3D5" w:themeFill="accent1" w:themeFillTint="33"/>
+      </w:tcPr>
+    </w:tblStylePr>
+    <w:tblStylePr w:type="band1Horz">
+      <w:tblPr/>
+      <w:tcPr>
+        <w:shd w:val="clear" w:color="auto" w:fill="F0C3D5" w:themeFill="accent1" w:themeFillTint="33"/>
+      </w:tcPr>
+    </w:tblStylePr>
+  </w:style>
+  <w:style w:type="table" w:customStyle="1" w:styleId="GridTable1LightAccent4">
+    <w:name w:val="Grid Table 1 Light Accent 4"/>
+    <w:basedOn w:val="NormaleTabelle"/>
+    <w:uiPriority w:val="46"/>
+    <w:rsid w:val="00595AB9"/>
+    <w:pPr>
+      <w:spacing w:after="0" w:line="240" w:lineRule="auto"/>
+    </w:pPr>
+    <w:tblPr>
+      <w:tblStyleRowBandSize w:val="1"/>
+      <w:tblStyleColBandSize w:val="1"/>
+      <w:tblBorders>
+        <w:top w:val="single" w:sz="4" w:space="0" w:color="DF7DA4" w:themeColor="accent4" w:themeTint="66"/>
+        <w:left w:val="single" w:sz="4" w:space="0" w:color="DF7DA4" w:themeColor="accent4" w:themeTint="66"/>
+        <w:bottom w:val="single" w:sz="4" w:space="0" w:color="DF7DA4" w:themeColor="accent4" w:themeTint="66"/>
+        <w:right w:val="single" w:sz="4" w:space="0" w:color="DF7DA4" w:themeColor="accent4" w:themeTint="66"/>
+        <w:insideH w:val="single" w:sz="4" w:space="0" w:color="DF7DA4" w:themeColor="accent4" w:themeTint="66"/>
+        <w:insideV w:val="single" w:sz="4" w:space="0" w:color="DF7DA4" w:themeColor="accent4" w:themeTint="66"/>
+      </w:tblBorders>
+    </w:tblPr>
+    <w:tblStylePr w:type="firstRow">
+      <w:rPr>
+        <w:b/>
+        <w:bCs/>
+      </w:rPr>
+      <w:tblPr/>
+      <w:tcPr>
+        <w:tcBorders>
+          <w:bottom w:val="single" w:sz="12" w:space="0" w:color="CF3C77" w:themeColor="accent4" w:themeTint="99"/>
+        </w:tcBorders>
+      </w:tcPr>
+    </w:tblStylePr>
+    <w:tblStylePr w:type="lastRow">
+      <w:rPr>
+        <w:b/>
+        <w:bCs/>
+      </w:rPr>
+      <w:tblPr/>
+      <w:tcPr>
+        <w:tcBorders>
+          <w:top w:val="double" w:sz="2" w:space="0" w:color="CF3C77" w:themeColor="accent4" w:themeTint="99"/>
+        </w:tcBorders>
+      </w:tcPr>
+    </w:tblStylePr>
+    <w:tblStylePr w:type="firstCol">
+      <w:rPr>
+        <w:b/>
+        <w:bCs/>
+      </w:rPr>
+    </w:tblStylePr>
+    <w:tblStylePr w:type="lastCol">
+      <w:rPr>
+        <w:b/>
+        <w:bCs/>
+      </w:rPr>
+    </w:tblStylePr>
+  </w:style>
+  <w:style w:type="table" w:customStyle="1" w:styleId="GridTable1LightAccent5">
+    <w:name w:val="Grid Table 1 Light Accent 5"/>
+    <w:basedOn w:val="NormaleTabelle"/>
+    <w:uiPriority w:val="46"/>
+    <w:rsid w:val="00595AB9"/>
+    <w:pPr>
+      <w:spacing w:after="0" w:line="240" w:lineRule="auto"/>
+    </w:pPr>
+    <w:tblPr>
+      <w:tblStyleRowBandSize w:val="1"/>
+      <w:tblStyleColBandSize w:val="1"/>
+      <w:tblBorders>
+        <w:top w:val="single" w:sz="4" w:space="0" w:color="EFC6AC" w:themeColor="accent5" w:themeTint="66"/>
+        <w:left w:val="single" w:sz="4" w:space="0" w:color="EFC6AC" w:themeColor="accent5" w:themeTint="66"/>
+        <w:bottom w:val="single" w:sz="4" w:space="0" w:color="EFC6AC" w:themeColor="accent5" w:themeTint="66"/>
+        <w:right w:val="single" w:sz="4" w:space="0" w:color="EFC6AC" w:themeColor="accent5" w:themeTint="66"/>
+        <w:insideH w:val="single" w:sz="4" w:space="0" w:color="EFC6AC" w:themeColor="accent5" w:themeTint="66"/>
+        <w:insideV w:val="single" w:sz="4" w:space="0" w:color="EFC6AC" w:themeColor="accent5" w:themeTint="66"/>
+      </w:tblBorders>
+    </w:tblPr>
+    <w:tblStylePr w:type="firstRow">
+      <w:rPr>
+        <w:b/>
+        <w:bCs/>
+      </w:rPr>
+      <w:tblPr/>
+      <w:tcPr>
+        <w:tcBorders>
+          <w:bottom w:val="single" w:sz="12" w:space="0" w:color="E7AA82" w:themeColor="accent5" w:themeTint="99"/>
+        </w:tcBorders>
+      </w:tcPr>
+    </w:tblStylePr>
+    <w:tblStylePr w:type="lastRow">
+      <w:rPr>
+        <w:b/>
+        <w:bCs/>
+      </w:rPr>
+      <w:tblPr/>
+      <w:tcPr>
+        <w:tcBorders>
+          <w:top w:val="double" w:sz="2" w:space="0" w:color="E7AA82" w:themeColor="accent5" w:themeTint="99"/>
+        </w:tcBorders>
+      </w:tcPr>
+    </w:tblStylePr>
+    <w:tblStylePr w:type="firstCol">
+      <w:rPr>
+        <w:b/>
+        <w:bCs/>
+      </w:rPr>
+    </w:tblStylePr>
+    <w:tblStylePr w:type="lastCol">
+      <w:rPr>
+        <w:b/>
+        <w:bCs/>
+      </w:rPr>
+    </w:tblStylePr>
+  </w:style>
+  <w:style w:type="table" w:customStyle="1" w:styleId="GridTable1LightAccent6">
+    <w:name w:val="Grid Table 1 Light Accent 6"/>
+    <w:basedOn w:val="NormaleTabelle"/>
+    <w:uiPriority w:val="46"/>
+    <w:rsid w:val="00595AB9"/>
+    <w:pPr>
+      <w:spacing w:after="0" w:line="240" w:lineRule="auto"/>
+    </w:pPr>
+    <w:tblPr>
+      <w:tblStyleRowBandSize w:val="1"/>
+      <w:tblStyleColBandSize w:val="1"/>
+      <w:tblBorders>
+        <w:top w:val="single" w:sz="4" w:space="0" w:color="F1E4BA" w:themeColor="accent6" w:themeTint="66"/>
+        <w:left w:val="single" w:sz="4" w:space="0" w:color="F1E4BA" w:themeColor="accent6" w:themeTint="66"/>
+        <w:bottom w:val="single" w:sz="4" w:space="0" w:color="F1E4BA" w:themeColor="accent6" w:themeTint="66"/>
+        <w:right w:val="single" w:sz="4" w:space="0" w:color="F1E4BA" w:themeColor="accent6" w:themeTint="66"/>
+        <w:insideH w:val="single" w:sz="4" w:space="0" w:color="F1E4BA" w:themeColor="accent6" w:themeTint="66"/>
+        <w:insideV w:val="single" w:sz="4" w:space="0" w:color="F1E4BA" w:themeColor="accent6" w:themeTint="66"/>
+      </w:tblBorders>
+    </w:tblPr>
+    <w:tblStylePr w:type="firstRow">
+      <w:rPr>
+        <w:b/>
+        <w:bCs/>
+      </w:rPr>
+      <w:tblPr/>
+      <w:tcPr>
+        <w:tcBorders>
+          <w:bottom w:val="single" w:sz="12" w:space="0" w:color="EBD697" w:themeColor="accent6" w:themeTint="99"/>
+        </w:tcBorders>
+      </w:tcPr>
+    </w:tblStylePr>
+    <w:tblStylePr w:type="lastRow">
+      <w:rPr>
+        <w:b/>
+        <w:bCs/>
+      </w:rPr>
+      <w:tblPr/>
+      <w:tcPr>
+        <w:tcBorders>
+          <w:top w:val="double" w:sz="2" w:space="0" w:color="EBD697" w:themeColor="accent6" w:themeTint="99"/>
+        </w:tcBorders>
+      </w:tcPr>
+    </w:tblStylePr>
+    <w:tblStylePr w:type="firstCol">
+      <w:rPr>
+        <w:b/>
+        <w:bCs/>
+      </w:rPr>
+    </w:tblStylePr>
+    <w:tblStylePr w:type="lastCol">
+      <w:rPr>
+        <w:b/>
+        <w:bCs/>
+      </w:rPr>
+    </w:tblStylePr>
+  </w:style>
+  <w:style w:type="table" w:customStyle="1" w:styleId="GridTable2">
+    <w:name w:val="Grid Table 2"/>
+    <w:basedOn w:val="NormaleTabelle"/>
+    <w:uiPriority w:val="47"/>
+    <w:rsid w:val="00595AB9"/>
+    <w:pPr>
+      <w:spacing w:after="0" w:line="240" w:lineRule="auto"/>
+    </w:pPr>
+    <w:tblPr>
+      <w:tblStyleRowBandSize w:val="1"/>
+      <w:tblStyleColBandSize w:val="1"/>
+      <w:tblBorders>
+        <w:top w:val="single" w:sz="2" w:space="0" w:color="666666" w:themeColor="text1" w:themeTint="99"/>
+        <w:bottom w:val="single" w:sz="2" w:space="0" w:color="666666" w:themeColor="text1" w:themeTint="99"/>
+        <w:insideH w:val="single" w:sz="2" w:space="0" w:color="666666" w:themeColor="text1" w:themeTint="99"/>
+        <w:insideV w:val="single" w:sz="2" w:space="0" w:color="666666" w:themeColor="text1" w:themeTint="99"/>
+      </w:tblBorders>
+    </w:tblPr>
+    <w:tblStylePr w:type="firstRow">
+      <w:rPr>
+        <w:b/>
+        <w:bCs/>
+      </w:rPr>
+      <w:tblPr/>
+      <w:tcPr>
+        <w:tcBorders>
+          <w:top w:val="nil"/>
+          <w:bottom w:val="single" w:sz="12" w:space="0" w:color="666666" w:themeColor="text1" w:themeTint="99"/>
+          <w:insideH w:val="nil"/>
+          <w:insideV w:val="nil"/>
+        </w:tcBorders>
+        <w:shd w:val="clear" w:color="auto" w:fill="FFFFFF" w:themeFill="background1"/>
+      </w:tcPr>
+    </w:tblStylePr>
+    <w:tblStylePr w:type="lastRow">
+      <w:rPr>
+        <w:b/>
+        <w:bCs/>
+      </w:rPr>
+      <w:tblPr/>
+      <w:tcPr>
+        <w:tcBorders>
+          <w:top w:val="double" w:sz="2" w:space="0" w:color="666666" w:themeColor="text1" w:themeTint="99"/>
+          <w:bottom w:val="nil"/>
+          <w:insideH w:val="nil"/>
+          <w:insideV w:val="nil"/>
+        </w:tcBorders>
+        <w:shd w:val="clear" w:color="auto" w:fill="FFFFFF" w:themeFill="background1"/>
+      </w:tcPr>
+    </w:tblStylePr>
+    <w:tblStylePr w:type="firstCol">
+      <w:rPr>
+        <w:b/>
+        <w:bCs/>
+      </w:rPr>
+    </w:tblStylePr>
+    <w:tblStylePr w:type="lastCol">
+      <w:rPr>
+        <w:b/>
+        <w:bCs/>
+      </w:rPr>
+    </w:tblStylePr>
+    <w:tblStylePr w:type="band1Vert">
+      <w:tblPr/>
+      <w:tcPr>
+        <w:shd w:val="clear" w:color="auto" w:fill="CCCCCC" w:themeFill="text1" w:themeFillTint="33"/>
+      </w:tcPr>
+    </w:tblStylePr>
+    <w:tblStylePr w:type="band1Horz">
+      <w:tblPr/>
+      <w:tcPr>
+        <w:shd w:val="clear" w:color="auto" w:fill="CCCCCC" w:themeFill="text1" w:themeFillTint="33"/>
+      </w:tcPr>
+    </w:tblStylePr>
+  </w:style>
+  <w:style w:type="table" w:customStyle="1" w:styleId="GridTable2Accent2">
+    <w:name w:val="Grid Table 2 Accent 2"/>
+    <w:basedOn w:val="NormaleTabelle"/>
+    <w:uiPriority w:val="47"/>
+    <w:rsid w:val="00595AB9"/>
+    <w:pPr>
+      <w:spacing w:after="0" w:line="240" w:lineRule="auto"/>
+    </w:pPr>
+    <w:tblPr>
+      <w:tblStyleRowBandSize w:val="1"/>
+      <w:tblStyleColBandSize w:val="1"/>
+      <w:tblBorders>
+        <w:top w:val="single" w:sz="2" w:space="0" w:color="54A2C3" w:themeColor="accent2" w:themeTint="99"/>
+        <w:bottom w:val="single" w:sz="2" w:space="0" w:color="54A2C3" w:themeColor="accent2" w:themeTint="99"/>
+        <w:insideH w:val="single" w:sz="2" w:space="0" w:color="54A2C3" w:themeColor="accent2" w:themeTint="99"/>
+        <w:insideV w:val="single" w:sz="2" w:space="0" w:color="54A2C3" w:themeColor="accent2" w:themeTint="99"/>
+      </w:tblBorders>
+    </w:tblPr>
+    <w:tblStylePr w:type="firstRow">
+      <w:rPr>
+        <w:b/>
+        <w:bCs/>
+      </w:rPr>
+      <w:tblPr/>
+      <w:tcPr>
+        <w:tcBorders>
+          <w:top w:val="nil"/>
+          <w:bottom w:val="single" w:sz="12" w:space="0" w:color="54A2C3" w:themeColor="accent2" w:themeTint="99"/>
+          <w:insideH w:val="nil"/>
+          <w:insideV w:val="nil"/>
+        </w:tcBorders>
+        <w:shd w:val="clear" w:color="auto" w:fill="FFFFFF" w:themeFill="background1"/>
+      </w:tcPr>
+    </w:tblStylePr>
+    <w:tblStylePr w:type="lastRow">
+      <w:rPr>
+        <w:b/>
+        <w:bCs/>
+      </w:rPr>
+      <w:tblPr/>
+      <w:tcPr>
+        <w:tcBorders>
+          <w:top w:val="double" w:sz="2" w:space="0" w:color="54A2C3" w:themeColor="accent2" w:themeTint="99"/>
+          <w:bottom w:val="nil"/>
+          <w:insideH w:val="nil"/>
+          <w:insideV w:val="nil"/>
+        </w:tcBorders>
+        <w:shd w:val="clear" w:color="auto" w:fill="FFFFFF" w:themeFill="background1"/>
+      </w:tcPr>
+    </w:tblStylePr>
+    <w:tblStylePr w:type="firstCol">
+      <w:rPr>
+        <w:b/>
+        <w:bCs/>
+      </w:rPr>
+    </w:tblStylePr>
+    <w:tblStylePr w:type="lastCol">
+      <w:rPr>
+        <w:b/>
+        <w:bCs/>
+      </w:rPr>
+    </w:tblStylePr>
+    <w:tblStylePr w:type="band1Vert">
+      <w:tblPr/>
+      <w:tcPr>
+        <w:shd w:val="clear" w:color="auto" w:fill="C6E0EB" w:themeFill="accent2" w:themeFillTint="33"/>
+      </w:tcPr>
+    </w:tblStylePr>
+    <w:tblStylePr w:type="band1Horz">
+      <w:tblPr/>
+      <w:tcPr>
+        <w:shd w:val="clear" w:color="auto" w:fill="C6E0EB" w:themeFill="accent2" w:themeFillTint="33"/>
+      </w:tcPr>
+    </w:tblStylePr>
+  </w:style>
+  <w:style w:type="table" w:customStyle="1" w:styleId="GridTable2Accent3">
+    <w:name w:val="Grid Table 2 Accent 3"/>
+    <w:basedOn w:val="NormaleTabelle"/>
+    <w:uiPriority w:val="47"/>
+    <w:rsid w:val="00595AB9"/>
+    <w:pPr>
+      <w:spacing w:after="0" w:line="240" w:lineRule="auto"/>
+    </w:pPr>
+    <w:tblPr>
+      <w:tblStyleRowBandSize w:val="1"/>
+      <w:tblStyleColBandSize w:val="1"/>
+      <w:tblBorders>
+        <w:top w:val="single" w:sz="2" w:space="0" w:color="A0DDCD" w:themeColor="accent3" w:themeTint="99"/>
+        <w:bottom w:val="single" w:sz="2" w:space="0" w:color="A0DDCD" w:themeColor="accent3" w:themeTint="99"/>
+        <w:insideH w:val="single" w:sz="2" w:space="0" w:color="A0DDCD" w:themeColor="accent3" w:themeTint="99"/>
+        <w:insideV w:val="single" w:sz="2" w:space="0" w:color="A0DDCD" w:themeColor="accent3" w:themeTint="99"/>
+      </w:tblBorders>
+    </w:tblPr>
+    <w:tblStylePr w:type="firstRow">
+      <w:rPr>
+        <w:b/>
+        <w:bCs/>
+      </w:rPr>
+      <w:tblPr/>
+      <w:tcPr>
+        <w:tcBorders>
+          <w:top w:val="nil"/>
+          <w:bottom w:val="single" w:sz="12" w:space="0" w:color="A0DDCD" w:themeColor="accent3" w:themeTint="99"/>
+          <w:insideH w:val="nil"/>
+          <w:insideV w:val="nil"/>
+        </w:tcBorders>
+        <w:shd w:val="clear" w:color="auto" w:fill="FFFFFF" w:themeFill="background1"/>
+      </w:tcPr>
+    </w:tblStylePr>
+    <w:tblStylePr w:type="lastRow">
+      <w:rPr>
+        <w:b/>
+        <w:bCs/>
+      </w:rPr>
+      <w:tblPr/>
+      <w:tcPr>
+        <w:tcBorders>
+          <w:top w:val="double" w:sz="2" w:space="0" w:color="A0DDCD" w:themeColor="accent3" w:themeTint="99"/>
+          <w:bottom w:val="nil"/>
+          <w:insideH w:val="nil"/>
+          <w:insideV w:val="nil"/>
+        </w:tcBorders>
+        <w:shd w:val="clear" w:color="auto" w:fill="FFFFFF" w:themeFill="background1"/>
+      </w:tcPr>
+    </w:tblStylePr>
+    <w:tblStylePr w:type="firstCol">
+      <w:rPr>
+        <w:b/>
+        <w:bCs/>
+      </w:rPr>
+    </w:tblStylePr>
+    <w:tblStylePr w:type="lastCol">
+      <w:rPr>
+        <w:b/>
+        <w:bCs/>
+      </w:rPr>
+    </w:tblStylePr>
+    <w:tblStylePr w:type="band1Vert">
+      <w:tblPr/>
+      <w:tcPr>
+        <w:shd w:val="clear" w:color="auto" w:fill="DFF3EE" w:themeFill="accent3" w:themeFillTint="33"/>
+      </w:tcPr>
+    </w:tblStylePr>
+    <w:tblStylePr w:type="band1Horz">
+      <w:tblPr/>
+      <w:tcPr>
+        <w:shd w:val="clear" w:color="auto" w:fill="DFF3EE" w:themeFill="accent3" w:themeFillTint="33"/>
+      </w:tcPr>
+    </w:tblStylePr>
+  </w:style>
+  <w:style w:type="table" w:customStyle="1" w:styleId="GridTable4">
+    <w:name w:val="Grid Table 4"/>
+    <w:basedOn w:val="NormaleTabelle"/>
+    <w:uiPriority w:val="49"/>
+    <w:rsid w:val="00595AB9"/>
+    <w:pPr>
+      <w:spacing w:after="0" w:line="240" w:lineRule="auto"/>
+    </w:pPr>
+    <w:tblPr>
+      <w:tblStyleRowBandSize w:val="1"/>
+      <w:tblStyleColBandSize w:val="1"/>
+      <w:tblBorders>
+        <w:top w:val="single" w:sz="4" w:space="0" w:color="666666" w:themeColor="text1" w:themeTint="99"/>
+        <w:left w:val="single" w:sz="4" w:space="0" w:color="666666" w:themeColor="text1" w:themeTint="99"/>
+        <w:bottom w:val="single" w:sz="4" w:space="0" w:color="666666" w:themeColor="text1" w:themeTint="99"/>
+        <w:right w:val="single" w:sz="4" w:space="0" w:color="666666" w:themeColor="text1" w:themeTint="99"/>
+        <w:insideH w:val="single" w:sz="4" w:space="0" w:color="666666" w:themeColor="text1" w:themeTint="99"/>
+        <w:insideV w:val="single" w:sz="4" w:space="0" w:color="666666" w:themeColor="text1" w:themeTint="99"/>
+      </w:tblBorders>
+    </w:tblPr>
+    <w:tblStylePr w:type="firstRow">
+      <w:rPr>
+        <w:b/>
+        <w:bCs/>
+        <w:color w:val="FFFFFF" w:themeColor="background1"/>
+      </w:rPr>
+      <w:tblPr/>
+      <w:tcPr>
+        <w:tcBorders>
+          <w:top w:val="single" w:sz="4" w:space="0" w:color="000000" w:themeColor="text1"/>
+          <w:left w:val="single" w:sz="4" w:space="0" w:color="000000" w:themeColor="text1"/>
+          <w:bottom w:val="single" w:sz="4" w:space="0" w:color="000000" w:themeColor="text1"/>
+          <w:right w:val="single" w:sz="4" w:space="0" w:color="000000" w:themeColor="text1"/>
+          <w:insideH w:val="nil"/>
+          <w:insideV w:val="nil"/>
+        </w:tcBorders>
+        <w:shd w:val="clear" w:color="auto" w:fill="000000" w:themeFill="text1"/>
+      </w:tcPr>
+    </w:tblStylePr>
+    <w:tblStylePr w:type="lastRow">
+      <w:rPr>
+        <w:b/>
+        <w:bCs/>
+      </w:rPr>
+      <w:tblPr/>
+      <w:tcPr>
+        <w:tcBorders>
+          <w:top w:val="double" w:sz="4" w:space="0" w:color="000000" w:themeColor="text1"/>
+        </w:tcBorders>
+      </w:tcPr>
+    </w:tblStylePr>
+    <w:tblStylePr w:type="firstCol">
+      <w:rPr>
+        <w:b/>
+        <w:bCs/>
+      </w:rPr>
+    </w:tblStylePr>
+    <w:tblStylePr w:type="lastCol">
+      <w:rPr>
+        <w:b/>
+        <w:bCs/>
+      </w:rPr>
+    </w:tblStylePr>
+    <w:tblStylePr w:type="band1Vert">
+      <w:tblPr/>
+      <w:tcPr>
+        <w:shd w:val="clear" w:color="auto" w:fill="CCCCCC" w:themeFill="text1" w:themeFillTint="33"/>
+      </w:tcPr>
+    </w:tblStylePr>
+    <w:tblStylePr w:type="band1Horz">
+      <w:tblPr/>
+      <w:tcPr>
+        <w:shd w:val="clear" w:color="auto" w:fill="CCCCCC" w:themeFill="text1" w:themeFillTint="33"/>
+      </w:tcPr>
+    </w:tblStylePr>
+  </w:style>
+  <w:style w:type="table" w:customStyle="1" w:styleId="GridTable4Accent2">
+    <w:name w:val="Grid Table 4 Accent 2"/>
+    <w:basedOn w:val="NormaleTabelle"/>
+    <w:uiPriority w:val="49"/>
+    <w:rsid w:val="00595AB9"/>
+    <w:pPr>
+      <w:spacing w:after="0" w:line="240" w:lineRule="auto"/>
+    </w:pPr>
+    <w:rPr>
+      <w:color w:val="000000" w:themeColor="text1"/>
+    </w:rPr>
+    <w:tblPr>
+      <w:tblStyleRowBandSize w:val="1"/>
+      <w:tblStyleColBandSize w:val="1"/>
+      <w:tblBorders>
+        <w:top w:val="single" w:sz="4" w:space="0" w:color="54A2C3" w:themeColor="accent2" w:themeTint="99"/>
+        <w:left w:val="single" w:sz="4" w:space="0" w:color="54A2C3" w:themeColor="accent2" w:themeTint="99"/>
+        <w:bottom w:val="single" w:sz="4" w:space="0" w:color="54A2C3" w:themeColor="accent2" w:themeTint="99"/>
+        <w:right w:val="single" w:sz="4" w:space="0" w:color="54A2C3" w:themeColor="accent2" w:themeTint="99"/>
+        <w:insideH w:val="single" w:sz="4" w:space="0" w:color="54A2C3" w:themeColor="accent2" w:themeTint="99"/>
+        <w:insideV w:val="single" w:sz="4" w:space="0" w:color="54A2C3" w:themeColor="accent2" w:themeTint="99"/>
+      </w:tblBorders>
+    </w:tblPr>
+    <w:tblStylePr w:type="firstRow">
+      <w:rPr>
+        <w:rFonts w:asciiTheme="majorHAnsi" w:hAnsiTheme="majorHAnsi"/>
+        <w:b/>
+        <w:bCs/>
+        <w:i w:val="0"/>
+        <w:color w:val="FFFFFF" w:themeColor="background1"/>
+      </w:rPr>
+      <w:tblPr/>
+      <w:tcPr>
+        <w:shd w:val="clear" w:color="auto" w:fill="4E6D95"/>
+      </w:tcPr>
+    </w:tblStylePr>
+    <w:tblStylePr w:type="lastRow">
+      <w:rPr>
+        <w:b/>
+        <w:bCs/>
+      </w:rPr>
+      <w:tblPr/>
+      <w:tcPr>
+        <w:tcBorders>
+          <w:top w:val="double" w:sz="4" w:space="0" w:color="214C5E" w:themeColor="accent2"/>
+        </w:tcBorders>
+      </w:tcPr>
+    </w:tblStylePr>
+    <w:tblStylePr w:type="firstCol">
+      <w:rPr>
+        <w:b/>
+        <w:bCs/>
+      </w:rPr>
+    </w:tblStylePr>
+    <w:tblStylePr w:type="lastCol">
+      <w:rPr>
+        <w:b/>
+        <w:bCs/>
+      </w:rPr>
+    </w:tblStylePr>
+    <w:tblStylePr w:type="band1Vert">
+      <w:tblPr/>
+      <w:tcPr>
+        <w:shd w:val="clear" w:color="auto" w:fill="C6E0EB" w:themeFill="accent2" w:themeFillTint="33"/>
+      </w:tcPr>
+    </w:tblStylePr>
+    <w:tblStylePr w:type="band1Horz">
+      <w:tblPr/>
+      <w:tcPr>
+        <w:shd w:val="clear" w:color="auto" w:fill="E7E9EE"/>
+      </w:tcPr>
+    </w:tblStylePr>
+  </w:style>
+  <w:style w:type="table" w:customStyle="1" w:styleId="GridTable4Accent3">
+    <w:name w:val="Grid Table 4 Accent 3"/>
+    <w:basedOn w:val="NormaleTabelle"/>
+    <w:uiPriority w:val="49"/>
+    <w:rsid w:val="00595AB9"/>
+    <w:pPr>
+      <w:spacing w:after="0" w:line="240" w:lineRule="auto"/>
+    </w:pPr>
+    <w:tblPr>
+      <w:tblStyleRowBandSize w:val="1"/>
+      <w:tblStyleColBandSize w:val="1"/>
+      <w:tblBorders>
+        <w:top w:val="single" w:sz="4" w:space="0" w:color="A0DDCD" w:themeColor="accent3" w:themeTint="99"/>
+        <w:left w:val="single" w:sz="4" w:space="0" w:color="A0DDCD" w:themeColor="accent3" w:themeTint="99"/>
+        <w:bottom w:val="single" w:sz="4" w:space="0" w:color="A0DDCD" w:themeColor="accent3" w:themeTint="99"/>
+        <w:right w:val="single" w:sz="4" w:space="0" w:color="A0DDCD" w:themeColor="accent3" w:themeTint="99"/>
+        <w:insideH w:val="single" w:sz="4" w:space="0" w:color="A0DDCD" w:themeColor="accent3" w:themeTint="99"/>
+        <w:insideV w:val="single" w:sz="4" w:space="0" w:color="A0DDCD" w:themeColor="accent3" w:themeTint="99"/>
+      </w:tblBorders>
+    </w:tblPr>
+    <w:tblStylePr w:type="firstRow">
+      <w:rPr>
+        <w:b/>
+        <w:bCs/>
+        <w:color w:val="FFFFFF" w:themeColor="background1"/>
+      </w:rPr>
+      <w:tblPr/>
+      <w:tcPr>
+        <w:tcBorders>
+          <w:top w:val="single" w:sz="4" w:space="0" w:color="62C7AD" w:themeColor="accent3"/>
+          <w:left w:val="single" w:sz="4" w:space="0" w:color="62C7AD" w:themeColor="accent3"/>
+          <w:bottom w:val="single" w:sz="4" w:space="0" w:color="62C7AD" w:themeColor="accent3"/>
+          <w:right w:val="single" w:sz="4" w:space="0" w:color="62C7AD" w:themeColor="accent3"/>
+          <w:insideH w:val="nil"/>
+          <w:insideV w:val="nil"/>
+        </w:tcBorders>
+        <w:shd w:val="clear" w:color="auto" w:fill="62C7AD" w:themeFill="accent3"/>
+      </w:tcPr>
+    </w:tblStylePr>
+    <w:tblStylePr w:type="lastRow">
+      <w:rPr>
+        <w:b/>
+        <w:bCs/>
+      </w:rPr>
+      <w:tblPr/>
+      <w:tcPr>
+        <w:tcBorders>
+          <w:top w:val="double" w:sz="4" w:space="0" w:color="62C7AD" w:themeColor="accent3"/>
+        </w:tcBorders>
+      </w:tcPr>
+    </w:tblStylePr>
+    <w:tblStylePr w:type="firstCol">
+      <w:rPr>
+        <w:b/>
+        <w:bCs/>
+      </w:rPr>
+    </w:tblStylePr>
+    <w:tblStylePr w:type="lastCol">
+      <w:rPr>
+        <w:b/>
+        <w:bCs/>
+      </w:rPr>
+    </w:tblStylePr>
+    <w:tblStylePr w:type="band1Vert">
+      <w:tblPr/>
+      <w:tcPr>
+        <w:shd w:val="clear" w:color="auto" w:fill="DFF3EE" w:themeFill="accent3" w:themeFillTint="33"/>
+      </w:tcPr>
+    </w:tblStylePr>
+    <w:tblStylePr w:type="band1Horz">
+      <w:tblPr/>
+      <w:tcPr>
+        <w:shd w:val="clear" w:color="auto" w:fill="DFF3EE" w:themeFill="accent3" w:themeFillTint="33"/>
+      </w:tcPr>
+    </w:tblStylePr>
+  </w:style>
+  <w:style w:type="table" w:customStyle="1" w:styleId="TimStyle">
+    <w:name w:val="Tim Style"/>
+    <w:basedOn w:val="GridTable4Accent2"/>
+    <w:uiPriority w:val="99"/>
+    <w:rsid w:val="00595AB9"/>
+    <w:tblPr>
+      <w:tblBorders>
+        <w:top w:val="single" w:sz="4" w:space="0" w:color="E7E9EE"/>
+        <w:left w:val="single" w:sz="4" w:space="0" w:color="E7E9EE"/>
+        <w:bottom w:val="single" w:sz="4" w:space="0" w:color="E7E9EE"/>
+        <w:right w:val="single" w:sz="4" w:space="0" w:color="E7E9EE"/>
+        <w:insideH w:val="single" w:sz="4" w:space="0" w:color="E7E9EE"/>
+        <w:insideV w:val="single" w:sz="4" w:space="0" w:color="E7E9EE"/>
+      </w:tblBorders>
+    </w:tblPr>
+    <w:tcPr>
+      <w:vAlign w:val="center"/>
+    </w:tcPr>
+    <w:tblStylePr w:type="firstRow">
+      <w:rPr>
+        <w:rFonts w:asciiTheme="majorHAnsi" w:hAnsiTheme="majorHAnsi"/>
+        <w:b/>
+        <w:bCs/>
+        <w:i w:val="0"/>
+        <w:color w:val="FFFFFF" w:themeColor="background1"/>
+      </w:rPr>
+      <w:tblPr/>
+      <w:tcPr>
+        <w:shd w:val="clear" w:color="auto" w:fill="4E6D95"/>
+      </w:tcPr>
+    </w:tblStylePr>
+    <w:tblStylePr w:type="lastRow">
+      <w:rPr>
+        <w:b/>
+        <w:bCs/>
+      </w:rPr>
+      <w:tblPr/>
+      <w:tcPr>
+        <w:tcBorders>
+          <w:top w:val="double" w:sz="4" w:space="0" w:color="214C5E" w:themeColor="accent2"/>
+        </w:tcBorders>
+      </w:tcPr>
+    </w:tblStylePr>
+    <w:tblStylePr w:type="firstCol">
+      <w:rPr>
+        <w:b/>
+        <w:bCs/>
+      </w:rPr>
+    </w:tblStylePr>
+    <w:tblStylePr w:type="lastCol">
+      <w:rPr>
+        <w:b/>
+        <w:bCs/>
+      </w:rPr>
+    </w:tblStylePr>
+    <w:tblStylePr w:type="band1Vert">
+      <w:tblPr/>
+      <w:tcPr>
+        <w:shd w:val="clear" w:color="auto" w:fill="C6E0EB" w:themeFill="accent2" w:themeFillTint="33"/>
+      </w:tcPr>
+    </w:tblStylePr>
+    <w:tblStylePr w:type="band1Horz">
+      <w:tblPr/>
+      <w:tcPr>
+        <w:shd w:val="clear" w:color="auto" w:fill="E7E9EE"/>
+      </w:tcPr>
+    </w:tblStylePr>
+  </w:style>
+  <w:style w:type="paragraph" w:styleId="Listenabsatz">
+    <w:name w:val="List Paragraph"/>
+    <w:basedOn w:val="Standard"/>
+    <w:uiPriority w:val="34"/>
+    <w:unhideWhenUsed/>
+    <w:qFormat/>
+    <w:rsid w:val="002D0CC7"/>
+    <w:pPr>
+      <w:ind w:left="720"/>
+      <w:contextualSpacing/>
+    </w:pPr>
+  </w:style>
+  <w:style w:type="paragraph" w:styleId="Sprechblasentext">
+    <w:name w:val="Balloon Text"/>
+    <w:basedOn w:val="Standard"/>
+    <w:link w:val="SprechblasentextZchn"/>
+    <w:uiPriority w:val="99"/>
+    <w:semiHidden/>
+    <w:unhideWhenUsed/>
+    <w:rsid w:val="0064768F"/>
+    <w:pPr>
+      <w:spacing w:after="0" w:line="240" w:lineRule="auto"/>
+    </w:pPr>
+    <w:rPr>
+      <w:rFonts w:ascii="Tahoma" w:hAnsi="Tahoma" w:cs="Tahoma"/>
+      <w:sz w:val="16"/>
+      <w:szCs w:val="16"/>
+    </w:rPr>
+  </w:style>
+  <w:style w:type="character" w:customStyle="1" w:styleId="SprechblasentextZchn">
+    <w:name w:val="Sprechblasentext Zchn"/>
+    <w:basedOn w:val="Absatz-Standardschriftart"/>
+    <w:link w:val="Sprechblasentext"/>
+    <w:uiPriority w:val="99"/>
+    <w:semiHidden/>
+    <w:rsid w:val="0064768F"/>
+    <w:rPr>
+      <w:rFonts w:ascii="Tahoma" w:hAnsi="Tahoma" w:cs="Tahoma"/>
+      <w:sz w:val="16"/>
+      <w:szCs w:val="16"/>
+    </w:rPr>
   </w:style>
 </w:styles>
 </file>
@@ -4469,7 +6014,7 @@
   <a:extraClrSchemeLst/>
   <a:extLst>
     <a:ext uri="{05A4C25C-085E-4340-85A3-A5531E510DB2}">
-      <thm15:themeFamily xmlns:thm15="http://schemas.microsoft.com/office/thememl/2012/main" name="Office Theme" id="{62F939B6-93AF-4DB8-9C6B-D6C7DFDC589F}" vid="{4A3C46E8-61CC-4603-A589-7422A47A8E4A}"/>
+      <thm15:themeFamily xmlns:thm15="http://schemas.microsoft.com/office/thememl/2012/main" xmlns="" name="Office Theme" id="{62F939B6-93AF-4DB8-9C6B-D6C7DFDC589F}" vid="{4A3C46E8-61CC-4603-A589-7422A47A8E4A}"/>
     </a:ext>
   </a:extLst>
 </a:theme>
@@ -4480,7 +6025,7 @@
 </file>
 
 <file path=customXml/itemProps1.xml><?xml version="1.0" encoding="utf-8"?>
-<ds:datastoreItem xmlns:ds="http://schemas.openxmlformats.org/officeDocument/2006/customXml" ds:itemID="{C37E7CC9-E6A0-40CA-9501-D09ED7A7B656}">
+<ds:datastoreItem xmlns:ds="http://schemas.openxmlformats.org/officeDocument/2006/customXml" ds:itemID="{AB8EB84B-990C-4CDA-9F4C-4E928E5F3160}">
   <ds:schemaRefs>
     <ds:schemaRef ds:uri="http://schemas.openxmlformats.org/officeDocument/2006/bibliography"/>
   </ds:schemaRefs>

</xml_diff>

<commit_message>
adds pdf for review, lowers points a bit :)
</commit_message>
<xml_diff>
--- a/doc/task03/requirements_specification_review_white.docx
+++ b/doc/task03/requirements_specification_review_white.docx
@@ -1,10 +1,10 @@
 
 <file path=word/document.xml><?xml version="1.0" encoding="utf-8"?>
-<w:document xmlns:wpc="http://schemas.microsoft.com/office/word/2010/wordprocessingCanvas" xmlns:mc="http://schemas.openxmlformats.org/markup-compatibility/2006" xmlns:o="urn:schemas-microsoft-com:office:office" xmlns:r="http://schemas.openxmlformats.org/officeDocument/2006/relationships" xmlns:m="http://schemas.openxmlformats.org/officeDocument/2006/math" xmlns:v="urn:schemas-microsoft-com:vml" xmlns:wp14="http://schemas.microsoft.com/office/word/2010/wordprocessingDrawing" xmlns:wp="http://schemas.openxmlformats.org/drawingml/2006/wordprocessingDrawing" xmlns:w10="urn:schemas-microsoft-com:office:word" xmlns:w="http://schemas.openxmlformats.org/wordprocessingml/2006/main" xmlns:w14="http://schemas.microsoft.com/office/word/2010/wordml" xmlns:wpg="http://schemas.microsoft.com/office/word/2010/wordprocessingGroup" xmlns:wpi="http://schemas.microsoft.com/office/word/2010/wordprocessingInk" xmlns:wne="http://schemas.microsoft.com/office/word/2006/wordml" xmlns:wps="http://schemas.microsoft.com/office/word/2010/wordprocessingShape" mc:Ignorable="w14 wp14">
+<w:document xmlns:wpc="http://schemas.microsoft.com/office/word/2010/wordprocessingCanvas" xmlns:cx="http://schemas.microsoft.com/office/drawing/2014/chartex" xmlns:cx1="http://schemas.microsoft.com/office/drawing/2015/9/8/chartex" xmlns:cx2="http://schemas.microsoft.com/office/drawing/2015/10/21/chartex" xmlns:cx3="http://schemas.microsoft.com/office/drawing/2016/5/9/chartex" xmlns:cx4="http://schemas.microsoft.com/office/drawing/2016/5/10/chartex" xmlns:cx5="http://schemas.microsoft.com/office/drawing/2016/5/11/chartex" xmlns:cx6="http://schemas.microsoft.com/office/drawing/2016/5/12/chartex" xmlns:cx7="http://schemas.microsoft.com/office/drawing/2016/5/13/chartex" xmlns:cx8="http://schemas.microsoft.com/office/drawing/2016/5/14/chartex" xmlns:mc="http://schemas.openxmlformats.org/markup-compatibility/2006" xmlns:aink="http://schemas.microsoft.com/office/drawing/2016/ink" xmlns:am3d="http://schemas.microsoft.com/office/drawing/2017/model3d" xmlns:o="urn:schemas-microsoft-com:office:office" xmlns:r="http://schemas.openxmlformats.org/officeDocument/2006/relationships" xmlns:m="http://schemas.openxmlformats.org/officeDocument/2006/math" xmlns:v="urn:schemas-microsoft-com:vml" xmlns:wp14="http://schemas.microsoft.com/office/word/2010/wordprocessingDrawing" xmlns:wp="http://schemas.openxmlformats.org/drawingml/2006/wordprocessingDrawing" xmlns:w10="urn:schemas-microsoft-com:office:word" xmlns:w="http://schemas.openxmlformats.org/wordprocessingml/2006/main" xmlns:w14="http://schemas.microsoft.com/office/word/2010/wordml" xmlns:w15="http://schemas.microsoft.com/office/word/2012/wordml" xmlns:w16cid="http://schemas.microsoft.com/office/word/2016/wordml/cid" xmlns:w16se="http://schemas.microsoft.com/office/word/2015/wordml/symex" xmlns:wpg="http://schemas.microsoft.com/office/word/2010/wordprocessingGroup" xmlns:wpi="http://schemas.microsoft.com/office/word/2010/wordprocessingInk" xmlns:wne="http://schemas.microsoft.com/office/word/2006/wordml" xmlns:wps="http://schemas.microsoft.com/office/word/2010/wordprocessingShape" mc:Ignorable="w14 w15 w16se w16cid wp14">
   <w:body>
     <w:p>
       <w:pPr>
-        <w:pStyle w:val="berschrift1"/>
+        <w:pStyle w:val="Heading1"/>
       </w:pPr>
       <w:r>
         <w:t>Requirements Specifications Review</w:t>
@@ -32,7 +32,7 @@
           </w:tcPr>
           <w:p>
             <w:pPr>
-              <w:pStyle w:val="berschrift2"/>
+              <w:pStyle w:val="Heading2"/>
               <w:spacing w:before="0"/>
               <w:outlineLvl w:val="1"/>
             </w:pPr>
@@ -50,7 +50,7 @@
           </w:tcPr>
           <w:p>
             <w:pPr>
-              <w:pStyle w:val="berschrift2"/>
+              <w:pStyle w:val="Heading2"/>
               <w:spacing w:before="0"/>
               <w:outlineLvl w:val="1"/>
               <w:cnfStyle w:val="100000000000" w:firstRow="1" w:lastRow="0" w:firstColumn="0" w:lastColumn="0" w:oddVBand="0" w:evenVBand="0" w:oddHBand="0" w:evenHBand="0" w:firstRowFirstColumn="0" w:firstRowLastColumn="0" w:lastRowFirstColumn="0" w:lastRowLastColumn="0"/>
@@ -69,7 +69,7 @@
           </w:tcPr>
           <w:p>
             <w:pPr>
-              <w:pStyle w:val="berschrift2"/>
+              <w:pStyle w:val="Heading2"/>
               <w:spacing w:before="100" w:after="100"/>
               <w:outlineLvl w:val="1"/>
               <w:cnfStyle w:val="100000000000" w:firstRow="1" w:lastRow="0" w:firstColumn="0" w:lastColumn="0" w:oddVBand="0" w:evenVBand="0" w:oddHBand="0" w:evenHBand="0" w:firstRowFirstColumn="0" w:firstRowLastColumn="0" w:lastRowFirstColumn="0" w:lastRowLastColumn="0"/>
@@ -190,30 +190,38 @@
               <w:rPr>
                 <w:lang w:val="de-CH"/>
               </w:rPr>
-              <w:t xml:space="preserve">Das </w:t>
-            </w:r>
-            <w:proofErr w:type="spellStart"/>
-            <w:r>
-              <w:rPr>
-                <w:lang w:val="de-CH"/>
-              </w:rPr>
-              <w:t>Use</w:t>
-            </w:r>
-            <w:proofErr w:type="spellEnd"/>
-            <w:r>
-              <w:rPr>
-                <w:lang w:val="de-CH"/>
-              </w:rPr>
-              <w:t xml:space="preserve"> Case </w:t>
-            </w:r>
-            <w:proofErr w:type="spellStart"/>
+              <w:t>Das Use</w:t>
+            </w:r>
+            <w:r>
+              <w:rPr>
+                <w:lang w:val="de-CH"/>
+              </w:rPr>
+              <w:t>-</w:t>
+            </w:r>
+            <w:r>
+              <w:rPr>
+                <w:lang w:val="de-CH"/>
+              </w:rPr>
+              <w:t>Case</w:t>
+            </w:r>
+            <w:r>
+              <w:rPr>
+                <w:lang w:val="de-CH"/>
+              </w:rPr>
+              <w:t>-</w:t>
+            </w:r>
             <w:r>
               <w:rPr>
                 <w:lang w:val="de-CH"/>
               </w:rPr>
               <w:t>Diagram</w:t>
             </w:r>
-            <w:proofErr w:type="spellEnd"/>
+            <w:r>
+              <w:rPr>
+                <w:lang w:val="de-CH"/>
+              </w:rPr>
+              <w:t>m</w:t>
+            </w:r>
             <w:r>
               <w:rPr>
                 <w:lang w:val="de-CH"/>
@@ -224,21 +232,19 @@
               <w:rPr>
                 <w:lang w:val="de-CH"/>
               </w:rPr>
-              <w:t xml:space="preserve">t den </w:t>
-            </w:r>
-            <w:proofErr w:type="spellStart"/>
-            <w:r>
-              <w:rPr>
-                <w:lang w:val="de-CH"/>
-              </w:rPr>
-              <w:t>Use</w:t>
-            </w:r>
-            <w:proofErr w:type="spellEnd"/>
-            <w:r>
-              <w:rPr>
-                <w:lang w:val="de-CH"/>
-              </w:rPr>
-              <w:t xml:space="preserve"> Cases könnte besser u</w:t>
+              <w:t>t den Use</w:t>
+            </w:r>
+            <w:r>
+              <w:rPr>
+                <w:lang w:val="de-CH"/>
+              </w:rPr>
+              <w:t>-</w:t>
+            </w:r>
+            <w:r>
+              <w:rPr>
+                <w:lang w:val="de-CH"/>
+              </w:rPr>
+              <w:t>Cases könnte besser u</w:t>
             </w:r>
             <w:r>
               <w:rPr>
@@ -250,21 +256,19 @@
               <w:rPr>
                 <w:lang w:val="de-CH"/>
               </w:rPr>
-              <w:t xml:space="preserve"> Das grosse Bild auf die </w:t>
-            </w:r>
-            <w:proofErr w:type="spellStart"/>
-            <w:r>
-              <w:rPr>
-                <w:lang w:val="de-CH"/>
-              </w:rPr>
-              <w:t>Use</w:t>
-            </w:r>
-            <w:proofErr w:type="spellEnd"/>
-            <w:r>
-              <w:rPr>
-                <w:lang w:val="de-CH"/>
-              </w:rPr>
-              <w:t xml:space="preserve"> Cases zuschneiden.</w:t>
+              <w:t xml:space="preserve"> Das grosse Bild auf die Us</w:t>
+            </w:r>
+            <w:r>
+              <w:rPr>
+                <w:lang w:val="de-CH"/>
+              </w:rPr>
+              <w:t>e-</w:t>
+            </w:r>
+            <w:r>
+              <w:rPr>
+                <w:lang w:val="de-CH"/>
+              </w:rPr>
+              <w:t>Cases zuschneiden.</w:t>
             </w:r>
           </w:p>
         </w:tc>
@@ -322,61 +326,23 @@
               </w:rPr>
               <w:t xml:space="preserve">Es fehlt die genaue </w:t>
             </w:r>
-            <w:proofErr w:type="spellStart"/>
-            <w:r>
-              <w:rPr>
-                <w:lang w:val="de-CH"/>
-              </w:rPr>
-              <w:t>unterteilung</w:t>
-            </w:r>
-            <w:proofErr w:type="spellEnd"/>
-            <w:r>
-              <w:rPr>
-                <w:lang w:val="de-CH"/>
-              </w:rPr>
-              <w:t xml:space="preserve"> der </w:t>
-            </w:r>
-            <w:proofErr w:type="spellStart"/>
-            <w:r>
-              <w:rPr>
-                <w:lang w:val="de-CH"/>
-              </w:rPr>
-              <w:t>Functional</w:t>
-            </w:r>
-            <w:proofErr w:type="spellEnd"/>
-            <w:r>
-              <w:rPr>
-                <w:lang w:val="de-CH"/>
-              </w:rPr>
-              <w:t xml:space="preserve"> und Non-</w:t>
-            </w:r>
-            <w:proofErr w:type="spellStart"/>
-            <w:r>
-              <w:rPr>
-                <w:lang w:val="de-CH"/>
-              </w:rPr>
-              <w:t>Functional</w:t>
-            </w:r>
-            <w:proofErr w:type="spellEnd"/>
-            <w:r>
-              <w:rPr>
-                <w:lang w:val="de-CH"/>
-              </w:rPr>
-              <w:t xml:space="preserve"> </w:t>
-            </w:r>
-            <w:proofErr w:type="spellStart"/>
-            <w:r>
-              <w:rPr>
-                <w:lang w:val="de-CH"/>
-              </w:rPr>
-              <w:t>Requirements</w:t>
-            </w:r>
-            <w:proofErr w:type="spellEnd"/>
-            <w:r>
-              <w:rPr>
-                <w:lang w:val="de-CH"/>
-              </w:rPr>
-              <w:t xml:space="preserve"> und der eventuellen </w:t>
+            <w:r>
+              <w:rPr>
+                <w:lang w:val="de-CH"/>
+              </w:rPr>
+              <w:t>Unterteilung</w:t>
+            </w:r>
+            <w:r>
+              <w:rPr>
+                <w:lang w:val="de-CH"/>
+              </w:rPr>
+              <w:t xml:space="preserve"> der Functional</w:t>
+            </w:r>
+            <w:r>
+              <w:rPr>
+                <w:lang w:val="de-CH"/>
+              </w:rPr>
+              <w:t xml:space="preserve"> und Non-Functional Requirements und der eventuellen </w:t>
             </w:r>
             <w:r>
               <w:rPr>
@@ -435,21 +401,7 @@
               <w:rPr>
                 <w:lang w:val="de-CH"/>
               </w:rPr>
-              <w:t xml:space="preserve">Ohne Spezifizierte </w:t>
-            </w:r>
-            <w:proofErr w:type="spellStart"/>
-            <w:r>
-              <w:rPr>
-                <w:lang w:val="de-CH"/>
-              </w:rPr>
-              <w:t>Requirements</w:t>
-            </w:r>
-            <w:proofErr w:type="spellEnd"/>
-            <w:r>
-              <w:rPr>
-                <w:lang w:val="de-CH"/>
-              </w:rPr>
-              <w:t xml:space="preserve"> können keine Lieferobjekte definie</w:t>
+              <w:t>Ohne Spezifizierte Requirements können keine Lieferobjekte definie</w:t>
             </w:r>
             <w:r>
               <w:rPr>
@@ -612,19 +564,17 @@
               </w:rPr>
               <w:t xml:space="preserve">Punkt A und B deuten bereits eine offline Funktionalität an, diese wird jedoch unter “Mögliche Änderungen“ (Seite 9) als </w:t>
             </w:r>
-            <w:proofErr w:type="spellStart"/>
-            <w:r>
-              <w:rPr>
-                <w:lang w:val="de-CH"/>
-              </w:rPr>
-              <w:t>feature</w:t>
-            </w:r>
-            <w:proofErr w:type="spellEnd"/>
-            <w:r>
-              <w:rPr>
-                <w:lang w:val="de-CH"/>
-              </w:rPr>
-              <w:t xml:space="preserve"> angegeben.</w:t>
+            <w:r>
+              <w:rPr>
+                <w:lang w:val="de-CH"/>
+              </w:rPr>
+              <w:t>F</w:t>
+            </w:r>
+            <w:r>
+              <w:rPr>
+                <w:lang w:val="de-CH"/>
+              </w:rPr>
+              <w:t>eature angegeben.</w:t>
             </w:r>
           </w:p>
         </w:tc>
@@ -653,12 +603,7 @@
               <w:cnfStyle w:val="000000100000" w:firstRow="0" w:lastRow="0" w:firstColumn="0" w:lastColumn="0" w:oddVBand="0" w:evenVBand="0" w:oddHBand="1" w:evenHBand="0" w:firstRowFirstColumn="0" w:firstRowLastColumn="0" w:lastRowFirstColumn="0" w:lastRowLastColumn="0"/>
             </w:pPr>
             <w:r>
-              <w:t>Com</w:t>
-            </w:r>
-            <w:bookmarkStart w:id="0" w:name="_GoBack"/>
-            <w:bookmarkEnd w:id="0"/>
-            <w:r>
-              <w:t>prehensibility</w:t>
+              <w:t>Comprehensibility</w:t>
             </w:r>
           </w:p>
         </w:tc>
@@ -677,30 +622,14 @@
               <w:rPr>
                 <w:lang w:val="de-CH"/>
               </w:rPr>
-              <w:t xml:space="preserve">Im Kapitel 5. System </w:t>
-            </w:r>
-            <w:proofErr w:type="spellStart"/>
-            <w:r>
-              <w:rPr>
-                <w:lang w:val="de-CH"/>
-              </w:rPr>
-              <w:t>Architecture</w:t>
-            </w:r>
-            <w:proofErr w:type="spellEnd"/>
-            <w:r>
-              <w:rPr>
-                <w:lang w:val="de-CH"/>
-              </w:rPr>
-              <w:t xml:space="preserve"> gibt es folgenden </w:t>
-            </w:r>
-            <w:proofErr w:type="spellStart"/>
-            <w:r>
-              <w:rPr>
-                <w:lang w:val="de-CH"/>
-              </w:rPr>
-              <w:t>satz</w:t>
-            </w:r>
-            <w:proofErr w:type="spellEnd"/>
+              <w:t xml:space="preserve">Im Kapitel 5. System Architecture gibt es folgenden </w:t>
+            </w:r>
+            <w:r>
+              <w:rPr>
+                <w:lang w:val="de-CH"/>
+              </w:rPr>
+              <w:t>Satz</w:t>
+            </w:r>
           </w:p>
           <w:p>
             <w:pPr>
@@ -713,7 +642,7 @@
               <w:rPr>
                 <w:lang w:val="de-CH"/>
               </w:rPr>
-              <w:t xml:space="preserve"> ” Die Anwendung soll Daten auf einer Datenbank speichern, damit von einem Front- und Backend her über die beiden Rollen (Patient und Therapeut) entsprechende Daten abgerufen werden können.”</w:t>
+              <w:t xml:space="preserve"> ”Die Anwendung soll Daten auf einer Datenbank speichern, damit von einem Front- und Backend her über die beiden Rollen (Patient und Therapeut) entsprechende Daten abgerufen werden können.”</w:t>
             </w:r>
           </w:p>
           <w:p>
@@ -726,7 +655,7 @@
           </w:p>
           <w:p>
             <w:pPr>
-              <w:pStyle w:val="Listenabsatz"/>
+              <w:pStyle w:val="ListParagraph"/>
               <w:numPr>
                 <w:ilvl w:val="0"/>
                 <w:numId w:val="9"/>
@@ -742,21 +671,25 @@
               </w:rPr>
               <w:t xml:space="preserve">Heisst das dass es möglich ist direkt vom </w:t>
             </w:r>
-            <w:proofErr w:type="spellStart"/>
-            <w:r>
-              <w:rPr>
-                <w:lang w:val="de-CH"/>
-              </w:rPr>
-              <w:t>frontend</w:t>
-            </w:r>
-            <w:proofErr w:type="spellEnd"/>
-            <w:r>
-              <w:rPr>
-                <w:lang w:val="de-CH"/>
-              </w:rPr>
-              <w:t xml:space="preserve"> auf die Datenbank zuzugreifen (und nicht via backend zwischenschritt)</w:t>
+            <w:r>
+              <w:rPr>
+                <w:lang w:val="de-CH"/>
+              </w:rPr>
+              <w:t>F</w:t>
+            </w:r>
+            <w:r>
+              <w:rPr>
+                <w:lang w:val="de-CH"/>
+              </w:rPr>
+              <w:t>rontend auf die Datenbank zuzugreifen (und nicht via backend zwischenschritt</w:t>
             </w:r>
             <w:proofErr w:type="gramStart"/>
+            <w:r>
+              <w:rPr>
+                <w:lang w:val="de-CH"/>
+              </w:rPr>
+              <w:t>)</w:t>
+            </w:r>
             <w:r>
               <w:rPr>
                 <w:lang w:val="de-CH"/>
@@ -773,12 +706,15 @@
           </w:p>
           <w:p>
             <w:pPr>
-              <w:pStyle w:val="Listenabsatz"/>
+              <w:pStyle w:val="ListParagraph"/>
               <w:numPr>
                 <w:ilvl w:val="0"/>
                 <w:numId w:val="9"/>
               </w:numPr>
               <w:cnfStyle w:val="000000100000" w:firstRow="0" w:lastRow="0" w:firstColumn="0" w:lastColumn="0" w:oddVBand="0" w:evenVBand="0" w:oddHBand="1" w:evenHBand="0" w:firstRowFirstColumn="0" w:firstRowLastColumn="0" w:lastRowFirstColumn="0" w:lastRowLastColumn="0"/>
+              <w:rPr>
+                <w:lang w:val="de-CH"/>
+              </w:rPr>
             </w:pPr>
             <w:r>
               <w:rPr>
@@ -786,52 +722,66 @@
               </w:rPr>
               <w:t xml:space="preserve">Laut dem Bild greift der Patient auf das Frontend zu, der </w:t>
             </w:r>
-            <w:proofErr w:type="spellStart"/>
-            <w:r>
-              <w:rPr>
-                <w:lang w:val="de-CH"/>
-              </w:rPr>
-              <w:t>Therapist</w:t>
-            </w:r>
-            <w:proofErr w:type="spellEnd"/>
-            <w:r>
-              <w:rPr>
-                <w:lang w:val="de-CH"/>
-              </w:rPr>
-              <w:t xml:space="preserve"> allerdings direkt (und nur) auf das backend. </w:t>
-            </w:r>
-            <w:r>
-              <w:t xml:space="preserve">Hat der Therapist also </w:t>
-            </w:r>
-            <w:proofErr w:type="spellStart"/>
-            <w:r>
-              <w:t>kein</w:t>
-            </w:r>
-            <w:proofErr w:type="spellEnd"/>
-            <w:r>
-              <w:t xml:space="preserve"> GUI </w:t>
-            </w:r>
-            <w:proofErr w:type="spellStart"/>
-            <w:r>
-              <w:t>zur</w:t>
-            </w:r>
-            <w:proofErr w:type="spellEnd"/>
-            <w:r>
+            <w:r>
+              <w:rPr>
+                <w:lang w:val="de-CH"/>
+              </w:rPr>
+              <w:t>Therapeut</w:t>
+            </w:r>
+            <w:r>
+              <w:rPr>
+                <w:lang w:val="de-CH"/>
+              </w:rPr>
               <w:t xml:space="preserve"> </w:t>
             </w:r>
-            <w:proofErr w:type="spellStart"/>
-            <w:r>
-              <w:lastRenderedPageBreak/>
-              <w:t>verfügung</w:t>
-            </w:r>
-            <w:proofErr w:type="spellEnd"/>
-            <w:r>
+            <w:r>
+              <w:rPr>
+                <w:lang w:val="de-CH"/>
+              </w:rPr>
+              <w:t xml:space="preserve">allerdings direkt (und nur) auf das backend. </w:t>
+            </w:r>
+            <w:r>
+              <w:rPr>
+                <w:lang w:val="de-CH"/>
+              </w:rPr>
+              <w:t xml:space="preserve">Hat der </w:t>
+            </w:r>
+            <w:r>
+              <w:rPr>
+                <w:lang w:val="de-CH"/>
+              </w:rPr>
+              <w:t>Therapeut</w:t>
+            </w:r>
+            <w:r>
+              <w:rPr>
+                <w:lang w:val="de-CH"/>
+              </w:rPr>
+              <w:t xml:space="preserve"> </w:t>
+            </w:r>
+            <w:r>
+              <w:rPr>
+                <w:lang w:val="de-CH"/>
+              </w:rPr>
+              <w:t xml:space="preserve">also kein GUI zur </w:t>
+            </w:r>
+            <w:r>
+              <w:rPr>
+                <w:lang w:val="de-CH"/>
+              </w:rPr>
+              <w:t>Verfügung</w:t>
+            </w:r>
+            <w:r>
+              <w:rPr>
+                <w:lang w:val="de-CH"/>
+              </w:rPr>
               <w:t>?</w:t>
             </w:r>
+            <w:bookmarkStart w:id="0" w:name="_GoBack"/>
+            <w:bookmarkEnd w:id="0"/>
           </w:p>
           <w:p>
             <w:pPr>
-              <w:pStyle w:val="Listenabsatz"/>
+              <w:pStyle w:val="ListParagraph"/>
               <w:numPr>
                 <w:ilvl w:val="0"/>
                 <w:numId w:val="9"/>
@@ -845,58 +795,45 @@
               <w:rPr>
                 <w:lang w:val="de-CH"/>
               </w:rPr>
+              <w:lastRenderedPageBreak/>
               <w:t xml:space="preserve">Was ist der Teil Web </w:t>
             </w:r>
-            <w:proofErr w:type="spellStart"/>
-            <w:r>
-              <w:rPr>
-                <w:lang w:val="de-CH"/>
-              </w:rPr>
-              <w:t>service</w:t>
-            </w:r>
-            <w:proofErr w:type="spellEnd"/>
-            <w:r>
-              <w:rPr>
-                <w:lang w:val="de-CH"/>
-              </w:rPr>
-              <w:t xml:space="preserve">? Dieser </w:t>
-            </w:r>
-            <w:proofErr w:type="spellStart"/>
-            <w:r>
-              <w:rPr>
-                <w:lang w:val="de-CH"/>
-              </w:rPr>
-              <w:t>Komponent</w:t>
-            </w:r>
-            <w:proofErr w:type="spellEnd"/>
-            <w:r>
-              <w:rPr>
-                <w:lang w:val="de-CH"/>
-              </w:rPr>
-              <w:t xml:space="preserve"> wird im gesamten Dokument nicht einmal erwähnt abgesehen vom System </w:t>
-            </w:r>
-            <w:proofErr w:type="spellStart"/>
-            <w:r>
-              <w:rPr>
-                <w:lang w:val="de-CH"/>
-              </w:rPr>
-              <w:t>Architecture</w:t>
-            </w:r>
-            <w:proofErr w:type="spellEnd"/>
+            <w:r>
+              <w:rPr>
+                <w:lang w:val="de-CH"/>
+              </w:rPr>
+              <w:t>S</w:t>
+            </w:r>
+            <w:r>
+              <w:rPr>
+                <w:lang w:val="de-CH"/>
+              </w:rPr>
+              <w:t>ervice? Diese</w:t>
+            </w:r>
             <w:r>
               <w:rPr>
                 <w:lang w:val="de-CH"/>
               </w:rPr>
               <w:t xml:space="preserve"> </w:t>
             </w:r>
-            <w:proofErr w:type="spellStart"/>
-            <w:r>
-              <w:rPr>
-                <w:lang w:val="de-CH"/>
-              </w:rPr>
-              <w:t>Diagram</w:t>
-            </w:r>
-            <w:proofErr w:type="spellEnd"/>
+            <w:r>
+              <w:rPr>
+                <w:lang w:val="de-CH"/>
+              </w:rPr>
+              <w:t>Komponente</w:t>
+            </w:r>
+            <w:r>
+              <w:rPr>
+                <w:lang w:val="de-CH"/>
+              </w:rPr>
+              <w:t xml:space="preserve"> wird im gesamten Dokument nicht einmal erwähnt abgesehen vom System Architecture Diagram</w:t>
+            </w:r>
+            <w:r>
+              <w:rPr>
+                <w:lang w:val="de-CH"/>
+              </w:rPr>
+              <w:t>m</w:t>
+            </w:r>
           </w:p>
           <w:p>
             <w:pPr>
@@ -931,7 +868,7 @@
                           <pic:cNvPicPr/>
                         </pic:nvPicPr>
                         <pic:blipFill>
-                          <a:blip r:embed="rId9"/>
+                          <a:blip r:embed="rId8"/>
                           <a:stretch>
                             <a:fillRect/>
                           </a:stretch>
@@ -995,21 +932,7 @@
               <w:rPr>
                 <w:lang w:val="de-CH"/>
               </w:rPr>
-              <w:t xml:space="preserve">Die im Kapitel 6 definierten System </w:t>
-            </w:r>
-            <w:proofErr w:type="spellStart"/>
-            <w:r>
-              <w:rPr>
-                <w:lang w:val="de-CH"/>
-              </w:rPr>
-              <w:t>Requirements</w:t>
-            </w:r>
-            <w:proofErr w:type="spellEnd"/>
-            <w:r>
-              <w:rPr>
-                <w:lang w:val="de-CH"/>
-              </w:rPr>
-              <w:t xml:space="preserve"> können mit der Dokumentierten Testabdeckung geprüft werden</w:t>
+              <w:t>Die im Kapitel 6 definierten System Requirements können mit der Dokumentierten Testabdeckung geprüft werden</w:t>
             </w:r>
           </w:p>
         </w:tc>
@@ -1057,21 +980,7 @@
               <w:rPr>
                 <w:lang w:val="de-CH"/>
               </w:rPr>
-              <w:t xml:space="preserve">Die im Kapitel 6 definierten System </w:t>
-            </w:r>
-            <w:proofErr w:type="spellStart"/>
-            <w:r>
-              <w:rPr>
-                <w:lang w:val="de-CH"/>
-              </w:rPr>
-              <w:t>Requirements</w:t>
-            </w:r>
-            <w:proofErr w:type="spellEnd"/>
-            <w:r>
-              <w:rPr>
-                <w:lang w:val="de-CH"/>
-              </w:rPr>
-              <w:t xml:space="preserve"> sind klar aus den Fachlichen und Technischen Problemen abgeleitet die die Applikation lösen soll</w:t>
+              <w:t>Die im Kapitel 6 definierten System Requirements sind klar aus den Fachlichen und Technischen Problemen abgeleitet die die Applikation lösen soll</w:t>
             </w:r>
             <w:r>
               <w:rPr>
@@ -1102,11 +1011,9 @@
             <w:pPr>
               <w:cnfStyle w:val="000000000000" w:firstRow="0" w:lastRow="0" w:firstColumn="0" w:lastColumn="0" w:oddVBand="0" w:evenVBand="0" w:oddHBand="0" w:evenHBand="0" w:firstRowFirstColumn="0" w:firstRowLastColumn="0" w:lastRowFirstColumn="0" w:lastRowLastColumn="0"/>
             </w:pPr>
-            <w:proofErr w:type="spellStart"/>
-            <w:r>
-              <w:t>Adapatability</w:t>
-            </w:r>
-            <w:proofErr w:type="spellEnd"/>
+            <w:r>
+              <w:t>Adaptability</w:t>
+            </w:r>
           </w:p>
         </w:tc>
         <w:tc>
@@ -1124,42 +1031,31 @@
               <w:rPr>
                 <w:lang w:val="de-CH"/>
               </w:rPr>
-              <w:t xml:space="preserve">Die im Kapitel 6 definierten System </w:t>
-            </w:r>
-            <w:proofErr w:type="spellStart"/>
-            <w:r>
-              <w:rPr>
-                <w:lang w:val="de-CH"/>
-              </w:rPr>
-              <w:t>Requirements</w:t>
-            </w:r>
-            <w:proofErr w:type="spellEnd"/>
-            <w:r>
-              <w:rPr>
-                <w:lang w:val="de-CH"/>
-              </w:rPr>
-              <w:t xml:space="preserve"> können grundsätzlich geändert </w:t>
-            </w:r>
-            <w:proofErr w:type="spellStart"/>
-            <w:r>
-              <w:rPr>
-                <w:lang w:val="de-CH"/>
-              </w:rPr>
-              <w:t>warden</w:t>
-            </w:r>
-            <w:proofErr w:type="spellEnd"/>
-            <w:r>
-              <w:rPr>
-                <w:lang w:val="de-CH"/>
-              </w:rPr>
-              <w:t xml:space="preserve"> ohne das diese auf andere </w:t>
-            </w:r>
-            <w:proofErr w:type="spellStart"/>
-            <w:r>
-              <w:rPr>
-                <w:lang w:val="de-CH"/>
-              </w:rPr>
-              <w:t>Requ</w:t>
+              <w:t>Die im Kapitel 6 definierten System Requirements können grundsätzlich geändert w</w:t>
+            </w:r>
+            <w:r>
+              <w:rPr>
+                <w:lang w:val="de-CH"/>
+              </w:rPr>
+              <w:t>e</w:t>
+            </w:r>
+            <w:r>
+              <w:rPr>
+                <w:lang w:val="de-CH"/>
+              </w:rPr>
+              <w:t xml:space="preserve">rden ohne </w:t>
+            </w:r>
+            <w:r>
+              <w:rPr>
+                <w:lang w:val="de-CH"/>
+              </w:rPr>
+              <w:t>dass</w:t>
+            </w:r>
+            <w:r>
+              <w:rPr>
+                <w:lang w:val="de-CH"/>
+              </w:rPr>
+              <w:t xml:space="preserve"> diese auf andere Requ</w:t>
             </w:r>
             <w:r>
               <w:rPr>
@@ -1171,14 +1067,7 @@
               <w:rPr>
                 <w:lang w:val="de-CH"/>
               </w:rPr>
-              <w:t>rements</w:t>
-            </w:r>
-            <w:proofErr w:type="spellEnd"/>
-            <w:r>
-              <w:rPr>
-                <w:lang w:val="de-CH"/>
-              </w:rPr>
-              <w:t xml:space="preserve"> direkten </w:t>
+              <w:t xml:space="preserve">rements direkten </w:t>
             </w:r>
             <w:r>
               <w:rPr>
@@ -1198,27 +1087,33 @@
     </w:tbl>
     <w:p>
       <w:pPr>
-        <w:pStyle w:val="berschrift2"/>
+        <w:pStyle w:val="Heading2"/>
         <w:jc w:val="right"/>
       </w:pPr>
       <w:r>
-        <w:t>Overall Grade: 9/10</w:t>
+        <w:t xml:space="preserve">Overall Grade: </w:t>
+      </w:r>
+      <w:r>
+        <w:t>7</w:t>
+      </w:r>
+      <w:r>
+        <w:t>/10</w:t>
       </w:r>
     </w:p>
     <w:sectPr>
-      <w:footerReference w:type="default" r:id="rId10"/>
-      <w:pgSz w:w="12240" w:h="15840"/>
-      <w:pgMar w:top="720" w:right="1440" w:bottom="1800" w:left="1440" w:header="720" w:footer="720" w:gutter="0"/>
+      <w:footerReference w:type="default" r:id="rId9"/>
+      <w:pgSz w:w="11900" w:h="16840" w:code="9"/>
+      <w:pgMar w:top="1417" w:right="1134" w:bottom="1417" w:left="1134" w:header="720" w:footer="720" w:gutter="0"/>
       <w:cols w:space="720"/>
       <w:titlePg/>
-      <w:docGrid w:linePitch="360"/>
+      <w:docGrid w:linePitch="408"/>
     </w:sectPr>
   </w:body>
 </w:document>
 </file>
 
 <file path=word/endnotes.xml><?xml version="1.0" encoding="utf-8"?>
-<w:endnotes xmlns:wpc="http://schemas.microsoft.com/office/word/2010/wordprocessingCanvas" xmlns:mc="http://schemas.openxmlformats.org/markup-compatibility/2006" xmlns:o="urn:schemas-microsoft-com:office:office" xmlns:r="http://schemas.openxmlformats.org/officeDocument/2006/relationships" xmlns:m="http://schemas.openxmlformats.org/officeDocument/2006/math" xmlns:v="urn:schemas-microsoft-com:vml" xmlns:wp14="http://schemas.microsoft.com/office/word/2010/wordprocessingDrawing" xmlns:wp="http://schemas.openxmlformats.org/drawingml/2006/wordprocessingDrawing" xmlns:w10="urn:schemas-microsoft-com:office:word" xmlns:w="http://schemas.openxmlformats.org/wordprocessingml/2006/main" xmlns:w14="http://schemas.microsoft.com/office/word/2010/wordml" xmlns:wpg="http://schemas.microsoft.com/office/word/2010/wordprocessingGroup" xmlns:wpi="http://schemas.microsoft.com/office/word/2010/wordprocessingInk" xmlns:wne="http://schemas.microsoft.com/office/word/2006/wordml" xmlns:wps="http://schemas.microsoft.com/office/word/2010/wordprocessingShape" mc:Ignorable="w14 wp14">
+<w:endnotes xmlns:wpc="http://schemas.microsoft.com/office/word/2010/wordprocessingCanvas" xmlns:cx="http://schemas.microsoft.com/office/drawing/2014/chartex" xmlns:cx1="http://schemas.microsoft.com/office/drawing/2015/9/8/chartex" xmlns:cx2="http://schemas.microsoft.com/office/drawing/2015/10/21/chartex" xmlns:cx3="http://schemas.microsoft.com/office/drawing/2016/5/9/chartex" xmlns:cx4="http://schemas.microsoft.com/office/drawing/2016/5/10/chartex" xmlns:cx5="http://schemas.microsoft.com/office/drawing/2016/5/11/chartex" xmlns:cx6="http://schemas.microsoft.com/office/drawing/2016/5/12/chartex" xmlns:cx7="http://schemas.microsoft.com/office/drawing/2016/5/13/chartex" xmlns:cx8="http://schemas.microsoft.com/office/drawing/2016/5/14/chartex" xmlns:mc="http://schemas.openxmlformats.org/markup-compatibility/2006" xmlns:aink="http://schemas.microsoft.com/office/drawing/2016/ink" xmlns:am3d="http://schemas.microsoft.com/office/drawing/2017/model3d" xmlns:o="urn:schemas-microsoft-com:office:office" xmlns:r="http://schemas.openxmlformats.org/officeDocument/2006/relationships" xmlns:m="http://schemas.openxmlformats.org/officeDocument/2006/math" xmlns:v="urn:schemas-microsoft-com:vml" xmlns:wp14="http://schemas.microsoft.com/office/word/2010/wordprocessingDrawing" xmlns:wp="http://schemas.openxmlformats.org/drawingml/2006/wordprocessingDrawing" xmlns:w10="urn:schemas-microsoft-com:office:word" xmlns:w="http://schemas.openxmlformats.org/wordprocessingml/2006/main" xmlns:w14="http://schemas.microsoft.com/office/word/2010/wordml" xmlns:w15="http://schemas.microsoft.com/office/word/2012/wordml" xmlns:w16cid="http://schemas.microsoft.com/office/word/2016/wordml/cid" xmlns:w16se="http://schemas.microsoft.com/office/word/2015/wordml/symex" xmlns:wpg="http://schemas.microsoft.com/office/word/2010/wordprocessingGroup" xmlns:wpi="http://schemas.microsoft.com/office/word/2010/wordprocessingInk" xmlns:wne="http://schemas.microsoft.com/office/word/2006/wordml" xmlns:wps="http://schemas.microsoft.com/office/word/2010/wordprocessingShape" mc:Ignorable="w14 w15 w16se w16cid wp14">
   <w:endnote w:type="separator" w:id="-1">
     <w:p>
       <w:r>
@@ -1239,7 +1134,7 @@
 </file>
 
 <file path=word/footer1.xml><?xml version="1.0" encoding="utf-8"?>
-<w:ftr xmlns:wpc="http://schemas.microsoft.com/office/word/2010/wordprocessingCanvas" xmlns:mc="http://schemas.openxmlformats.org/markup-compatibility/2006" xmlns:o="urn:schemas-microsoft-com:office:office" xmlns:r="http://schemas.openxmlformats.org/officeDocument/2006/relationships" xmlns:m="http://schemas.openxmlformats.org/officeDocument/2006/math" xmlns:v="urn:schemas-microsoft-com:vml" xmlns:wp14="http://schemas.microsoft.com/office/word/2010/wordprocessingDrawing" xmlns:wp="http://schemas.openxmlformats.org/drawingml/2006/wordprocessingDrawing" xmlns:w10="urn:schemas-microsoft-com:office:word" xmlns:w="http://schemas.openxmlformats.org/wordprocessingml/2006/main" xmlns:w14="http://schemas.microsoft.com/office/word/2010/wordml" xmlns:wpg="http://schemas.microsoft.com/office/word/2010/wordprocessingGroup" xmlns:wpi="http://schemas.microsoft.com/office/word/2010/wordprocessingInk" xmlns:wne="http://schemas.microsoft.com/office/word/2006/wordml" xmlns:wps="http://schemas.microsoft.com/office/word/2010/wordprocessingShape" mc:Ignorable="w14 wp14">
+<w:ftr xmlns:wpc="http://schemas.microsoft.com/office/word/2010/wordprocessingCanvas" xmlns:cx="http://schemas.microsoft.com/office/drawing/2014/chartex" xmlns:cx1="http://schemas.microsoft.com/office/drawing/2015/9/8/chartex" xmlns:cx2="http://schemas.microsoft.com/office/drawing/2015/10/21/chartex" xmlns:cx3="http://schemas.microsoft.com/office/drawing/2016/5/9/chartex" xmlns:cx4="http://schemas.microsoft.com/office/drawing/2016/5/10/chartex" xmlns:cx5="http://schemas.microsoft.com/office/drawing/2016/5/11/chartex" xmlns:cx6="http://schemas.microsoft.com/office/drawing/2016/5/12/chartex" xmlns:cx7="http://schemas.microsoft.com/office/drawing/2016/5/13/chartex" xmlns:cx8="http://schemas.microsoft.com/office/drawing/2016/5/14/chartex" xmlns:mc="http://schemas.openxmlformats.org/markup-compatibility/2006" xmlns:aink="http://schemas.microsoft.com/office/drawing/2016/ink" xmlns:am3d="http://schemas.microsoft.com/office/drawing/2017/model3d" xmlns:o="urn:schemas-microsoft-com:office:office" xmlns:r="http://schemas.openxmlformats.org/officeDocument/2006/relationships" xmlns:m="http://schemas.openxmlformats.org/officeDocument/2006/math" xmlns:v="urn:schemas-microsoft-com:vml" xmlns:wp14="http://schemas.microsoft.com/office/word/2010/wordprocessingDrawing" xmlns:wp="http://schemas.openxmlformats.org/drawingml/2006/wordprocessingDrawing" xmlns:w10="urn:schemas-microsoft-com:office:word" xmlns:w="http://schemas.openxmlformats.org/wordprocessingml/2006/main" xmlns:w14="http://schemas.microsoft.com/office/word/2010/wordml" xmlns:w15="http://schemas.microsoft.com/office/word/2012/wordml" xmlns:w16cid="http://schemas.microsoft.com/office/word/2016/wordml/cid" xmlns:w16se="http://schemas.microsoft.com/office/word/2015/wordml/symex" xmlns:wpg="http://schemas.microsoft.com/office/word/2010/wordprocessingGroup" xmlns:wpi="http://schemas.microsoft.com/office/word/2010/wordprocessingInk" xmlns:wne="http://schemas.microsoft.com/office/word/2006/wordml" xmlns:wps="http://schemas.microsoft.com/office/word/2010/wordprocessingShape" mc:Ignorable="w14 w15 w16se w16cid wp14">
   <w:sdt>
     <w:sdtPr>
       <w:id w:val="-1200699706"/>
@@ -1256,7 +1151,7 @@
     <w:sdtContent>
       <w:p>
         <w:pPr>
-          <w:pStyle w:val="Fuzeile"/>
+          <w:pStyle w:val="Footer"/>
         </w:pPr>
         <w:r>
           <w:fldChar w:fldCharType="begin"/>
@@ -1286,7 +1181,7 @@
 </file>
 
 <file path=word/footnotes.xml><?xml version="1.0" encoding="utf-8"?>
-<w:footnotes xmlns:wpc="http://schemas.microsoft.com/office/word/2010/wordprocessingCanvas" xmlns:mc="http://schemas.openxmlformats.org/markup-compatibility/2006" xmlns:o="urn:schemas-microsoft-com:office:office" xmlns:r="http://schemas.openxmlformats.org/officeDocument/2006/relationships" xmlns:m="http://schemas.openxmlformats.org/officeDocument/2006/math" xmlns:v="urn:schemas-microsoft-com:vml" xmlns:wp14="http://schemas.microsoft.com/office/word/2010/wordprocessingDrawing" xmlns:wp="http://schemas.openxmlformats.org/drawingml/2006/wordprocessingDrawing" xmlns:w10="urn:schemas-microsoft-com:office:word" xmlns:w="http://schemas.openxmlformats.org/wordprocessingml/2006/main" xmlns:w14="http://schemas.microsoft.com/office/word/2010/wordml" xmlns:wpg="http://schemas.microsoft.com/office/word/2010/wordprocessingGroup" xmlns:wpi="http://schemas.microsoft.com/office/word/2010/wordprocessingInk" xmlns:wne="http://schemas.microsoft.com/office/word/2006/wordml" xmlns:wps="http://schemas.microsoft.com/office/word/2010/wordprocessingShape" mc:Ignorable="w14 wp14">
+<w:footnotes xmlns:wpc="http://schemas.microsoft.com/office/word/2010/wordprocessingCanvas" xmlns:cx="http://schemas.microsoft.com/office/drawing/2014/chartex" xmlns:cx1="http://schemas.microsoft.com/office/drawing/2015/9/8/chartex" xmlns:cx2="http://schemas.microsoft.com/office/drawing/2015/10/21/chartex" xmlns:cx3="http://schemas.microsoft.com/office/drawing/2016/5/9/chartex" xmlns:cx4="http://schemas.microsoft.com/office/drawing/2016/5/10/chartex" xmlns:cx5="http://schemas.microsoft.com/office/drawing/2016/5/11/chartex" xmlns:cx6="http://schemas.microsoft.com/office/drawing/2016/5/12/chartex" xmlns:cx7="http://schemas.microsoft.com/office/drawing/2016/5/13/chartex" xmlns:cx8="http://schemas.microsoft.com/office/drawing/2016/5/14/chartex" xmlns:mc="http://schemas.openxmlformats.org/markup-compatibility/2006" xmlns:aink="http://schemas.microsoft.com/office/drawing/2016/ink" xmlns:am3d="http://schemas.microsoft.com/office/drawing/2017/model3d" xmlns:o="urn:schemas-microsoft-com:office:office" xmlns:r="http://schemas.openxmlformats.org/officeDocument/2006/relationships" xmlns:m="http://schemas.openxmlformats.org/officeDocument/2006/math" xmlns:v="urn:schemas-microsoft-com:vml" xmlns:wp14="http://schemas.microsoft.com/office/word/2010/wordprocessingDrawing" xmlns:wp="http://schemas.openxmlformats.org/drawingml/2006/wordprocessingDrawing" xmlns:w10="urn:schemas-microsoft-com:office:word" xmlns:w="http://schemas.openxmlformats.org/wordprocessingml/2006/main" xmlns:w14="http://schemas.microsoft.com/office/word/2010/wordml" xmlns:w15="http://schemas.microsoft.com/office/word/2012/wordml" xmlns:w16cid="http://schemas.microsoft.com/office/word/2016/wordml/cid" xmlns:w16se="http://schemas.microsoft.com/office/word/2015/wordml/symex" xmlns:wpg="http://schemas.microsoft.com/office/word/2010/wordprocessingGroup" xmlns:wpi="http://schemas.microsoft.com/office/word/2010/wordprocessingInk" xmlns:wne="http://schemas.microsoft.com/office/word/2006/wordml" xmlns:wps="http://schemas.microsoft.com/office/word/2010/wordprocessingShape" mc:Ignorable="w14 w15 w16se w16cid wp14">
   <w:footnote w:type="separator" w:id="-1">
     <w:p>
       <w:r>
@@ -1307,8 +1202,8 @@
 </file>
 
 <file path=word/numbering.xml><?xml version="1.0" encoding="utf-8"?>
-<w:numbering xmlns:wpc="http://schemas.microsoft.com/office/word/2010/wordprocessingCanvas" xmlns:mc="http://schemas.openxmlformats.org/markup-compatibility/2006" xmlns:o="urn:schemas-microsoft-com:office:office" xmlns:r="http://schemas.openxmlformats.org/officeDocument/2006/relationships" xmlns:m="http://schemas.openxmlformats.org/officeDocument/2006/math" xmlns:v="urn:schemas-microsoft-com:vml" xmlns:wp14="http://schemas.microsoft.com/office/word/2010/wordprocessingDrawing" xmlns:wp="http://schemas.openxmlformats.org/drawingml/2006/wordprocessingDrawing" xmlns:w10="urn:schemas-microsoft-com:office:word" xmlns:w="http://schemas.openxmlformats.org/wordprocessingml/2006/main" xmlns:w14="http://schemas.microsoft.com/office/word/2010/wordml" xmlns:wpg="http://schemas.microsoft.com/office/word/2010/wordprocessingGroup" xmlns:wpi="http://schemas.microsoft.com/office/word/2010/wordprocessingInk" xmlns:wne="http://schemas.microsoft.com/office/word/2006/wordml" xmlns:wps="http://schemas.microsoft.com/office/word/2010/wordprocessingShape" mc:Ignorable="w14 wp14">
-  <w:abstractNum w:abstractNumId="0">
+<w:numbering xmlns:wpc="http://schemas.microsoft.com/office/word/2010/wordprocessingCanvas" xmlns:cx="http://schemas.microsoft.com/office/drawing/2014/chartex" xmlns:cx1="http://schemas.microsoft.com/office/drawing/2015/9/8/chartex" xmlns:cx2="http://schemas.microsoft.com/office/drawing/2015/10/21/chartex" xmlns:cx3="http://schemas.microsoft.com/office/drawing/2016/5/9/chartex" xmlns:cx4="http://schemas.microsoft.com/office/drawing/2016/5/10/chartex" xmlns:cx5="http://schemas.microsoft.com/office/drawing/2016/5/11/chartex" xmlns:cx6="http://schemas.microsoft.com/office/drawing/2016/5/12/chartex" xmlns:cx7="http://schemas.microsoft.com/office/drawing/2016/5/13/chartex" xmlns:cx8="http://schemas.microsoft.com/office/drawing/2016/5/14/chartex" xmlns:mc="http://schemas.openxmlformats.org/markup-compatibility/2006" xmlns:aink="http://schemas.microsoft.com/office/drawing/2016/ink" xmlns:am3d="http://schemas.microsoft.com/office/drawing/2017/model3d" xmlns:o="urn:schemas-microsoft-com:office:office" xmlns:r="http://schemas.openxmlformats.org/officeDocument/2006/relationships" xmlns:m="http://schemas.openxmlformats.org/officeDocument/2006/math" xmlns:v="urn:schemas-microsoft-com:vml" xmlns:wp14="http://schemas.microsoft.com/office/word/2010/wordprocessingDrawing" xmlns:wp="http://schemas.openxmlformats.org/drawingml/2006/wordprocessingDrawing" xmlns:w10="urn:schemas-microsoft-com:office:word" xmlns:w="http://schemas.openxmlformats.org/wordprocessingml/2006/main" xmlns:w14="http://schemas.microsoft.com/office/word/2010/wordml" xmlns:w15="http://schemas.microsoft.com/office/word/2012/wordml" xmlns:w16cid="http://schemas.microsoft.com/office/word/2016/wordml/cid" xmlns:w16se="http://schemas.microsoft.com/office/word/2015/wordml/symex" xmlns:wpg="http://schemas.microsoft.com/office/word/2010/wordprocessingGroup" xmlns:wpi="http://schemas.microsoft.com/office/word/2010/wordprocessingInk" xmlns:wne="http://schemas.microsoft.com/office/word/2006/wordml" xmlns:wps="http://schemas.microsoft.com/office/word/2010/wordprocessingShape" mc:Ignorable="w14 w15 w16se w16cid wp14">
+  <w:abstractNum w:abstractNumId="0" w15:restartNumberingAfterBreak="0">
     <w:nsid w:val="FFFFFF88"/>
     <w:multiLevelType w:val="singleLevel"/>
     <w:tmpl w:val="930A86DE"/>
@@ -1325,7 +1220,7 @@
       </w:pPr>
     </w:lvl>
   </w:abstractNum>
-  <w:abstractNum w:abstractNumId="1">
+  <w:abstractNum w:abstractNumId="1" w15:restartNumberingAfterBreak="0">
     <w:nsid w:val="FFFFFF89"/>
     <w:multiLevelType w:val="singleLevel"/>
     <w:tmpl w:val="1682D62C"/>
@@ -1345,7 +1240,7 @@
       </w:rPr>
     </w:lvl>
   </w:abstractNum>
-  <w:abstractNum w:abstractNumId="2">
+  <w:abstractNum w:abstractNumId="2" w15:restartNumberingAfterBreak="0">
     <w:nsid w:val="0959450E"/>
     <w:multiLevelType w:val="hybridMultilevel"/>
     <w:tmpl w:val="B0ECBCA2"/>
@@ -1434,7 +1329,7 @@
       </w:pPr>
     </w:lvl>
   </w:abstractNum>
-  <w:abstractNum w:abstractNumId="3">
+  <w:abstractNum w:abstractNumId="3" w15:restartNumberingAfterBreak="0">
     <w:nsid w:val="12FA3719"/>
     <w:multiLevelType w:val="hybridMultilevel"/>
     <w:tmpl w:val="BC0CA86E"/>
@@ -1523,14 +1418,14 @@
       </w:pPr>
     </w:lvl>
   </w:abstractNum>
-  <w:abstractNum w:abstractNumId="4">
+  <w:abstractNum w:abstractNumId="4" w15:restartNumberingAfterBreak="0">
     <w:nsid w:val="20906CDF"/>
     <w:multiLevelType w:val="hybridMultilevel"/>
     <w:tmpl w:val="9E244A1C"/>
     <w:lvl w:ilvl="0" w:tplc="A78AD9E8">
       <w:start w:val="1"/>
       <w:numFmt w:val="bullet"/>
-      <w:pStyle w:val="Aufzhlungszeichen"/>
+      <w:pStyle w:val="ListBullet"/>
       <w:lvlText w:val=""/>
       <w:lvlJc w:val="left"/>
       <w:pPr>
@@ -1640,7 +1535,7 @@
       </w:rPr>
     </w:lvl>
   </w:abstractNum>
-  <w:abstractNum w:abstractNumId="5">
+  <w:abstractNum w:abstractNumId="5" w15:restartNumberingAfterBreak="0">
     <w:nsid w:val="58770331"/>
     <w:multiLevelType w:val="hybridMultilevel"/>
     <w:tmpl w:val="09AEB668"/>
@@ -1752,14 +1647,14 @@
       </w:rPr>
     </w:lvl>
   </w:abstractNum>
-  <w:abstractNum w:abstractNumId="6">
+  <w:abstractNum w:abstractNumId="6" w15:restartNumberingAfterBreak="0">
     <w:nsid w:val="68AB4355"/>
     <w:multiLevelType w:val="hybridMultilevel"/>
     <w:tmpl w:val="0B203272"/>
     <w:lvl w:ilvl="0" w:tplc="CE0E85FE">
       <w:start w:val="1"/>
       <w:numFmt w:val="decimal"/>
-      <w:pStyle w:val="Listennummer"/>
+      <w:pStyle w:val="ListNumber"/>
       <w:lvlText w:val="%1."/>
       <w:lvlJc w:val="left"/>
       <w:pPr>
@@ -1845,7 +1740,7 @@
       </w:pPr>
     </w:lvl>
   </w:abstractNum>
-  <w:abstractNum w:abstractNumId="7">
+  <w:abstractNum w:abstractNumId="7" w15:restartNumberingAfterBreak="0">
     <w:nsid w:val="73541ECF"/>
     <w:multiLevelType w:val="hybridMultilevel"/>
     <w:tmpl w:val="B126AA10"/>
@@ -1957,7 +1852,7 @@
       </w:rPr>
     </w:lvl>
   </w:abstractNum>
-  <w:abstractNum w:abstractNumId="8">
+  <w:abstractNum w:abstractNumId="8" w15:restartNumberingAfterBreak="0">
     <w:nsid w:val="73FD0D6E"/>
     <w:multiLevelType w:val="hybridMultilevel"/>
     <w:tmpl w:val="77A6941E"/>
@@ -2100,7 +1995,7 @@
 </file>
 
 <file path=word/styles.xml><?xml version="1.0" encoding="utf-8"?>
-<w:styles xmlns:mc="http://schemas.openxmlformats.org/markup-compatibility/2006" xmlns:r="http://schemas.openxmlformats.org/officeDocument/2006/relationships" xmlns:w="http://schemas.openxmlformats.org/wordprocessingml/2006/main" xmlns:w14="http://schemas.microsoft.com/office/word/2010/wordml" mc:Ignorable="w14">
+<w:styles xmlns:mc="http://schemas.openxmlformats.org/markup-compatibility/2006" xmlns:r="http://schemas.openxmlformats.org/officeDocument/2006/relationships" xmlns:w="http://schemas.openxmlformats.org/wordprocessingml/2006/main" xmlns:w14="http://schemas.microsoft.com/office/word/2010/wordml" xmlns:w15="http://schemas.microsoft.com/office/word/2012/wordml" xmlns:w16cid="http://schemas.microsoft.com/office/word/2016/wordml/cid" xmlns:w16se="http://schemas.microsoft.com/office/word/2015/wordml/symex" mc:Ignorable="w14 w15 w16se w16cid">
   <w:docDefaults>
     <w:rPrDefault>
       <w:rPr>
@@ -2117,158 +2012,393 @@
       </w:pPr>
     </w:pPrDefault>
   </w:docDefaults>
-  <w:latentStyles w:defLockedState="0" w:defUIPriority="99" w:defSemiHidden="1" w:defUnhideWhenUsed="1" w:defQFormat="0" w:count="267">
-    <w:lsdException w:name="Normal" w:semiHidden="0" w:uiPriority="0" w:unhideWhenUsed="0" w:qFormat="1"/>
-    <w:lsdException w:name="heading 1" w:semiHidden="0" w:uiPriority="9" w:unhideWhenUsed="0" w:qFormat="1"/>
-    <w:lsdException w:name="heading 2" w:uiPriority="9" w:qFormat="1"/>
-    <w:lsdException w:name="heading 3" w:uiPriority="9" w:qFormat="1"/>
-    <w:lsdException w:name="heading 4" w:uiPriority="9" w:qFormat="1"/>
-    <w:lsdException w:name="heading 5" w:uiPriority="9" w:qFormat="1"/>
-    <w:lsdException w:name="heading 6" w:uiPriority="9" w:qFormat="1"/>
-    <w:lsdException w:name="heading 7" w:uiPriority="9" w:qFormat="1"/>
-    <w:lsdException w:name="heading 8" w:uiPriority="9" w:qFormat="1"/>
-    <w:lsdException w:name="heading 9" w:uiPriority="9" w:qFormat="1"/>
-    <w:lsdException w:name="toc 1" w:uiPriority="39"/>
-    <w:lsdException w:name="toc 2" w:uiPriority="39"/>
-    <w:lsdException w:name="toc 3" w:uiPriority="39"/>
-    <w:lsdException w:name="toc 4" w:uiPriority="39"/>
-    <w:lsdException w:name="toc 5" w:uiPriority="39"/>
-    <w:lsdException w:name="toc 6" w:uiPriority="39"/>
-    <w:lsdException w:name="toc 7" w:uiPriority="39"/>
-    <w:lsdException w:name="toc 8" w:uiPriority="39"/>
-    <w:lsdException w:name="toc 9" w:uiPriority="39"/>
-    <w:lsdException w:name="header" w:qFormat="1"/>
-    <w:lsdException w:name="footer" w:qFormat="1"/>
-    <w:lsdException w:name="caption" w:uiPriority="35" w:qFormat="1"/>
-    <w:lsdException w:name="List Bullet" w:semiHidden="0" w:uiPriority="10" w:unhideWhenUsed="0" w:qFormat="1"/>
-    <w:lsdException w:name="List Number" w:semiHidden="0" w:uiPriority="11" w:unhideWhenUsed="0" w:qFormat="1"/>
+  <w:latentStyles w:defLockedState="0" w:defUIPriority="99" w:defSemiHidden="0" w:defUnhideWhenUsed="0" w:defQFormat="0" w:count="376">
+    <w:lsdException w:name="Normal" w:uiPriority="0" w:qFormat="1"/>
+    <w:lsdException w:name="heading 1" w:uiPriority="9" w:qFormat="1"/>
+    <w:lsdException w:name="heading 2" w:semiHidden="1" w:uiPriority="9" w:unhideWhenUsed="1" w:qFormat="1"/>
+    <w:lsdException w:name="heading 3" w:semiHidden="1" w:uiPriority="9" w:unhideWhenUsed="1" w:qFormat="1"/>
+    <w:lsdException w:name="heading 4" w:semiHidden="1" w:uiPriority="9" w:unhideWhenUsed="1" w:qFormat="1"/>
+    <w:lsdException w:name="heading 5" w:semiHidden="1" w:uiPriority="9" w:unhideWhenUsed="1" w:qFormat="1"/>
+    <w:lsdException w:name="heading 6" w:semiHidden="1" w:uiPriority="9" w:unhideWhenUsed="1" w:qFormat="1"/>
+    <w:lsdException w:name="heading 7" w:semiHidden="1" w:uiPriority="9" w:unhideWhenUsed="1" w:qFormat="1"/>
+    <w:lsdException w:name="heading 8" w:semiHidden="1" w:uiPriority="9" w:unhideWhenUsed="1" w:qFormat="1"/>
+    <w:lsdException w:name="heading 9" w:semiHidden="1" w:uiPriority="9" w:unhideWhenUsed="1" w:qFormat="1"/>
+    <w:lsdException w:name="index 1" w:semiHidden="1" w:unhideWhenUsed="1"/>
+    <w:lsdException w:name="index 2" w:semiHidden="1" w:unhideWhenUsed="1"/>
+    <w:lsdException w:name="index 3" w:semiHidden="1" w:unhideWhenUsed="1"/>
+    <w:lsdException w:name="index 4" w:semiHidden="1" w:unhideWhenUsed="1"/>
+    <w:lsdException w:name="index 5" w:semiHidden="1" w:unhideWhenUsed="1"/>
+    <w:lsdException w:name="index 6" w:semiHidden="1" w:unhideWhenUsed="1"/>
+    <w:lsdException w:name="index 7" w:semiHidden="1" w:unhideWhenUsed="1"/>
+    <w:lsdException w:name="index 8" w:semiHidden="1" w:unhideWhenUsed="1"/>
+    <w:lsdException w:name="index 9" w:semiHidden="1" w:unhideWhenUsed="1"/>
+    <w:lsdException w:name="toc 1" w:semiHidden="1" w:uiPriority="39" w:unhideWhenUsed="1"/>
+    <w:lsdException w:name="toc 2" w:semiHidden="1" w:uiPriority="39" w:unhideWhenUsed="1"/>
+    <w:lsdException w:name="toc 3" w:semiHidden="1" w:uiPriority="39" w:unhideWhenUsed="1"/>
+    <w:lsdException w:name="toc 4" w:semiHidden="1" w:uiPriority="39" w:unhideWhenUsed="1"/>
+    <w:lsdException w:name="toc 5" w:semiHidden="1" w:uiPriority="39" w:unhideWhenUsed="1"/>
+    <w:lsdException w:name="toc 6" w:semiHidden="1" w:uiPriority="39" w:unhideWhenUsed="1"/>
+    <w:lsdException w:name="toc 7" w:semiHidden="1" w:uiPriority="39" w:unhideWhenUsed="1"/>
+    <w:lsdException w:name="toc 8" w:semiHidden="1" w:uiPriority="39" w:unhideWhenUsed="1"/>
+    <w:lsdException w:name="toc 9" w:semiHidden="1" w:uiPriority="39" w:unhideWhenUsed="1"/>
+    <w:lsdException w:name="Normal Indent" w:semiHidden="1" w:unhideWhenUsed="1"/>
+    <w:lsdException w:name="footnote text" w:semiHidden="1" w:unhideWhenUsed="1"/>
+    <w:lsdException w:name="annotation text" w:semiHidden="1" w:unhideWhenUsed="1"/>
+    <w:lsdException w:name="header" w:semiHidden="1" w:unhideWhenUsed="1" w:qFormat="1"/>
+    <w:lsdException w:name="footer" w:semiHidden="1" w:unhideWhenUsed="1" w:qFormat="1"/>
+    <w:lsdException w:name="index heading" w:semiHidden="1" w:unhideWhenUsed="1"/>
+    <w:lsdException w:name="caption" w:semiHidden="1" w:uiPriority="35" w:unhideWhenUsed="1" w:qFormat="1"/>
+    <w:lsdException w:name="table of figures" w:semiHidden="1" w:unhideWhenUsed="1"/>
+    <w:lsdException w:name="envelope address" w:semiHidden="1" w:unhideWhenUsed="1"/>
+    <w:lsdException w:name="envelope return" w:semiHidden="1" w:unhideWhenUsed="1"/>
+    <w:lsdException w:name="footnote reference" w:semiHidden="1" w:unhideWhenUsed="1"/>
+    <w:lsdException w:name="annotation reference" w:semiHidden="1" w:unhideWhenUsed="1"/>
+    <w:lsdException w:name="line number" w:semiHidden="1" w:unhideWhenUsed="1"/>
+    <w:lsdException w:name="page number" w:semiHidden="1" w:unhideWhenUsed="1"/>
+    <w:lsdException w:name="endnote reference" w:semiHidden="1" w:unhideWhenUsed="1"/>
+    <w:lsdException w:name="endnote text" w:semiHidden="1" w:unhideWhenUsed="1"/>
+    <w:lsdException w:name="table of authorities" w:semiHidden="1" w:unhideWhenUsed="1"/>
+    <w:lsdException w:name="macro" w:semiHidden="1" w:unhideWhenUsed="1"/>
+    <w:lsdException w:name="toa heading" w:semiHidden="1" w:unhideWhenUsed="1"/>
+    <w:lsdException w:name="List" w:semiHidden="1" w:unhideWhenUsed="1"/>
+    <w:lsdException w:name="List Bullet" w:uiPriority="10" w:qFormat="1"/>
+    <w:lsdException w:name="List Number" w:uiPriority="11" w:qFormat="1"/>
+    <w:lsdException w:name="List 2" w:semiHidden="1" w:unhideWhenUsed="1"/>
+    <w:lsdException w:name="List 3" w:semiHidden="1" w:unhideWhenUsed="1"/>
+    <w:lsdException w:name="List 4" w:semiHidden="1" w:unhideWhenUsed="1"/>
+    <w:lsdException w:name="List 5" w:semiHidden="1" w:unhideWhenUsed="1"/>
+    <w:lsdException w:name="List Bullet 2" w:semiHidden="1" w:unhideWhenUsed="1"/>
+    <w:lsdException w:name="List Bullet 3" w:semiHidden="1" w:unhideWhenUsed="1"/>
+    <w:lsdException w:name="List Bullet 4" w:semiHidden="1" w:unhideWhenUsed="1"/>
+    <w:lsdException w:name="List Bullet 5" w:semiHidden="1" w:unhideWhenUsed="1"/>
+    <w:lsdException w:name="List Number 2" w:semiHidden="1" w:unhideWhenUsed="1"/>
+    <w:lsdException w:name="List Number 3" w:semiHidden="1" w:unhideWhenUsed="1"/>
+    <w:lsdException w:name="List Number 4" w:semiHidden="1" w:unhideWhenUsed="1"/>
+    <w:lsdException w:name="List Number 5" w:semiHidden="1" w:unhideWhenUsed="1"/>
     <w:lsdException w:name="Title" w:uiPriority="10" w:qFormat="1"/>
-    <w:lsdException w:name="Default Paragraph Font" w:uiPriority="1"/>
+    <w:lsdException w:name="Closing" w:semiHidden="1" w:unhideWhenUsed="1"/>
+    <w:lsdException w:name="Signature" w:semiHidden="1" w:unhideWhenUsed="1"/>
+    <w:lsdException w:name="Default Paragraph Font" w:semiHidden="1" w:uiPriority="1" w:unhideWhenUsed="1"/>
+    <w:lsdException w:name="Body Text" w:semiHidden="1" w:unhideWhenUsed="1"/>
+    <w:lsdException w:name="Body Text Indent" w:semiHidden="1" w:unhideWhenUsed="1"/>
+    <w:lsdException w:name="List Continue" w:semiHidden="1" w:unhideWhenUsed="1"/>
+    <w:lsdException w:name="List Continue 2" w:semiHidden="1" w:unhideWhenUsed="1"/>
+    <w:lsdException w:name="List Continue 3" w:semiHidden="1" w:unhideWhenUsed="1"/>
+    <w:lsdException w:name="List Continue 4" w:semiHidden="1" w:unhideWhenUsed="1"/>
+    <w:lsdException w:name="List Continue 5" w:semiHidden="1" w:unhideWhenUsed="1"/>
+    <w:lsdException w:name="Message Header" w:semiHidden="1" w:unhideWhenUsed="1"/>
     <w:lsdException w:name="Subtitle" w:uiPriority="11" w:qFormat="1"/>
+    <w:lsdException w:name="Salutation" w:semiHidden="1" w:unhideWhenUsed="1"/>
+    <w:lsdException w:name="Date" w:semiHidden="1" w:unhideWhenUsed="1"/>
+    <w:lsdException w:name="Body Text First Indent" w:semiHidden="1" w:unhideWhenUsed="1"/>
+    <w:lsdException w:name="Body Text First Indent 2" w:semiHidden="1" w:unhideWhenUsed="1"/>
+    <w:lsdException w:name="Note Heading" w:semiHidden="1" w:unhideWhenUsed="1"/>
+    <w:lsdException w:name="Body Text 2" w:semiHidden="1" w:unhideWhenUsed="1"/>
+    <w:lsdException w:name="Body Text 3" w:semiHidden="1" w:unhideWhenUsed="1"/>
+    <w:lsdException w:name="Body Text Indent 2" w:semiHidden="1" w:unhideWhenUsed="1"/>
+    <w:lsdException w:name="Body Text Indent 3" w:semiHidden="1" w:unhideWhenUsed="1"/>
+    <w:lsdException w:name="Block Text" w:semiHidden="1" w:unhideWhenUsed="1"/>
+    <w:lsdException w:name="Hyperlink" w:semiHidden="1" w:unhideWhenUsed="1"/>
+    <w:lsdException w:name="FollowedHyperlink" w:semiHidden="1" w:unhideWhenUsed="1"/>
     <w:lsdException w:name="Strong" w:uiPriority="22" w:qFormat="1"/>
     <w:lsdException w:name="Emphasis" w:uiPriority="20" w:qFormat="1"/>
-    <w:lsdException w:name="Table Grid" w:semiHidden="0" w:uiPriority="39" w:unhideWhenUsed="0"/>
-    <w:lsdException w:name="Placeholder Text" w:unhideWhenUsed="0"/>
-    <w:lsdException w:name="No Spacing" w:uiPriority="1" w:qFormat="1"/>
-    <w:lsdException w:name="Light Shading" w:semiHidden="0" w:uiPriority="60" w:unhideWhenUsed="0"/>
-    <w:lsdException w:name="Light List" w:semiHidden="0" w:uiPriority="61" w:unhideWhenUsed="0"/>
-    <w:lsdException w:name="Light Grid" w:semiHidden="0" w:uiPriority="62" w:unhideWhenUsed="0"/>
-    <w:lsdException w:name="Medium Shading 1" w:semiHidden="0" w:uiPriority="63" w:unhideWhenUsed="0"/>
-    <w:lsdException w:name="Medium Shading 2" w:semiHidden="0" w:uiPriority="64" w:unhideWhenUsed="0"/>
-    <w:lsdException w:name="Medium List 1" w:semiHidden="0" w:uiPriority="65" w:unhideWhenUsed="0"/>
-    <w:lsdException w:name="Medium List 2" w:semiHidden="0" w:uiPriority="66" w:unhideWhenUsed="0"/>
-    <w:lsdException w:name="Medium Grid 1" w:semiHidden="0" w:uiPriority="67" w:unhideWhenUsed="0"/>
-    <w:lsdException w:name="Medium Grid 2" w:semiHidden="0" w:uiPriority="68" w:unhideWhenUsed="0"/>
-    <w:lsdException w:name="Medium Grid 3" w:semiHidden="0" w:uiPriority="69" w:unhideWhenUsed="0"/>
-    <w:lsdException w:name="Dark List" w:semiHidden="0" w:uiPriority="70" w:unhideWhenUsed="0"/>
-    <w:lsdException w:name="Colorful Shading" w:semiHidden="0" w:uiPriority="71" w:unhideWhenUsed="0"/>
-    <w:lsdException w:name="Colorful List" w:semiHidden="0" w:uiPriority="72" w:unhideWhenUsed="0"/>
-    <w:lsdException w:name="Colorful Grid" w:semiHidden="0" w:uiPriority="73" w:unhideWhenUsed="0"/>
-    <w:lsdException w:name="Light Shading Accent 1" w:semiHidden="0" w:uiPriority="60" w:unhideWhenUsed="0"/>
-    <w:lsdException w:name="Light List Accent 1" w:semiHidden="0" w:uiPriority="61" w:unhideWhenUsed="0"/>
-    <w:lsdException w:name="Light Grid Accent 1" w:semiHidden="0" w:uiPriority="62" w:unhideWhenUsed="0"/>
-    <w:lsdException w:name="Medium Shading 1 Accent 1" w:semiHidden="0" w:uiPriority="63" w:unhideWhenUsed="0"/>
-    <w:lsdException w:name="Medium Shading 2 Accent 1" w:semiHidden="0" w:uiPriority="64" w:unhideWhenUsed="0"/>
-    <w:lsdException w:name="Medium List 1 Accent 1" w:semiHidden="0" w:uiPriority="65" w:unhideWhenUsed="0"/>
-    <w:lsdException w:name="Revision" w:unhideWhenUsed="0"/>
+    <w:lsdException w:name="Document Map" w:semiHidden="1" w:unhideWhenUsed="1"/>
+    <w:lsdException w:name="Plain Text" w:semiHidden="1" w:unhideWhenUsed="1"/>
+    <w:lsdException w:name="E-mail Signature" w:semiHidden="1" w:unhideWhenUsed="1"/>
+    <w:lsdException w:name="HTML Top of Form" w:semiHidden="1" w:unhideWhenUsed="1"/>
+    <w:lsdException w:name="HTML Bottom of Form" w:semiHidden="1" w:unhideWhenUsed="1"/>
+    <w:lsdException w:name="Normal (Web)" w:semiHidden="1" w:unhideWhenUsed="1"/>
+    <w:lsdException w:name="HTML Acronym" w:semiHidden="1" w:unhideWhenUsed="1"/>
+    <w:lsdException w:name="HTML Address" w:semiHidden="1" w:unhideWhenUsed="1"/>
+    <w:lsdException w:name="HTML Cite" w:semiHidden="1" w:unhideWhenUsed="1"/>
+    <w:lsdException w:name="HTML Code" w:semiHidden="1" w:unhideWhenUsed="1"/>
+    <w:lsdException w:name="HTML Definition" w:semiHidden="1" w:unhideWhenUsed="1"/>
+    <w:lsdException w:name="HTML Keyboard" w:semiHidden="1" w:unhideWhenUsed="1"/>
+    <w:lsdException w:name="HTML Preformatted" w:semiHidden="1" w:unhideWhenUsed="1"/>
+    <w:lsdException w:name="HTML Sample" w:semiHidden="1" w:unhideWhenUsed="1"/>
+    <w:lsdException w:name="HTML Typewriter" w:semiHidden="1" w:unhideWhenUsed="1"/>
+    <w:lsdException w:name="HTML Variable" w:semiHidden="1" w:unhideWhenUsed="1"/>
+    <w:lsdException w:name="Normal Table" w:semiHidden="1" w:unhideWhenUsed="1"/>
+    <w:lsdException w:name="annotation subject" w:semiHidden="1" w:unhideWhenUsed="1"/>
+    <w:lsdException w:name="No List" w:semiHidden="1" w:unhideWhenUsed="1"/>
+    <w:lsdException w:name="Outline List 1" w:semiHidden="1" w:unhideWhenUsed="1"/>
+    <w:lsdException w:name="Outline List 2" w:semiHidden="1" w:unhideWhenUsed="1"/>
+    <w:lsdException w:name="Outline List 3" w:semiHidden="1" w:unhideWhenUsed="1"/>
+    <w:lsdException w:name="Table Simple 1" w:semiHidden="1" w:unhideWhenUsed="1"/>
+    <w:lsdException w:name="Table Simple 2" w:semiHidden="1" w:unhideWhenUsed="1"/>
+    <w:lsdException w:name="Table Simple 3" w:semiHidden="1" w:unhideWhenUsed="1"/>
+    <w:lsdException w:name="Table Classic 1" w:semiHidden="1" w:unhideWhenUsed="1"/>
+    <w:lsdException w:name="Table Classic 2" w:semiHidden="1" w:unhideWhenUsed="1"/>
+    <w:lsdException w:name="Table Classic 3" w:semiHidden="1" w:unhideWhenUsed="1"/>
+    <w:lsdException w:name="Table Classic 4" w:semiHidden="1" w:unhideWhenUsed="1"/>
+    <w:lsdException w:name="Table Colorful 1" w:semiHidden="1" w:unhideWhenUsed="1"/>
+    <w:lsdException w:name="Table Colorful 2" w:semiHidden="1" w:unhideWhenUsed="1"/>
+    <w:lsdException w:name="Table Colorful 3" w:semiHidden="1" w:unhideWhenUsed="1"/>
+    <w:lsdException w:name="Table Columns 1" w:semiHidden="1" w:unhideWhenUsed="1"/>
+    <w:lsdException w:name="Table Columns 2" w:semiHidden="1" w:unhideWhenUsed="1"/>
+    <w:lsdException w:name="Table Columns 3" w:semiHidden="1" w:unhideWhenUsed="1"/>
+    <w:lsdException w:name="Table Columns 4" w:semiHidden="1" w:unhideWhenUsed="1"/>
+    <w:lsdException w:name="Table Columns 5" w:semiHidden="1" w:unhideWhenUsed="1"/>
+    <w:lsdException w:name="Table Grid 1" w:semiHidden="1" w:unhideWhenUsed="1"/>
+    <w:lsdException w:name="Table Grid 2" w:semiHidden="1" w:unhideWhenUsed="1"/>
+    <w:lsdException w:name="Table Grid 3" w:semiHidden="1" w:unhideWhenUsed="1"/>
+    <w:lsdException w:name="Table Grid 4" w:semiHidden="1" w:unhideWhenUsed="1"/>
+    <w:lsdException w:name="Table Grid 5" w:semiHidden="1" w:unhideWhenUsed="1"/>
+    <w:lsdException w:name="Table Grid 6" w:semiHidden="1" w:unhideWhenUsed="1"/>
+    <w:lsdException w:name="Table Grid 7" w:semiHidden="1" w:unhideWhenUsed="1"/>
+    <w:lsdException w:name="Table Grid 8" w:semiHidden="1" w:unhideWhenUsed="1"/>
+    <w:lsdException w:name="Table List 1" w:semiHidden="1" w:unhideWhenUsed="1"/>
+    <w:lsdException w:name="Table List 2" w:semiHidden="1" w:unhideWhenUsed="1"/>
+    <w:lsdException w:name="Table List 3" w:semiHidden="1" w:unhideWhenUsed="1"/>
+    <w:lsdException w:name="Table List 4" w:semiHidden="1" w:unhideWhenUsed="1"/>
+    <w:lsdException w:name="Table List 5" w:semiHidden="1" w:unhideWhenUsed="1"/>
+    <w:lsdException w:name="Table List 6" w:semiHidden="1" w:unhideWhenUsed="1"/>
+    <w:lsdException w:name="Table List 7" w:semiHidden="1" w:unhideWhenUsed="1"/>
+    <w:lsdException w:name="Table List 8" w:semiHidden="1" w:unhideWhenUsed="1"/>
+    <w:lsdException w:name="Table 3D effects 1" w:semiHidden="1" w:unhideWhenUsed="1"/>
+    <w:lsdException w:name="Table 3D effects 2" w:semiHidden="1" w:unhideWhenUsed="1"/>
+    <w:lsdException w:name="Table 3D effects 3" w:semiHidden="1" w:unhideWhenUsed="1"/>
+    <w:lsdException w:name="Table Contemporary" w:semiHidden="1" w:unhideWhenUsed="1"/>
+    <w:lsdException w:name="Table Elegant" w:semiHidden="1" w:unhideWhenUsed="1"/>
+    <w:lsdException w:name="Table Professional" w:semiHidden="1" w:unhideWhenUsed="1"/>
+    <w:lsdException w:name="Table Subtle 1" w:semiHidden="1" w:unhideWhenUsed="1"/>
+    <w:lsdException w:name="Table Subtle 2" w:semiHidden="1" w:unhideWhenUsed="1"/>
+    <w:lsdException w:name="Table Web 1" w:semiHidden="1" w:unhideWhenUsed="1"/>
+    <w:lsdException w:name="Table Web 2" w:semiHidden="1" w:unhideWhenUsed="1"/>
+    <w:lsdException w:name="Table Web 3" w:semiHidden="1" w:unhideWhenUsed="1"/>
+    <w:lsdException w:name="Balloon Text" w:semiHidden="1" w:unhideWhenUsed="1"/>
+    <w:lsdException w:name="Table Grid" w:semiHidden="1" w:uiPriority="39" w:unhideWhenUsed="1"/>
+    <w:lsdException w:name="Table Theme" w:semiHidden="1" w:unhideWhenUsed="1"/>
+    <w:lsdException w:name="Placeholder Text" w:semiHidden="1"/>
+    <w:lsdException w:name="No Spacing" w:semiHidden="1" w:uiPriority="1" w:unhideWhenUsed="1" w:qFormat="1"/>
+    <w:lsdException w:name="Light Shading" w:uiPriority="60"/>
+    <w:lsdException w:name="Light List" w:uiPriority="61"/>
+    <w:lsdException w:name="Light Grid" w:uiPriority="62"/>
+    <w:lsdException w:name="Medium Shading 1" w:uiPriority="63"/>
+    <w:lsdException w:name="Medium Shading 2" w:uiPriority="64"/>
+    <w:lsdException w:name="Medium List 1" w:uiPriority="65"/>
+    <w:lsdException w:name="Medium List 2" w:uiPriority="66"/>
+    <w:lsdException w:name="Medium Grid 1" w:uiPriority="67"/>
+    <w:lsdException w:name="Medium Grid 2" w:uiPriority="68"/>
+    <w:lsdException w:name="Medium Grid 3" w:uiPriority="69"/>
+    <w:lsdException w:name="Dark List" w:uiPriority="70"/>
+    <w:lsdException w:name="Colorful Shading" w:uiPriority="71"/>
+    <w:lsdException w:name="Colorful List" w:uiPriority="72"/>
+    <w:lsdException w:name="Colorful Grid" w:uiPriority="73"/>
+    <w:lsdException w:name="Light Shading Accent 1" w:uiPriority="60"/>
+    <w:lsdException w:name="Light List Accent 1" w:uiPriority="61"/>
+    <w:lsdException w:name="Light Grid Accent 1" w:uiPriority="62"/>
+    <w:lsdException w:name="Medium Shading 1 Accent 1" w:uiPriority="63"/>
+    <w:lsdException w:name="Medium Shading 2 Accent 1" w:uiPriority="64"/>
+    <w:lsdException w:name="Medium List 1 Accent 1" w:uiPriority="65"/>
+    <w:lsdException w:name="Revision" w:semiHidden="1"/>
     <w:lsdException w:name="List Paragraph" w:uiPriority="34" w:qFormat="1"/>
     <w:lsdException w:name="Quote" w:uiPriority="29" w:qFormat="1"/>
     <w:lsdException w:name="Intense Quote" w:uiPriority="30" w:qFormat="1"/>
-    <w:lsdException w:name="Medium List 2 Accent 1" w:semiHidden="0" w:uiPriority="66" w:unhideWhenUsed="0"/>
-    <w:lsdException w:name="Medium Grid 1 Accent 1" w:semiHidden="0" w:uiPriority="67" w:unhideWhenUsed="0"/>
-    <w:lsdException w:name="Medium Grid 2 Accent 1" w:semiHidden="0" w:uiPriority="68" w:unhideWhenUsed="0"/>
-    <w:lsdException w:name="Medium Grid 3 Accent 1" w:semiHidden="0" w:uiPriority="69" w:unhideWhenUsed="0"/>
-    <w:lsdException w:name="Dark List Accent 1" w:semiHidden="0" w:uiPriority="70" w:unhideWhenUsed="0"/>
-    <w:lsdException w:name="Colorful Shading Accent 1" w:semiHidden="0" w:uiPriority="71" w:unhideWhenUsed="0"/>
-    <w:lsdException w:name="Colorful List Accent 1" w:semiHidden="0" w:uiPriority="72" w:unhideWhenUsed="0"/>
-    <w:lsdException w:name="Colorful Grid Accent 1" w:semiHidden="0" w:uiPriority="73" w:unhideWhenUsed="0"/>
-    <w:lsdException w:name="Light Shading Accent 2" w:semiHidden="0" w:uiPriority="60" w:unhideWhenUsed="0"/>
-    <w:lsdException w:name="Light List Accent 2" w:semiHidden="0" w:uiPriority="61" w:unhideWhenUsed="0"/>
-    <w:lsdException w:name="Light Grid Accent 2" w:semiHidden="0" w:uiPriority="62" w:unhideWhenUsed="0"/>
-    <w:lsdException w:name="Medium Shading 1 Accent 2" w:semiHidden="0" w:uiPriority="63" w:unhideWhenUsed="0"/>
-    <w:lsdException w:name="Medium Shading 2 Accent 2" w:semiHidden="0" w:uiPriority="64" w:unhideWhenUsed="0"/>
-    <w:lsdException w:name="Medium List 1 Accent 2" w:semiHidden="0" w:uiPriority="65" w:unhideWhenUsed="0"/>
-    <w:lsdException w:name="Medium List 2 Accent 2" w:semiHidden="0" w:uiPriority="66" w:unhideWhenUsed="0"/>
-    <w:lsdException w:name="Medium Grid 1 Accent 2" w:semiHidden="0" w:uiPriority="67" w:unhideWhenUsed="0"/>
-    <w:lsdException w:name="Medium Grid 2 Accent 2" w:semiHidden="0" w:uiPriority="68" w:unhideWhenUsed="0"/>
-    <w:lsdException w:name="Medium Grid 3 Accent 2" w:semiHidden="0" w:uiPriority="69" w:unhideWhenUsed="0"/>
-    <w:lsdException w:name="Dark List Accent 2" w:semiHidden="0" w:uiPriority="70" w:unhideWhenUsed="0"/>
-    <w:lsdException w:name="Colorful Shading Accent 2" w:semiHidden="0" w:uiPriority="71" w:unhideWhenUsed="0"/>
-    <w:lsdException w:name="Colorful List Accent 2" w:semiHidden="0" w:uiPriority="72" w:unhideWhenUsed="0"/>
-    <w:lsdException w:name="Colorful Grid Accent 2" w:semiHidden="0" w:uiPriority="73" w:unhideWhenUsed="0"/>
-    <w:lsdException w:name="Light Shading Accent 3" w:semiHidden="0" w:uiPriority="60" w:unhideWhenUsed="0"/>
-    <w:lsdException w:name="Light List Accent 3" w:semiHidden="0" w:uiPriority="61" w:unhideWhenUsed="0"/>
-    <w:lsdException w:name="Light Grid Accent 3" w:semiHidden="0" w:uiPriority="62" w:unhideWhenUsed="0"/>
-    <w:lsdException w:name="Medium Shading 1 Accent 3" w:semiHidden="0" w:uiPriority="63" w:unhideWhenUsed="0"/>
-    <w:lsdException w:name="Medium Shading 2 Accent 3" w:semiHidden="0" w:uiPriority="64" w:unhideWhenUsed="0"/>
-    <w:lsdException w:name="Medium List 1 Accent 3" w:semiHidden="0" w:uiPriority="65" w:unhideWhenUsed="0"/>
-    <w:lsdException w:name="Medium List 2 Accent 3" w:semiHidden="0" w:uiPriority="66" w:unhideWhenUsed="0"/>
-    <w:lsdException w:name="Medium Grid 1 Accent 3" w:semiHidden="0" w:uiPriority="67" w:unhideWhenUsed="0"/>
-    <w:lsdException w:name="Medium Grid 2 Accent 3" w:semiHidden="0" w:uiPriority="68" w:unhideWhenUsed="0"/>
-    <w:lsdException w:name="Medium Grid 3 Accent 3" w:semiHidden="0" w:uiPriority="69" w:unhideWhenUsed="0"/>
-    <w:lsdException w:name="Dark List Accent 3" w:semiHidden="0" w:uiPriority="70" w:unhideWhenUsed="0"/>
-    <w:lsdException w:name="Colorful Shading Accent 3" w:semiHidden="0" w:uiPriority="71" w:unhideWhenUsed="0"/>
-    <w:lsdException w:name="Colorful List Accent 3" w:semiHidden="0" w:uiPriority="72" w:unhideWhenUsed="0"/>
-    <w:lsdException w:name="Colorful Grid Accent 3" w:semiHidden="0" w:uiPriority="73" w:unhideWhenUsed="0"/>
-    <w:lsdException w:name="Light Shading Accent 4" w:semiHidden="0" w:uiPriority="60" w:unhideWhenUsed="0"/>
-    <w:lsdException w:name="Light List Accent 4" w:semiHidden="0" w:uiPriority="61" w:unhideWhenUsed="0"/>
-    <w:lsdException w:name="Light Grid Accent 4" w:semiHidden="0" w:uiPriority="62" w:unhideWhenUsed="0"/>
-    <w:lsdException w:name="Medium Shading 1 Accent 4" w:semiHidden="0" w:uiPriority="63" w:unhideWhenUsed="0"/>
-    <w:lsdException w:name="Medium Shading 2 Accent 4" w:semiHidden="0" w:uiPriority="64" w:unhideWhenUsed="0"/>
-    <w:lsdException w:name="Medium List 1 Accent 4" w:semiHidden="0" w:uiPriority="65" w:unhideWhenUsed="0"/>
-    <w:lsdException w:name="Medium List 2 Accent 4" w:semiHidden="0" w:uiPriority="66" w:unhideWhenUsed="0"/>
-    <w:lsdException w:name="Medium Grid 1 Accent 4" w:semiHidden="0" w:uiPriority="67" w:unhideWhenUsed="0"/>
-    <w:lsdException w:name="Medium Grid 2 Accent 4" w:semiHidden="0" w:uiPriority="68" w:unhideWhenUsed="0"/>
-    <w:lsdException w:name="Medium Grid 3 Accent 4" w:semiHidden="0" w:uiPriority="69" w:unhideWhenUsed="0"/>
-    <w:lsdException w:name="Dark List Accent 4" w:semiHidden="0" w:uiPriority="70" w:unhideWhenUsed="0"/>
-    <w:lsdException w:name="Colorful Shading Accent 4" w:semiHidden="0" w:uiPriority="71" w:unhideWhenUsed="0"/>
-    <w:lsdException w:name="Colorful List Accent 4" w:semiHidden="0" w:uiPriority="72" w:unhideWhenUsed="0"/>
-    <w:lsdException w:name="Colorful Grid Accent 4" w:semiHidden="0" w:uiPriority="73" w:unhideWhenUsed="0"/>
-    <w:lsdException w:name="Light Shading Accent 5" w:semiHidden="0" w:uiPriority="60" w:unhideWhenUsed="0"/>
-    <w:lsdException w:name="Light List Accent 5" w:semiHidden="0" w:uiPriority="61" w:unhideWhenUsed="0"/>
-    <w:lsdException w:name="Light Grid Accent 5" w:semiHidden="0" w:uiPriority="62" w:unhideWhenUsed="0"/>
-    <w:lsdException w:name="Medium Shading 1 Accent 5" w:semiHidden="0" w:uiPriority="63" w:unhideWhenUsed="0"/>
-    <w:lsdException w:name="Medium Shading 2 Accent 5" w:semiHidden="0" w:uiPriority="64" w:unhideWhenUsed="0"/>
-    <w:lsdException w:name="Medium List 1 Accent 5" w:semiHidden="0" w:uiPriority="65" w:unhideWhenUsed="0"/>
-    <w:lsdException w:name="Medium List 2 Accent 5" w:semiHidden="0" w:uiPriority="66" w:unhideWhenUsed="0"/>
-    <w:lsdException w:name="Medium Grid 1 Accent 5" w:semiHidden="0" w:uiPriority="67" w:unhideWhenUsed="0"/>
-    <w:lsdException w:name="Medium Grid 2 Accent 5" w:semiHidden="0" w:uiPriority="68" w:unhideWhenUsed="0"/>
-    <w:lsdException w:name="Medium Grid 3 Accent 5" w:semiHidden="0" w:uiPriority="69" w:unhideWhenUsed="0"/>
-    <w:lsdException w:name="Dark List Accent 5" w:semiHidden="0" w:uiPriority="70" w:unhideWhenUsed="0"/>
-    <w:lsdException w:name="Colorful Shading Accent 5" w:semiHidden="0" w:uiPriority="71" w:unhideWhenUsed="0"/>
-    <w:lsdException w:name="Colorful List Accent 5" w:semiHidden="0" w:uiPriority="72" w:unhideWhenUsed="0"/>
-    <w:lsdException w:name="Colorful Grid Accent 5" w:semiHidden="0" w:uiPriority="73" w:unhideWhenUsed="0"/>
-    <w:lsdException w:name="Light Shading Accent 6" w:semiHidden="0" w:uiPriority="60" w:unhideWhenUsed="0"/>
-    <w:lsdException w:name="Light List Accent 6" w:semiHidden="0" w:uiPriority="61" w:unhideWhenUsed="0"/>
-    <w:lsdException w:name="Light Grid Accent 6" w:semiHidden="0" w:uiPriority="62" w:unhideWhenUsed="0"/>
-    <w:lsdException w:name="Medium Shading 1 Accent 6" w:semiHidden="0" w:uiPriority="63" w:unhideWhenUsed="0"/>
-    <w:lsdException w:name="Medium Shading 2 Accent 6" w:semiHidden="0" w:uiPriority="64" w:unhideWhenUsed="0"/>
-    <w:lsdException w:name="Medium List 1 Accent 6" w:semiHidden="0" w:uiPriority="65" w:unhideWhenUsed="0"/>
-    <w:lsdException w:name="Medium List 2 Accent 6" w:semiHidden="0" w:uiPriority="66" w:unhideWhenUsed="0"/>
-    <w:lsdException w:name="Medium Grid 1 Accent 6" w:semiHidden="0" w:uiPriority="67" w:unhideWhenUsed="0"/>
-    <w:lsdException w:name="Medium Grid 2 Accent 6" w:semiHidden="0" w:uiPriority="68" w:unhideWhenUsed="0"/>
-    <w:lsdException w:name="Medium Grid 3 Accent 6" w:semiHidden="0" w:uiPriority="69" w:unhideWhenUsed="0"/>
-    <w:lsdException w:name="Dark List Accent 6" w:semiHidden="0" w:uiPriority="70" w:unhideWhenUsed="0"/>
-    <w:lsdException w:name="Colorful Shading Accent 6" w:semiHidden="0" w:uiPriority="71" w:unhideWhenUsed="0"/>
-    <w:lsdException w:name="Colorful List Accent 6" w:semiHidden="0" w:uiPriority="72" w:unhideWhenUsed="0"/>
-    <w:lsdException w:name="Colorful Grid Accent 6" w:semiHidden="0" w:uiPriority="73" w:unhideWhenUsed="0"/>
+    <w:lsdException w:name="Medium List 2 Accent 1" w:uiPriority="66"/>
+    <w:lsdException w:name="Medium Grid 1 Accent 1" w:uiPriority="67"/>
+    <w:lsdException w:name="Medium Grid 2 Accent 1" w:uiPriority="68"/>
+    <w:lsdException w:name="Medium Grid 3 Accent 1" w:uiPriority="69"/>
+    <w:lsdException w:name="Dark List Accent 1" w:uiPriority="70"/>
+    <w:lsdException w:name="Colorful Shading Accent 1" w:uiPriority="71"/>
+    <w:lsdException w:name="Colorful List Accent 1" w:uiPriority="72"/>
+    <w:lsdException w:name="Colorful Grid Accent 1" w:uiPriority="73"/>
+    <w:lsdException w:name="Light Shading Accent 2" w:uiPriority="60"/>
+    <w:lsdException w:name="Light List Accent 2" w:uiPriority="61"/>
+    <w:lsdException w:name="Light Grid Accent 2" w:uiPriority="62"/>
+    <w:lsdException w:name="Medium Shading 1 Accent 2" w:uiPriority="63"/>
+    <w:lsdException w:name="Medium Shading 2 Accent 2" w:uiPriority="64"/>
+    <w:lsdException w:name="Medium List 1 Accent 2" w:uiPriority="65"/>
+    <w:lsdException w:name="Medium List 2 Accent 2" w:uiPriority="66"/>
+    <w:lsdException w:name="Medium Grid 1 Accent 2" w:uiPriority="67"/>
+    <w:lsdException w:name="Medium Grid 2 Accent 2" w:uiPriority="68"/>
+    <w:lsdException w:name="Medium Grid 3 Accent 2" w:uiPriority="69"/>
+    <w:lsdException w:name="Dark List Accent 2" w:uiPriority="70"/>
+    <w:lsdException w:name="Colorful Shading Accent 2" w:uiPriority="71"/>
+    <w:lsdException w:name="Colorful List Accent 2" w:uiPriority="72"/>
+    <w:lsdException w:name="Colorful Grid Accent 2" w:uiPriority="73"/>
+    <w:lsdException w:name="Light Shading Accent 3" w:uiPriority="60"/>
+    <w:lsdException w:name="Light List Accent 3" w:uiPriority="61"/>
+    <w:lsdException w:name="Light Grid Accent 3" w:uiPriority="62"/>
+    <w:lsdException w:name="Medium Shading 1 Accent 3" w:uiPriority="63"/>
+    <w:lsdException w:name="Medium Shading 2 Accent 3" w:uiPriority="64"/>
+    <w:lsdException w:name="Medium List 1 Accent 3" w:uiPriority="65"/>
+    <w:lsdException w:name="Medium List 2 Accent 3" w:uiPriority="66"/>
+    <w:lsdException w:name="Medium Grid 1 Accent 3" w:uiPriority="67"/>
+    <w:lsdException w:name="Medium Grid 2 Accent 3" w:uiPriority="68"/>
+    <w:lsdException w:name="Medium Grid 3 Accent 3" w:uiPriority="69"/>
+    <w:lsdException w:name="Dark List Accent 3" w:uiPriority="70"/>
+    <w:lsdException w:name="Colorful Shading Accent 3" w:uiPriority="71"/>
+    <w:lsdException w:name="Colorful List Accent 3" w:uiPriority="72"/>
+    <w:lsdException w:name="Colorful Grid Accent 3" w:uiPriority="73"/>
+    <w:lsdException w:name="Light Shading Accent 4" w:uiPriority="60"/>
+    <w:lsdException w:name="Light List Accent 4" w:uiPriority="61"/>
+    <w:lsdException w:name="Light Grid Accent 4" w:uiPriority="62"/>
+    <w:lsdException w:name="Medium Shading 1 Accent 4" w:uiPriority="63"/>
+    <w:lsdException w:name="Medium Shading 2 Accent 4" w:uiPriority="64"/>
+    <w:lsdException w:name="Medium List 1 Accent 4" w:uiPriority="65"/>
+    <w:lsdException w:name="Medium List 2 Accent 4" w:uiPriority="66"/>
+    <w:lsdException w:name="Medium Grid 1 Accent 4" w:uiPriority="67"/>
+    <w:lsdException w:name="Medium Grid 2 Accent 4" w:uiPriority="68"/>
+    <w:lsdException w:name="Medium Grid 3 Accent 4" w:uiPriority="69"/>
+    <w:lsdException w:name="Dark List Accent 4" w:uiPriority="70"/>
+    <w:lsdException w:name="Colorful Shading Accent 4" w:uiPriority="71"/>
+    <w:lsdException w:name="Colorful List Accent 4" w:uiPriority="72"/>
+    <w:lsdException w:name="Colorful Grid Accent 4" w:uiPriority="73"/>
+    <w:lsdException w:name="Light Shading Accent 5" w:uiPriority="60"/>
+    <w:lsdException w:name="Light List Accent 5" w:uiPriority="61"/>
+    <w:lsdException w:name="Light Grid Accent 5" w:uiPriority="62"/>
+    <w:lsdException w:name="Medium Shading 1 Accent 5" w:uiPriority="63"/>
+    <w:lsdException w:name="Medium Shading 2 Accent 5" w:uiPriority="64"/>
+    <w:lsdException w:name="Medium List 1 Accent 5" w:uiPriority="65"/>
+    <w:lsdException w:name="Medium List 2 Accent 5" w:uiPriority="66"/>
+    <w:lsdException w:name="Medium Grid 1 Accent 5" w:uiPriority="67"/>
+    <w:lsdException w:name="Medium Grid 2 Accent 5" w:uiPriority="68"/>
+    <w:lsdException w:name="Medium Grid 3 Accent 5" w:uiPriority="69"/>
+    <w:lsdException w:name="Dark List Accent 5" w:uiPriority="70"/>
+    <w:lsdException w:name="Colorful Shading Accent 5" w:uiPriority="71"/>
+    <w:lsdException w:name="Colorful List Accent 5" w:uiPriority="72"/>
+    <w:lsdException w:name="Colorful Grid Accent 5" w:uiPriority="73"/>
+    <w:lsdException w:name="Light Shading Accent 6" w:uiPriority="60"/>
+    <w:lsdException w:name="Light List Accent 6" w:uiPriority="61"/>
+    <w:lsdException w:name="Light Grid Accent 6" w:uiPriority="62"/>
+    <w:lsdException w:name="Medium Shading 1 Accent 6" w:uiPriority="63"/>
+    <w:lsdException w:name="Medium Shading 2 Accent 6" w:uiPriority="64"/>
+    <w:lsdException w:name="Medium List 1 Accent 6" w:uiPriority="65"/>
+    <w:lsdException w:name="Medium List 2 Accent 6" w:uiPriority="66"/>
+    <w:lsdException w:name="Medium Grid 1 Accent 6" w:uiPriority="67"/>
+    <w:lsdException w:name="Medium Grid 2 Accent 6" w:uiPriority="68"/>
+    <w:lsdException w:name="Medium Grid 3 Accent 6" w:uiPriority="69"/>
+    <w:lsdException w:name="Dark List Accent 6" w:uiPriority="70"/>
+    <w:lsdException w:name="Colorful Shading Accent 6" w:uiPriority="71"/>
+    <w:lsdException w:name="Colorful List Accent 6" w:uiPriority="72"/>
+    <w:lsdException w:name="Colorful Grid Accent 6" w:uiPriority="73"/>
     <w:lsdException w:name="Subtle Emphasis" w:uiPriority="19" w:qFormat="1"/>
     <w:lsdException w:name="Intense Emphasis" w:uiPriority="21" w:qFormat="1"/>
-    <w:lsdException w:name="Subtle Reference" w:uiPriority="31" w:qFormat="1"/>
-    <w:lsdException w:name="Intense Reference" w:uiPriority="32" w:qFormat="1"/>
-    <w:lsdException w:name="Book Title" w:uiPriority="33"/>
-    <w:lsdException w:name="Bibliography" w:uiPriority="37"/>
-    <w:lsdException w:name="TOC Heading" w:uiPriority="39" w:qFormat="1"/>
+    <w:lsdException w:name="Subtle Reference" w:semiHidden="1" w:uiPriority="31" w:unhideWhenUsed="1" w:qFormat="1"/>
+    <w:lsdException w:name="Intense Reference" w:semiHidden="1" w:uiPriority="32" w:unhideWhenUsed="1" w:qFormat="1"/>
+    <w:lsdException w:name="Book Title" w:semiHidden="1" w:uiPriority="33" w:unhideWhenUsed="1"/>
+    <w:lsdException w:name="Bibliography" w:semiHidden="1" w:uiPriority="37" w:unhideWhenUsed="1"/>
+    <w:lsdException w:name="TOC Heading" w:semiHidden="1" w:uiPriority="39" w:unhideWhenUsed="1" w:qFormat="1"/>
+    <w:lsdException w:name="Plain Table 1" w:uiPriority="41"/>
+    <w:lsdException w:name="Plain Table 2" w:uiPriority="42"/>
+    <w:lsdException w:name="Plain Table 3" w:uiPriority="43"/>
+    <w:lsdException w:name="Plain Table 4" w:uiPriority="44"/>
+    <w:lsdException w:name="Plain Table 5" w:uiPriority="45"/>
+    <w:lsdException w:name="Grid Table Light" w:uiPriority="40"/>
+    <w:lsdException w:name="Grid Table 1 Light" w:uiPriority="46"/>
+    <w:lsdException w:name="Grid Table 2" w:uiPriority="47"/>
+    <w:lsdException w:name="Grid Table 3" w:uiPriority="48"/>
+    <w:lsdException w:name="Grid Table 4" w:uiPriority="49"/>
+    <w:lsdException w:name="Grid Table 5 Dark" w:uiPriority="50"/>
+    <w:lsdException w:name="Grid Table 6 Colorful" w:uiPriority="51"/>
+    <w:lsdException w:name="Grid Table 7 Colorful" w:uiPriority="52"/>
+    <w:lsdException w:name="Grid Table 1 Light Accent 1" w:uiPriority="46"/>
+    <w:lsdException w:name="Grid Table 2 Accent 1" w:uiPriority="47"/>
+    <w:lsdException w:name="Grid Table 3 Accent 1" w:uiPriority="48"/>
+    <w:lsdException w:name="Grid Table 4 Accent 1" w:uiPriority="49"/>
+    <w:lsdException w:name="Grid Table 5 Dark Accent 1" w:uiPriority="50"/>
+    <w:lsdException w:name="Grid Table 6 Colorful Accent 1" w:uiPriority="51"/>
+    <w:lsdException w:name="Grid Table 7 Colorful Accent 1" w:uiPriority="52"/>
+    <w:lsdException w:name="Grid Table 1 Light Accent 2" w:uiPriority="46"/>
+    <w:lsdException w:name="Grid Table 2 Accent 2" w:uiPriority="47"/>
+    <w:lsdException w:name="Grid Table 3 Accent 2" w:uiPriority="48"/>
+    <w:lsdException w:name="Grid Table 4 Accent 2" w:uiPriority="49"/>
+    <w:lsdException w:name="Grid Table 5 Dark Accent 2" w:uiPriority="50"/>
+    <w:lsdException w:name="Grid Table 6 Colorful Accent 2" w:uiPriority="51"/>
+    <w:lsdException w:name="Grid Table 7 Colorful Accent 2" w:uiPriority="52"/>
+    <w:lsdException w:name="Grid Table 1 Light Accent 3" w:uiPriority="46"/>
+    <w:lsdException w:name="Grid Table 2 Accent 3" w:uiPriority="47"/>
+    <w:lsdException w:name="Grid Table 3 Accent 3" w:uiPriority="48"/>
+    <w:lsdException w:name="Grid Table 4 Accent 3" w:uiPriority="49"/>
+    <w:lsdException w:name="Grid Table 5 Dark Accent 3" w:uiPriority="50"/>
+    <w:lsdException w:name="Grid Table 6 Colorful Accent 3" w:uiPriority="51"/>
+    <w:lsdException w:name="Grid Table 7 Colorful Accent 3" w:uiPriority="52"/>
+    <w:lsdException w:name="Grid Table 1 Light Accent 4" w:uiPriority="46"/>
+    <w:lsdException w:name="Grid Table 2 Accent 4" w:uiPriority="47"/>
+    <w:lsdException w:name="Grid Table 3 Accent 4" w:uiPriority="48"/>
+    <w:lsdException w:name="Grid Table 4 Accent 4" w:uiPriority="49"/>
+    <w:lsdException w:name="Grid Table 5 Dark Accent 4" w:uiPriority="50"/>
+    <w:lsdException w:name="Grid Table 6 Colorful Accent 4" w:uiPriority="51"/>
+    <w:lsdException w:name="Grid Table 7 Colorful Accent 4" w:uiPriority="52"/>
+    <w:lsdException w:name="Grid Table 1 Light Accent 5" w:uiPriority="46"/>
+    <w:lsdException w:name="Grid Table 2 Accent 5" w:uiPriority="47"/>
+    <w:lsdException w:name="Grid Table 3 Accent 5" w:uiPriority="48"/>
+    <w:lsdException w:name="Grid Table 4 Accent 5" w:uiPriority="49"/>
+    <w:lsdException w:name="Grid Table 5 Dark Accent 5" w:uiPriority="50"/>
+    <w:lsdException w:name="Grid Table 6 Colorful Accent 5" w:uiPriority="51"/>
+    <w:lsdException w:name="Grid Table 7 Colorful Accent 5" w:uiPriority="52"/>
+    <w:lsdException w:name="Grid Table 1 Light Accent 6" w:uiPriority="46"/>
+    <w:lsdException w:name="Grid Table 2 Accent 6" w:uiPriority="47"/>
+    <w:lsdException w:name="Grid Table 3 Accent 6" w:uiPriority="48"/>
+    <w:lsdException w:name="Grid Table 4 Accent 6" w:uiPriority="49"/>
+    <w:lsdException w:name="Grid Table 5 Dark Accent 6" w:uiPriority="50"/>
+    <w:lsdException w:name="Grid Table 6 Colorful Accent 6" w:uiPriority="51"/>
+    <w:lsdException w:name="Grid Table 7 Colorful Accent 6" w:uiPriority="52"/>
+    <w:lsdException w:name="List Table 1 Light" w:uiPriority="46"/>
+    <w:lsdException w:name="List Table 2" w:uiPriority="47"/>
+    <w:lsdException w:name="List Table 3" w:uiPriority="48"/>
+    <w:lsdException w:name="List Table 4" w:uiPriority="49"/>
+    <w:lsdException w:name="List Table 5 Dark" w:uiPriority="50"/>
+    <w:lsdException w:name="List Table 6 Colorful" w:uiPriority="51"/>
+    <w:lsdException w:name="List Table 7 Colorful" w:uiPriority="52"/>
+    <w:lsdException w:name="List Table 1 Light Accent 1" w:uiPriority="46"/>
+    <w:lsdException w:name="List Table 2 Accent 1" w:uiPriority="47"/>
+    <w:lsdException w:name="List Table 3 Accent 1" w:uiPriority="48"/>
+    <w:lsdException w:name="List Table 4 Accent 1" w:uiPriority="49"/>
+    <w:lsdException w:name="List Table 5 Dark Accent 1" w:uiPriority="50"/>
+    <w:lsdException w:name="List Table 6 Colorful Accent 1" w:uiPriority="51"/>
+    <w:lsdException w:name="List Table 7 Colorful Accent 1" w:uiPriority="52"/>
+    <w:lsdException w:name="List Table 1 Light Accent 2" w:uiPriority="46"/>
+    <w:lsdException w:name="List Table 2 Accent 2" w:uiPriority="47"/>
+    <w:lsdException w:name="List Table 3 Accent 2" w:uiPriority="48"/>
+    <w:lsdException w:name="List Table 4 Accent 2" w:uiPriority="49"/>
+    <w:lsdException w:name="List Table 5 Dark Accent 2" w:uiPriority="50"/>
+    <w:lsdException w:name="List Table 6 Colorful Accent 2" w:uiPriority="51"/>
+    <w:lsdException w:name="List Table 7 Colorful Accent 2" w:uiPriority="52"/>
+    <w:lsdException w:name="List Table 1 Light Accent 3" w:uiPriority="46"/>
+    <w:lsdException w:name="List Table 2 Accent 3" w:uiPriority="47"/>
+    <w:lsdException w:name="List Table 3 Accent 3" w:uiPriority="48"/>
+    <w:lsdException w:name="List Table 4 Accent 3" w:uiPriority="49"/>
+    <w:lsdException w:name="List Table 5 Dark Accent 3" w:uiPriority="50"/>
+    <w:lsdException w:name="List Table 6 Colorful Accent 3" w:uiPriority="51"/>
+    <w:lsdException w:name="List Table 7 Colorful Accent 3" w:uiPriority="52"/>
+    <w:lsdException w:name="List Table 1 Light Accent 4" w:uiPriority="46"/>
+    <w:lsdException w:name="List Table 2 Accent 4" w:uiPriority="47"/>
+    <w:lsdException w:name="List Table 3 Accent 4" w:uiPriority="48"/>
+    <w:lsdException w:name="List Table 4 Accent 4" w:uiPriority="49"/>
+    <w:lsdException w:name="List Table 5 Dark Accent 4" w:uiPriority="50"/>
+    <w:lsdException w:name="List Table 6 Colorful Accent 4" w:uiPriority="51"/>
+    <w:lsdException w:name="List Table 7 Colorful Accent 4" w:uiPriority="52"/>
+    <w:lsdException w:name="List Table 1 Light Accent 5" w:uiPriority="46"/>
+    <w:lsdException w:name="List Table 2 Accent 5" w:uiPriority="47"/>
+    <w:lsdException w:name="List Table 3 Accent 5" w:uiPriority="48"/>
+    <w:lsdException w:name="List Table 4 Accent 5" w:uiPriority="49"/>
+    <w:lsdException w:name="List Table 5 Dark Accent 5" w:uiPriority="50"/>
+    <w:lsdException w:name="List Table 6 Colorful Accent 5" w:uiPriority="51"/>
+    <w:lsdException w:name="List Table 7 Colorful Accent 5" w:uiPriority="52"/>
+    <w:lsdException w:name="List Table 1 Light Accent 6" w:uiPriority="46"/>
+    <w:lsdException w:name="List Table 2 Accent 6" w:uiPriority="47"/>
+    <w:lsdException w:name="List Table 3 Accent 6" w:uiPriority="48"/>
+    <w:lsdException w:name="List Table 4 Accent 6" w:uiPriority="49"/>
+    <w:lsdException w:name="List Table 5 Dark Accent 6" w:uiPriority="50"/>
+    <w:lsdException w:name="List Table 6 Colorful Accent 6" w:uiPriority="51"/>
+    <w:lsdException w:name="List Table 7 Colorful Accent 6" w:uiPriority="52"/>
+    <w:lsdException w:name="Mention" w:semiHidden="1" w:unhideWhenUsed="1"/>
+    <w:lsdException w:name="Smart Hyperlink" w:semiHidden="1" w:unhideWhenUsed="1"/>
+    <w:lsdException w:name="Hashtag" w:semiHidden="1" w:unhideWhenUsed="1"/>
+    <w:lsdException w:name="Unresolved Mention" w:semiHidden="1" w:unhideWhenUsed="1"/>
+    <w:lsdException w:name="Smart Link" w:semiHidden="1" w:unhideWhenUsed="1"/>
   </w:latentStyles>
-  <w:style w:type="paragraph" w:default="1" w:styleId="Standard">
+  <w:style w:type="paragraph" w:default="1" w:styleId="Normal">
     <w:name w:val="Normal"/>
     <w:qFormat/>
   </w:style>
-  <w:style w:type="paragraph" w:styleId="berschrift1">
+  <w:style w:type="paragraph" w:styleId="Heading1">
     <w:name w:val="heading 1"/>
-    <w:basedOn w:val="Standard"/>
-    <w:next w:val="Standard"/>
-    <w:link w:val="berschrift1Zchn"/>
+    <w:basedOn w:val="Normal"/>
+    <w:next w:val="Normal"/>
+    <w:link w:val="Heading1Char"/>
     <w:uiPriority w:val="9"/>
     <w:qFormat/>
     <w:pPr>
@@ -2287,11 +2417,11 @@
       <w:szCs w:val="32"/>
     </w:rPr>
   </w:style>
-  <w:style w:type="paragraph" w:styleId="berschrift2">
+  <w:style w:type="paragraph" w:styleId="Heading2">
     <w:name w:val="heading 2"/>
-    <w:basedOn w:val="Standard"/>
-    <w:next w:val="Standard"/>
-    <w:link w:val="berschrift2Zchn"/>
+    <w:basedOn w:val="Normal"/>
+    <w:next w:val="Normal"/>
+    <w:link w:val="Heading2Char"/>
     <w:uiPriority w:val="9"/>
     <w:unhideWhenUsed/>
     <w:qFormat/>
@@ -2308,11 +2438,11 @@
       <w:szCs w:val="26"/>
     </w:rPr>
   </w:style>
-  <w:style w:type="paragraph" w:styleId="berschrift3">
+  <w:style w:type="paragraph" w:styleId="Heading3">
     <w:name w:val="heading 3"/>
-    <w:basedOn w:val="Standard"/>
-    <w:next w:val="Standard"/>
-    <w:link w:val="berschrift3Zchn"/>
+    <w:basedOn w:val="Normal"/>
+    <w:next w:val="Normal"/>
+    <w:link w:val="Heading3Char"/>
     <w:uiPriority w:val="9"/>
     <w:semiHidden/>
     <w:unhideWhenUsed/>
@@ -2329,11 +2459,11 @@
       <w:szCs w:val="24"/>
     </w:rPr>
   </w:style>
-  <w:style w:type="paragraph" w:styleId="berschrift4">
+  <w:style w:type="paragraph" w:styleId="Heading4">
     <w:name w:val="heading 4"/>
-    <w:basedOn w:val="Standard"/>
-    <w:next w:val="Standard"/>
-    <w:link w:val="berschrift4Zchn"/>
+    <w:basedOn w:val="Normal"/>
+    <w:next w:val="Normal"/>
+    <w:link w:val="Heading4Char"/>
     <w:uiPriority w:val="9"/>
     <w:semiHidden/>
     <w:unhideWhenUsed/>
@@ -2351,11 +2481,11 @@
       <w:sz w:val="40"/>
     </w:rPr>
   </w:style>
-  <w:style w:type="paragraph" w:styleId="berschrift5">
+  <w:style w:type="paragraph" w:styleId="Heading5">
     <w:name w:val="heading 5"/>
-    <w:basedOn w:val="Standard"/>
-    <w:next w:val="Standard"/>
-    <w:link w:val="berschrift5Zchn"/>
+    <w:basedOn w:val="Normal"/>
+    <w:next w:val="Normal"/>
+    <w:link w:val="Heading5Char"/>
     <w:uiPriority w:val="9"/>
     <w:semiHidden/>
     <w:unhideWhenUsed/>
@@ -2372,11 +2502,11 @@
       <w:sz w:val="34"/>
     </w:rPr>
   </w:style>
-  <w:style w:type="paragraph" w:styleId="berschrift6">
+  <w:style w:type="paragraph" w:styleId="Heading6">
     <w:name w:val="heading 6"/>
-    <w:basedOn w:val="Standard"/>
-    <w:next w:val="Standard"/>
-    <w:link w:val="berschrift6Zchn"/>
+    <w:basedOn w:val="Normal"/>
+    <w:next w:val="Normal"/>
+    <w:link w:val="Heading6Char"/>
     <w:uiPriority w:val="9"/>
     <w:semiHidden/>
     <w:unhideWhenUsed/>
@@ -2394,11 +2524,11 @@
       <w:sz w:val="34"/>
     </w:rPr>
   </w:style>
-  <w:style w:type="paragraph" w:styleId="berschrift7">
+  <w:style w:type="paragraph" w:styleId="Heading7">
     <w:name w:val="heading 7"/>
-    <w:basedOn w:val="Standard"/>
-    <w:next w:val="Standard"/>
-    <w:link w:val="berschrift7Zchn"/>
+    <w:basedOn w:val="Normal"/>
+    <w:next w:val="Normal"/>
+    <w:link w:val="Heading7Char"/>
     <w:uiPriority w:val="9"/>
     <w:semiHidden/>
     <w:unhideWhenUsed/>
@@ -2415,11 +2545,11 @@
       <w:sz w:val="34"/>
     </w:rPr>
   </w:style>
-  <w:style w:type="paragraph" w:styleId="berschrift8">
+  <w:style w:type="paragraph" w:styleId="Heading8">
     <w:name w:val="heading 8"/>
-    <w:basedOn w:val="Standard"/>
-    <w:next w:val="Standard"/>
-    <w:link w:val="berschrift8Zchn"/>
+    <w:basedOn w:val="Normal"/>
+    <w:next w:val="Normal"/>
+    <w:link w:val="Heading8Char"/>
     <w:uiPriority w:val="9"/>
     <w:semiHidden/>
     <w:unhideWhenUsed/>
@@ -2437,11 +2567,11 @@
       <w:szCs w:val="21"/>
     </w:rPr>
   </w:style>
-  <w:style w:type="paragraph" w:styleId="berschrift9">
+  <w:style w:type="paragraph" w:styleId="Heading9">
     <w:name w:val="heading 9"/>
-    <w:basedOn w:val="Standard"/>
-    <w:next w:val="Standard"/>
-    <w:link w:val="berschrift9Zchn"/>
+    <w:basedOn w:val="Normal"/>
+    <w:next w:val="Normal"/>
+    <w:link w:val="Heading9Char"/>
     <w:uiPriority w:val="9"/>
     <w:semiHidden/>
     <w:unhideWhenUsed/>
@@ -2459,13 +2589,13 @@
       <w:szCs w:val="21"/>
     </w:rPr>
   </w:style>
-  <w:style w:type="character" w:default="1" w:styleId="Absatz-Standardschriftart">
+  <w:style w:type="character" w:default="1" w:styleId="DefaultParagraphFont">
     <w:name w:val="Default Paragraph Font"/>
     <w:uiPriority w:val="1"/>
     <w:semiHidden/>
     <w:unhideWhenUsed/>
   </w:style>
-  <w:style w:type="table" w:default="1" w:styleId="NormaleTabelle">
+  <w:style w:type="table" w:default="1" w:styleId="TableNormal">
     <w:name w:val="Normal Table"/>
     <w:uiPriority w:val="99"/>
     <w:semiHidden/>
@@ -2480,15 +2610,15 @@
       </w:tblCellMar>
     </w:tblPr>
   </w:style>
-  <w:style w:type="numbering" w:default="1" w:styleId="KeineListe">
+  <w:style w:type="numbering" w:default="1" w:styleId="NoList">
     <w:name w:val="No List"/>
     <w:uiPriority w:val="99"/>
     <w:semiHidden/>
     <w:unhideWhenUsed/>
   </w:style>
-  <w:style w:type="paragraph" w:styleId="Aufzhlungszeichen">
+  <w:style w:type="paragraph" w:styleId="ListBullet">
     <w:name w:val="List Bullet"/>
-    <w:basedOn w:val="Standard"/>
+    <w:basedOn w:val="Normal"/>
     <w:uiPriority w:val="9"/>
     <w:qFormat/>
     <w:pPr>
@@ -2497,10 +2627,10 @@
       </w:numPr>
     </w:pPr>
   </w:style>
-  <w:style w:type="character" w:customStyle="1" w:styleId="berschrift1Zchn">
-    <w:name w:val="Überschrift 1 Zchn"/>
-    <w:basedOn w:val="Absatz-Standardschriftart"/>
-    <w:link w:val="berschrift1"/>
+  <w:style w:type="character" w:customStyle="1" w:styleId="Heading1Char">
+    <w:name w:val="Heading 1 Char"/>
+    <w:basedOn w:val="DefaultParagraphFont"/>
+    <w:link w:val="Heading1"/>
     <w:uiPriority w:val="9"/>
     <w:rPr>
       <w:rFonts w:asciiTheme="majorHAnsi" w:eastAsiaTheme="majorEastAsia" w:hAnsiTheme="majorHAnsi" w:cstheme="majorBidi"/>
@@ -2509,9 +2639,9 @@
       <w:szCs w:val="32"/>
     </w:rPr>
   </w:style>
-  <w:style w:type="paragraph" w:styleId="Listennummer">
+  <w:style w:type="paragraph" w:styleId="ListNumber">
     <w:name w:val="List Number"/>
-    <w:basedOn w:val="Standard"/>
+    <w:basedOn w:val="Normal"/>
     <w:uiPriority w:val="9"/>
     <w:qFormat/>
     <w:pPr>
@@ -2520,10 +2650,10 @@
       </w:numPr>
     </w:pPr>
   </w:style>
-  <w:style w:type="paragraph" w:styleId="Kopfzeile">
+  <w:style w:type="paragraph" w:styleId="Header">
     <w:name w:val="header"/>
-    <w:basedOn w:val="Standard"/>
-    <w:link w:val="KopfzeileZchn"/>
+    <w:basedOn w:val="Normal"/>
+    <w:link w:val="HeaderChar"/>
     <w:uiPriority w:val="99"/>
     <w:unhideWhenUsed/>
     <w:qFormat/>
@@ -2531,16 +2661,16 @@
       <w:spacing w:after="0" w:line="240" w:lineRule="auto"/>
     </w:pPr>
   </w:style>
-  <w:style w:type="character" w:customStyle="1" w:styleId="KopfzeileZchn">
-    <w:name w:val="Kopfzeile Zchn"/>
-    <w:basedOn w:val="Absatz-Standardschriftart"/>
-    <w:link w:val="Kopfzeile"/>
+  <w:style w:type="character" w:customStyle="1" w:styleId="HeaderChar">
+    <w:name w:val="Header Char"/>
+    <w:basedOn w:val="DefaultParagraphFont"/>
+    <w:link w:val="Header"/>
     <w:uiPriority w:val="99"/>
   </w:style>
-  <w:style w:type="paragraph" w:styleId="Fuzeile">
+  <w:style w:type="paragraph" w:styleId="Footer">
     <w:name w:val="footer"/>
-    <w:basedOn w:val="Standard"/>
-    <w:link w:val="FuzeileZchn"/>
+    <w:basedOn w:val="Normal"/>
+    <w:link w:val="FooterChar"/>
     <w:uiPriority w:val="99"/>
     <w:unhideWhenUsed/>
     <w:qFormat/>
@@ -2548,25 +2678,25 @@
       <w:spacing w:after="0" w:line="240" w:lineRule="auto"/>
     </w:pPr>
   </w:style>
-  <w:style w:type="character" w:customStyle="1" w:styleId="FuzeileZchn">
-    <w:name w:val="Fußzeile Zchn"/>
-    <w:basedOn w:val="Absatz-Standardschriftart"/>
-    <w:link w:val="Fuzeile"/>
+  <w:style w:type="character" w:customStyle="1" w:styleId="FooterChar">
+    <w:name w:val="Footer Char"/>
+    <w:basedOn w:val="DefaultParagraphFont"/>
+    <w:link w:val="Footer"/>
     <w:uiPriority w:val="99"/>
   </w:style>
-  <w:style w:type="character" w:styleId="Platzhaltertext">
+  <w:style w:type="character" w:styleId="PlaceholderText">
     <w:name w:val="Placeholder Text"/>
-    <w:basedOn w:val="Absatz-Standardschriftart"/>
+    <w:basedOn w:val="DefaultParagraphFont"/>
     <w:uiPriority w:val="99"/>
     <w:semiHidden/>
     <w:rPr>
       <w:color w:val="808080"/>
     </w:rPr>
   </w:style>
-  <w:style w:type="paragraph" w:styleId="Titel">
+  <w:style w:type="paragraph" w:styleId="Title">
     <w:name w:val="Title"/>
-    <w:basedOn w:val="Standard"/>
-    <w:link w:val="TitelZchn"/>
+    <w:basedOn w:val="Normal"/>
+    <w:link w:val="TitleChar"/>
     <w:uiPriority w:val="10"/>
     <w:semiHidden/>
     <w:unhideWhenUsed/>
@@ -2584,10 +2714,10 @@
       <w:szCs w:val="56"/>
     </w:rPr>
   </w:style>
-  <w:style w:type="character" w:customStyle="1" w:styleId="TitelZchn">
-    <w:name w:val="Titel Zchn"/>
-    <w:basedOn w:val="Absatz-Standardschriftart"/>
-    <w:link w:val="Titel"/>
+  <w:style w:type="character" w:customStyle="1" w:styleId="TitleChar">
+    <w:name w:val="Title Char"/>
+    <w:basedOn w:val="DefaultParagraphFont"/>
+    <w:link w:val="Title"/>
     <w:uiPriority w:val="10"/>
     <w:semiHidden/>
     <w:rPr>
@@ -2599,10 +2729,10 @@
       <w:szCs w:val="56"/>
     </w:rPr>
   </w:style>
-  <w:style w:type="paragraph" w:styleId="Untertitel">
+  <w:style w:type="paragraph" w:styleId="Subtitle">
     <w:name w:val="Subtitle"/>
-    <w:basedOn w:val="Standard"/>
-    <w:link w:val="UntertitelZchn"/>
+    <w:basedOn w:val="Normal"/>
+    <w:link w:val="SubtitleChar"/>
     <w:uiPriority w:val="11"/>
     <w:semiHidden/>
     <w:unhideWhenUsed/>
@@ -2620,10 +2750,10 @@
       <w:sz w:val="40"/>
     </w:rPr>
   </w:style>
-  <w:style w:type="character" w:customStyle="1" w:styleId="UntertitelZchn">
-    <w:name w:val="Untertitel Zchn"/>
-    <w:basedOn w:val="Absatz-Standardschriftart"/>
-    <w:link w:val="Untertitel"/>
+  <w:style w:type="character" w:customStyle="1" w:styleId="SubtitleChar">
+    <w:name w:val="Subtitle Char"/>
+    <w:basedOn w:val="DefaultParagraphFont"/>
+    <w:link w:val="Subtitle"/>
     <w:uiPriority w:val="11"/>
     <w:semiHidden/>
     <w:rPr>
@@ -2632,9 +2762,9 @@
       <w:sz w:val="40"/>
     </w:rPr>
   </w:style>
-  <w:style w:type="character" w:styleId="IntensiverVerweis">
+  <w:style w:type="character" w:styleId="IntenseReference">
     <w:name w:val="Intense Reference"/>
-    <w:basedOn w:val="Absatz-Standardschriftart"/>
+    <w:basedOn w:val="DefaultParagraphFont"/>
     <w:uiPriority w:val="32"/>
     <w:semiHidden/>
     <w:unhideWhenUsed/>
@@ -2648,9 +2778,9 @@
       <w:spacing w:val="0"/>
     </w:rPr>
   </w:style>
-  <w:style w:type="character" w:styleId="Buchtitel">
+  <w:style w:type="character" w:styleId="BookTitle">
     <w:name w:val="Book Title"/>
-    <w:basedOn w:val="Absatz-Standardschriftart"/>
+    <w:basedOn w:val="DefaultParagraphFont"/>
     <w:uiPriority w:val="33"/>
     <w:semiHidden/>
     <w:unhideWhenUsed/>
@@ -2663,10 +2793,10 @@
       <w:u w:val="single"/>
     </w:rPr>
   </w:style>
-  <w:style w:type="character" w:customStyle="1" w:styleId="berschrift2Zchn">
-    <w:name w:val="Überschrift 2 Zchn"/>
-    <w:basedOn w:val="Absatz-Standardschriftart"/>
-    <w:link w:val="berschrift2"/>
+  <w:style w:type="character" w:customStyle="1" w:styleId="Heading2Char">
+    <w:name w:val="Heading 2 Char"/>
+    <w:basedOn w:val="DefaultParagraphFont"/>
+    <w:link w:val="Heading2"/>
     <w:uiPriority w:val="9"/>
     <w:rPr>
       <w:rFonts w:asciiTheme="majorHAnsi" w:eastAsiaTheme="majorEastAsia" w:hAnsiTheme="majorHAnsi" w:cstheme="majorBidi"/>
@@ -2675,10 +2805,10 @@
       <w:szCs w:val="26"/>
     </w:rPr>
   </w:style>
-  <w:style w:type="character" w:customStyle="1" w:styleId="berschrift3Zchn">
-    <w:name w:val="Überschrift 3 Zchn"/>
-    <w:basedOn w:val="Absatz-Standardschriftart"/>
-    <w:link w:val="berschrift3"/>
+  <w:style w:type="character" w:customStyle="1" w:styleId="Heading3Char">
+    <w:name w:val="Heading 3 Char"/>
+    <w:basedOn w:val="DefaultParagraphFont"/>
+    <w:link w:val="Heading3"/>
     <w:uiPriority w:val="9"/>
     <w:semiHidden/>
     <w:rPr>
@@ -2687,10 +2817,10 @@
       <w:szCs w:val="24"/>
     </w:rPr>
   </w:style>
-  <w:style w:type="character" w:customStyle="1" w:styleId="berschrift4Zchn">
-    <w:name w:val="Überschrift 4 Zchn"/>
-    <w:basedOn w:val="Absatz-Standardschriftart"/>
-    <w:link w:val="berschrift4"/>
+  <w:style w:type="character" w:customStyle="1" w:styleId="Heading4Char">
+    <w:name w:val="Heading 4 Char"/>
+    <w:basedOn w:val="DefaultParagraphFont"/>
+    <w:link w:val="Heading4"/>
     <w:uiPriority w:val="9"/>
     <w:semiHidden/>
     <w:rPr>
@@ -2700,10 +2830,10 @@
       <w:sz w:val="40"/>
     </w:rPr>
   </w:style>
-  <w:style w:type="character" w:customStyle="1" w:styleId="berschrift5Zchn">
-    <w:name w:val="Überschrift 5 Zchn"/>
-    <w:basedOn w:val="Absatz-Standardschriftart"/>
-    <w:link w:val="berschrift5"/>
+  <w:style w:type="character" w:customStyle="1" w:styleId="Heading5Char">
+    <w:name w:val="Heading 5 Char"/>
+    <w:basedOn w:val="DefaultParagraphFont"/>
+    <w:link w:val="Heading5"/>
     <w:uiPriority w:val="9"/>
     <w:semiHidden/>
     <w:rPr>
@@ -2712,10 +2842,10 @@
       <w:sz w:val="34"/>
     </w:rPr>
   </w:style>
-  <w:style w:type="character" w:customStyle="1" w:styleId="berschrift6Zchn">
-    <w:name w:val="Überschrift 6 Zchn"/>
-    <w:basedOn w:val="Absatz-Standardschriftart"/>
-    <w:link w:val="berschrift6"/>
+  <w:style w:type="character" w:customStyle="1" w:styleId="Heading6Char">
+    <w:name w:val="Heading 6 Char"/>
+    <w:basedOn w:val="DefaultParagraphFont"/>
+    <w:link w:val="Heading6"/>
     <w:uiPriority w:val="9"/>
     <w:semiHidden/>
     <w:rPr>
@@ -2725,10 +2855,10 @@
       <w:sz w:val="34"/>
     </w:rPr>
   </w:style>
-  <w:style w:type="character" w:customStyle="1" w:styleId="berschrift7Zchn">
-    <w:name w:val="Überschrift 7 Zchn"/>
-    <w:basedOn w:val="Absatz-Standardschriftart"/>
-    <w:link w:val="berschrift7"/>
+  <w:style w:type="character" w:customStyle="1" w:styleId="Heading7Char">
+    <w:name w:val="Heading 7 Char"/>
+    <w:basedOn w:val="DefaultParagraphFont"/>
+    <w:link w:val="Heading7"/>
     <w:uiPriority w:val="9"/>
     <w:semiHidden/>
     <w:rPr>
@@ -2737,10 +2867,10 @@
       <w:sz w:val="34"/>
     </w:rPr>
   </w:style>
-  <w:style w:type="character" w:customStyle="1" w:styleId="berschrift8Zchn">
-    <w:name w:val="Überschrift 8 Zchn"/>
-    <w:basedOn w:val="Absatz-Standardschriftart"/>
-    <w:link w:val="berschrift8"/>
+  <w:style w:type="character" w:customStyle="1" w:styleId="Heading8Char">
+    <w:name w:val="Heading 8 Char"/>
+    <w:basedOn w:val="DefaultParagraphFont"/>
+    <w:link w:val="Heading8"/>
     <w:uiPriority w:val="9"/>
     <w:semiHidden/>
     <w:rPr>
@@ -2750,10 +2880,10 @@
       <w:szCs w:val="21"/>
     </w:rPr>
   </w:style>
-  <w:style w:type="character" w:customStyle="1" w:styleId="berschrift9Zchn">
-    <w:name w:val="Überschrift 9 Zchn"/>
-    <w:basedOn w:val="Absatz-Standardschriftart"/>
-    <w:link w:val="berschrift9"/>
+  <w:style w:type="character" w:customStyle="1" w:styleId="Heading9Char">
+    <w:name w:val="Heading 9 Char"/>
+    <w:basedOn w:val="DefaultParagraphFont"/>
+    <w:link w:val="Heading9"/>
     <w:uiPriority w:val="9"/>
     <w:semiHidden/>
     <w:rPr>
@@ -2763,9 +2893,9 @@
       <w:szCs w:val="21"/>
     </w:rPr>
   </w:style>
-  <w:style w:type="character" w:styleId="SchwacheHervorhebung">
+  <w:style w:type="character" w:styleId="SubtleEmphasis">
     <w:name w:val="Subtle Emphasis"/>
-    <w:basedOn w:val="Absatz-Standardschriftart"/>
+    <w:basedOn w:val="DefaultParagraphFont"/>
     <w:uiPriority w:val="19"/>
     <w:semiHidden/>
     <w:unhideWhenUsed/>
@@ -2776,9 +2906,9 @@
       <w:color w:val="404040" w:themeColor="text1" w:themeTint="BF"/>
     </w:rPr>
   </w:style>
-  <w:style w:type="character" w:styleId="Hervorhebung">
+  <w:style w:type="character" w:styleId="Emphasis">
     <w:name w:val="Emphasis"/>
-    <w:basedOn w:val="Absatz-Standardschriftart"/>
+    <w:basedOn w:val="DefaultParagraphFont"/>
     <w:uiPriority w:val="20"/>
     <w:semiHidden/>
     <w:unhideWhenUsed/>
@@ -2789,9 +2919,9 @@
       <w:color w:val="262626" w:themeColor="text1" w:themeTint="D9"/>
     </w:rPr>
   </w:style>
-  <w:style w:type="character" w:styleId="IntensiveHervorhebung">
+  <w:style w:type="character" w:styleId="IntenseEmphasis">
     <w:name w:val="Intense Emphasis"/>
-    <w:basedOn w:val="Absatz-Standardschriftart"/>
+    <w:basedOn w:val="DefaultParagraphFont"/>
     <w:uiPriority w:val="21"/>
     <w:semiHidden/>
     <w:unhideWhenUsed/>
@@ -2803,9 +2933,9 @@
       <w:color w:val="262626" w:themeColor="text1" w:themeTint="D9"/>
     </w:rPr>
   </w:style>
-  <w:style w:type="character" w:styleId="Fett">
+  <w:style w:type="character" w:styleId="Strong">
     <w:name w:val="Strong"/>
-    <w:basedOn w:val="Absatz-Standardschriftart"/>
+    <w:basedOn w:val="DefaultParagraphFont"/>
     <w:uiPriority w:val="22"/>
     <w:semiHidden/>
     <w:unhideWhenUsed/>
@@ -2815,11 +2945,11 @@
       <w:bCs/>
     </w:rPr>
   </w:style>
-  <w:style w:type="paragraph" w:styleId="Zitat">
+  <w:style w:type="paragraph" w:styleId="Quote">
     <w:name w:val="Quote"/>
-    <w:basedOn w:val="Standard"/>
-    <w:next w:val="Standard"/>
-    <w:link w:val="ZitatZchn"/>
+    <w:basedOn w:val="Normal"/>
+    <w:next w:val="Normal"/>
+    <w:link w:val="QuoteChar"/>
     <w:uiPriority w:val="29"/>
     <w:semiHidden/>
     <w:unhideWhenUsed/>
@@ -2833,10 +2963,10 @@
       <w:sz w:val="36"/>
     </w:rPr>
   </w:style>
-  <w:style w:type="character" w:customStyle="1" w:styleId="ZitatZchn">
-    <w:name w:val="Zitat Zchn"/>
-    <w:basedOn w:val="Absatz-Standardschriftart"/>
-    <w:link w:val="Zitat"/>
+  <w:style w:type="character" w:customStyle="1" w:styleId="QuoteChar">
+    <w:name w:val="Quote Char"/>
+    <w:basedOn w:val="DefaultParagraphFont"/>
+    <w:link w:val="Quote"/>
     <w:uiPriority w:val="29"/>
     <w:semiHidden/>
     <w:rPr>
@@ -2845,11 +2975,11 @@
       <w:sz w:val="36"/>
     </w:rPr>
   </w:style>
-  <w:style w:type="paragraph" w:styleId="IntensivesZitat">
+  <w:style w:type="paragraph" w:styleId="IntenseQuote">
     <w:name w:val="Intense Quote"/>
-    <w:basedOn w:val="Standard"/>
-    <w:next w:val="Standard"/>
-    <w:link w:val="IntensivesZitatZchn"/>
+    <w:basedOn w:val="Normal"/>
+    <w:next w:val="Normal"/>
+    <w:link w:val="IntenseQuoteChar"/>
     <w:uiPriority w:val="30"/>
     <w:semiHidden/>
     <w:unhideWhenUsed/>
@@ -2864,10 +2994,10 @@
       <w:sz w:val="36"/>
     </w:rPr>
   </w:style>
-  <w:style w:type="character" w:customStyle="1" w:styleId="IntensivesZitatZchn">
-    <w:name w:val="Intensives Zitat Zchn"/>
-    <w:basedOn w:val="Absatz-Standardschriftart"/>
-    <w:link w:val="IntensivesZitat"/>
+  <w:style w:type="character" w:customStyle="1" w:styleId="IntenseQuoteChar">
+    <w:name w:val="Intense Quote Char"/>
+    <w:basedOn w:val="DefaultParagraphFont"/>
+    <w:link w:val="IntenseQuote"/>
     <w:uiPriority w:val="30"/>
     <w:semiHidden/>
     <w:rPr>
@@ -2877,9 +3007,9 @@
       <w:sz w:val="36"/>
     </w:rPr>
   </w:style>
-  <w:style w:type="character" w:styleId="SchwacherVerweis">
+  <w:style w:type="character" w:styleId="SubtleReference">
     <w:name w:val="Subtle Reference"/>
-    <w:basedOn w:val="Absatz-Standardschriftart"/>
+    <w:basedOn w:val="DefaultParagraphFont"/>
     <w:uiPriority w:val="31"/>
     <w:semiHidden/>
     <w:unhideWhenUsed/>
@@ -2890,10 +3020,10 @@
       <w:color w:val="262626" w:themeColor="text1" w:themeTint="D9"/>
     </w:rPr>
   </w:style>
-  <w:style w:type="paragraph" w:styleId="Beschriftung">
+  <w:style w:type="paragraph" w:styleId="Caption">
     <w:name w:val="caption"/>
-    <w:basedOn w:val="Standard"/>
-    <w:next w:val="Standard"/>
+    <w:basedOn w:val="Normal"/>
+    <w:next w:val="Normal"/>
     <w:uiPriority w:val="35"/>
     <w:semiHidden/>
     <w:unhideWhenUsed/>
@@ -2908,10 +3038,10 @@
       <w:szCs w:val="18"/>
     </w:rPr>
   </w:style>
-  <w:style w:type="paragraph" w:styleId="Inhaltsverzeichnisberschrift">
+  <w:style w:type="paragraph" w:styleId="TOCHeading">
     <w:name w:val="TOC Heading"/>
-    <w:basedOn w:val="berschrift1"/>
-    <w:next w:val="Standard"/>
+    <w:basedOn w:val="Heading1"/>
+    <w:next w:val="Normal"/>
     <w:uiPriority w:val="39"/>
     <w:semiHidden/>
     <w:unhideWhenUsed/>
@@ -2922,7 +3052,7 @@
   </w:style>
   <w:style w:type="character" w:styleId="Hyperlink">
     <w:name w:val="Hyperlink"/>
-    <w:basedOn w:val="Absatz-Standardschriftart"/>
+    <w:basedOn w:val="DefaultParagraphFont"/>
     <w:uiPriority w:val="99"/>
     <w:unhideWhenUsed/>
     <w:rPr>
@@ -2930,9 +3060,9 @@
       <w:u w:val="single"/>
     </w:rPr>
   </w:style>
-  <w:style w:type="table" w:styleId="Tabellenraster">
+  <w:style w:type="table" w:styleId="TableGrid">
     <w:name w:val="Table Grid"/>
-    <w:basedOn w:val="NormaleTabelle"/>
+    <w:basedOn w:val="TableNormal"/>
     <w:uiPriority w:val="39"/>
     <w:rsid w:val="00595AB9"/>
     <w:pPr>
@@ -2949,9 +3079,9 @@
       </w:tblBorders>
     </w:tblPr>
   </w:style>
-  <w:style w:type="table" w:customStyle="1" w:styleId="GridTable1LightAccent1">
-    <w:name w:val="Grid Table 1 Light Accent 1"/>
-    <w:basedOn w:val="NormaleTabelle"/>
+  <w:style w:type="table" w:customStyle="1" w:styleId="GridTable1Light-Accent11">
+    <w:name w:val="Grid Table 1 Light - Accent 11"/>
+    <w:basedOn w:val="TableNormal"/>
     <w:uiPriority w:val="46"/>
     <w:rsid w:val="00595AB9"/>
     <w:pPr>
@@ -3006,9 +3136,9 @@
       </w:rPr>
     </w:tblStylePr>
   </w:style>
-  <w:style w:type="table" w:customStyle="1" w:styleId="GridTable1LightAccent2">
-    <w:name w:val="Grid Table 1 Light Accent 2"/>
-    <w:basedOn w:val="NormaleTabelle"/>
+  <w:style w:type="table" w:customStyle="1" w:styleId="GridTable1Light-Accent21">
+    <w:name w:val="Grid Table 1 Light - Accent 21"/>
+    <w:basedOn w:val="TableNormal"/>
     <w:uiPriority w:val="46"/>
     <w:rsid w:val="00595AB9"/>
     <w:pPr>
@@ -3063,9 +3193,9 @@
       </w:rPr>
     </w:tblStylePr>
   </w:style>
-  <w:style w:type="table" w:customStyle="1" w:styleId="GridTable1LightAccent3">
-    <w:name w:val="Grid Table 1 Light Accent 3"/>
-    <w:basedOn w:val="NormaleTabelle"/>
+  <w:style w:type="table" w:customStyle="1" w:styleId="GridTable1Light-Accent31">
+    <w:name w:val="Grid Table 1 Light - Accent 31"/>
+    <w:basedOn w:val="TableNormal"/>
     <w:uiPriority w:val="46"/>
     <w:rsid w:val="00595AB9"/>
     <w:pPr>
@@ -3120,9 +3250,9 @@
       </w:rPr>
     </w:tblStylePr>
   </w:style>
-  <w:style w:type="table" w:customStyle="1" w:styleId="GridTable2Accent1">
-    <w:name w:val="Grid Table 2 Accent 1"/>
-    <w:basedOn w:val="NormaleTabelle"/>
+  <w:style w:type="table" w:customStyle="1" w:styleId="GridTable2-Accent11">
+    <w:name w:val="Grid Table 2 - Accent 11"/>
+    <w:basedOn w:val="TableNormal"/>
     <w:uiPriority w:val="47"/>
     <w:rsid w:val="00595AB9"/>
     <w:pPr>
@@ -3195,9 +3325,9 @@
       </w:tcPr>
     </w:tblStylePr>
   </w:style>
-  <w:style w:type="table" w:customStyle="1" w:styleId="GridTable1LightAccent4">
-    <w:name w:val="Grid Table 1 Light Accent 4"/>
-    <w:basedOn w:val="NormaleTabelle"/>
+  <w:style w:type="table" w:customStyle="1" w:styleId="GridTable1Light-Accent41">
+    <w:name w:val="Grid Table 1 Light - Accent 41"/>
+    <w:basedOn w:val="TableNormal"/>
     <w:uiPriority w:val="46"/>
     <w:rsid w:val="00595AB9"/>
     <w:pPr>
@@ -3252,9 +3382,9 @@
       </w:rPr>
     </w:tblStylePr>
   </w:style>
-  <w:style w:type="table" w:customStyle="1" w:styleId="GridTable1LightAccent5">
-    <w:name w:val="Grid Table 1 Light Accent 5"/>
-    <w:basedOn w:val="NormaleTabelle"/>
+  <w:style w:type="table" w:customStyle="1" w:styleId="GridTable1Light-Accent51">
+    <w:name w:val="Grid Table 1 Light - Accent 51"/>
+    <w:basedOn w:val="TableNormal"/>
     <w:uiPriority w:val="46"/>
     <w:rsid w:val="00595AB9"/>
     <w:pPr>
@@ -3309,9 +3439,9 @@
       </w:rPr>
     </w:tblStylePr>
   </w:style>
-  <w:style w:type="table" w:customStyle="1" w:styleId="GridTable1LightAccent6">
-    <w:name w:val="Grid Table 1 Light Accent 6"/>
-    <w:basedOn w:val="NormaleTabelle"/>
+  <w:style w:type="table" w:customStyle="1" w:styleId="GridTable1Light-Accent61">
+    <w:name w:val="Grid Table 1 Light - Accent 61"/>
+    <w:basedOn w:val="TableNormal"/>
     <w:uiPriority w:val="46"/>
     <w:rsid w:val="00595AB9"/>
     <w:pPr>
@@ -3366,9 +3496,9 @@
       </w:rPr>
     </w:tblStylePr>
   </w:style>
-  <w:style w:type="table" w:customStyle="1" w:styleId="GridTable2">
-    <w:name w:val="Grid Table 2"/>
-    <w:basedOn w:val="NormaleTabelle"/>
+  <w:style w:type="table" w:customStyle="1" w:styleId="GridTable21">
+    <w:name w:val="Grid Table 21"/>
+    <w:basedOn w:val="TableNormal"/>
     <w:uiPriority w:val="47"/>
     <w:rsid w:val="00595AB9"/>
     <w:pPr>
@@ -3441,9 +3571,9 @@
       </w:tcPr>
     </w:tblStylePr>
   </w:style>
-  <w:style w:type="table" w:customStyle="1" w:styleId="GridTable2Accent2">
-    <w:name w:val="Grid Table 2 Accent 2"/>
-    <w:basedOn w:val="NormaleTabelle"/>
+  <w:style w:type="table" w:customStyle="1" w:styleId="GridTable2-Accent21">
+    <w:name w:val="Grid Table 2 - Accent 21"/>
+    <w:basedOn w:val="TableNormal"/>
     <w:uiPriority w:val="47"/>
     <w:rsid w:val="00595AB9"/>
     <w:pPr>
@@ -3516,9 +3646,9 @@
       </w:tcPr>
     </w:tblStylePr>
   </w:style>
-  <w:style w:type="table" w:customStyle="1" w:styleId="GridTable2Accent3">
-    <w:name w:val="Grid Table 2 Accent 3"/>
-    <w:basedOn w:val="NormaleTabelle"/>
+  <w:style w:type="table" w:customStyle="1" w:styleId="GridTable2-Accent31">
+    <w:name w:val="Grid Table 2 - Accent 31"/>
+    <w:basedOn w:val="TableNormal"/>
     <w:uiPriority w:val="47"/>
     <w:rsid w:val="00595AB9"/>
     <w:pPr>
@@ -3591,9 +3721,9 @@
       </w:tcPr>
     </w:tblStylePr>
   </w:style>
-  <w:style w:type="table" w:customStyle="1" w:styleId="GridTable4">
-    <w:name w:val="Grid Table 4"/>
-    <w:basedOn w:val="NormaleTabelle"/>
+  <w:style w:type="table" w:customStyle="1" w:styleId="GridTable41">
+    <w:name w:val="Grid Table 41"/>
+    <w:basedOn w:val="TableNormal"/>
     <w:uiPriority w:val="49"/>
     <w:rsid w:val="00595AB9"/>
     <w:pPr>
@@ -3667,9 +3797,9 @@
       </w:tcPr>
     </w:tblStylePr>
   </w:style>
-  <w:style w:type="table" w:customStyle="1" w:styleId="GridTable4Accent2">
-    <w:name w:val="Grid Table 4 Accent 2"/>
-    <w:basedOn w:val="NormaleTabelle"/>
+  <w:style w:type="table" w:customStyle="1" w:styleId="GridTable4-Accent21">
+    <w:name w:val="Grid Table 4 - Accent 21"/>
+    <w:basedOn w:val="TableNormal"/>
     <w:uiPriority w:val="49"/>
     <w:rsid w:val="00595AB9"/>
     <w:pPr>
@@ -3740,9 +3870,9 @@
       </w:tcPr>
     </w:tblStylePr>
   </w:style>
-  <w:style w:type="table" w:customStyle="1" w:styleId="GridTable4Accent3">
-    <w:name w:val="Grid Table 4 Accent 3"/>
-    <w:basedOn w:val="NormaleTabelle"/>
+  <w:style w:type="table" w:customStyle="1" w:styleId="GridTable4-Accent31">
+    <w:name w:val="Grid Table 4 - Accent 31"/>
+    <w:basedOn w:val="TableNormal"/>
     <w:uiPriority w:val="49"/>
     <w:rsid w:val="00595AB9"/>
     <w:pPr>
@@ -3818,7 +3948,7 @@
   </w:style>
   <w:style w:type="table" w:customStyle="1" w:styleId="TimStyle">
     <w:name w:val="Tim Style"/>
-    <w:basedOn w:val="GridTable4Accent2"/>
+    <w:basedOn w:val="GridTable4-Accent21"/>
     <w:uiPriority w:val="99"/>
     <w:rsid w:val="00595AB9"/>
     <w:tblPr>
@@ -3884,9 +4014,9 @@
       </w:tcPr>
     </w:tblStylePr>
   </w:style>
-  <w:style w:type="paragraph" w:styleId="Listenabsatz">
+  <w:style w:type="paragraph" w:styleId="ListParagraph">
     <w:name w:val="List Paragraph"/>
-    <w:basedOn w:val="Standard"/>
+    <w:basedOn w:val="Normal"/>
     <w:uiPriority w:val="34"/>
     <w:unhideWhenUsed/>
     <w:qFormat/>
@@ -3896,10 +4026,10 @@
       <w:contextualSpacing/>
     </w:pPr>
   </w:style>
-  <w:style w:type="paragraph" w:styleId="Sprechblasentext">
+  <w:style w:type="paragraph" w:styleId="BalloonText">
     <w:name w:val="Balloon Text"/>
-    <w:basedOn w:val="Standard"/>
-    <w:link w:val="SprechblasentextZchn"/>
+    <w:basedOn w:val="Normal"/>
+    <w:link w:val="BalloonTextChar"/>
     <w:uiPriority w:val="99"/>
     <w:semiHidden/>
     <w:unhideWhenUsed/>
@@ -3913,1840 +4043,10 @@
       <w:szCs w:val="16"/>
     </w:rPr>
   </w:style>
-  <w:style w:type="character" w:customStyle="1" w:styleId="SprechblasentextZchn">
-    <w:name w:val="Sprechblasentext Zchn"/>
-    <w:basedOn w:val="Absatz-Standardschriftart"/>
-    <w:link w:val="Sprechblasentext"/>
-    <w:uiPriority w:val="99"/>
-    <w:semiHidden/>
-    <w:rsid w:val="0064768F"/>
-    <w:rPr>
-      <w:rFonts w:ascii="Tahoma" w:hAnsi="Tahoma" w:cs="Tahoma"/>
-      <w:sz w:val="16"/>
-      <w:szCs w:val="16"/>
-    </w:rPr>
-  </w:style>
-</w:styles>
-</file>
-
-<file path=word/stylesWithEffects.xml><?xml version="1.0" encoding="utf-8"?>
-<w:styles xmlns:wpc="http://schemas.microsoft.com/office/word/2010/wordprocessingCanvas" xmlns:mc="http://schemas.openxmlformats.org/markup-compatibility/2006" xmlns:o="urn:schemas-microsoft-com:office:office" xmlns:r="http://schemas.openxmlformats.org/officeDocument/2006/relationships" xmlns:m="http://schemas.openxmlformats.org/officeDocument/2006/math" xmlns:v="urn:schemas-microsoft-com:vml" xmlns:wp14="http://schemas.microsoft.com/office/word/2010/wordprocessingDrawing" xmlns:wp="http://schemas.openxmlformats.org/drawingml/2006/wordprocessingDrawing" xmlns:w10="urn:schemas-microsoft-com:office:word" xmlns:w="http://schemas.openxmlformats.org/wordprocessingml/2006/main" xmlns:w14="http://schemas.microsoft.com/office/word/2010/wordml" xmlns:wpg="http://schemas.microsoft.com/office/word/2010/wordprocessingGroup" xmlns:wpi="http://schemas.microsoft.com/office/word/2010/wordprocessingInk" xmlns:wne="http://schemas.microsoft.com/office/word/2006/wordml" xmlns:wps="http://schemas.microsoft.com/office/word/2010/wordprocessingShape" mc:Ignorable="w14 wp14">
-  <w:docDefaults>
-    <w:rPrDefault>
-      <w:rPr>
-        <w:rFonts w:asciiTheme="minorHAnsi" w:eastAsiaTheme="minorHAnsi" w:hAnsiTheme="minorHAnsi" w:cstheme="minorBidi"/>
-        <w:color w:val="595959" w:themeColor="text1" w:themeTint="A6"/>
-        <w:sz w:val="30"/>
-        <w:szCs w:val="30"/>
-        <w:lang w:val="en-US" w:eastAsia="ja-JP" w:bidi="ar-SA"/>
-      </w:rPr>
-    </w:rPrDefault>
-    <w:pPrDefault>
-      <w:pPr>
-        <w:spacing w:after="120" w:line="259" w:lineRule="auto"/>
-      </w:pPr>
-    </w:pPrDefault>
-  </w:docDefaults>
-  <w:latentStyles w:defLockedState="0" w:defUIPriority="99" w:defSemiHidden="1" w:defUnhideWhenUsed="1" w:defQFormat="0" w:count="267">
-    <w:lsdException w:name="Normal" w:semiHidden="0" w:uiPriority="0" w:unhideWhenUsed="0" w:qFormat="1"/>
-    <w:lsdException w:name="heading 1" w:semiHidden="0" w:uiPriority="9" w:unhideWhenUsed="0" w:qFormat="1"/>
-    <w:lsdException w:name="heading 2" w:uiPriority="9" w:qFormat="1"/>
-    <w:lsdException w:name="heading 3" w:uiPriority="9" w:qFormat="1"/>
-    <w:lsdException w:name="heading 4" w:uiPriority="9" w:qFormat="1"/>
-    <w:lsdException w:name="heading 5" w:uiPriority="9" w:qFormat="1"/>
-    <w:lsdException w:name="heading 6" w:uiPriority="9" w:qFormat="1"/>
-    <w:lsdException w:name="heading 7" w:uiPriority="9" w:qFormat="1"/>
-    <w:lsdException w:name="heading 8" w:uiPriority="9" w:qFormat="1"/>
-    <w:lsdException w:name="heading 9" w:uiPriority="9" w:qFormat="1"/>
-    <w:lsdException w:name="toc 1" w:uiPriority="39"/>
-    <w:lsdException w:name="toc 2" w:uiPriority="39"/>
-    <w:lsdException w:name="toc 3" w:uiPriority="39"/>
-    <w:lsdException w:name="toc 4" w:uiPriority="39"/>
-    <w:lsdException w:name="toc 5" w:uiPriority="39"/>
-    <w:lsdException w:name="toc 6" w:uiPriority="39"/>
-    <w:lsdException w:name="toc 7" w:uiPriority="39"/>
-    <w:lsdException w:name="toc 8" w:uiPriority="39"/>
-    <w:lsdException w:name="toc 9" w:uiPriority="39"/>
-    <w:lsdException w:name="header" w:qFormat="1"/>
-    <w:lsdException w:name="footer" w:qFormat="1"/>
-    <w:lsdException w:name="caption" w:uiPriority="35" w:qFormat="1"/>
-    <w:lsdException w:name="List Bullet" w:semiHidden="0" w:uiPriority="10" w:unhideWhenUsed="0" w:qFormat="1"/>
-    <w:lsdException w:name="List Number" w:semiHidden="0" w:uiPriority="11" w:unhideWhenUsed="0" w:qFormat="1"/>
-    <w:lsdException w:name="Title" w:uiPriority="10" w:qFormat="1"/>
-    <w:lsdException w:name="Default Paragraph Font" w:uiPriority="1"/>
-    <w:lsdException w:name="Subtitle" w:uiPriority="11" w:qFormat="1"/>
-    <w:lsdException w:name="Strong" w:uiPriority="22" w:qFormat="1"/>
-    <w:lsdException w:name="Emphasis" w:uiPriority="20" w:qFormat="1"/>
-    <w:lsdException w:name="Table Grid" w:semiHidden="0" w:uiPriority="39" w:unhideWhenUsed="0"/>
-    <w:lsdException w:name="Placeholder Text" w:unhideWhenUsed="0"/>
-    <w:lsdException w:name="No Spacing" w:uiPriority="1" w:qFormat="1"/>
-    <w:lsdException w:name="Light Shading" w:semiHidden="0" w:uiPriority="60" w:unhideWhenUsed="0"/>
-    <w:lsdException w:name="Light List" w:semiHidden="0" w:uiPriority="61" w:unhideWhenUsed="0"/>
-    <w:lsdException w:name="Light Grid" w:semiHidden="0" w:uiPriority="62" w:unhideWhenUsed="0"/>
-    <w:lsdException w:name="Medium Shading 1" w:semiHidden="0" w:uiPriority="63" w:unhideWhenUsed="0"/>
-    <w:lsdException w:name="Medium Shading 2" w:semiHidden="0" w:uiPriority="64" w:unhideWhenUsed="0"/>
-    <w:lsdException w:name="Medium List 1" w:semiHidden="0" w:uiPriority="65" w:unhideWhenUsed="0"/>
-    <w:lsdException w:name="Medium List 2" w:semiHidden="0" w:uiPriority="66" w:unhideWhenUsed="0"/>
-    <w:lsdException w:name="Medium Grid 1" w:semiHidden="0" w:uiPriority="67" w:unhideWhenUsed="0"/>
-    <w:lsdException w:name="Medium Grid 2" w:semiHidden="0" w:uiPriority="68" w:unhideWhenUsed="0"/>
-    <w:lsdException w:name="Medium Grid 3" w:semiHidden="0" w:uiPriority="69" w:unhideWhenUsed="0"/>
-    <w:lsdException w:name="Dark List" w:semiHidden="0" w:uiPriority="70" w:unhideWhenUsed="0"/>
-    <w:lsdException w:name="Colorful Shading" w:semiHidden="0" w:uiPriority="71" w:unhideWhenUsed="0"/>
-    <w:lsdException w:name="Colorful List" w:semiHidden="0" w:uiPriority="72" w:unhideWhenUsed="0"/>
-    <w:lsdException w:name="Colorful Grid" w:semiHidden="0" w:uiPriority="73" w:unhideWhenUsed="0"/>
-    <w:lsdException w:name="Light Shading Accent 1" w:semiHidden="0" w:uiPriority="60" w:unhideWhenUsed="0"/>
-    <w:lsdException w:name="Light List Accent 1" w:semiHidden="0" w:uiPriority="61" w:unhideWhenUsed="0"/>
-    <w:lsdException w:name="Light Grid Accent 1" w:semiHidden="0" w:uiPriority="62" w:unhideWhenUsed="0"/>
-    <w:lsdException w:name="Medium Shading 1 Accent 1" w:semiHidden="0" w:uiPriority="63" w:unhideWhenUsed="0"/>
-    <w:lsdException w:name="Medium Shading 2 Accent 1" w:semiHidden="0" w:uiPriority="64" w:unhideWhenUsed="0"/>
-    <w:lsdException w:name="Medium List 1 Accent 1" w:semiHidden="0" w:uiPriority="65" w:unhideWhenUsed="0"/>
-    <w:lsdException w:name="Revision" w:unhideWhenUsed="0"/>
-    <w:lsdException w:name="List Paragraph" w:uiPriority="34" w:qFormat="1"/>
-    <w:lsdException w:name="Quote" w:uiPriority="29" w:qFormat="1"/>
-    <w:lsdException w:name="Intense Quote" w:uiPriority="30" w:qFormat="1"/>
-    <w:lsdException w:name="Medium List 2 Accent 1" w:semiHidden="0" w:uiPriority="66" w:unhideWhenUsed="0"/>
-    <w:lsdException w:name="Medium Grid 1 Accent 1" w:semiHidden="0" w:uiPriority="67" w:unhideWhenUsed="0"/>
-    <w:lsdException w:name="Medium Grid 2 Accent 1" w:semiHidden="0" w:uiPriority="68" w:unhideWhenUsed="0"/>
-    <w:lsdException w:name="Medium Grid 3 Accent 1" w:semiHidden="0" w:uiPriority="69" w:unhideWhenUsed="0"/>
-    <w:lsdException w:name="Dark List Accent 1" w:semiHidden="0" w:uiPriority="70" w:unhideWhenUsed="0"/>
-    <w:lsdException w:name="Colorful Shading Accent 1" w:semiHidden="0" w:uiPriority="71" w:unhideWhenUsed="0"/>
-    <w:lsdException w:name="Colorful List Accent 1" w:semiHidden="0" w:uiPriority="72" w:unhideWhenUsed="0"/>
-    <w:lsdException w:name="Colorful Grid Accent 1" w:semiHidden="0" w:uiPriority="73" w:unhideWhenUsed="0"/>
-    <w:lsdException w:name="Light Shading Accent 2" w:semiHidden="0" w:uiPriority="60" w:unhideWhenUsed="0"/>
-    <w:lsdException w:name="Light List Accent 2" w:semiHidden="0" w:uiPriority="61" w:unhideWhenUsed="0"/>
-    <w:lsdException w:name="Light Grid Accent 2" w:semiHidden="0" w:uiPriority="62" w:unhideWhenUsed="0"/>
-    <w:lsdException w:name="Medium Shading 1 Accent 2" w:semiHidden="0" w:uiPriority="63" w:unhideWhenUsed="0"/>
-    <w:lsdException w:name="Medium Shading 2 Accent 2" w:semiHidden="0" w:uiPriority="64" w:unhideWhenUsed="0"/>
-    <w:lsdException w:name="Medium List 1 Accent 2" w:semiHidden="0" w:uiPriority="65" w:unhideWhenUsed="0"/>
-    <w:lsdException w:name="Medium List 2 Accent 2" w:semiHidden="0" w:uiPriority="66" w:unhideWhenUsed="0"/>
-    <w:lsdException w:name="Medium Grid 1 Accent 2" w:semiHidden="0" w:uiPriority="67" w:unhideWhenUsed="0"/>
-    <w:lsdException w:name="Medium Grid 2 Accent 2" w:semiHidden="0" w:uiPriority="68" w:unhideWhenUsed="0"/>
-    <w:lsdException w:name="Medium Grid 3 Accent 2" w:semiHidden="0" w:uiPriority="69" w:unhideWhenUsed="0"/>
-    <w:lsdException w:name="Dark List Accent 2" w:semiHidden="0" w:uiPriority="70" w:unhideWhenUsed="0"/>
-    <w:lsdException w:name="Colorful Shading Accent 2" w:semiHidden="0" w:uiPriority="71" w:unhideWhenUsed="0"/>
-    <w:lsdException w:name="Colorful List Accent 2" w:semiHidden="0" w:uiPriority="72" w:unhideWhenUsed="0"/>
-    <w:lsdException w:name="Colorful Grid Accent 2" w:semiHidden="0" w:uiPriority="73" w:unhideWhenUsed="0"/>
-    <w:lsdException w:name="Light Shading Accent 3" w:semiHidden="0" w:uiPriority="60" w:unhideWhenUsed="0"/>
-    <w:lsdException w:name="Light List Accent 3" w:semiHidden="0" w:uiPriority="61" w:unhideWhenUsed="0"/>
-    <w:lsdException w:name="Light Grid Accent 3" w:semiHidden="0" w:uiPriority="62" w:unhideWhenUsed="0"/>
-    <w:lsdException w:name="Medium Shading 1 Accent 3" w:semiHidden="0" w:uiPriority="63" w:unhideWhenUsed="0"/>
-    <w:lsdException w:name="Medium Shading 2 Accent 3" w:semiHidden="0" w:uiPriority="64" w:unhideWhenUsed="0"/>
-    <w:lsdException w:name="Medium List 1 Accent 3" w:semiHidden="0" w:uiPriority="65" w:unhideWhenUsed="0"/>
-    <w:lsdException w:name="Medium List 2 Accent 3" w:semiHidden="0" w:uiPriority="66" w:unhideWhenUsed="0"/>
-    <w:lsdException w:name="Medium Grid 1 Accent 3" w:semiHidden="0" w:uiPriority="67" w:unhideWhenUsed="0"/>
-    <w:lsdException w:name="Medium Grid 2 Accent 3" w:semiHidden="0" w:uiPriority="68" w:unhideWhenUsed="0"/>
-    <w:lsdException w:name="Medium Grid 3 Accent 3" w:semiHidden="0" w:uiPriority="69" w:unhideWhenUsed="0"/>
-    <w:lsdException w:name="Dark List Accent 3" w:semiHidden="0" w:uiPriority="70" w:unhideWhenUsed="0"/>
-    <w:lsdException w:name="Colorful Shading Accent 3" w:semiHidden="0" w:uiPriority="71" w:unhideWhenUsed="0"/>
-    <w:lsdException w:name="Colorful List Accent 3" w:semiHidden="0" w:uiPriority="72" w:unhideWhenUsed="0"/>
-    <w:lsdException w:name="Colorful Grid Accent 3" w:semiHidden="0" w:uiPriority="73" w:unhideWhenUsed="0"/>
-    <w:lsdException w:name="Light Shading Accent 4" w:semiHidden="0" w:uiPriority="60" w:unhideWhenUsed="0"/>
-    <w:lsdException w:name="Light List Accent 4" w:semiHidden="0" w:uiPriority="61" w:unhideWhenUsed="0"/>
-    <w:lsdException w:name="Light Grid Accent 4" w:semiHidden="0" w:uiPriority="62" w:unhideWhenUsed="0"/>
-    <w:lsdException w:name="Medium Shading 1 Accent 4" w:semiHidden="0" w:uiPriority="63" w:unhideWhenUsed="0"/>
-    <w:lsdException w:name="Medium Shading 2 Accent 4" w:semiHidden="0" w:uiPriority="64" w:unhideWhenUsed="0"/>
-    <w:lsdException w:name="Medium List 1 Accent 4" w:semiHidden="0" w:uiPriority="65" w:unhideWhenUsed="0"/>
-    <w:lsdException w:name="Medium List 2 Accent 4" w:semiHidden="0" w:uiPriority="66" w:unhideWhenUsed="0"/>
-    <w:lsdException w:name="Medium Grid 1 Accent 4" w:semiHidden="0" w:uiPriority="67" w:unhideWhenUsed="0"/>
-    <w:lsdException w:name="Medium Grid 2 Accent 4" w:semiHidden="0" w:uiPriority="68" w:unhideWhenUsed="0"/>
-    <w:lsdException w:name="Medium Grid 3 Accent 4" w:semiHidden="0" w:uiPriority="69" w:unhideWhenUsed="0"/>
-    <w:lsdException w:name="Dark List Accent 4" w:semiHidden="0" w:uiPriority="70" w:unhideWhenUsed="0"/>
-    <w:lsdException w:name="Colorful Shading Accent 4" w:semiHidden="0" w:uiPriority="71" w:unhideWhenUsed="0"/>
-    <w:lsdException w:name="Colorful List Accent 4" w:semiHidden="0" w:uiPriority="72" w:unhideWhenUsed="0"/>
-    <w:lsdException w:name="Colorful Grid Accent 4" w:semiHidden="0" w:uiPriority="73" w:unhideWhenUsed="0"/>
-    <w:lsdException w:name="Light Shading Accent 5" w:semiHidden="0" w:uiPriority="60" w:unhideWhenUsed="0"/>
-    <w:lsdException w:name="Light List Accent 5" w:semiHidden="0" w:uiPriority="61" w:unhideWhenUsed="0"/>
-    <w:lsdException w:name="Light Grid Accent 5" w:semiHidden="0" w:uiPriority="62" w:unhideWhenUsed="0"/>
-    <w:lsdException w:name="Medium Shading 1 Accent 5" w:semiHidden="0" w:uiPriority="63" w:unhideWhenUsed="0"/>
-    <w:lsdException w:name="Medium Shading 2 Accent 5" w:semiHidden="0" w:uiPriority="64" w:unhideWhenUsed="0"/>
-    <w:lsdException w:name="Medium List 1 Accent 5" w:semiHidden="0" w:uiPriority="65" w:unhideWhenUsed="0"/>
-    <w:lsdException w:name="Medium List 2 Accent 5" w:semiHidden="0" w:uiPriority="66" w:unhideWhenUsed="0"/>
-    <w:lsdException w:name="Medium Grid 1 Accent 5" w:semiHidden="0" w:uiPriority="67" w:unhideWhenUsed="0"/>
-    <w:lsdException w:name="Medium Grid 2 Accent 5" w:semiHidden="0" w:uiPriority="68" w:unhideWhenUsed="0"/>
-    <w:lsdException w:name="Medium Grid 3 Accent 5" w:semiHidden="0" w:uiPriority="69" w:unhideWhenUsed="0"/>
-    <w:lsdException w:name="Dark List Accent 5" w:semiHidden="0" w:uiPriority="70" w:unhideWhenUsed="0"/>
-    <w:lsdException w:name="Colorful Shading Accent 5" w:semiHidden="0" w:uiPriority="71" w:unhideWhenUsed="0"/>
-    <w:lsdException w:name="Colorful List Accent 5" w:semiHidden="0" w:uiPriority="72" w:unhideWhenUsed="0"/>
-    <w:lsdException w:name="Colorful Grid Accent 5" w:semiHidden="0" w:uiPriority="73" w:unhideWhenUsed="0"/>
-    <w:lsdException w:name="Light Shading Accent 6" w:semiHidden="0" w:uiPriority="60" w:unhideWhenUsed="0"/>
-    <w:lsdException w:name="Light List Accent 6" w:semiHidden="0" w:uiPriority="61" w:unhideWhenUsed="0"/>
-    <w:lsdException w:name="Light Grid Accent 6" w:semiHidden="0" w:uiPriority="62" w:unhideWhenUsed="0"/>
-    <w:lsdException w:name="Medium Shading 1 Accent 6" w:semiHidden="0" w:uiPriority="63" w:unhideWhenUsed="0"/>
-    <w:lsdException w:name="Medium Shading 2 Accent 6" w:semiHidden="0" w:uiPriority="64" w:unhideWhenUsed="0"/>
-    <w:lsdException w:name="Medium List 1 Accent 6" w:semiHidden="0" w:uiPriority="65" w:unhideWhenUsed="0"/>
-    <w:lsdException w:name="Medium List 2 Accent 6" w:semiHidden="0" w:uiPriority="66" w:unhideWhenUsed="0"/>
-    <w:lsdException w:name="Medium Grid 1 Accent 6" w:semiHidden="0" w:uiPriority="67" w:unhideWhenUsed="0"/>
-    <w:lsdException w:name="Medium Grid 2 Accent 6" w:semiHidden="0" w:uiPriority="68" w:unhideWhenUsed="0"/>
-    <w:lsdException w:name="Medium Grid 3 Accent 6" w:semiHidden="0" w:uiPriority="69" w:unhideWhenUsed="0"/>
-    <w:lsdException w:name="Dark List Accent 6" w:semiHidden="0" w:uiPriority="70" w:unhideWhenUsed="0"/>
-    <w:lsdException w:name="Colorful Shading Accent 6" w:semiHidden="0" w:uiPriority="71" w:unhideWhenUsed="0"/>
-    <w:lsdException w:name="Colorful List Accent 6" w:semiHidden="0" w:uiPriority="72" w:unhideWhenUsed="0"/>
-    <w:lsdException w:name="Colorful Grid Accent 6" w:semiHidden="0" w:uiPriority="73" w:unhideWhenUsed="0"/>
-    <w:lsdException w:name="Subtle Emphasis" w:uiPriority="19" w:qFormat="1"/>
-    <w:lsdException w:name="Intense Emphasis" w:uiPriority="21" w:qFormat="1"/>
-    <w:lsdException w:name="Subtle Reference" w:uiPriority="31" w:qFormat="1"/>
-    <w:lsdException w:name="Intense Reference" w:uiPriority="32" w:qFormat="1"/>
-    <w:lsdException w:name="Book Title" w:uiPriority="33"/>
-    <w:lsdException w:name="Bibliography" w:uiPriority="37"/>
-    <w:lsdException w:name="TOC Heading" w:uiPriority="39" w:qFormat="1"/>
-  </w:latentStyles>
-  <w:style w:type="paragraph" w:default="1" w:styleId="Standard">
-    <w:name w:val="Normal"/>
-    <w:qFormat/>
-  </w:style>
-  <w:style w:type="paragraph" w:styleId="berschrift1">
-    <w:name w:val="heading 1"/>
-    <w:basedOn w:val="Standard"/>
-    <w:next w:val="Standard"/>
-    <w:link w:val="berschrift1Zchn"/>
-    <w:uiPriority w:val="9"/>
-    <w:qFormat/>
-    <w:pPr>
-      <w:keepNext/>
-      <w:keepLines/>
-      <w:pBdr>
-        <w:bottom w:val="single" w:sz="12" w:space="12" w:color="56152F" w:themeColor="accent4"/>
-      </w:pBdr>
-      <w:spacing w:before="460" w:after="480"/>
-      <w:outlineLvl w:val="0"/>
-    </w:pPr>
-    <w:rPr>
-      <w:rFonts w:asciiTheme="majorHAnsi" w:eastAsiaTheme="majorEastAsia" w:hAnsiTheme="majorHAnsi" w:cstheme="majorBidi"/>
-      <w:color w:val="731C3F" w:themeColor="accent1"/>
-      <w:sz w:val="40"/>
-      <w:szCs w:val="32"/>
-    </w:rPr>
-  </w:style>
-  <w:style w:type="paragraph" w:styleId="berschrift2">
-    <w:name w:val="heading 2"/>
-    <w:basedOn w:val="Standard"/>
-    <w:next w:val="Standard"/>
-    <w:link w:val="berschrift2Zchn"/>
-    <w:uiPriority w:val="9"/>
-    <w:unhideWhenUsed/>
-    <w:qFormat/>
-    <w:pPr>
-      <w:keepNext/>
-      <w:keepLines/>
-      <w:spacing w:before="460"/>
-      <w:outlineLvl w:val="1"/>
-    </w:pPr>
-    <w:rPr>
-      <w:rFonts w:asciiTheme="majorHAnsi" w:eastAsiaTheme="majorEastAsia" w:hAnsiTheme="majorHAnsi" w:cstheme="majorBidi"/>
-      <w:b/>
-      <w:color w:val="7F7F7F" w:themeColor="text1" w:themeTint="80"/>
-      <w:szCs w:val="26"/>
-    </w:rPr>
-  </w:style>
-  <w:style w:type="paragraph" w:styleId="berschrift3">
-    <w:name w:val="heading 3"/>
-    <w:basedOn w:val="Standard"/>
-    <w:next w:val="Standard"/>
-    <w:link w:val="berschrift3Zchn"/>
-    <w:uiPriority w:val="9"/>
-    <w:semiHidden/>
-    <w:unhideWhenUsed/>
-    <w:qFormat/>
-    <w:pPr>
-      <w:keepNext/>
-      <w:keepLines/>
-      <w:spacing w:before="460"/>
-      <w:outlineLvl w:val="2"/>
-    </w:pPr>
-    <w:rPr>
-      <w:rFonts w:asciiTheme="majorHAnsi" w:eastAsiaTheme="majorEastAsia" w:hAnsiTheme="majorHAnsi" w:cstheme="majorBidi"/>
-      <w:sz w:val="40"/>
-      <w:szCs w:val="24"/>
-    </w:rPr>
-  </w:style>
-  <w:style w:type="paragraph" w:styleId="berschrift4">
-    <w:name w:val="heading 4"/>
-    <w:basedOn w:val="Standard"/>
-    <w:next w:val="Standard"/>
-    <w:link w:val="berschrift4Zchn"/>
-    <w:uiPriority w:val="9"/>
-    <w:semiHidden/>
-    <w:unhideWhenUsed/>
-    <w:qFormat/>
-    <w:pPr>
-      <w:keepNext/>
-      <w:keepLines/>
-      <w:spacing w:before="460"/>
-      <w:outlineLvl w:val="3"/>
-    </w:pPr>
-    <w:rPr>
-      <w:rFonts w:asciiTheme="majorHAnsi" w:eastAsiaTheme="majorEastAsia" w:hAnsiTheme="majorHAnsi" w:cstheme="majorBidi"/>
-      <w:i/>
-      <w:iCs/>
-      <w:sz w:val="40"/>
-    </w:rPr>
-  </w:style>
-  <w:style w:type="paragraph" w:styleId="berschrift5">
-    <w:name w:val="heading 5"/>
-    <w:basedOn w:val="Standard"/>
-    <w:next w:val="Standard"/>
-    <w:link w:val="berschrift5Zchn"/>
-    <w:uiPriority w:val="9"/>
-    <w:semiHidden/>
-    <w:unhideWhenUsed/>
-    <w:qFormat/>
-    <w:pPr>
-      <w:keepNext/>
-      <w:keepLines/>
-      <w:spacing w:before="460"/>
-      <w:outlineLvl w:val="4"/>
-    </w:pPr>
-    <w:rPr>
-      <w:rFonts w:asciiTheme="majorHAnsi" w:eastAsiaTheme="majorEastAsia" w:hAnsiTheme="majorHAnsi" w:cstheme="majorBidi"/>
-      <w:color w:val="262626" w:themeColor="text1" w:themeTint="D9"/>
-      <w:sz w:val="34"/>
-    </w:rPr>
-  </w:style>
-  <w:style w:type="paragraph" w:styleId="berschrift6">
-    <w:name w:val="heading 6"/>
-    <w:basedOn w:val="Standard"/>
-    <w:next w:val="Standard"/>
-    <w:link w:val="berschrift6Zchn"/>
-    <w:uiPriority w:val="9"/>
-    <w:semiHidden/>
-    <w:unhideWhenUsed/>
-    <w:qFormat/>
-    <w:pPr>
-      <w:keepNext/>
-      <w:keepLines/>
-      <w:spacing w:before="460"/>
-      <w:outlineLvl w:val="5"/>
-    </w:pPr>
-    <w:rPr>
-      <w:rFonts w:asciiTheme="majorHAnsi" w:eastAsiaTheme="majorEastAsia" w:hAnsiTheme="majorHAnsi" w:cstheme="majorBidi"/>
-      <w:i/>
-      <w:color w:val="262626" w:themeColor="text1" w:themeTint="D9"/>
-      <w:sz w:val="34"/>
-    </w:rPr>
-  </w:style>
-  <w:style w:type="paragraph" w:styleId="berschrift7">
-    <w:name w:val="heading 7"/>
-    <w:basedOn w:val="Standard"/>
-    <w:next w:val="Standard"/>
-    <w:link w:val="berschrift7Zchn"/>
-    <w:uiPriority w:val="9"/>
-    <w:semiHidden/>
-    <w:unhideWhenUsed/>
-    <w:qFormat/>
-    <w:pPr>
-      <w:keepNext/>
-      <w:keepLines/>
-      <w:spacing w:before="460"/>
-      <w:outlineLvl w:val="6"/>
-    </w:pPr>
-    <w:rPr>
-      <w:rFonts w:asciiTheme="majorHAnsi" w:eastAsiaTheme="majorEastAsia" w:hAnsiTheme="majorHAnsi" w:cstheme="majorBidi"/>
-      <w:iCs/>
-      <w:sz w:val="34"/>
-    </w:rPr>
-  </w:style>
-  <w:style w:type="paragraph" w:styleId="berschrift8">
-    <w:name w:val="heading 8"/>
-    <w:basedOn w:val="Standard"/>
-    <w:next w:val="Standard"/>
-    <w:link w:val="berschrift8Zchn"/>
-    <w:uiPriority w:val="9"/>
-    <w:semiHidden/>
-    <w:unhideWhenUsed/>
-    <w:qFormat/>
-    <w:pPr>
-      <w:keepNext/>
-      <w:keepLines/>
-      <w:spacing w:before="460"/>
-      <w:outlineLvl w:val="7"/>
-    </w:pPr>
-    <w:rPr>
-      <w:rFonts w:asciiTheme="majorHAnsi" w:eastAsiaTheme="majorEastAsia" w:hAnsiTheme="majorHAnsi" w:cstheme="majorBidi"/>
-      <w:i/>
-      <w:sz w:val="34"/>
-      <w:szCs w:val="21"/>
-    </w:rPr>
-  </w:style>
-  <w:style w:type="paragraph" w:styleId="berschrift9">
-    <w:name w:val="heading 9"/>
-    <w:basedOn w:val="Standard"/>
-    <w:next w:val="Standard"/>
-    <w:link w:val="berschrift9Zchn"/>
-    <w:uiPriority w:val="9"/>
-    <w:semiHidden/>
-    <w:unhideWhenUsed/>
-    <w:qFormat/>
-    <w:pPr>
-      <w:keepNext/>
-      <w:keepLines/>
-      <w:spacing w:before="460"/>
-      <w:outlineLvl w:val="8"/>
-    </w:pPr>
-    <w:rPr>
-      <w:rFonts w:asciiTheme="majorHAnsi" w:eastAsiaTheme="majorEastAsia" w:hAnsiTheme="majorHAnsi" w:cstheme="majorBidi"/>
-      <w:iCs/>
-      <w:color w:val="262626" w:themeColor="text1" w:themeTint="D9"/>
-      <w:szCs w:val="21"/>
-    </w:rPr>
-  </w:style>
-  <w:style w:type="character" w:default="1" w:styleId="Absatz-Standardschriftart">
-    <w:name w:val="Default Paragraph Font"/>
-    <w:uiPriority w:val="1"/>
-    <w:semiHidden/>
-    <w:unhideWhenUsed/>
-  </w:style>
-  <w:style w:type="table" w:default="1" w:styleId="NormaleTabelle">
-    <w:name w:val="Normal Table"/>
-    <w:uiPriority w:val="99"/>
-    <w:semiHidden/>
-    <w:unhideWhenUsed/>
-    <w:tblPr>
-      <w:tblInd w:w="0" w:type="dxa"/>
-      <w:tblCellMar>
-        <w:top w:w="0" w:type="dxa"/>
-        <w:left w:w="108" w:type="dxa"/>
-        <w:bottom w:w="0" w:type="dxa"/>
-        <w:right w:w="108" w:type="dxa"/>
-      </w:tblCellMar>
-    </w:tblPr>
-  </w:style>
-  <w:style w:type="numbering" w:default="1" w:styleId="KeineListe">
-    <w:name w:val="No List"/>
-    <w:uiPriority w:val="99"/>
-    <w:semiHidden/>
-    <w:unhideWhenUsed/>
-  </w:style>
-  <w:style w:type="paragraph" w:styleId="Aufzhlungszeichen">
-    <w:name w:val="List Bullet"/>
-    <w:basedOn w:val="Standard"/>
-    <w:uiPriority w:val="9"/>
-    <w:qFormat/>
-    <w:pPr>
-      <w:numPr>
-        <w:numId w:val="3"/>
-      </w:numPr>
-    </w:pPr>
-  </w:style>
-  <w:style w:type="character" w:customStyle="1" w:styleId="berschrift1Zchn">
-    <w:name w:val="Überschrift 1 Zchn"/>
-    <w:basedOn w:val="Absatz-Standardschriftart"/>
-    <w:link w:val="berschrift1"/>
-    <w:uiPriority w:val="9"/>
-    <w:rPr>
-      <w:rFonts w:asciiTheme="majorHAnsi" w:eastAsiaTheme="majorEastAsia" w:hAnsiTheme="majorHAnsi" w:cstheme="majorBidi"/>
-      <w:color w:val="731C3F" w:themeColor="accent1"/>
-      <w:sz w:val="40"/>
-      <w:szCs w:val="32"/>
-    </w:rPr>
-  </w:style>
-  <w:style w:type="paragraph" w:styleId="Listennummer">
-    <w:name w:val="List Number"/>
-    <w:basedOn w:val="Standard"/>
-    <w:uiPriority w:val="9"/>
-    <w:qFormat/>
-    <w:pPr>
-      <w:numPr>
-        <w:numId w:val="4"/>
-      </w:numPr>
-    </w:pPr>
-  </w:style>
-  <w:style w:type="paragraph" w:styleId="Kopfzeile">
-    <w:name w:val="header"/>
-    <w:basedOn w:val="Standard"/>
-    <w:link w:val="KopfzeileZchn"/>
-    <w:uiPriority w:val="99"/>
-    <w:unhideWhenUsed/>
-    <w:qFormat/>
-    <w:pPr>
-      <w:spacing w:after="0" w:line="240" w:lineRule="auto"/>
-    </w:pPr>
-  </w:style>
-  <w:style w:type="character" w:customStyle="1" w:styleId="KopfzeileZchn">
-    <w:name w:val="Kopfzeile Zchn"/>
-    <w:basedOn w:val="Absatz-Standardschriftart"/>
-    <w:link w:val="Kopfzeile"/>
-    <w:uiPriority w:val="99"/>
-  </w:style>
-  <w:style w:type="paragraph" w:styleId="Fuzeile">
-    <w:name w:val="footer"/>
-    <w:basedOn w:val="Standard"/>
-    <w:link w:val="FuzeileZchn"/>
-    <w:uiPriority w:val="99"/>
-    <w:unhideWhenUsed/>
-    <w:qFormat/>
-    <w:pPr>
-      <w:spacing w:after="0" w:line="240" w:lineRule="auto"/>
-    </w:pPr>
-  </w:style>
-  <w:style w:type="character" w:customStyle="1" w:styleId="FuzeileZchn">
-    <w:name w:val="Fußzeile Zchn"/>
-    <w:basedOn w:val="Absatz-Standardschriftart"/>
-    <w:link w:val="Fuzeile"/>
-    <w:uiPriority w:val="99"/>
-  </w:style>
-  <w:style w:type="character" w:styleId="Platzhaltertext">
-    <w:name w:val="Placeholder Text"/>
-    <w:basedOn w:val="Absatz-Standardschriftart"/>
-    <w:uiPriority w:val="99"/>
-    <w:semiHidden/>
-    <w:rPr>
-      <w:color w:val="808080"/>
-    </w:rPr>
-  </w:style>
-  <w:style w:type="paragraph" w:styleId="Titel">
-    <w:name w:val="Title"/>
-    <w:basedOn w:val="Standard"/>
-    <w:link w:val="TitelZchn"/>
-    <w:uiPriority w:val="10"/>
-    <w:semiHidden/>
-    <w:unhideWhenUsed/>
-    <w:qFormat/>
-    <w:pPr>
-      <w:spacing w:after="60" w:line="240" w:lineRule="auto"/>
-      <w:contextualSpacing/>
-    </w:pPr>
-    <w:rPr>
-      <w:rFonts w:asciiTheme="majorHAnsi" w:eastAsiaTheme="majorEastAsia" w:hAnsiTheme="majorHAnsi" w:cstheme="majorBidi"/>
-      <w:caps/>
-      <w:color w:val="262626" w:themeColor="text1" w:themeTint="D9"/>
-      <w:kern w:val="28"/>
-      <w:sz w:val="66"/>
-      <w:szCs w:val="56"/>
-    </w:rPr>
-  </w:style>
-  <w:style w:type="character" w:customStyle="1" w:styleId="TitelZchn">
-    <w:name w:val="Titel Zchn"/>
-    <w:basedOn w:val="Absatz-Standardschriftart"/>
-    <w:link w:val="Titel"/>
-    <w:uiPriority w:val="10"/>
-    <w:semiHidden/>
-    <w:rPr>
-      <w:rFonts w:asciiTheme="majorHAnsi" w:eastAsiaTheme="majorEastAsia" w:hAnsiTheme="majorHAnsi" w:cstheme="majorBidi"/>
-      <w:caps/>
-      <w:color w:val="262626" w:themeColor="text1" w:themeTint="D9"/>
-      <w:kern w:val="28"/>
-      <w:sz w:val="66"/>
-      <w:szCs w:val="56"/>
-    </w:rPr>
-  </w:style>
-  <w:style w:type="paragraph" w:styleId="Untertitel">
-    <w:name w:val="Subtitle"/>
-    <w:basedOn w:val="Standard"/>
-    <w:link w:val="UntertitelZchn"/>
-    <w:uiPriority w:val="11"/>
-    <w:semiHidden/>
-    <w:unhideWhenUsed/>
-    <w:qFormat/>
-    <w:pPr>
-      <w:numPr>
-        <w:ilvl w:val="1"/>
-      </w:numPr>
-      <w:spacing w:after="520"/>
-      <w:contextualSpacing/>
-    </w:pPr>
-    <w:rPr>
-      <w:rFonts w:eastAsiaTheme="minorEastAsia"/>
-      <w:caps/>
-      <w:sz w:val="40"/>
-    </w:rPr>
-  </w:style>
-  <w:style w:type="character" w:customStyle="1" w:styleId="UntertitelZchn">
-    <w:name w:val="Untertitel Zchn"/>
-    <w:basedOn w:val="Absatz-Standardschriftart"/>
-    <w:link w:val="Untertitel"/>
-    <w:uiPriority w:val="11"/>
-    <w:semiHidden/>
-    <w:rPr>
-      <w:rFonts w:eastAsiaTheme="minorEastAsia"/>
-      <w:caps/>
-      <w:sz w:val="40"/>
-    </w:rPr>
-  </w:style>
-  <w:style w:type="character" w:styleId="IntensiverVerweis">
-    <w:name w:val="Intense Reference"/>
-    <w:basedOn w:val="Absatz-Standardschriftart"/>
-    <w:uiPriority w:val="32"/>
-    <w:semiHidden/>
-    <w:unhideWhenUsed/>
-    <w:qFormat/>
-    <w:rPr>
-      <w:b/>
-      <w:bCs/>
-      <w:caps/>
-      <w:smallCaps w:val="0"/>
-      <w:color w:val="262626" w:themeColor="text1" w:themeTint="D9"/>
-      <w:spacing w:val="0"/>
-    </w:rPr>
-  </w:style>
-  <w:style w:type="character" w:styleId="Buchtitel">
-    <w:name w:val="Book Title"/>
-    <w:basedOn w:val="Absatz-Standardschriftart"/>
-    <w:uiPriority w:val="33"/>
-    <w:semiHidden/>
-    <w:unhideWhenUsed/>
-    <w:rPr>
-      <w:b w:val="0"/>
-      <w:bCs/>
-      <w:i w:val="0"/>
-      <w:iCs/>
-      <w:spacing w:val="0"/>
-      <w:u w:val="single"/>
-    </w:rPr>
-  </w:style>
-  <w:style w:type="character" w:customStyle="1" w:styleId="berschrift2Zchn">
-    <w:name w:val="Überschrift 2 Zchn"/>
-    <w:basedOn w:val="Absatz-Standardschriftart"/>
-    <w:link w:val="berschrift2"/>
-    <w:uiPriority w:val="9"/>
-    <w:rPr>
-      <w:rFonts w:asciiTheme="majorHAnsi" w:eastAsiaTheme="majorEastAsia" w:hAnsiTheme="majorHAnsi" w:cstheme="majorBidi"/>
-      <w:b/>
-      <w:color w:val="7F7F7F" w:themeColor="text1" w:themeTint="80"/>
-      <w:szCs w:val="26"/>
-    </w:rPr>
-  </w:style>
-  <w:style w:type="character" w:customStyle="1" w:styleId="berschrift3Zchn">
-    <w:name w:val="Überschrift 3 Zchn"/>
-    <w:basedOn w:val="Absatz-Standardschriftart"/>
-    <w:link w:val="berschrift3"/>
-    <w:uiPriority w:val="9"/>
-    <w:semiHidden/>
-    <w:rPr>
-      <w:rFonts w:asciiTheme="majorHAnsi" w:eastAsiaTheme="majorEastAsia" w:hAnsiTheme="majorHAnsi" w:cstheme="majorBidi"/>
-      <w:sz w:val="40"/>
-      <w:szCs w:val="24"/>
-    </w:rPr>
-  </w:style>
-  <w:style w:type="character" w:customStyle="1" w:styleId="berschrift4Zchn">
-    <w:name w:val="Überschrift 4 Zchn"/>
-    <w:basedOn w:val="Absatz-Standardschriftart"/>
-    <w:link w:val="berschrift4"/>
-    <w:uiPriority w:val="9"/>
-    <w:semiHidden/>
-    <w:rPr>
-      <w:rFonts w:asciiTheme="majorHAnsi" w:eastAsiaTheme="majorEastAsia" w:hAnsiTheme="majorHAnsi" w:cstheme="majorBidi"/>
-      <w:i/>
-      <w:iCs/>
-      <w:sz w:val="40"/>
-    </w:rPr>
-  </w:style>
-  <w:style w:type="character" w:customStyle="1" w:styleId="berschrift5Zchn">
-    <w:name w:val="Überschrift 5 Zchn"/>
-    <w:basedOn w:val="Absatz-Standardschriftart"/>
-    <w:link w:val="berschrift5"/>
-    <w:uiPriority w:val="9"/>
-    <w:semiHidden/>
-    <w:rPr>
-      <w:rFonts w:asciiTheme="majorHAnsi" w:eastAsiaTheme="majorEastAsia" w:hAnsiTheme="majorHAnsi" w:cstheme="majorBidi"/>
-      <w:color w:val="262626" w:themeColor="text1" w:themeTint="D9"/>
-      <w:sz w:val="34"/>
-    </w:rPr>
-  </w:style>
-  <w:style w:type="character" w:customStyle="1" w:styleId="berschrift6Zchn">
-    <w:name w:val="Überschrift 6 Zchn"/>
-    <w:basedOn w:val="Absatz-Standardschriftart"/>
-    <w:link w:val="berschrift6"/>
-    <w:uiPriority w:val="9"/>
-    <w:semiHidden/>
-    <w:rPr>
-      <w:rFonts w:asciiTheme="majorHAnsi" w:eastAsiaTheme="majorEastAsia" w:hAnsiTheme="majorHAnsi" w:cstheme="majorBidi"/>
-      <w:i/>
-      <w:color w:val="262626" w:themeColor="text1" w:themeTint="D9"/>
-      <w:sz w:val="34"/>
-    </w:rPr>
-  </w:style>
-  <w:style w:type="character" w:customStyle="1" w:styleId="berschrift7Zchn">
-    <w:name w:val="Überschrift 7 Zchn"/>
-    <w:basedOn w:val="Absatz-Standardschriftart"/>
-    <w:link w:val="berschrift7"/>
-    <w:uiPriority w:val="9"/>
-    <w:semiHidden/>
-    <w:rPr>
-      <w:rFonts w:asciiTheme="majorHAnsi" w:eastAsiaTheme="majorEastAsia" w:hAnsiTheme="majorHAnsi" w:cstheme="majorBidi"/>
-      <w:iCs/>
-      <w:sz w:val="34"/>
-    </w:rPr>
-  </w:style>
-  <w:style w:type="character" w:customStyle="1" w:styleId="berschrift8Zchn">
-    <w:name w:val="Überschrift 8 Zchn"/>
-    <w:basedOn w:val="Absatz-Standardschriftart"/>
-    <w:link w:val="berschrift8"/>
-    <w:uiPriority w:val="9"/>
-    <w:semiHidden/>
-    <w:rPr>
-      <w:rFonts w:asciiTheme="majorHAnsi" w:eastAsiaTheme="majorEastAsia" w:hAnsiTheme="majorHAnsi" w:cstheme="majorBidi"/>
-      <w:i/>
-      <w:sz w:val="34"/>
-      <w:szCs w:val="21"/>
-    </w:rPr>
-  </w:style>
-  <w:style w:type="character" w:customStyle="1" w:styleId="berschrift9Zchn">
-    <w:name w:val="Überschrift 9 Zchn"/>
-    <w:basedOn w:val="Absatz-Standardschriftart"/>
-    <w:link w:val="berschrift9"/>
-    <w:uiPriority w:val="9"/>
-    <w:semiHidden/>
-    <w:rPr>
-      <w:rFonts w:asciiTheme="majorHAnsi" w:eastAsiaTheme="majorEastAsia" w:hAnsiTheme="majorHAnsi" w:cstheme="majorBidi"/>
-      <w:iCs/>
-      <w:color w:val="262626" w:themeColor="text1" w:themeTint="D9"/>
-      <w:szCs w:val="21"/>
-    </w:rPr>
-  </w:style>
-  <w:style w:type="character" w:styleId="SchwacheHervorhebung">
-    <w:name w:val="Subtle Emphasis"/>
-    <w:basedOn w:val="Absatz-Standardschriftart"/>
-    <w:uiPriority w:val="19"/>
-    <w:semiHidden/>
-    <w:unhideWhenUsed/>
-    <w:qFormat/>
-    <w:rPr>
-      <w:i/>
-      <w:iCs/>
-      <w:color w:val="404040" w:themeColor="text1" w:themeTint="BF"/>
-    </w:rPr>
-  </w:style>
-  <w:style w:type="character" w:styleId="Hervorhebung">
-    <w:name w:val="Emphasis"/>
-    <w:basedOn w:val="Absatz-Standardschriftart"/>
-    <w:uiPriority w:val="20"/>
-    <w:semiHidden/>
-    <w:unhideWhenUsed/>
-    <w:qFormat/>
-    <w:rPr>
-      <w:b/>
-      <w:iCs/>
-      <w:color w:val="262626" w:themeColor="text1" w:themeTint="D9"/>
-    </w:rPr>
-  </w:style>
-  <w:style w:type="character" w:styleId="IntensiveHervorhebung">
-    <w:name w:val="Intense Emphasis"/>
-    <w:basedOn w:val="Absatz-Standardschriftart"/>
-    <w:uiPriority w:val="21"/>
-    <w:semiHidden/>
-    <w:unhideWhenUsed/>
-    <w:qFormat/>
-    <w:rPr>
-      <w:b/>
-      <w:i/>
-      <w:iCs/>
-      <w:color w:val="262626" w:themeColor="text1" w:themeTint="D9"/>
-    </w:rPr>
-  </w:style>
-  <w:style w:type="character" w:styleId="Fett">
-    <w:name w:val="Strong"/>
-    <w:basedOn w:val="Absatz-Standardschriftart"/>
-    <w:uiPriority w:val="22"/>
-    <w:semiHidden/>
-    <w:unhideWhenUsed/>
-    <w:qFormat/>
-    <w:rPr>
-      <w:b/>
-      <w:bCs/>
-    </w:rPr>
-  </w:style>
-  <w:style w:type="paragraph" w:styleId="Zitat">
-    <w:name w:val="Quote"/>
-    <w:basedOn w:val="Standard"/>
-    <w:next w:val="Standard"/>
-    <w:link w:val="ZitatZchn"/>
-    <w:uiPriority w:val="29"/>
-    <w:semiHidden/>
-    <w:unhideWhenUsed/>
-    <w:qFormat/>
-    <w:pPr>
-      <w:spacing w:before="240"/>
-    </w:pPr>
-    <w:rPr>
-      <w:i/>
-      <w:iCs/>
-      <w:sz w:val="36"/>
-    </w:rPr>
-  </w:style>
-  <w:style w:type="character" w:customStyle="1" w:styleId="ZitatZchn">
-    <w:name w:val="Zitat Zchn"/>
-    <w:basedOn w:val="Absatz-Standardschriftart"/>
-    <w:link w:val="Zitat"/>
-    <w:uiPriority w:val="29"/>
-    <w:semiHidden/>
-    <w:rPr>
-      <w:i/>
-      <w:iCs/>
-      <w:sz w:val="36"/>
-    </w:rPr>
-  </w:style>
-  <w:style w:type="paragraph" w:styleId="IntensivesZitat">
-    <w:name w:val="Intense Quote"/>
-    <w:basedOn w:val="Standard"/>
-    <w:next w:val="Standard"/>
-    <w:link w:val="IntensivesZitatZchn"/>
-    <w:uiPriority w:val="30"/>
-    <w:semiHidden/>
-    <w:unhideWhenUsed/>
-    <w:qFormat/>
-    <w:pPr>
-      <w:spacing w:before="240"/>
-    </w:pPr>
-    <w:rPr>
-      <w:b/>
-      <w:i/>
-      <w:iCs/>
-      <w:sz w:val="36"/>
-    </w:rPr>
-  </w:style>
-  <w:style w:type="character" w:customStyle="1" w:styleId="IntensivesZitatZchn">
-    <w:name w:val="Intensives Zitat Zchn"/>
-    <w:basedOn w:val="Absatz-Standardschriftart"/>
-    <w:link w:val="IntensivesZitat"/>
-    <w:uiPriority w:val="30"/>
-    <w:semiHidden/>
-    <w:rPr>
-      <w:b/>
-      <w:i/>
-      <w:iCs/>
-      <w:sz w:val="36"/>
-    </w:rPr>
-  </w:style>
-  <w:style w:type="character" w:styleId="SchwacherVerweis">
-    <w:name w:val="Subtle Reference"/>
-    <w:basedOn w:val="Absatz-Standardschriftart"/>
-    <w:uiPriority w:val="31"/>
-    <w:semiHidden/>
-    <w:unhideWhenUsed/>
-    <w:qFormat/>
-    <w:rPr>
-      <w:caps/>
-      <w:smallCaps w:val="0"/>
-      <w:color w:val="262626" w:themeColor="text1" w:themeTint="D9"/>
-    </w:rPr>
-  </w:style>
-  <w:style w:type="paragraph" w:styleId="Beschriftung">
-    <w:name w:val="caption"/>
-    <w:basedOn w:val="Standard"/>
-    <w:next w:val="Standard"/>
-    <w:uiPriority w:val="35"/>
-    <w:semiHidden/>
-    <w:unhideWhenUsed/>
-    <w:qFormat/>
-    <w:pPr>
-      <w:spacing w:after="200" w:line="240" w:lineRule="auto"/>
-    </w:pPr>
-    <w:rPr>
-      <w:i/>
-      <w:iCs/>
-      <w:sz w:val="24"/>
-      <w:szCs w:val="18"/>
-    </w:rPr>
-  </w:style>
-  <w:style w:type="paragraph" w:styleId="Inhaltsverzeichnisberschrift">
-    <w:name w:val="TOC Heading"/>
-    <w:basedOn w:val="berschrift1"/>
-    <w:next w:val="Standard"/>
-    <w:uiPriority w:val="39"/>
-    <w:semiHidden/>
-    <w:unhideWhenUsed/>
-    <w:qFormat/>
-    <w:pPr>
-      <w:outlineLvl w:val="9"/>
-    </w:pPr>
-  </w:style>
-  <w:style w:type="character" w:styleId="Hyperlink">
-    <w:name w:val="Hyperlink"/>
-    <w:basedOn w:val="Absatz-Standardschriftart"/>
-    <w:uiPriority w:val="99"/>
-    <w:unhideWhenUsed/>
-    <w:rPr>
-      <w:color w:val="731C3F" w:themeColor="hyperlink"/>
-      <w:u w:val="single"/>
-    </w:rPr>
-  </w:style>
-  <w:style w:type="table" w:styleId="Tabellenraster">
-    <w:name w:val="Table Grid"/>
-    <w:basedOn w:val="NormaleTabelle"/>
-    <w:uiPriority w:val="39"/>
-    <w:rsid w:val="00595AB9"/>
-    <w:pPr>
-      <w:spacing w:after="0" w:line="240" w:lineRule="auto"/>
-    </w:pPr>
-    <w:tblPr>
-      <w:tblBorders>
-        <w:top w:val="single" w:sz="4" w:space="0" w:color="auto"/>
-        <w:left w:val="single" w:sz="4" w:space="0" w:color="auto"/>
-        <w:bottom w:val="single" w:sz="4" w:space="0" w:color="auto"/>
-        <w:right w:val="single" w:sz="4" w:space="0" w:color="auto"/>
-        <w:insideH w:val="single" w:sz="4" w:space="0" w:color="auto"/>
-        <w:insideV w:val="single" w:sz="4" w:space="0" w:color="auto"/>
-      </w:tblBorders>
-    </w:tblPr>
-  </w:style>
-  <w:style w:type="table" w:customStyle="1" w:styleId="GridTable1LightAccent1">
-    <w:name w:val="Grid Table 1 Light Accent 1"/>
-    <w:basedOn w:val="NormaleTabelle"/>
-    <w:uiPriority w:val="46"/>
-    <w:rsid w:val="00595AB9"/>
-    <w:pPr>
-      <w:spacing w:after="0" w:line="240" w:lineRule="auto"/>
-    </w:pPr>
-    <w:tblPr>
-      <w:tblStyleRowBandSize w:val="1"/>
-      <w:tblStyleColBandSize w:val="1"/>
-      <w:tblBorders>
-        <w:top w:val="single" w:sz="4" w:space="0" w:color="E288AC" w:themeColor="accent1" w:themeTint="66"/>
-        <w:left w:val="single" w:sz="4" w:space="0" w:color="E288AC" w:themeColor="accent1" w:themeTint="66"/>
-        <w:bottom w:val="single" w:sz="4" w:space="0" w:color="E288AC" w:themeColor="accent1" w:themeTint="66"/>
-        <w:right w:val="single" w:sz="4" w:space="0" w:color="E288AC" w:themeColor="accent1" w:themeTint="66"/>
-        <w:insideH w:val="single" w:sz="4" w:space="0" w:color="E288AC" w:themeColor="accent1" w:themeTint="66"/>
-        <w:insideV w:val="single" w:sz="4" w:space="0" w:color="E288AC" w:themeColor="accent1" w:themeTint="66"/>
-      </w:tblBorders>
-    </w:tblPr>
-    <w:tblStylePr w:type="firstRow">
-      <w:rPr>
-        <w:b/>
-        <w:bCs/>
-      </w:rPr>
-      <w:tblPr/>
-      <w:tcPr>
-        <w:tcBorders>
-          <w:bottom w:val="single" w:sz="12" w:space="0" w:color="D34D83" w:themeColor="accent1" w:themeTint="99"/>
-        </w:tcBorders>
-      </w:tcPr>
-    </w:tblStylePr>
-    <w:tblStylePr w:type="lastRow">
-      <w:rPr>
-        <w:b/>
-        <w:bCs/>
-      </w:rPr>
-      <w:tblPr/>
-      <w:tcPr>
-        <w:tcBorders>
-          <w:top w:val="double" w:sz="2" w:space="0" w:color="D34D83" w:themeColor="accent1" w:themeTint="99"/>
-        </w:tcBorders>
-      </w:tcPr>
-    </w:tblStylePr>
-    <w:tblStylePr w:type="firstCol">
-      <w:rPr>
-        <w:b/>
-        <w:bCs/>
-      </w:rPr>
-    </w:tblStylePr>
-    <w:tblStylePr w:type="lastCol">
-      <w:rPr>
-        <w:b/>
-        <w:bCs/>
-      </w:rPr>
-    </w:tblStylePr>
-  </w:style>
-  <w:style w:type="table" w:customStyle="1" w:styleId="GridTable1LightAccent2">
-    <w:name w:val="Grid Table 1 Light Accent 2"/>
-    <w:basedOn w:val="NormaleTabelle"/>
-    <w:uiPriority w:val="46"/>
-    <w:rsid w:val="00595AB9"/>
-    <w:pPr>
-      <w:spacing w:after="0" w:line="240" w:lineRule="auto"/>
-    </w:pPr>
-    <w:tblPr>
-      <w:tblStyleRowBandSize w:val="1"/>
-      <w:tblStyleColBandSize w:val="1"/>
-      <w:tblBorders>
-        <w:top w:val="single" w:sz="4" w:space="0" w:color="8DC1D7" w:themeColor="accent2" w:themeTint="66"/>
-        <w:left w:val="single" w:sz="4" w:space="0" w:color="8DC1D7" w:themeColor="accent2" w:themeTint="66"/>
-        <w:bottom w:val="single" w:sz="4" w:space="0" w:color="8DC1D7" w:themeColor="accent2" w:themeTint="66"/>
-        <w:right w:val="single" w:sz="4" w:space="0" w:color="8DC1D7" w:themeColor="accent2" w:themeTint="66"/>
-        <w:insideH w:val="single" w:sz="4" w:space="0" w:color="8DC1D7" w:themeColor="accent2" w:themeTint="66"/>
-        <w:insideV w:val="single" w:sz="4" w:space="0" w:color="8DC1D7" w:themeColor="accent2" w:themeTint="66"/>
-      </w:tblBorders>
-    </w:tblPr>
-    <w:tblStylePr w:type="firstRow">
-      <w:rPr>
-        <w:b/>
-        <w:bCs/>
-      </w:rPr>
-      <w:tblPr/>
-      <w:tcPr>
-        <w:tcBorders>
-          <w:bottom w:val="single" w:sz="12" w:space="0" w:color="54A2C3" w:themeColor="accent2" w:themeTint="99"/>
-        </w:tcBorders>
-      </w:tcPr>
-    </w:tblStylePr>
-    <w:tblStylePr w:type="lastRow">
-      <w:rPr>
-        <w:b/>
-        <w:bCs/>
-      </w:rPr>
-      <w:tblPr/>
-      <w:tcPr>
-        <w:tcBorders>
-          <w:top w:val="double" w:sz="2" w:space="0" w:color="54A2C3" w:themeColor="accent2" w:themeTint="99"/>
-        </w:tcBorders>
-      </w:tcPr>
-    </w:tblStylePr>
-    <w:tblStylePr w:type="firstCol">
-      <w:rPr>
-        <w:b/>
-        <w:bCs/>
-      </w:rPr>
-    </w:tblStylePr>
-    <w:tblStylePr w:type="lastCol">
-      <w:rPr>
-        <w:b/>
-        <w:bCs/>
-      </w:rPr>
-    </w:tblStylePr>
-  </w:style>
-  <w:style w:type="table" w:customStyle="1" w:styleId="GridTable1LightAccent3">
-    <w:name w:val="Grid Table 1 Light Accent 3"/>
-    <w:basedOn w:val="NormaleTabelle"/>
-    <w:uiPriority w:val="46"/>
-    <w:rsid w:val="00595AB9"/>
-    <w:pPr>
-      <w:spacing w:after="0" w:line="240" w:lineRule="auto"/>
-    </w:pPr>
-    <w:tblPr>
-      <w:tblStyleRowBandSize w:val="1"/>
-      <w:tblStyleColBandSize w:val="1"/>
-      <w:tblBorders>
-        <w:top w:val="single" w:sz="4" w:space="0" w:color="C0E8DE" w:themeColor="accent3" w:themeTint="66"/>
-        <w:left w:val="single" w:sz="4" w:space="0" w:color="C0E8DE" w:themeColor="accent3" w:themeTint="66"/>
-        <w:bottom w:val="single" w:sz="4" w:space="0" w:color="C0E8DE" w:themeColor="accent3" w:themeTint="66"/>
-        <w:right w:val="single" w:sz="4" w:space="0" w:color="C0E8DE" w:themeColor="accent3" w:themeTint="66"/>
-        <w:insideH w:val="single" w:sz="4" w:space="0" w:color="C0E8DE" w:themeColor="accent3" w:themeTint="66"/>
-        <w:insideV w:val="single" w:sz="4" w:space="0" w:color="C0E8DE" w:themeColor="accent3" w:themeTint="66"/>
-      </w:tblBorders>
-    </w:tblPr>
-    <w:tblStylePr w:type="firstRow">
-      <w:rPr>
-        <w:b/>
-        <w:bCs/>
-      </w:rPr>
-      <w:tblPr/>
-      <w:tcPr>
-        <w:tcBorders>
-          <w:bottom w:val="single" w:sz="12" w:space="0" w:color="A0DDCD" w:themeColor="accent3" w:themeTint="99"/>
-        </w:tcBorders>
-      </w:tcPr>
-    </w:tblStylePr>
-    <w:tblStylePr w:type="lastRow">
-      <w:rPr>
-        <w:b/>
-        <w:bCs/>
-      </w:rPr>
-      <w:tblPr/>
-      <w:tcPr>
-        <w:tcBorders>
-          <w:top w:val="double" w:sz="2" w:space="0" w:color="A0DDCD" w:themeColor="accent3" w:themeTint="99"/>
-        </w:tcBorders>
-      </w:tcPr>
-    </w:tblStylePr>
-    <w:tblStylePr w:type="firstCol">
-      <w:rPr>
-        <w:b/>
-        <w:bCs/>
-      </w:rPr>
-    </w:tblStylePr>
-    <w:tblStylePr w:type="lastCol">
-      <w:rPr>
-        <w:b/>
-        <w:bCs/>
-      </w:rPr>
-    </w:tblStylePr>
-  </w:style>
-  <w:style w:type="table" w:customStyle="1" w:styleId="GridTable2Accent1">
-    <w:name w:val="Grid Table 2 Accent 1"/>
-    <w:basedOn w:val="NormaleTabelle"/>
-    <w:uiPriority w:val="47"/>
-    <w:rsid w:val="00595AB9"/>
-    <w:pPr>
-      <w:spacing w:after="0" w:line="240" w:lineRule="auto"/>
-    </w:pPr>
-    <w:tblPr>
-      <w:tblStyleRowBandSize w:val="1"/>
-      <w:tblStyleColBandSize w:val="1"/>
-      <w:tblBorders>
-        <w:top w:val="single" w:sz="2" w:space="0" w:color="D34D83" w:themeColor="accent1" w:themeTint="99"/>
-        <w:bottom w:val="single" w:sz="2" w:space="0" w:color="D34D83" w:themeColor="accent1" w:themeTint="99"/>
-        <w:insideH w:val="single" w:sz="2" w:space="0" w:color="D34D83" w:themeColor="accent1" w:themeTint="99"/>
-        <w:insideV w:val="single" w:sz="2" w:space="0" w:color="D34D83" w:themeColor="accent1" w:themeTint="99"/>
-      </w:tblBorders>
-    </w:tblPr>
-    <w:tblStylePr w:type="firstRow">
-      <w:rPr>
-        <w:b/>
-        <w:bCs/>
-      </w:rPr>
-      <w:tblPr/>
-      <w:tcPr>
-        <w:tcBorders>
-          <w:top w:val="nil"/>
-          <w:bottom w:val="single" w:sz="12" w:space="0" w:color="D34D83" w:themeColor="accent1" w:themeTint="99"/>
-          <w:insideH w:val="nil"/>
-          <w:insideV w:val="nil"/>
-        </w:tcBorders>
-        <w:shd w:val="clear" w:color="auto" w:fill="FFFFFF" w:themeFill="background1"/>
-      </w:tcPr>
-    </w:tblStylePr>
-    <w:tblStylePr w:type="lastRow">
-      <w:rPr>
-        <w:b/>
-        <w:bCs/>
-      </w:rPr>
-      <w:tblPr/>
-      <w:tcPr>
-        <w:tcBorders>
-          <w:top w:val="double" w:sz="2" w:space="0" w:color="D34D83" w:themeColor="accent1" w:themeTint="99"/>
-          <w:bottom w:val="nil"/>
-          <w:insideH w:val="nil"/>
-          <w:insideV w:val="nil"/>
-        </w:tcBorders>
-        <w:shd w:val="clear" w:color="auto" w:fill="FFFFFF" w:themeFill="background1"/>
-      </w:tcPr>
-    </w:tblStylePr>
-    <w:tblStylePr w:type="firstCol">
-      <w:rPr>
-        <w:b/>
-        <w:bCs/>
-      </w:rPr>
-    </w:tblStylePr>
-    <w:tblStylePr w:type="lastCol">
-      <w:rPr>
-        <w:b/>
-        <w:bCs/>
-      </w:rPr>
-    </w:tblStylePr>
-    <w:tblStylePr w:type="band1Vert">
-      <w:tblPr/>
-      <w:tcPr>
-        <w:shd w:val="clear" w:color="auto" w:fill="F0C3D5" w:themeFill="accent1" w:themeFillTint="33"/>
-      </w:tcPr>
-    </w:tblStylePr>
-    <w:tblStylePr w:type="band1Horz">
-      <w:tblPr/>
-      <w:tcPr>
-        <w:shd w:val="clear" w:color="auto" w:fill="F0C3D5" w:themeFill="accent1" w:themeFillTint="33"/>
-      </w:tcPr>
-    </w:tblStylePr>
-  </w:style>
-  <w:style w:type="table" w:customStyle="1" w:styleId="GridTable1LightAccent4">
-    <w:name w:val="Grid Table 1 Light Accent 4"/>
-    <w:basedOn w:val="NormaleTabelle"/>
-    <w:uiPriority w:val="46"/>
-    <w:rsid w:val="00595AB9"/>
-    <w:pPr>
-      <w:spacing w:after="0" w:line="240" w:lineRule="auto"/>
-    </w:pPr>
-    <w:tblPr>
-      <w:tblStyleRowBandSize w:val="1"/>
-      <w:tblStyleColBandSize w:val="1"/>
-      <w:tblBorders>
-        <w:top w:val="single" w:sz="4" w:space="0" w:color="DF7DA4" w:themeColor="accent4" w:themeTint="66"/>
-        <w:left w:val="single" w:sz="4" w:space="0" w:color="DF7DA4" w:themeColor="accent4" w:themeTint="66"/>
-        <w:bottom w:val="single" w:sz="4" w:space="0" w:color="DF7DA4" w:themeColor="accent4" w:themeTint="66"/>
-        <w:right w:val="single" w:sz="4" w:space="0" w:color="DF7DA4" w:themeColor="accent4" w:themeTint="66"/>
-        <w:insideH w:val="single" w:sz="4" w:space="0" w:color="DF7DA4" w:themeColor="accent4" w:themeTint="66"/>
-        <w:insideV w:val="single" w:sz="4" w:space="0" w:color="DF7DA4" w:themeColor="accent4" w:themeTint="66"/>
-      </w:tblBorders>
-    </w:tblPr>
-    <w:tblStylePr w:type="firstRow">
-      <w:rPr>
-        <w:b/>
-        <w:bCs/>
-      </w:rPr>
-      <w:tblPr/>
-      <w:tcPr>
-        <w:tcBorders>
-          <w:bottom w:val="single" w:sz="12" w:space="0" w:color="CF3C77" w:themeColor="accent4" w:themeTint="99"/>
-        </w:tcBorders>
-      </w:tcPr>
-    </w:tblStylePr>
-    <w:tblStylePr w:type="lastRow">
-      <w:rPr>
-        <w:b/>
-        <w:bCs/>
-      </w:rPr>
-      <w:tblPr/>
-      <w:tcPr>
-        <w:tcBorders>
-          <w:top w:val="double" w:sz="2" w:space="0" w:color="CF3C77" w:themeColor="accent4" w:themeTint="99"/>
-        </w:tcBorders>
-      </w:tcPr>
-    </w:tblStylePr>
-    <w:tblStylePr w:type="firstCol">
-      <w:rPr>
-        <w:b/>
-        <w:bCs/>
-      </w:rPr>
-    </w:tblStylePr>
-    <w:tblStylePr w:type="lastCol">
-      <w:rPr>
-        <w:b/>
-        <w:bCs/>
-      </w:rPr>
-    </w:tblStylePr>
-  </w:style>
-  <w:style w:type="table" w:customStyle="1" w:styleId="GridTable1LightAccent5">
-    <w:name w:val="Grid Table 1 Light Accent 5"/>
-    <w:basedOn w:val="NormaleTabelle"/>
-    <w:uiPriority w:val="46"/>
-    <w:rsid w:val="00595AB9"/>
-    <w:pPr>
-      <w:spacing w:after="0" w:line="240" w:lineRule="auto"/>
-    </w:pPr>
-    <w:tblPr>
-      <w:tblStyleRowBandSize w:val="1"/>
-      <w:tblStyleColBandSize w:val="1"/>
-      <w:tblBorders>
-        <w:top w:val="single" w:sz="4" w:space="0" w:color="EFC6AC" w:themeColor="accent5" w:themeTint="66"/>
-        <w:left w:val="single" w:sz="4" w:space="0" w:color="EFC6AC" w:themeColor="accent5" w:themeTint="66"/>
-        <w:bottom w:val="single" w:sz="4" w:space="0" w:color="EFC6AC" w:themeColor="accent5" w:themeTint="66"/>
-        <w:right w:val="single" w:sz="4" w:space="0" w:color="EFC6AC" w:themeColor="accent5" w:themeTint="66"/>
-        <w:insideH w:val="single" w:sz="4" w:space="0" w:color="EFC6AC" w:themeColor="accent5" w:themeTint="66"/>
-        <w:insideV w:val="single" w:sz="4" w:space="0" w:color="EFC6AC" w:themeColor="accent5" w:themeTint="66"/>
-      </w:tblBorders>
-    </w:tblPr>
-    <w:tblStylePr w:type="firstRow">
-      <w:rPr>
-        <w:b/>
-        <w:bCs/>
-      </w:rPr>
-      <w:tblPr/>
-      <w:tcPr>
-        <w:tcBorders>
-          <w:bottom w:val="single" w:sz="12" w:space="0" w:color="E7AA82" w:themeColor="accent5" w:themeTint="99"/>
-        </w:tcBorders>
-      </w:tcPr>
-    </w:tblStylePr>
-    <w:tblStylePr w:type="lastRow">
-      <w:rPr>
-        <w:b/>
-        <w:bCs/>
-      </w:rPr>
-      <w:tblPr/>
-      <w:tcPr>
-        <w:tcBorders>
-          <w:top w:val="double" w:sz="2" w:space="0" w:color="E7AA82" w:themeColor="accent5" w:themeTint="99"/>
-        </w:tcBorders>
-      </w:tcPr>
-    </w:tblStylePr>
-    <w:tblStylePr w:type="firstCol">
-      <w:rPr>
-        <w:b/>
-        <w:bCs/>
-      </w:rPr>
-    </w:tblStylePr>
-    <w:tblStylePr w:type="lastCol">
-      <w:rPr>
-        <w:b/>
-        <w:bCs/>
-      </w:rPr>
-    </w:tblStylePr>
-  </w:style>
-  <w:style w:type="table" w:customStyle="1" w:styleId="GridTable1LightAccent6">
-    <w:name w:val="Grid Table 1 Light Accent 6"/>
-    <w:basedOn w:val="NormaleTabelle"/>
-    <w:uiPriority w:val="46"/>
-    <w:rsid w:val="00595AB9"/>
-    <w:pPr>
-      <w:spacing w:after="0" w:line="240" w:lineRule="auto"/>
-    </w:pPr>
-    <w:tblPr>
-      <w:tblStyleRowBandSize w:val="1"/>
-      <w:tblStyleColBandSize w:val="1"/>
-      <w:tblBorders>
-        <w:top w:val="single" w:sz="4" w:space="0" w:color="F1E4BA" w:themeColor="accent6" w:themeTint="66"/>
-        <w:left w:val="single" w:sz="4" w:space="0" w:color="F1E4BA" w:themeColor="accent6" w:themeTint="66"/>
-        <w:bottom w:val="single" w:sz="4" w:space="0" w:color="F1E4BA" w:themeColor="accent6" w:themeTint="66"/>
-        <w:right w:val="single" w:sz="4" w:space="0" w:color="F1E4BA" w:themeColor="accent6" w:themeTint="66"/>
-        <w:insideH w:val="single" w:sz="4" w:space="0" w:color="F1E4BA" w:themeColor="accent6" w:themeTint="66"/>
-        <w:insideV w:val="single" w:sz="4" w:space="0" w:color="F1E4BA" w:themeColor="accent6" w:themeTint="66"/>
-      </w:tblBorders>
-    </w:tblPr>
-    <w:tblStylePr w:type="firstRow">
-      <w:rPr>
-        <w:b/>
-        <w:bCs/>
-      </w:rPr>
-      <w:tblPr/>
-      <w:tcPr>
-        <w:tcBorders>
-          <w:bottom w:val="single" w:sz="12" w:space="0" w:color="EBD697" w:themeColor="accent6" w:themeTint="99"/>
-        </w:tcBorders>
-      </w:tcPr>
-    </w:tblStylePr>
-    <w:tblStylePr w:type="lastRow">
-      <w:rPr>
-        <w:b/>
-        <w:bCs/>
-      </w:rPr>
-      <w:tblPr/>
-      <w:tcPr>
-        <w:tcBorders>
-          <w:top w:val="double" w:sz="2" w:space="0" w:color="EBD697" w:themeColor="accent6" w:themeTint="99"/>
-        </w:tcBorders>
-      </w:tcPr>
-    </w:tblStylePr>
-    <w:tblStylePr w:type="firstCol">
-      <w:rPr>
-        <w:b/>
-        <w:bCs/>
-      </w:rPr>
-    </w:tblStylePr>
-    <w:tblStylePr w:type="lastCol">
-      <w:rPr>
-        <w:b/>
-        <w:bCs/>
-      </w:rPr>
-    </w:tblStylePr>
-  </w:style>
-  <w:style w:type="table" w:customStyle="1" w:styleId="GridTable2">
-    <w:name w:val="Grid Table 2"/>
-    <w:basedOn w:val="NormaleTabelle"/>
-    <w:uiPriority w:val="47"/>
-    <w:rsid w:val="00595AB9"/>
-    <w:pPr>
-      <w:spacing w:after="0" w:line="240" w:lineRule="auto"/>
-    </w:pPr>
-    <w:tblPr>
-      <w:tblStyleRowBandSize w:val="1"/>
-      <w:tblStyleColBandSize w:val="1"/>
-      <w:tblBorders>
-        <w:top w:val="single" w:sz="2" w:space="0" w:color="666666" w:themeColor="text1" w:themeTint="99"/>
-        <w:bottom w:val="single" w:sz="2" w:space="0" w:color="666666" w:themeColor="text1" w:themeTint="99"/>
-        <w:insideH w:val="single" w:sz="2" w:space="0" w:color="666666" w:themeColor="text1" w:themeTint="99"/>
-        <w:insideV w:val="single" w:sz="2" w:space="0" w:color="666666" w:themeColor="text1" w:themeTint="99"/>
-      </w:tblBorders>
-    </w:tblPr>
-    <w:tblStylePr w:type="firstRow">
-      <w:rPr>
-        <w:b/>
-        <w:bCs/>
-      </w:rPr>
-      <w:tblPr/>
-      <w:tcPr>
-        <w:tcBorders>
-          <w:top w:val="nil"/>
-          <w:bottom w:val="single" w:sz="12" w:space="0" w:color="666666" w:themeColor="text1" w:themeTint="99"/>
-          <w:insideH w:val="nil"/>
-          <w:insideV w:val="nil"/>
-        </w:tcBorders>
-        <w:shd w:val="clear" w:color="auto" w:fill="FFFFFF" w:themeFill="background1"/>
-      </w:tcPr>
-    </w:tblStylePr>
-    <w:tblStylePr w:type="lastRow">
-      <w:rPr>
-        <w:b/>
-        <w:bCs/>
-      </w:rPr>
-      <w:tblPr/>
-      <w:tcPr>
-        <w:tcBorders>
-          <w:top w:val="double" w:sz="2" w:space="0" w:color="666666" w:themeColor="text1" w:themeTint="99"/>
-          <w:bottom w:val="nil"/>
-          <w:insideH w:val="nil"/>
-          <w:insideV w:val="nil"/>
-        </w:tcBorders>
-        <w:shd w:val="clear" w:color="auto" w:fill="FFFFFF" w:themeFill="background1"/>
-      </w:tcPr>
-    </w:tblStylePr>
-    <w:tblStylePr w:type="firstCol">
-      <w:rPr>
-        <w:b/>
-        <w:bCs/>
-      </w:rPr>
-    </w:tblStylePr>
-    <w:tblStylePr w:type="lastCol">
-      <w:rPr>
-        <w:b/>
-        <w:bCs/>
-      </w:rPr>
-    </w:tblStylePr>
-    <w:tblStylePr w:type="band1Vert">
-      <w:tblPr/>
-      <w:tcPr>
-        <w:shd w:val="clear" w:color="auto" w:fill="CCCCCC" w:themeFill="text1" w:themeFillTint="33"/>
-      </w:tcPr>
-    </w:tblStylePr>
-    <w:tblStylePr w:type="band1Horz">
-      <w:tblPr/>
-      <w:tcPr>
-        <w:shd w:val="clear" w:color="auto" w:fill="CCCCCC" w:themeFill="text1" w:themeFillTint="33"/>
-      </w:tcPr>
-    </w:tblStylePr>
-  </w:style>
-  <w:style w:type="table" w:customStyle="1" w:styleId="GridTable2Accent2">
-    <w:name w:val="Grid Table 2 Accent 2"/>
-    <w:basedOn w:val="NormaleTabelle"/>
-    <w:uiPriority w:val="47"/>
-    <w:rsid w:val="00595AB9"/>
-    <w:pPr>
-      <w:spacing w:after="0" w:line="240" w:lineRule="auto"/>
-    </w:pPr>
-    <w:tblPr>
-      <w:tblStyleRowBandSize w:val="1"/>
-      <w:tblStyleColBandSize w:val="1"/>
-      <w:tblBorders>
-        <w:top w:val="single" w:sz="2" w:space="0" w:color="54A2C3" w:themeColor="accent2" w:themeTint="99"/>
-        <w:bottom w:val="single" w:sz="2" w:space="0" w:color="54A2C3" w:themeColor="accent2" w:themeTint="99"/>
-        <w:insideH w:val="single" w:sz="2" w:space="0" w:color="54A2C3" w:themeColor="accent2" w:themeTint="99"/>
-        <w:insideV w:val="single" w:sz="2" w:space="0" w:color="54A2C3" w:themeColor="accent2" w:themeTint="99"/>
-      </w:tblBorders>
-    </w:tblPr>
-    <w:tblStylePr w:type="firstRow">
-      <w:rPr>
-        <w:b/>
-        <w:bCs/>
-      </w:rPr>
-      <w:tblPr/>
-      <w:tcPr>
-        <w:tcBorders>
-          <w:top w:val="nil"/>
-          <w:bottom w:val="single" w:sz="12" w:space="0" w:color="54A2C3" w:themeColor="accent2" w:themeTint="99"/>
-          <w:insideH w:val="nil"/>
-          <w:insideV w:val="nil"/>
-        </w:tcBorders>
-        <w:shd w:val="clear" w:color="auto" w:fill="FFFFFF" w:themeFill="background1"/>
-      </w:tcPr>
-    </w:tblStylePr>
-    <w:tblStylePr w:type="lastRow">
-      <w:rPr>
-        <w:b/>
-        <w:bCs/>
-      </w:rPr>
-      <w:tblPr/>
-      <w:tcPr>
-        <w:tcBorders>
-          <w:top w:val="double" w:sz="2" w:space="0" w:color="54A2C3" w:themeColor="accent2" w:themeTint="99"/>
-          <w:bottom w:val="nil"/>
-          <w:insideH w:val="nil"/>
-          <w:insideV w:val="nil"/>
-        </w:tcBorders>
-        <w:shd w:val="clear" w:color="auto" w:fill="FFFFFF" w:themeFill="background1"/>
-      </w:tcPr>
-    </w:tblStylePr>
-    <w:tblStylePr w:type="firstCol">
-      <w:rPr>
-        <w:b/>
-        <w:bCs/>
-      </w:rPr>
-    </w:tblStylePr>
-    <w:tblStylePr w:type="lastCol">
-      <w:rPr>
-        <w:b/>
-        <w:bCs/>
-      </w:rPr>
-    </w:tblStylePr>
-    <w:tblStylePr w:type="band1Vert">
-      <w:tblPr/>
-      <w:tcPr>
-        <w:shd w:val="clear" w:color="auto" w:fill="C6E0EB" w:themeFill="accent2" w:themeFillTint="33"/>
-      </w:tcPr>
-    </w:tblStylePr>
-    <w:tblStylePr w:type="band1Horz">
-      <w:tblPr/>
-      <w:tcPr>
-        <w:shd w:val="clear" w:color="auto" w:fill="C6E0EB" w:themeFill="accent2" w:themeFillTint="33"/>
-      </w:tcPr>
-    </w:tblStylePr>
-  </w:style>
-  <w:style w:type="table" w:customStyle="1" w:styleId="GridTable2Accent3">
-    <w:name w:val="Grid Table 2 Accent 3"/>
-    <w:basedOn w:val="NormaleTabelle"/>
-    <w:uiPriority w:val="47"/>
-    <w:rsid w:val="00595AB9"/>
-    <w:pPr>
-      <w:spacing w:after="0" w:line="240" w:lineRule="auto"/>
-    </w:pPr>
-    <w:tblPr>
-      <w:tblStyleRowBandSize w:val="1"/>
-      <w:tblStyleColBandSize w:val="1"/>
-      <w:tblBorders>
-        <w:top w:val="single" w:sz="2" w:space="0" w:color="A0DDCD" w:themeColor="accent3" w:themeTint="99"/>
-        <w:bottom w:val="single" w:sz="2" w:space="0" w:color="A0DDCD" w:themeColor="accent3" w:themeTint="99"/>
-        <w:insideH w:val="single" w:sz="2" w:space="0" w:color="A0DDCD" w:themeColor="accent3" w:themeTint="99"/>
-        <w:insideV w:val="single" w:sz="2" w:space="0" w:color="A0DDCD" w:themeColor="accent3" w:themeTint="99"/>
-      </w:tblBorders>
-    </w:tblPr>
-    <w:tblStylePr w:type="firstRow">
-      <w:rPr>
-        <w:b/>
-        <w:bCs/>
-      </w:rPr>
-      <w:tblPr/>
-      <w:tcPr>
-        <w:tcBorders>
-          <w:top w:val="nil"/>
-          <w:bottom w:val="single" w:sz="12" w:space="0" w:color="A0DDCD" w:themeColor="accent3" w:themeTint="99"/>
-          <w:insideH w:val="nil"/>
-          <w:insideV w:val="nil"/>
-        </w:tcBorders>
-        <w:shd w:val="clear" w:color="auto" w:fill="FFFFFF" w:themeFill="background1"/>
-      </w:tcPr>
-    </w:tblStylePr>
-    <w:tblStylePr w:type="lastRow">
-      <w:rPr>
-        <w:b/>
-        <w:bCs/>
-      </w:rPr>
-      <w:tblPr/>
-      <w:tcPr>
-        <w:tcBorders>
-          <w:top w:val="double" w:sz="2" w:space="0" w:color="A0DDCD" w:themeColor="accent3" w:themeTint="99"/>
-          <w:bottom w:val="nil"/>
-          <w:insideH w:val="nil"/>
-          <w:insideV w:val="nil"/>
-        </w:tcBorders>
-        <w:shd w:val="clear" w:color="auto" w:fill="FFFFFF" w:themeFill="background1"/>
-      </w:tcPr>
-    </w:tblStylePr>
-    <w:tblStylePr w:type="firstCol">
-      <w:rPr>
-        <w:b/>
-        <w:bCs/>
-      </w:rPr>
-    </w:tblStylePr>
-    <w:tblStylePr w:type="lastCol">
-      <w:rPr>
-        <w:b/>
-        <w:bCs/>
-      </w:rPr>
-    </w:tblStylePr>
-    <w:tblStylePr w:type="band1Vert">
-      <w:tblPr/>
-      <w:tcPr>
-        <w:shd w:val="clear" w:color="auto" w:fill="DFF3EE" w:themeFill="accent3" w:themeFillTint="33"/>
-      </w:tcPr>
-    </w:tblStylePr>
-    <w:tblStylePr w:type="band1Horz">
-      <w:tblPr/>
-      <w:tcPr>
-        <w:shd w:val="clear" w:color="auto" w:fill="DFF3EE" w:themeFill="accent3" w:themeFillTint="33"/>
-      </w:tcPr>
-    </w:tblStylePr>
-  </w:style>
-  <w:style w:type="table" w:customStyle="1" w:styleId="GridTable4">
-    <w:name w:val="Grid Table 4"/>
-    <w:basedOn w:val="NormaleTabelle"/>
-    <w:uiPriority w:val="49"/>
-    <w:rsid w:val="00595AB9"/>
-    <w:pPr>
-      <w:spacing w:after="0" w:line="240" w:lineRule="auto"/>
-    </w:pPr>
-    <w:tblPr>
-      <w:tblStyleRowBandSize w:val="1"/>
-      <w:tblStyleColBandSize w:val="1"/>
-      <w:tblBorders>
-        <w:top w:val="single" w:sz="4" w:space="0" w:color="666666" w:themeColor="text1" w:themeTint="99"/>
-        <w:left w:val="single" w:sz="4" w:space="0" w:color="666666" w:themeColor="text1" w:themeTint="99"/>
-        <w:bottom w:val="single" w:sz="4" w:space="0" w:color="666666" w:themeColor="text1" w:themeTint="99"/>
-        <w:right w:val="single" w:sz="4" w:space="0" w:color="666666" w:themeColor="text1" w:themeTint="99"/>
-        <w:insideH w:val="single" w:sz="4" w:space="0" w:color="666666" w:themeColor="text1" w:themeTint="99"/>
-        <w:insideV w:val="single" w:sz="4" w:space="0" w:color="666666" w:themeColor="text1" w:themeTint="99"/>
-      </w:tblBorders>
-    </w:tblPr>
-    <w:tblStylePr w:type="firstRow">
-      <w:rPr>
-        <w:b/>
-        <w:bCs/>
-        <w:color w:val="FFFFFF" w:themeColor="background1"/>
-      </w:rPr>
-      <w:tblPr/>
-      <w:tcPr>
-        <w:tcBorders>
-          <w:top w:val="single" w:sz="4" w:space="0" w:color="000000" w:themeColor="text1"/>
-          <w:left w:val="single" w:sz="4" w:space="0" w:color="000000" w:themeColor="text1"/>
-          <w:bottom w:val="single" w:sz="4" w:space="0" w:color="000000" w:themeColor="text1"/>
-          <w:right w:val="single" w:sz="4" w:space="0" w:color="000000" w:themeColor="text1"/>
-          <w:insideH w:val="nil"/>
-          <w:insideV w:val="nil"/>
-        </w:tcBorders>
-        <w:shd w:val="clear" w:color="auto" w:fill="000000" w:themeFill="text1"/>
-      </w:tcPr>
-    </w:tblStylePr>
-    <w:tblStylePr w:type="lastRow">
-      <w:rPr>
-        <w:b/>
-        <w:bCs/>
-      </w:rPr>
-      <w:tblPr/>
-      <w:tcPr>
-        <w:tcBorders>
-          <w:top w:val="double" w:sz="4" w:space="0" w:color="000000" w:themeColor="text1"/>
-        </w:tcBorders>
-      </w:tcPr>
-    </w:tblStylePr>
-    <w:tblStylePr w:type="firstCol">
-      <w:rPr>
-        <w:b/>
-        <w:bCs/>
-      </w:rPr>
-    </w:tblStylePr>
-    <w:tblStylePr w:type="lastCol">
-      <w:rPr>
-        <w:b/>
-        <w:bCs/>
-      </w:rPr>
-    </w:tblStylePr>
-    <w:tblStylePr w:type="band1Vert">
-      <w:tblPr/>
-      <w:tcPr>
-        <w:shd w:val="clear" w:color="auto" w:fill="CCCCCC" w:themeFill="text1" w:themeFillTint="33"/>
-      </w:tcPr>
-    </w:tblStylePr>
-    <w:tblStylePr w:type="band1Horz">
-      <w:tblPr/>
-      <w:tcPr>
-        <w:shd w:val="clear" w:color="auto" w:fill="CCCCCC" w:themeFill="text1" w:themeFillTint="33"/>
-      </w:tcPr>
-    </w:tblStylePr>
-  </w:style>
-  <w:style w:type="table" w:customStyle="1" w:styleId="GridTable4Accent2">
-    <w:name w:val="Grid Table 4 Accent 2"/>
-    <w:basedOn w:val="NormaleTabelle"/>
-    <w:uiPriority w:val="49"/>
-    <w:rsid w:val="00595AB9"/>
-    <w:pPr>
-      <w:spacing w:after="0" w:line="240" w:lineRule="auto"/>
-    </w:pPr>
-    <w:rPr>
-      <w:color w:val="000000" w:themeColor="text1"/>
-    </w:rPr>
-    <w:tblPr>
-      <w:tblStyleRowBandSize w:val="1"/>
-      <w:tblStyleColBandSize w:val="1"/>
-      <w:tblBorders>
-        <w:top w:val="single" w:sz="4" w:space="0" w:color="54A2C3" w:themeColor="accent2" w:themeTint="99"/>
-        <w:left w:val="single" w:sz="4" w:space="0" w:color="54A2C3" w:themeColor="accent2" w:themeTint="99"/>
-        <w:bottom w:val="single" w:sz="4" w:space="0" w:color="54A2C3" w:themeColor="accent2" w:themeTint="99"/>
-        <w:right w:val="single" w:sz="4" w:space="0" w:color="54A2C3" w:themeColor="accent2" w:themeTint="99"/>
-        <w:insideH w:val="single" w:sz="4" w:space="0" w:color="54A2C3" w:themeColor="accent2" w:themeTint="99"/>
-        <w:insideV w:val="single" w:sz="4" w:space="0" w:color="54A2C3" w:themeColor="accent2" w:themeTint="99"/>
-      </w:tblBorders>
-    </w:tblPr>
-    <w:tblStylePr w:type="firstRow">
-      <w:rPr>
-        <w:rFonts w:asciiTheme="majorHAnsi" w:hAnsiTheme="majorHAnsi"/>
-        <w:b/>
-        <w:bCs/>
-        <w:i w:val="0"/>
-        <w:color w:val="FFFFFF" w:themeColor="background1"/>
-      </w:rPr>
-      <w:tblPr/>
-      <w:tcPr>
-        <w:shd w:val="clear" w:color="auto" w:fill="4E6D95"/>
-      </w:tcPr>
-    </w:tblStylePr>
-    <w:tblStylePr w:type="lastRow">
-      <w:rPr>
-        <w:b/>
-        <w:bCs/>
-      </w:rPr>
-      <w:tblPr/>
-      <w:tcPr>
-        <w:tcBorders>
-          <w:top w:val="double" w:sz="4" w:space="0" w:color="214C5E" w:themeColor="accent2"/>
-        </w:tcBorders>
-      </w:tcPr>
-    </w:tblStylePr>
-    <w:tblStylePr w:type="firstCol">
-      <w:rPr>
-        <w:b/>
-        <w:bCs/>
-      </w:rPr>
-    </w:tblStylePr>
-    <w:tblStylePr w:type="lastCol">
-      <w:rPr>
-        <w:b/>
-        <w:bCs/>
-      </w:rPr>
-    </w:tblStylePr>
-    <w:tblStylePr w:type="band1Vert">
-      <w:tblPr/>
-      <w:tcPr>
-        <w:shd w:val="clear" w:color="auto" w:fill="C6E0EB" w:themeFill="accent2" w:themeFillTint="33"/>
-      </w:tcPr>
-    </w:tblStylePr>
-    <w:tblStylePr w:type="band1Horz">
-      <w:tblPr/>
-      <w:tcPr>
-        <w:shd w:val="clear" w:color="auto" w:fill="E7E9EE"/>
-      </w:tcPr>
-    </w:tblStylePr>
-  </w:style>
-  <w:style w:type="table" w:customStyle="1" w:styleId="GridTable4Accent3">
-    <w:name w:val="Grid Table 4 Accent 3"/>
-    <w:basedOn w:val="NormaleTabelle"/>
-    <w:uiPriority w:val="49"/>
-    <w:rsid w:val="00595AB9"/>
-    <w:pPr>
-      <w:spacing w:after="0" w:line="240" w:lineRule="auto"/>
-    </w:pPr>
-    <w:tblPr>
-      <w:tblStyleRowBandSize w:val="1"/>
-      <w:tblStyleColBandSize w:val="1"/>
-      <w:tblBorders>
-        <w:top w:val="single" w:sz="4" w:space="0" w:color="A0DDCD" w:themeColor="accent3" w:themeTint="99"/>
-        <w:left w:val="single" w:sz="4" w:space="0" w:color="A0DDCD" w:themeColor="accent3" w:themeTint="99"/>
-        <w:bottom w:val="single" w:sz="4" w:space="0" w:color="A0DDCD" w:themeColor="accent3" w:themeTint="99"/>
-        <w:right w:val="single" w:sz="4" w:space="0" w:color="A0DDCD" w:themeColor="accent3" w:themeTint="99"/>
-        <w:insideH w:val="single" w:sz="4" w:space="0" w:color="A0DDCD" w:themeColor="accent3" w:themeTint="99"/>
-        <w:insideV w:val="single" w:sz="4" w:space="0" w:color="A0DDCD" w:themeColor="accent3" w:themeTint="99"/>
-      </w:tblBorders>
-    </w:tblPr>
-    <w:tblStylePr w:type="firstRow">
-      <w:rPr>
-        <w:b/>
-        <w:bCs/>
-        <w:color w:val="FFFFFF" w:themeColor="background1"/>
-      </w:rPr>
-      <w:tblPr/>
-      <w:tcPr>
-        <w:tcBorders>
-          <w:top w:val="single" w:sz="4" w:space="0" w:color="62C7AD" w:themeColor="accent3"/>
-          <w:left w:val="single" w:sz="4" w:space="0" w:color="62C7AD" w:themeColor="accent3"/>
-          <w:bottom w:val="single" w:sz="4" w:space="0" w:color="62C7AD" w:themeColor="accent3"/>
-          <w:right w:val="single" w:sz="4" w:space="0" w:color="62C7AD" w:themeColor="accent3"/>
-          <w:insideH w:val="nil"/>
-          <w:insideV w:val="nil"/>
-        </w:tcBorders>
-        <w:shd w:val="clear" w:color="auto" w:fill="62C7AD" w:themeFill="accent3"/>
-      </w:tcPr>
-    </w:tblStylePr>
-    <w:tblStylePr w:type="lastRow">
-      <w:rPr>
-        <w:b/>
-        <w:bCs/>
-      </w:rPr>
-      <w:tblPr/>
-      <w:tcPr>
-        <w:tcBorders>
-          <w:top w:val="double" w:sz="4" w:space="0" w:color="62C7AD" w:themeColor="accent3"/>
-        </w:tcBorders>
-      </w:tcPr>
-    </w:tblStylePr>
-    <w:tblStylePr w:type="firstCol">
-      <w:rPr>
-        <w:b/>
-        <w:bCs/>
-      </w:rPr>
-    </w:tblStylePr>
-    <w:tblStylePr w:type="lastCol">
-      <w:rPr>
-        <w:b/>
-        <w:bCs/>
-      </w:rPr>
-    </w:tblStylePr>
-    <w:tblStylePr w:type="band1Vert">
-      <w:tblPr/>
-      <w:tcPr>
-        <w:shd w:val="clear" w:color="auto" w:fill="DFF3EE" w:themeFill="accent3" w:themeFillTint="33"/>
-      </w:tcPr>
-    </w:tblStylePr>
-    <w:tblStylePr w:type="band1Horz">
-      <w:tblPr/>
-      <w:tcPr>
-        <w:shd w:val="clear" w:color="auto" w:fill="DFF3EE" w:themeFill="accent3" w:themeFillTint="33"/>
-      </w:tcPr>
-    </w:tblStylePr>
-  </w:style>
-  <w:style w:type="table" w:customStyle="1" w:styleId="TimStyle">
-    <w:name w:val="Tim Style"/>
-    <w:basedOn w:val="GridTable4Accent2"/>
-    <w:uiPriority w:val="99"/>
-    <w:rsid w:val="00595AB9"/>
-    <w:tblPr>
-      <w:tblBorders>
-        <w:top w:val="single" w:sz="4" w:space="0" w:color="E7E9EE"/>
-        <w:left w:val="single" w:sz="4" w:space="0" w:color="E7E9EE"/>
-        <w:bottom w:val="single" w:sz="4" w:space="0" w:color="E7E9EE"/>
-        <w:right w:val="single" w:sz="4" w:space="0" w:color="E7E9EE"/>
-        <w:insideH w:val="single" w:sz="4" w:space="0" w:color="E7E9EE"/>
-        <w:insideV w:val="single" w:sz="4" w:space="0" w:color="E7E9EE"/>
-      </w:tblBorders>
-    </w:tblPr>
-    <w:tcPr>
-      <w:vAlign w:val="center"/>
-    </w:tcPr>
-    <w:tblStylePr w:type="firstRow">
-      <w:rPr>
-        <w:rFonts w:asciiTheme="majorHAnsi" w:hAnsiTheme="majorHAnsi"/>
-        <w:b/>
-        <w:bCs/>
-        <w:i w:val="0"/>
-        <w:color w:val="FFFFFF" w:themeColor="background1"/>
-      </w:rPr>
-      <w:tblPr/>
-      <w:tcPr>
-        <w:shd w:val="clear" w:color="auto" w:fill="4E6D95"/>
-      </w:tcPr>
-    </w:tblStylePr>
-    <w:tblStylePr w:type="lastRow">
-      <w:rPr>
-        <w:b/>
-        <w:bCs/>
-      </w:rPr>
-      <w:tblPr/>
-      <w:tcPr>
-        <w:tcBorders>
-          <w:top w:val="double" w:sz="4" w:space="0" w:color="214C5E" w:themeColor="accent2"/>
-        </w:tcBorders>
-      </w:tcPr>
-    </w:tblStylePr>
-    <w:tblStylePr w:type="firstCol">
-      <w:rPr>
-        <w:b/>
-        <w:bCs/>
-      </w:rPr>
-    </w:tblStylePr>
-    <w:tblStylePr w:type="lastCol">
-      <w:rPr>
-        <w:b/>
-        <w:bCs/>
-      </w:rPr>
-    </w:tblStylePr>
-    <w:tblStylePr w:type="band1Vert">
-      <w:tblPr/>
-      <w:tcPr>
-        <w:shd w:val="clear" w:color="auto" w:fill="C6E0EB" w:themeFill="accent2" w:themeFillTint="33"/>
-      </w:tcPr>
-    </w:tblStylePr>
-    <w:tblStylePr w:type="band1Horz">
-      <w:tblPr/>
-      <w:tcPr>
-        <w:shd w:val="clear" w:color="auto" w:fill="E7E9EE"/>
-      </w:tcPr>
-    </w:tblStylePr>
-  </w:style>
-  <w:style w:type="paragraph" w:styleId="Listenabsatz">
-    <w:name w:val="List Paragraph"/>
-    <w:basedOn w:val="Standard"/>
-    <w:uiPriority w:val="34"/>
-    <w:unhideWhenUsed/>
-    <w:qFormat/>
-    <w:rsid w:val="002D0CC7"/>
-    <w:pPr>
-      <w:ind w:left="720"/>
-      <w:contextualSpacing/>
-    </w:pPr>
-  </w:style>
-  <w:style w:type="paragraph" w:styleId="Sprechblasentext">
-    <w:name w:val="Balloon Text"/>
-    <w:basedOn w:val="Standard"/>
-    <w:link w:val="SprechblasentextZchn"/>
-    <w:uiPriority w:val="99"/>
-    <w:semiHidden/>
-    <w:unhideWhenUsed/>
-    <w:rsid w:val="0064768F"/>
-    <w:pPr>
-      <w:spacing w:after="0" w:line="240" w:lineRule="auto"/>
-    </w:pPr>
-    <w:rPr>
-      <w:rFonts w:ascii="Tahoma" w:hAnsi="Tahoma" w:cs="Tahoma"/>
-      <w:sz w:val="16"/>
-      <w:szCs w:val="16"/>
-    </w:rPr>
-  </w:style>
-  <w:style w:type="character" w:customStyle="1" w:styleId="SprechblasentextZchn">
-    <w:name w:val="Sprechblasentext Zchn"/>
-    <w:basedOn w:val="Absatz-Standardschriftart"/>
-    <w:link w:val="Sprechblasentext"/>
+  <w:style w:type="character" w:customStyle="1" w:styleId="BalloonTextChar">
+    <w:name w:val="Balloon Text Char"/>
+    <w:basedOn w:val="DefaultParagraphFont"/>
+    <w:link w:val="BalloonText"/>
     <w:uiPriority w:val="99"/>
     <w:semiHidden/>
     <w:rsid w:val="0064768F"/>
@@ -6014,7 +4314,7 @@
   <a:extraClrSchemeLst/>
   <a:extLst>
     <a:ext uri="{05A4C25C-085E-4340-85A3-A5531E510DB2}">
-      <thm15:themeFamily xmlns:thm15="http://schemas.microsoft.com/office/thememl/2012/main" xmlns="" name="Office Theme" id="{62F939B6-93AF-4DB8-9C6B-D6C7DFDC589F}" vid="{4A3C46E8-61CC-4603-A589-7422A47A8E4A}"/>
+      <thm15:themeFamily xmlns:thm15="http://schemas.microsoft.com/office/thememl/2012/main" name="Office Theme" id="{62F939B6-93AF-4DB8-9C6B-D6C7DFDC589F}" vid="{4A3C46E8-61CC-4603-A589-7422A47A8E4A}"/>
     </a:ext>
   </a:extLst>
 </a:theme>
@@ -6025,7 +4325,7 @@
 </file>
 
 <file path=customXml/itemProps1.xml><?xml version="1.0" encoding="utf-8"?>
-<ds:datastoreItem xmlns:ds="http://schemas.openxmlformats.org/officeDocument/2006/customXml" ds:itemID="{AB8EB84B-990C-4CDA-9F4C-4E928E5F3160}">
+<ds:datastoreItem xmlns:ds="http://schemas.openxmlformats.org/officeDocument/2006/customXml" ds:itemID="{795AA210-9ABB-884E-96D9-2221972F860D}">
   <ds:schemaRefs>
     <ds:schemaRef ds:uri="http://schemas.openxmlformats.org/officeDocument/2006/bibliography"/>
   </ds:schemaRefs>

</xml_diff>